<commit_message>
Update Assignments in Report
Update Assignments in Report and updated formatting
</commit_message>
<xml_diff>
--- a/EECS 767 Report_v1.docx
+++ b/EECS 767 Report_v1.docx
@@ -1,6 +1,6 @@
 
 <file path=word/document.xml><?xml version="1.0" encoding="utf-8"?>
-<w:document xmlns:wpc="http://schemas.microsoft.com/office/word/2010/wordprocessingCanvas" xmlns:mo="http://schemas.microsoft.com/office/mac/office/2008/main" xmlns:mc="http://schemas.openxmlformats.org/markup-compatibility/2006" xmlns:mv="urn:schemas-microsoft-com:mac:vml" xmlns:o="urn:schemas-microsoft-com:office:office" xmlns:r="http://schemas.openxmlformats.org/officeDocument/2006/relationships" xmlns:m="http://schemas.openxmlformats.org/officeDocument/2006/math" xmlns:v="urn:schemas-microsoft-com:vml" xmlns:wp14="http://schemas.microsoft.com/office/word/2010/wordprocessingDrawing" xmlns:wp="http://schemas.openxmlformats.org/drawingml/2006/wordprocessingDrawing" xmlns:w10="urn:schemas-microsoft-com:office:word" xmlns:w="http://schemas.openxmlformats.org/wordprocessingml/2006/main" xmlns:w14="http://schemas.microsoft.com/office/word/2010/wordml" xmlns:w15="http://schemas.microsoft.com/office/word/2012/wordml" xmlns:wpg="http://schemas.microsoft.com/office/word/2010/wordprocessingGroup" xmlns:wpi="http://schemas.microsoft.com/office/word/2010/wordprocessingInk" xmlns:wne="http://schemas.microsoft.com/office/word/2006/wordml" xmlns:wps="http://schemas.microsoft.com/office/word/2010/wordprocessingShape" mc:Ignorable="w14 w15 wp14">
+<w:document xmlns:wpc="http://schemas.microsoft.com/office/word/2010/wordprocessingCanvas" xmlns:cx="http://schemas.microsoft.com/office/drawing/2014/chartex" xmlns:cx1="http://schemas.microsoft.com/office/drawing/2015/9/8/chartex" xmlns:cx2="http://schemas.microsoft.com/office/drawing/2015/10/21/chartex" xmlns:cx3="http://schemas.microsoft.com/office/drawing/2016/5/9/chartex" xmlns:cx4="http://schemas.microsoft.com/office/drawing/2016/5/10/chartex" xmlns:cx5="http://schemas.microsoft.com/office/drawing/2016/5/11/chartex" xmlns:cx6="http://schemas.microsoft.com/office/drawing/2016/5/12/chartex" xmlns:cx7="http://schemas.microsoft.com/office/drawing/2016/5/13/chartex" xmlns:cx8="http://schemas.microsoft.com/office/drawing/2016/5/14/chartex" xmlns:mc="http://schemas.openxmlformats.org/markup-compatibility/2006" xmlns:aink="http://schemas.microsoft.com/office/drawing/2016/ink" xmlns:am3d="http://schemas.microsoft.com/office/drawing/2017/model3d" xmlns:o="urn:schemas-microsoft-com:office:office" xmlns:r="http://schemas.openxmlformats.org/officeDocument/2006/relationships" xmlns:m="http://schemas.openxmlformats.org/officeDocument/2006/math" xmlns:v="urn:schemas-microsoft-com:vml" xmlns:wp14="http://schemas.microsoft.com/office/word/2010/wordprocessingDrawing" xmlns:wp="http://schemas.openxmlformats.org/drawingml/2006/wordprocessingDrawing" xmlns:w10="urn:schemas-microsoft-com:office:word" xmlns:w="http://schemas.openxmlformats.org/wordprocessingml/2006/main" xmlns:w14="http://schemas.microsoft.com/office/word/2010/wordml" xmlns:w15="http://schemas.microsoft.com/office/word/2012/wordml" xmlns:w16cid="http://schemas.microsoft.com/office/word/2016/wordml/cid" xmlns:w16se="http://schemas.microsoft.com/office/word/2015/wordml/symex" xmlns:wpg="http://schemas.microsoft.com/office/word/2010/wordprocessingGroup" xmlns:wpi="http://schemas.microsoft.com/office/word/2010/wordprocessingInk" xmlns:wne="http://schemas.microsoft.com/office/word/2006/wordml" xmlns:wps="http://schemas.microsoft.com/office/word/2010/wordprocessingShape" mc:Ignorable="w14 w15 w16se w16cid wp14">
   <w:body>
     <w:p/>
     <w:p/>
@@ -125,8 +125,6 @@
           <w:szCs w:val="32"/>
         </w:rPr>
       </w:pPr>
-      <w:bookmarkStart w:id="0" w:name="_GoBack"/>
-      <w:bookmarkEnd w:id="0"/>
     </w:p>
     <w:p>
       <w:pPr>
@@ -262,21 +260,12 @@
         </w:rPr>
         <w:t xml:space="preserve">   </w:t>
       </w:r>
-      <w:proofErr w:type="spellStart"/>
-      <w:r>
-        <w:rPr>
-          <w:sz w:val="32"/>
-          <w:szCs w:val="32"/>
-        </w:rPr>
-        <w:t>FiniteLoop</w:t>
-      </w:r>
-      <w:proofErr w:type="spellEnd"/>
-      <w:r>
-        <w:rPr>
-          <w:sz w:val="32"/>
-          <w:szCs w:val="32"/>
-        </w:rPr>
-        <w:t xml:space="preserve"> Squad</w:t>
+      <w:r>
+        <w:rPr>
+          <w:sz w:val="32"/>
+          <w:szCs w:val="32"/>
+        </w:rPr>
+        <w:t>FiniteLoop Squad</w:t>
       </w:r>
     </w:p>
     <w:p>
@@ -323,7 +312,9 @@
           <w:szCs w:val="32"/>
         </w:rPr>
       </w:pPr>
-    </w:p>
+      <w:bookmarkStart w:id="0" w:name="_GoBack"/>
+    </w:p>
+    <w:bookmarkEnd w:id="0"/>
     <w:p>
       <w:pPr>
         <w:rPr>
@@ -342,6 +333,14 @@
     </w:p>
     <w:sdt>
       <w:sdtPr>
+        <w:rPr>
+          <w:rFonts w:asciiTheme="minorHAnsi" w:eastAsiaTheme="minorHAnsi" w:hAnsiTheme="minorHAnsi" w:cstheme="minorBidi"/>
+          <w:b w:val="0"/>
+          <w:bCs w:val="0"/>
+          <w:color w:val="auto"/>
+          <w:sz w:val="24"/>
+          <w:szCs w:val="24"/>
+        </w:rPr>
         <w:id w:val="-1579515899"/>
         <w:docPartObj>
           <w:docPartGallery w:val="Table of Contents"/>
@@ -350,11 +349,7 @@
       </w:sdtPr>
       <w:sdtEndPr>
         <w:rPr>
-          <w:rFonts w:asciiTheme="minorHAnsi" w:eastAsiaTheme="minorHAnsi" w:hAnsiTheme="minorHAnsi" w:cstheme="minorBidi"/>
           <w:noProof/>
-          <w:color w:val="auto"/>
-          <w:sz w:val="24"/>
-          <w:szCs w:val="24"/>
         </w:rPr>
       </w:sdtEndPr>
       <w:sdtContent>
@@ -367,42 +362,590 @@
           </w:r>
         </w:p>
         <w:p>
-          <w:fldSimple w:instr=" TOC \o &quot;1-3&quot; \h \z \u ">
-            <w:r>
-              <w:rPr>
-                <w:b/>
-                <w:bCs/>
-                <w:noProof/>
-              </w:rPr>
-              <w:t>No headings found.</w:t>
-            </w:r>
-            <w:r>
-              <w:rPr>
-                <w:bCs/>
-                <w:noProof/>
-              </w:rPr>
-              <w:br/>
-              <w:t xml:space="preserve">This is an automatic table of contents. To use it, apply heading styles (on the Home tab) to the text that goes in your table of contents, and then update this table.
-</w:t>
-            </w:r>
-            <w:r>
-              <w:rPr>
-                <w:bCs/>
-                <w:noProof/>
-              </w:rPr>
-              <w:cr/>
-              <w:t xml:space="preserve">
-</w:t>
-            </w:r>
-            <w:r>
-              <w:rPr>
-                <w:bCs/>
-                <w:noProof/>
-              </w:rPr>
-              <w:cr/>
-              <w:t>If you want to type your own entries, use a manual table of contents (in the same menu as the automatic one).</w:t>
-            </w:r>
-          </w:fldSimple>
+          <w:pPr>
+            <w:pStyle w:val="TOC1"/>
+            <w:tabs>
+              <w:tab w:val="right" w:leader="dot" w:pos="9350"/>
+            </w:tabs>
+            <w:rPr>
+              <w:rFonts w:eastAsiaTheme="minorEastAsia"/>
+              <w:b w:val="0"/>
+              <w:bCs w:val="0"/>
+              <w:noProof/>
+            </w:rPr>
+          </w:pPr>
+          <w:r>
+            <w:fldChar w:fldCharType="begin"/>
+          </w:r>
+          <w:r>
+            <w:instrText xml:space="preserve"> TOC \o "1-3" \h \z \u </w:instrText>
+          </w:r>
+          <w:r>
+            <w:fldChar w:fldCharType="separate"/>
+          </w:r>
+          <w:hyperlink w:anchor="_Toc508012308" w:history="1">
+            <w:r>
+              <w:rPr>
+                <w:rStyle w:val="Hyperlink"/>
+                <w:noProof/>
+              </w:rPr>
+              <w:t>Abstract</w:t>
+            </w:r>
+            <w:r>
+              <w:rPr>
+                <w:noProof/>
+                <w:webHidden/>
+              </w:rPr>
+              <w:tab/>
+            </w:r>
+            <w:r>
+              <w:rPr>
+                <w:noProof/>
+                <w:webHidden/>
+              </w:rPr>
+              <w:fldChar w:fldCharType="begin"/>
+            </w:r>
+            <w:r>
+              <w:rPr>
+                <w:noProof/>
+                <w:webHidden/>
+              </w:rPr>
+              <w:instrText xml:space="preserve"> PAGEREF _Toc508012308 \h </w:instrText>
+            </w:r>
+            <w:r>
+              <w:rPr>
+                <w:noProof/>
+                <w:webHidden/>
+              </w:rPr>
+            </w:r>
+            <w:r>
+              <w:rPr>
+                <w:noProof/>
+                <w:webHidden/>
+              </w:rPr>
+              <w:fldChar w:fldCharType="separate"/>
+            </w:r>
+            <w:r>
+              <w:rPr>
+                <w:noProof/>
+                <w:webHidden/>
+              </w:rPr>
+              <w:t>3</w:t>
+            </w:r>
+            <w:r>
+              <w:rPr>
+                <w:noProof/>
+                <w:webHidden/>
+              </w:rPr>
+              <w:fldChar w:fldCharType="end"/>
+            </w:r>
+          </w:hyperlink>
+        </w:p>
+        <w:p>
+          <w:pPr>
+            <w:pStyle w:val="TOC1"/>
+            <w:tabs>
+              <w:tab w:val="right" w:leader="dot" w:pos="9350"/>
+            </w:tabs>
+            <w:rPr>
+              <w:rFonts w:eastAsiaTheme="minorEastAsia"/>
+              <w:b w:val="0"/>
+              <w:bCs w:val="0"/>
+              <w:noProof/>
+            </w:rPr>
+          </w:pPr>
+          <w:hyperlink w:anchor="_Toc508012309" w:history="1">
+            <w:r>
+              <w:rPr>
+                <w:rStyle w:val="Hyperlink"/>
+                <w:noProof/>
+              </w:rPr>
+              <w:t>Programming Platform and Version Control Selection</w:t>
+            </w:r>
+            <w:r>
+              <w:rPr>
+                <w:noProof/>
+                <w:webHidden/>
+              </w:rPr>
+              <w:tab/>
+            </w:r>
+            <w:r>
+              <w:rPr>
+                <w:noProof/>
+                <w:webHidden/>
+              </w:rPr>
+              <w:fldChar w:fldCharType="begin"/>
+            </w:r>
+            <w:r>
+              <w:rPr>
+                <w:noProof/>
+                <w:webHidden/>
+              </w:rPr>
+              <w:instrText xml:space="preserve"> PAGEREF _Toc508012309 \h </w:instrText>
+            </w:r>
+            <w:r>
+              <w:rPr>
+                <w:noProof/>
+                <w:webHidden/>
+              </w:rPr>
+            </w:r>
+            <w:r>
+              <w:rPr>
+                <w:noProof/>
+                <w:webHidden/>
+              </w:rPr>
+              <w:fldChar w:fldCharType="separate"/>
+            </w:r>
+            <w:r>
+              <w:rPr>
+                <w:noProof/>
+                <w:webHidden/>
+              </w:rPr>
+              <w:t>3</w:t>
+            </w:r>
+            <w:r>
+              <w:rPr>
+                <w:noProof/>
+                <w:webHidden/>
+              </w:rPr>
+              <w:fldChar w:fldCharType="end"/>
+            </w:r>
+          </w:hyperlink>
+        </w:p>
+        <w:p>
+          <w:pPr>
+            <w:pStyle w:val="TOC1"/>
+            <w:tabs>
+              <w:tab w:val="right" w:leader="dot" w:pos="9350"/>
+            </w:tabs>
+            <w:rPr>
+              <w:rFonts w:eastAsiaTheme="minorEastAsia"/>
+              <w:b w:val="0"/>
+              <w:bCs w:val="0"/>
+              <w:noProof/>
+            </w:rPr>
+          </w:pPr>
+          <w:hyperlink w:anchor="_Toc508012310" w:history="1">
+            <w:r>
+              <w:rPr>
+                <w:rStyle w:val="Hyperlink"/>
+                <w:noProof/>
+              </w:rPr>
+              <w:t>Data Structures</w:t>
+            </w:r>
+            <w:r>
+              <w:rPr>
+                <w:noProof/>
+                <w:webHidden/>
+              </w:rPr>
+              <w:tab/>
+            </w:r>
+            <w:r>
+              <w:rPr>
+                <w:noProof/>
+                <w:webHidden/>
+              </w:rPr>
+              <w:fldChar w:fldCharType="begin"/>
+            </w:r>
+            <w:r>
+              <w:rPr>
+                <w:noProof/>
+                <w:webHidden/>
+              </w:rPr>
+              <w:instrText xml:space="preserve"> PAGEREF _Toc508012310 \h </w:instrText>
+            </w:r>
+            <w:r>
+              <w:rPr>
+                <w:noProof/>
+                <w:webHidden/>
+              </w:rPr>
+            </w:r>
+            <w:r>
+              <w:rPr>
+                <w:noProof/>
+                <w:webHidden/>
+              </w:rPr>
+              <w:fldChar w:fldCharType="separate"/>
+            </w:r>
+            <w:r>
+              <w:rPr>
+                <w:noProof/>
+                <w:webHidden/>
+              </w:rPr>
+              <w:t>3</w:t>
+            </w:r>
+            <w:r>
+              <w:rPr>
+                <w:noProof/>
+                <w:webHidden/>
+              </w:rPr>
+              <w:fldChar w:fldCharType="end"/>
+            </w:r>
+          </w:hyperlink>
+        </w:p>
+        <w:p>
+          <w:pPr>
+            <w:pStyle w:val="TOC1"/>
+            <w:tabs>
+              <w:tab w:val="right" w:leader="dot" w:pos="9350"/>
+            </w:tabs>
+            <w:rPr>
+              <w:rFonts w:eastAsiaTheme="minorEastAsia"/>
+              <w:b w:val="0"/>
+              <w:bCs w:val="0"/>
+              <w:noProof/>
+            </w:rPr>
+          </w:pPr>
+          <w:hyperlink w:anchor="_Toc508012311" w:history="1">
+            <w:r>
+              <w:rPr>
+                <w:rStyle w:val="Hyperlink"/>
+                <w:noProof/>
+              </w:rPr>
+              <w:t>Ingest</w:t>
+            </w:r>
+            <w:r>
+              <w:rPr>
+                <w:noProof/>
+                <w:webHidden/>
+              </w:rPr>
+              <w:tab/>
+            </w:r>
+            <w:r>
+              <w:rPr>
+                <w:noProof/>
+                <w:webHidden/>
+              </w:rPr>
+              <w:fldChar w:fldCharType="begin"/>
+            </w:r>
+            <w:r>
+              <w:rPr>
+                <w:noProof/>
+                <w:webHidden/>
+              </w:rPr>
+              <w:instrText xml:space="preserve"> PAGEREF _Toc508012311 \h </w:instrText>
+            </w:r>
+            <w:r>
+              <w:rPr>
+                <w:noProof/>
+                <w:webHidden/>
+              </w:rPr>
+            </w:r>
+            <w:r>
+              <w:rPr>
+                <w:noProof/>
+                <w:webHidden/>
+              </w:rPr>
+              <w:fldChar w:fldCharType="separate"/>
+            </w:r>
+            <w:r>
+              <w:rPr>
+                <w:noProof/>
+                <w:webHidden/>
+              </w:rPr>
+              <w:t>3</w:t>
+            </w:r>
+            <w:r>
+              <w:rPr>
+                <w:noProof/>
+                <w:webHidden/>
+              </w:rPr>
+              <w:fldChar w:fldCharType="end"/>
+            </w:r>
+          </w:hyperlink>
+        </w:p>
+        <w:p>
+          <w:pPr>
+            <w:pStyle w:val="TOC1"/>
+            <w:tabs>
+              <w:tab w:val="right" w:leader="dot" w:pos="9350"/>
+            </w:tabs>
+            <w:rPr>
+              <w:rFonts w:eastAsiaTheme="minorEastAsia"/>
+              <w:b w:val="0"/>
+              <w:bCs w:val="0"/>
+              <w:noProof/>
+            </w:rPr>
+          </w:pPr>
+          <w:hyperlink w:anchor="_Toc508012312" w:history="1">
+            <w:r>
+              <w:rPr>
+                <w:rStyle w:val="Hyperlink"/>
+                <w:noProof/>
+              </w:rPr>
+              <w:t>Preprocessing</w:t>
+            </w:r>
+            <w:r>
+              <w:rPr>
+                <w:noProof/>
+                <w:webHidden/>
+              </w:rPr>
+              <w:tab/>
+            </w:r>
+            <w:r>
+              <w:rPr>
+                <w:noProof/>
+                <w:webHidden/>
+              </w:rPr>
+              <w:fldChar w:fldCharType="begin"/>
+            </w:r>
+            <w:r>
+              <w:rPr>
+                <w:noProof/>
+                <w:webHidden/>
+              </w:rPr>
+              <w:instrText xml:space="preserve"> PAGEREF _Toc508012312 \h </w:instrText>
+            </w:r>
+            <w:r>
+              <w:rPr>
+                <w:noProof/>
+                <w:webHidden/>
+              </w:rPr>
+            </w:r>
+            <w:r>
+              <w:rPr>
+                <w:noProof/>
+                <w:webHidden/>
+              </w:rPr>
+              <w:fldChar w:fldCharType="separate"/>
+            </w:r>
+            <w:r>
+              <w:rPr>
+                <w:noProof/>
+                <w:webHidden/>
+              </w:rPr>
+              <w:t>3</w:t>
+            </w:r>
+            <w:r>
+              <w:rPr>
+                <w:noProof/>
+                <w:webHidden/>
+              </w:rPr>
+              <w:fldChar w:fldCharType="end"/>
+            </w:r>
+          </w:hyperlink>
+        </w:p>
+        <w:p>
+          <w:pPr>
+            <w:pStyle w:val="TOC1"/>
+            <w:tabs>
+              <w:tab w:val="right" w:leader="dot" w:pos="9350"/>
+            </w:tabs>
+            <w:rPr>
+              <w:rFonts w:eastAsiaTheme="minorEastAsia"/>
+              <w:b w:val="0"/>
+              <w:bCs w:val="0"/>
+              <w:noProof/>
+            </w:rPr>
+          </w:pPr>
+          <w:hyperlink w:anchor="_Toc508012313" w:history="1">
+            <w:r>
+              <w:rPr>
+                <w:rStyle w:val="Hyperlink"/>
+                <w:noProof/>
+              </w:rPr>
+              <w:t>Post-Processing</w:t>
+            </w:r>
+            <w:r>
+              <w:rPr>
+                <w:noProof/>
+                <w:webHidden/>
+              </w:rPr>
+              <w:tab/>
+            </w:r>
+            <w:r>
+              <w:rPr>
+                <w:noProof/>
+                <w:webHidden/>
+              </w:rPr>
+              <w:fldChar w:fldCharType="begin"/>
+            </w:r>
+            <w:r>
+              <w:rPr>
+                <w:noProof/>
+                <w:webHidden/>
+              </w:rPr>
+              <w:instrText xml:space="preserve"> PAGEREF _Toc508012313 \h </w:instrText>
+            </w:r>
+            <w:r>
+              <w:rPr>
+                <w:noProof/>
+                <w:webHidden/>
+              </w:rPr>
+            </w:r>
+            <w:r>
+              <w:rPr>
+                <w:noProof/>
+                <w:webHidden/>
+              </w:rPr>
+              <w:fldChar w:fldCharType="separate"/>
+            </w:r>
+            <w:r>
+              <w:rPr>
+                <w:noProof/>
+                <w:webHidden/>
+              </w:rPr>
+              <w:t>3</w:t>
+            </w:r>
+            <w:r>
+              <w:rPr>
+                <w:noProof/>
+                <w:webHidden/>
+              </w:rPr>
+              <w:fldChar w:fldCharType="end"/>
+            </w:r>
+          </w:hyperlink>
+        </w:p>
+        <w:p>
+          <w:pPr>
+            <w:pStyle w:val="TOC1"/>
+            <w:tabs>
+              <w:tab w:val="right" w:leader="dot" w:pos="9350"/>
+            </w:tabs>
+            <w:rPr>
+              <w:rFonts w:eastAsiaTheme="minorEastAsia"/>
+              <w:b w:val="0"/>
+              <w:bCs w:val="0"/>
+              <w:noProof/>
+            </w:rPr>
+          </w:pPr>
+          <w:hyperlink w:anchor="_Toc508012314" w:history="1">
+            <w:r>
+              <w:rPr>
+                <w:rStyle w:val="Hyperlink"/>
+                <w:noProof/>
+              </w:rPr>
+              <w:t>Query</w:t>
+            </w:r>
+            <w:r>
+              <w:rPr>
+                <w:noProof/>
+                <w:webHidden/>
+              </w:rPr>
+              <w:tab/>
+            </w:r>
+            <w:r>
+              <w:rPr>
+                <w:noProof/>
+                <w:webHidden/>
+              </w:rPr>
+              <w:fldChar w:fldCharType="begin"/>
+            </w:r>
+            <w:r>
+              <w:rPr>
+                <w:noProof/>
+                <w:webHidden/>
+              </w:rPr>
+              <w:instrText xml:space="preserve"> PAGEREF _Toc508012314 \h </w:instrText>
+            </w:r>
+            <w:r>
+              <w:rPr>
+                <w:noProof/>
+                <w:webHidden/>
+              </w:rPr>
+            </w:r>
+            <w:r>
+              <w:rPr>
+                <w:noProof/>
+                <w:webHidden/>
+              </w:rPr>
+              <w:fldChar w:fldCharType="separate"/>
+            </w:r>
+            <w:r>
+              <w:rPr>
+                <w:noProof/>
+                <w:webHidden/>
+              </w:rPr>
+              <w:t>3</w:t>
+            </w:r>
+            <w:r>
+              <w:rPr>
+                <w:noProof/>
+                <w:webHidden/>
+              </w:rPr>
+              <w:fldChar w:fldCharType="end"/>
+            </w:r>
+          </w:hyperlink>
+        </w:p>
+        <w:p>
+          <w:pPr>
+            <w:pStyle w:val="TOC1"/>
+            <w:tabs>
+              <w:tab w:val="right" w:leader="dot" w:pos="9350"/>
+            </w:tabs>
+            <w:rPr>
+              <w:rFonts w:eastAsiaTheme="minorEastAsia"/>
+              <w:b w:val="0"/>
+              <w:bCs w:val="0"/>
+              <w:noProof/>
+            </w:rPr>
+          </w:pPr>
+          <w:hyperlink w:anchor="_Toc508012315" w:history="1">
+            <w:r>
+              <w:rPr>
+                <w:rStyle w:val="Hyperlink"/>
+                <w:noProof/>
+              </w:rPr>
+              <w:t>Appendix</w:t>
+            </w:r>
+            <w:r>
+              <w:rPr>
+                <w:noProof/>
+                <w:webHidden/>
+              </w:rPr>
+              <w:tab/>
+            </w:r>
+            <w:r>
+              <w:rPr>
+                <w:noProof/>
+                <w:webHidden/>
+              </w:rPr>
+              <w:fldChar w:fldCharType="begin"/>
+            </w:r>
+            <w:r>
+              <w:rPr>
+                <w:noProof/>
+                <w:webHidden/>
+              </w:rPr>
+              <w:instrText xml:space="preserve"> PAGEREF _Toc508012315 \h </w:instrText>
+            </w:r>
+            <w:r>
+              <w:rPr>
+                <w:noProof/>
+                <w:webHidden/>
+              </w:rPr>
+            </w:r>
+            <w:r>
+              <w:rPr>
+                <w:noProof/>
+                <w:webHidden/>
+              </w:rPr>
+              <w:fldChar w:fldCharType="separate"/>
+            </w:r>
+            <w:r>
+              <w:rPr>
+                <w:noProof/>
+                <w:webHidden/>
+              </w:rPr>
+              <w:t>3</w:t>
+            </w:r>
+            <w:r>
+              <w:rPr>
+                <w:noProof/>
+                <w:webHidden/>
+              </w:rPr>
+              <w:fldChar w:fldCharType="end"/>
+            </w:r>
+          </w:hyperlink>
+        </w:p>
+        <w:p>
+          <w:r>
+            <w:rPr>
+              <w:bCs/>
+              <w:noProof/>
+            </w:rPr>
+            <w:fldChar w:fldCharType="end"/>
+          </w:r>
         </w:p>
       </w:sdtContent>
     </w:sdt>
@@ -624,452 +1167,141 @@
     </w:p>
     <w:p>
       <w:pPr>
-        <w:rPr>
-          <w:sz w:val="40"/>
-          <w:szCs w:val="40"/>
-        </w:rPr>
-      </w:pPr>
-      <w:r>
-        <w:rPr>
-          <w:sz w:val="40"/>
-          <w:szCs w:val="40"/>
-        </w:rPr>
+        <w:pStyle w:val="Heading1"/>
+      </w:pPr>
+      <w:bookmarkStart w:id="1" w:name="_Toc508012308"/>
+      <w:r>
         <w:t>Abstract</w:t>
       </w:r>
-    </w:p>
-    <w:p>
-      <w:pPr>
-        <w:rPr>
-          <w:sz w:val="40"/>
-          <w:szCs w:val="40"/>
-        </w:rPr>
-      </w:pPr>
-    </w:p>
-    <w:p>
-      <w:pPr>
-        <w:rPr>
-          <w:sz w:val="40"/>
-          <w:szCs w:val="40"/>
-        </w:rPr>
-      </w:pPr>
-    </w:p>
-    <w:p>
-      <w:pPr>
-        <w:rPr>
-          <w:sz w:val="40"/>
-          <w:szCs w:val="40"/>
-        </w:rPr>
-      </w:pPr>
-    </w:p>
-    <w:p>
-      <w:pPr>
-        <w:rPr>
-          <w:sz w:val="40"/>
-          <w:szCs w:val="40"/>
-        </w:rPr>
-      </w:pPr>
-    </w:p>
-    <w:p>
-      <w:pPr>
-        <w:rPr>
-          <w:sz w:val="40"/>
-          <w:szCs w:val="40"/>
-        </w:rPr>
-      </w:pPr>
-    </w:p>
-    <w:p>
-      <w:pPr>
-        <w:rPr>
-          <w:sz w:val="40"/>
-          <w:szCs w:val="40"/>
-        </w:rPr>
-      </w:pPr>
-    </w:p>
-    <w:p>
-      <w:pPr>
-        <w:rPr>
-          <w:sz w:val="40"/>
-          <w:szCs w:val="40"/>
-        </w:rPr>
-      </w:pPr>
-    </w:p>
-    <w:p>
-      <w:pPr>
-        <w:rPr>
-          <w:sz w:val="40"/>
-          <w:szCs w:val="40"/>
-        </w:rPr>
-      </w:pPr>
-      <w:r>
-        <w:rPr>
-          <w:sz w:val="40"/>
-          <w:szCs w:val="40"/>
-        </w:rPr>
+      <w:bookmarkEnd w:id="1"/>
+    </w:p>
+    <w:p>
+      <w:r>
+        <w:t>&lt;nidhi&gt;</w:t>
+      </w:r>
+    </w:p>
+    <w:p>
+      <w:pPr>
+        <w:pStyle w:val="Heading1"/>
+      </w:pPr>
+      <w:bookmarkStart w:id="2" w:name="_Toc508012309"/>
+      <w:r>
         <w:t>Programming Platform and Version Control Selection</w:t>
       </w:r>
-    </w:p>
-    <w:p>
-      <w:pPr>
-        <w:rPr>
-          <w:sz w:val="40"/>
-          <w:szCs w:val="40"/>
-        </w:rPr>
-      </w:pPr>
-    </w:p>
-    <w:p>
-      <w:pPr>
-        <w:rPr>
-          <w:sz w:val="40"/>
-          <w:szCs w:val="40"/>
-        </w:rPr>
-      </w:pPr>
-    </w:p>
-    <w:p>
-      <w:pPr>
-        <w:rPr>
-          <w:sz w:val="40"/>
-          <w:szCs w:val="40"/>
-        </w:rPr>
-      </w:pPr>
-    </w:p>
-    <w:p>
-      <w:pPr>
-        <w:rPr>
-          <w:sz w:val="40"/>
-          <w:szCs w:val="40"/>
-        </w:rPr>
-      </w:pPr>
-    </w:p>
-    <w:p>
-      <w:pPr>
-        <w:rPr>
-          <w:sz w:val="40"/>
-          <w:szCs w:val="40"/>
-        </w:rPr>
-      </w:pPr>
-    </w:p>
-    <w:p>
-      <w:pPr>
-        <w:rPr>
-          <w:sz w:val="40"/>
-          <w:szCs w:val="40"/>
-        </w:rPr>
-      </w:pPr>
-    </w:p>
-    <w:p>
-      <w:pPr>
-        <w:rPr>
-          <w:sz w:val="40"/>
-          <w:szCs w:val="40"/>
-        </w:rPr>
-      </w:pPr>
-      <w:r>
-        <w:rPr>
-          <w:sz w:val="40"/>
-          <w:szCs w:val="40"/>
-        </w:rPr>
+      <w:bookmarkEnd w:id="2"/>
+    </w:p>
+    <w:p>
+      <w:r>
+        <w:t>&lt;ron Andrews&gt;</w:t>
+      </w:r>
+    </w:p>
+    <w:p>
+      <w:pPr>
+        <w:pStyle w:val="Heading1"/>
+      </w:pPr>
+      <w:bookmarkStart w:id="3" w:name="_Toc508012310"/>
+      <w:r>
         <w:t>Data Structures</w:t>
       </w:r>
-    </w:p>
-    <w:p>
-      <w:pPr>
-        <w:pStyle w:val="ListParagraph"/>
-        <w:rPr>
-          <w:sz w:val="40"/>
-          <w:szCs w:val="40"/>
-        </w:rPr>
-      </w:pPr>
-    </w:p>
-    <w:p>
-      <w:pPr>
-        <w:rPr>
-          <w:sz w:val="40"/>
-          <w:szCs w:val="40"/>
-        </w:rPr>
-      </w:pPr>
-    </w:p>
-    <w:p>
-      <w:pPr>
-        <w:rPr>
-          <w:sz w:val="40"/>
-          <w:szCs w:val="40"/>
-        </w:rPr>
-      </w:pPr>
-    </w:p>
-    <w:p>
-      <w:pPr>
-        <w:rPr>
-          <w:sz w:val="40"/>
-          <w:szCs w:val="40"/>
-        </w:rPr>
-      </w:pPr>
-    </w:p>
-    <w:p>
-      <w:pPr>
-        <w:rPr>
-          <w:sz w:val="40"/>
-          <w:szCs w:val="40"/>
-        </w:rPr>
-      </w:pPr>
-    </w:p>
-    <w:p>
-      <w:pPr>
-        <w:rPr>
-          <w:sz w:val="40"/>
-          <w:szCs w:val="40"/>
-        </w:rPr>
-      </w:pPr>
-    </w:p>
-    <w:p>
-      <w:pPr>
-        <w:rPr>
-          <w:sz w:val="40"/>
-          <w:szCs w:val="40"/>
-        </w:rPr>
-      </w:pPr>
-    </w:p>
-    <w:p>
-      <w:pPr>
-        <w:rPr>
-          <w:sz w:val="40"/>
-          <w:szCs w:val="40"/>
-        </w:rPr>
-      </w:pPr>
-    </w:p>
-    <w:p>
-      <w:pPr>
-        <w:rPr>
-          <w:sz w:val="40"/>
-          <w:szCs w:val="40"/>
-        </w:rPr>
-      </w:pPr>
-      <w:r>
-        <w:rPr>
-          <w:sz w:val="40"/>
-          <w:szCs w:val="40"/>
-        </w:rPr>
-        <w:t xml:space="preserve">Preprocessing and </w:t>
-      </w:r>
-      <w:proofErr w:type="spellStart"/>
-      <w:r>
-        <w:rPr>
-          <w:sz w:val="40"/>
-          <w:szCs w:val="40"/>
-        </w:rPr>
-        <w:t>Postprocessing</w:t>
-      </w:r>
-      <w:proofErr w:type="spellEnd"/>
-    </w:p>
-    <w:p>
-      <w:pPr>
-        <w:rPr>
-          <w:sz w:val="40"/>
-          <w:szCs w:val="40"/>
-        </w:rPr>
-      </w:pPr>
-    </w:p>
-    <w:p>
-      <w:pPr>
-        <w:rPr>
-          <w:sz w:val="40"/>
-          <w:szCs w:val="40"/>
-        </w:rPr>
-      </w:pPr>
-    </w:p>
-    <w:p>
-      <w:pPr>
-        <w:rPr>
-          <w:sz w:val="40"/>
-          <w:szCs w:val="40"/>
-        </w:rPr>
-      </w:pPr>
-    </w:p>
-    <w:p>
-      <w:pPr>
-        <w:rPr>
-          <w:sz w:val="40"/>
-          <w:szCs w:val="40"/>
-        </w:rPr>
-      </w:pPr>
-    </w:p>
-    <w:p>
-      <w:pPr>
-        <w:rPr>
-          <w:sz w:val="40"/>
-          <w:szCs w:val="40"/>
-        </w:rPr>
-      </w:pPr>
-    </w:p>
-    <w:p>
-      <w:pPr>
-        <w:rPr>
-          <w:sz w:val="40"/>
-          <w:szCs w:val="40"/>
-        </w:rPr>
-      </w:pPr>
-    </w:p>
-    <w:p>
-      <w:pPr>
-        <w:rPr>
-          <w:sz w:val="40"/>
-          <w:szCs w:val="40"/>
-        </w:rPr>
-      </w:pPr>
-      <w:r>
-        <w:rPr>
-          <w:sz w:val="40"/>
-          <w:szCs w:val="40"/>
-        </w:rPr>
-        <w:t>Dictionary (Inverted Index)</w:t>
-      </w:r>
-    </w:p>
-    <w:p>
-      <w:pPr>
-        <w:rPr>
-          <w:sz w:val="40"/>
-          <w:szCs w:val="40"/>
-        </w:rPr>
-      </w:pPr>
-    </w:p>
-    <w:p>
-      <w:pPr>
-        <w:rPr>
-          <w:sz w:val="40"/>
-          <w:szCs w:val="40"/>
-        </w:rPr>
-      </w:pPr>
-    </w:p>
-    <w:p>
-      <w:pPr>
-        <w:rPr>
-          <w:sz w:val="40"/>
-          <w:szCs w:val="40"/>
-        </w:rPr>
-      </w:pPr>
-    </w:p>
-    <w:p>
-      <w:pPr>
-        <w:rPr>
-          <w:sz w:val="40"/>
-          <w:szCs w:val="40"/>
-        </w:rPr>
-      </w:pPr>
-    </w:p>
-    <w:p>
-      <w:pPr>
-        <w:rPr>
-          <w:sz w:val="40"/>
-          <w:szCs w:val="40"/>
-        </w:rPr>
-      </w:pPr>
-    </w:p>
-    <w:p>
-      <w:pPr>
-        <w:rPr>
-          <w:sz w:val="40"/>
-          <w:szCs w:val="40"/>
-        </w:rPr>
-      </w:pPr>
-    </w:p>
-    <w:p>
-      <w:pPr>
-        <w:rPr>
-          <w:sz w:val="40"/>
-          <w:szCs w:val="40"/>
-        </w:rPr>
-      </w:pPr>
-    </w:p>
-    <w:p>
-      <w:pPr>
-        <w:rPr>
-          <w:sz w:val="40"/>
-          <w:szCs w:val="40"/>
-        </w:rPr>
-      </w:pPr>
-    </w:p>
-    <w:p>
-      <w:pPr>
-        <w:rPr>
-          <w:sz w:val="40"/>
-          <w:szCs w:val="40"/>
-        </w:rPr>
-      </w:pPr>
-    </w:p>
-    <w:p>
-      <w:pPr>
-        <w:rPr>
-          <w:sz w:val="40"/>
-          <w:szCs w:val="40"/>
-        </w:rPr>
-      </w:pPr>
-    </w:p>
-    <w:p>
-      <w:pPr>
-        <w:rPr>
-          <w:sz w:val="40"/>
-          <w:szCs w:val="40"/>
-        </w:rPr>
-      </w:pPr>
-    </w:p>
-    <w:p>
-      <w:pPr>
-        <w:rPr>
-          <w:sz w:val="40"/>
-          <w:szCs w:val="40"/>
-        </w:rPr>
-      </w:pPr>
-      <w:r>
-        <w:rPr>
-          <w:sz w:val="40"/>
-          <w:szCs w:val="40"/>
-        </w:rPr>
+      <w:bookmarkEnd w:id="3"/>
+    </w:p>
+    <w:p>
+      <w:r>
+        <w:t>&lt;ron Andrews&gt;</w:t>
+      </w:r>
+    </w:p>
+    <w:p>
+      <w:pPr>
+        <w:pStyle w:val="Heading1"/>
+      </w:pPr>
+      <w:bookmarkStart w:id="4" w:name="_Toc508012311"/>
+      <w:r>
+        <w:t>Ingest</w:t>
+      </w:r>
+      <w:bookmarkEnd w:id="4"/>
+    </w:p>
+    <w:p>
+      <w:r>
+        <w:t>&lt;blake&gt;</w:t>
+      </w:r>
+    </w:p>
+    <w:p>
+      <w:pPr>
+        <w:pStyle w:val="Heading1"/>
+      </w:pPr>
+      <w:bookmarkStart w:id="5" w:name="_Toc508012312"/>
+      <w:r>
+        <w:t>Preprocessing</w:t>
+      </w:r>
+      <w:bookmarkEnd w:id="5"/>
+      <w:r>
+        <w:t xml:space="preserve"> </w:t>
+      </w:r>
+    </w:p>
+    <w:p>
+      <w:r>
+        <w:t>&lt;blake</w:t>
+      </w:r>
+      <w:r>
+        <w:t>&gt;</w:t>
+      </w:r>
+    </w:p>
+    <w:p>
+      <w:pPr>
+        <w:pStyle w:val="Heading1"/>
+      </w:pPr>
+      <w:bookmarkStart w:id="6" w:name="_Toc508012313"/>
+      <w:r>
+        <w:t>Post-Processing</w:t>
+      </w:r>
+      <w:bookmarkEnd w:id="6"/>
+    </w:p>
+    <w:p>
+      <w:r>
+        <w:t>&lt;ron Andrews&gt;</w:t>
+      </w:r>
+    </w:p>
+    <w:p>
+      <w:pPr>
+        <w:pStyle w:val="Heading1"/>
+      </w:pPr>
+      <w:bookmarkStart w:id="7" w:name="_Toc508012314"/>
+      <w:r>
+        <w:t>Query</w:t>
+      </w:r>
+      <w:bookmarkEnd w:id="7"/>
+    </w:p>
+    <w:p>
+      <w:r>
+        <w:t>&lt;nidhi&gt;</w:t>
+      </w:r>
+    </w:p>
+    <w:p/>
+    <w:p>
+      <w:r>
         <w:t>Vectorization</w:t>
       </w:r>
     </w:p>
-    <w:p>
-      <w:pPr>
-        <w:pStyle w:val="ListParagraph"/>
-        <w:rPr>
-          <w:sz w:val="32"/>
-          <w:szCs w:val="32"/>
-        </w:rPr>
-      </w:pPr>
-    </w:p>
-    <w:p>
-      <w:pPr>
-        <w:pStyle w:val="ListParagraph"/>
-        <w:rPr>
-          <w:color w:val="808080" w:themeColor="background1" w:themeShade="80"/>
-          <w:sz w:val="36"/>
-          <w:szCs w:val="36"/>
-        </w:rPr>
-      </w:pPr>
-      <w:r>
-        <w:rPr>
-          <w:color w:val="808080" w:themeColor="background1" w:themeShade="80"/>
-          <w:sz w:val="36"/>
-          <w:szCs w:val="36"/>
-        </w:rPr>
+    <w:p/>
+    <w:p>
+      <w:r>
         <w:t>Document Vectorization</w:t>
       </w:r>
     </w:p>
     <w:p>
       <w:pPr>
-        <w:pStyle w:val="ListParagraph"/>
-        <w:rPr>
-          <w:rFonts w:ascii="Times New Roman" w:hAnsi="Times New Roman" w:cs="Times New Roman"/>
-          <w:color w:val="000000" w:themeColor="text1"/>
-        </w:rPr>
-      </w:pPr>
-    </w:p>
-    <w:p>
-      <w:pPr>
-        <w:pStyle w:val="ListParagraph"/>
-        <w:rPr>
-          <w:sz w:val="32"/>
-          <w:szCs w:val="32"/>
-        </w:rPr>
-      </w:pPr>
+        <w:pStyle w:val="Heading1"/>
+      </w:pPr>
+      <w:bookmarkStart w:id="8" w:name="_Toc508012315"/>
+      <w:r>
+        <w:t>Appendix</w:t>
+      </w:r>
+      <w:bookmarkEnd w:id="8"/>
+    </w:p>
+    <w:p>
+      <w:r>
+        <w:t>ChangeLog</w:t>
+      </w:r>
     </w:p>
     <w:sectPr>
       <w:pgSz w:w="12240" w:h="15840"/>
@@ -1082,8 +1314,8 @@
 </file>
 
 <file path=word/numbering.xml><?xml version="1.0" encoding="utf-8"?>
-<w:numbering xmlns:wpc="http://schemas.microsoft.com/office/word/2010/wordprocessingCanvas" xmlns:mo="http://schemas.microsoft.com/office/mac/office/2008/main" xmlns:mc="http://schemas.openxmlformats.org/markup-compatibility/2006" xmlns:mv="urn:schemas-microsoft-com:mac:vml" xmlns:o="urn:schemas-microsoft-com:office:office" xmlns:r="http://schemas.openxmlformats.org/officeDocument/2006/relationships" xmlns:m="http://schemas.openxmlformats.org/officeDocument/2006/math" xmlns:v="urn:schemas-microsoft-com:vml" xmlns:wp14="http://schemas.microsoft.com/office/word/2010/wordprocessingDrawing" xmlns:wp="http://schemas.openxmlformats.org/drawingml/2006/wordprocessingDrawing" xmlns:w10="urn:schemas-microsoft-com:office:word" xmlns:w="http://schemas.openxmlformats.org/wordprocessingml/2006/main" xmlns:w14="http://schemas.microsoft.com/office/word/2010/wordml" xmlns:w15="http://schemas.microsoft.com/office/word/2012/wordml" xmlns:wpg="http://schemas.microsoft.com/office/word/2010/wordprocessingGroup" xmlns:wpi="http://schemas.microsoft.com/office/word/2010/wordprocessingInk" xmlns:wne="http://schemas.microsoft.com/office/word/2006/wordml" xmlns:wps="http://schemas.microsoft.com/office/word/2010/wordprocessingShape" mc:Ignorable="w14 w15 wp14">
-  <w:abstractNum w:abstractNumId="0">
+<w:numbering xmlns:wpc="http://schemas.microsoft.com/office/word/2010/wordprocessingCanvas" xmlns:cx="http://schemas.microsoft.com/office/drawing/2014/chartex" xmlns:cx1="http://schemas.microsoft.com/office/drawing/2015/9/8/chartex" xmlns:cx2="http://schemas.microsoft.com/office/drawing/2015/10/21/chartex" xmlns:cx3="http://schemas.microsoft.com/office/drawing/2016/5/9/chartex" xmlns:cx4="http://schemas.microsoft.com/office/drawing/2016/5/10/chartex" xmlns:cx5="http://schemas.microsoft.com/office/drawing/2016/5/11/chartex" xmlns:cx6="http://schemas.microsoft.com/office/drawing/2016/5/12/chartex" xmlns:cx7="http://schemas.microsoft.com/office/drawing/2016/5/13/chartex" xmlns:cx8="http://schemas.microsoft.com/office/drawing/2016/5/14/chartex" xmlns:mc="http://schemas.openxmlformats.org/markup-compatibility/2006" xmlns:aink="http://schemas.microsoft.com/office/drawing/2016/ink" xmlns:am3d="http://schemas.microsoft.com/office/drawing/2017/model3d" xmlns:o="urn:schemas-microsoft-com:office:office" xmlns:r="http://schemas.openxmlformats.org/officeDocument/2006/relationships" xmlns:m="http://schemas.openxmlformats.org/officeDocument/2006/math" xmlns:v="urn:schemas-microsoft-com:vml" xmlns:wp14="http://schemas.microsoft.com/office/word/2010/wordprocessingDrawing" xmlns:wp="http://schemas.openxmlformats.org/drawingml/2006/wordprocessingDrawing" xmlns:w10="urn:schemas-microsoft-com:office:word" xmlns:w="http://schemas.openxmlformats.org/wordprocessingml/2006/main" xmlns:w14="http://schemas.microsoft.com/office/word/2010/wordml" xmlns:w15="http://schemas.microsoft.com/office/word/2012/wordml" xmlns:w16cid="http://schemas.microsoft.com/office/word/2016/wordml/cid" xmlns:w16se="http://schemas.microsoft.com/office/word/2015/wordml/symex" xmlns:wpg="http://schemas.microsoft.com/office/word/2010/wordprocessingGroup" xmlns:wpi="http://schemas.microsoft.com/office/word/2010/wordprocessingInk" xmlns:wne="http://schemas.microsoft.com/office/word/2006/wordml" xmlns:wps="http://schemas.microsoft.com/office/word/2010/wordprocessingShape" mc:Ignorable="w14 w15 w16se w16cid wp14">
+  <w:abstractNum w:abstractNumId="0" w15:restartNumberingAfterBreak="0">
     <w:nsid w:val="181A5467"/>
     <w:multiLevelType w:val="hybridMultilevel"/>
     <w:tmpl w:val="579C54F8"/>
@@ -1172,7 +1404,7 @@
       </w:pPr>
     </w:lvl>
   </w:abstractNum>
-  <w:abstractNum w:abstractNumId="1">
+  <w:abstractNum w:abstractNumId="1" w15:restartNumberingAfterBreak="0">
     <w:nsid w:val="53E06F8A"/>
     <w:multiLevelType w:val="hybridMultilevel"/>
     <w:tmpl w:val="06D225B2"/>
@@ -1271,7 +1503,7 @@
 </file>
 
 <file path=word/styles.xml><?xml version="1.0" encoding="utf-8"?>
-<w:styles xmlns:mc="http://schemas.openxmlformats.org/markup-compatibility/2006" xmlns:r="http://schemas.openxmlformats.org/officeDocument/2006/relationships" xmlns:w="http://schemas.openxmlformats.org/wordprocessingml/2006/main" xmlns:w14="http://schemas.microsoft.com/office/word/2010/wordml" xmlns:w15="http://schemas.microsoft.com/office/word/2012/wordml" mc:Ignorable="w14 w15">
+<w:styles xmlns:mc="http://schemas.openxmlformats.org/markup-compatibility/2006" xmlns:r="http://schemas.openxmlformats.org/officeDocument/2006/relationships" xmlns:w="http://schemas.openxmlformats.org/wordprocessingml/2006/main" xmlns:w14="http://schemas.microsoft.com/office/word/2010/wordml" xmlns:w15="http://schemas.microsoft.com/office/word/2012/wordml" xmlns:w16cid="http://schemas.microsoft.com/office/word/2016/wordml/cid" xmlns:w16se="http://schemas.microsoft.com/office/word/2015/wordml/symex" mc:Ignorable="w14 w15 w16se w16cid">
   <w:docDefaults>
     <w:rPrDefault>
       <w:rPr>
@@ -1283,7 +1515,7 @@
     </w:rPrDefault>
     <w:pPrDefault/>
   </w:docDefaults>
-  <w:latentStyles w:defLockedState="0" w:defUIPriority="99" w:defSemiHidden="0" w:defUnhideWhenUsed="0" w:defQFormat="0" w:count="382">
+  <w:latentStyles w:defLockedState="0" w:defUIPriority="99" w:defSemiHidden="0" w:defUnhideWhenUsed="0" w:defQFormat="0" w:count="375">
     <w:lsdException w:name="Normal" w:uiPriority="0" w:qFormat="1"/>
     <w:lsdException w:name="heading 1" w:uiPriority="9" w:qFormat="1"/>
     <w:lsdException w:name="heading 2" w:semiHidden="1" w:uiPriority="9" w:unhideWhenUsed="1" w:qFormat="1"/>
@@ -1440,15 +1672,6 @@
     <w:lsdException w:name="Balloon Text" w:semiHidden="1" w:unhideWhenUsed="1"/>
     <w:lsdException w:name="Table Grid" w:uiPriority="39"/>
     <w:lsdException w:name="Table Theme" w:semiHidden="1" w:unhideWhenUsed="1"/>
-    <w:lsdException w:name="Note Level 1" w:semiHidden="1" w:unhideWhenUsed="1"/>
-    <w:lsdException w:name="Note Level 2" w:semiHidden="1" w:unhideWhenUsed="1"/>
-    <w:lsdException w:name="Note Level 3" w:semiHidden="1" w:unhideWhenUsed="1"/>
-    <w:lsdException w:name="Note Level 4" w:semiHidden="1" w:unhideWhenUsed="1"/>
-    <w:lsdException w:name="Note Level 5" w:semiHidden="1" w:unhideWhenUsed="1"/>
-    <w:lsdException w:name="Note Level 6" w:semiHidden="1" w:unhideWhenUsed="1"/>
-    <w:lsdException w:name="Note Level 7" w:semiHidden="1" w:unhideWhenUsed="1"/>
-    <w:lsdException w:name="Note Level 8" w:semiHidden="1" w:unhideWhenUsed="1"/>
-    <w:lsdException w:name="Note Level 9" w:semiHidden="1" w:unhideWhenUsed="1"/>
     <w:lsdException w:name="Placeholder Text" w:semiHidden="1"/>
     <w:lsdException w:name="No Spacing" w:uiPriority="1" w:qFormat="1"/>
     <w:lsdException w:name="Light Shading" w:uiPriority="60"/>
@@ -1801,7 +2024,6 @@
     <w:next w:val="Normal"/>
     <w:autoRedefine/>
     <w:uiPriority w:val="39"/>
-    <w:semiHidden/>
     <w:unhideWhenUsed/>
     <w:rsid w:val="00E7533D"/>
     <w:pPr>
@@ -1986,6 +2208,17 @@
       <w:ind w:left="720"/>
       <w:contextualSpacing/>
     </w:pPr>
+  </w:style>
+  <w:style w:type="character" w:styleId="Hyperlink">
+    <w:name w:val="Hyperlink"/>
+    <w:basedOn w:val="DefaultParagraphFont"/>
+    <w:uiPriority w:val="99"/>
+    <w:unhideWhenUsed/>
+    <w:rsid w:val="006305DB"/>
+    <w:rPr>
+      <w:color w:val="0563C1" w:themeColor="hyperlink"/>
+      <w:u w:val="single"/>
+    </w:rPr>
   </w:style>
 </w:styles>
 </file>
@@ -2256,7 +2489,7 @@
 </file>
 
 <file path=customXml/itemProps1.xml><?xml version="1.0" encoding="utf-8"?>
-<ds:datastoreItem xmlns:ds="http://schemas.openxmlformats.org/officeDocument/2006/customXml" ds:itemID="{B213FCF5-EE1A-6143-AD2C-703E3993221A}">
+<ds:datastoreItem xmlns:ds="http://schemas.openxmlformats.org/officeDocument/2006/customXml" ds:itemID="{529A5352-B643-C84C-A6D4-7F140B0F61DF}">
   <ds:schemaRefs>
     <ds:schemaRef ds:uri="http://schemas.openxmlformats.org/officeDocument/2006/bibliography"/>
   </ds:schemaRefs>

</xml_diff>

<commit_message>
Added Data Structures Info
Included Data Structures details in Progress Report - still need to work on processing explanation section
</commit_message>
<xml_diff>
--- a/EECS 767 Report_v1.docx
+++ b/EECS 767 Report_v1.docx
@@ -260,61 +260,84 @@
         </w:rPr>
         <w:t xml:space="preserve">   </w:t>
       </w:r>
+      <w:proofErr w:type="spellStart"/>
       <w:r>
         <w:rPr>
           <w:sz w:val="32"/>
           <w:szCs w:val="32"/>
         </w:rPr>
-        <w:t>FiniteLoop Squad</w:t>
-      </w:r>
-    </w:p>
-    <w:p>
-      <w:pPr>
+        <w:t>FiniteLoop</w:t>
+      </w:r>
+      <w:proofErr w:type="spellEnd"/>
+      <w:r>
         <w:rPr>
           <w:sz w:val="32"/>
           <w:szCs w:val="32"/>
         </w:rPr>
-      </w:pPr>
-      <w:r>
+        <w:t xml:space="preserve"> Squad</w:t>
+      </w:r>
+    </w:p>
+    <w:p>
+      <w:pPr>
         <w:rPr>
           <w:sz w:val="32"/>
           <w:szCs w:val="32"/>
         </w:rPr>
-        <w:t xml:space="preserve">                    </w:t>
-      </w:r>
+      </w:pPr>
       <w:r>
         <w:rPr>
           <w:sz w:val="32"/>
           <w:szCs w:val="32"/>
         </w:rPr>
-        <w:t xml:space="preserve">    </w:t>
+        <w:t xml:space="preserve">                    </w:t>
       </w:r>
       <w:r>
         <w:rPr>
           <w:sz w:val="32"/>
           <w:szCs w:val="32"/>
         </w:rPr>
-        <w:t>Ron Andrews, Nidhi Midha, Blake Bryant</w:t>
-      </w:r>
-    </w:p>
-    <w:p>
-      <w:pPr>
+        <w:t xml:space="preserve">    </w:t>
+      </w:r>
+      <w:r>
         <w:rPr>
           <w:sz w:val="32"/>
           <w:szCs w:val="32"/>
         </w:rPr>
-      </w:pPr>
-    </w:p>
-    <w:p>
-      <w:pPr>
+        <w:t xml:space="preserve">Ron Andrews, Nidhi </w:t>
+      </w:r>
+      <w:proofErr w:type="spellStart"/>
+      <w:r>
         <w:rPr>
           <w:sz w:val="32"/>
           <w:szCs w:val="32"/>
         </w:rPr>
-      </w:pPr>
-      <w:bookmarkStart w:id="0" w:name="_GoBack"/>
-    </w:p>
-    <w:bookmarkEnd w:id="0"/>
+        <w:t>Midha</w:t>
+      </w:r>
+      <w:proofErr w:type="spellEnd"/>
+      <w:r>
+        <w:rPr>
+          <w:sz w:val="32"/>
+          <w:szCs w:val="32"/>
+        </w:rPr>
+        <w:t>, Blake Bryant</w:t>
+      </w:r>
+    </w:p>
+    <w:p>
+      <w:pPr>
+        <w:rPr>
+          <w:sz w:val="32"/>
+          <w:szCs w:val="32"/>
+        </w:rPr>
+      </w:pPr>
+    </w:p>
+    <w:p>
+      <w:pPr>
+        <w:rPr>
+          <w:sz w:val="32"/>
+          <w:szCs w:val="32"/>
+        </w:rPr>
+      </w:pPr>
+    </w:p>
     <w:p>
       <w:pPr>
         <w:rPr>
@@ -383,7 +406,7 @@
           <w:r>
             <w:fldChar w:fldCharType="separate"/>
           </w:r>
-          <w:hyperlink w:anchor="_Toc508012308" w:history="1">
+          <w:hyperlink w:anchor="_Toc508177227" w:history="1">
             <w:r>
               <w:rPr>
                 <w:rStyle w:val="Hyperlink"/>
@@ -410,7 +433,7 @@
                 <w:noProof/>
                 <w:webHidden/>
               </w:rPr>
-              <w:instrText xml:space="preserve"> PAGEREF _Toc508012308 \h </w:instrText>
+              <w:instrText xml:space="preserve"> PAGEREF _Toc508177227 \h </w:instrText>
             </w:r>
             <w:r>
               <w:rPr>
@@ -454,13 +477,13 @@
               <w:noProof/>
             </w:rPr>
           </w:pPr>
-          <w:hyperlink w:anchor="_Toc508012309" w:history="1">
+          <w:hyperlink w:anchor="_Toc508177228" w:history="1">
             <w:r>
               <w:rPr>
                 <w:rStyle w:val="Hyperlink"/>
                 <w:noProof/>
               </w:rPr>
-              <w:t>Programming Platform and Version Control Selection</w:t>
+              <w:t>Software Design</w:t>
             </w:r>
             <w:r>
               <w:rPr>
@@ -481,7 +504,7 @@
                 <w:noProof/>
                 <w:webHidden/>
               </w:rPr>
-              <w:instrText xml:space="preserve"> PAGEREF _Toc508012309 \h </w:instrText>
+              <w:instrText xml:space="preserve"> PAGEREF _Toc508177228 \h </w:instrText>
             </w:r>
             <w:r>
               <w:rPr>
@@ -525,13 +548,13 @@
               <w:noProof/>
             </w:rPr>
           </w:pPr>
-          <w:hyperlink w:anchor="_Toc508012310" w:history="1">
+          <w:hyperlink w:anchor="_Toc508177229" w:history="1">
             <w:r>
               <w:rPr>
                 <w:rStyle w:val="Hyperlink"/>
                 <w:noProof/>
               </w:rPr>
-              <w:t>Data Structures</w:t>
+              <w:t>Programming Platform and Version Control Selection</w:t>
             </w:r>
             <w:r>
               <w:rPr>
@@ -552,7 +575,7 @@
                 <w:noProof/>
                 <w:webHidden/>
               </w:rPr>
-              <w:instrText xml:space="preserve"> PAGEREF _Toc508012310 \h </w:instrText>
+              <w:instrText xml:space="preserve"> PAGEREF _Toc508177229 \h </w:instrText>
             </w:r>
             <w:r>
               <w:rPr>
@@ -596,13 +619,13 @@
               <w:noProof/>
             </w:rPr>
           </w:pPr>
-          <w:hyperlink w:anchor="_Toc508012311" w:history="1">
+          <w:hyperlink w:anchor="_Toc508177230" w:history="1">
             <w:r>
               <w:rPr>
                 <w:rStyle w:val="Hyperlink"/>
                 <w:noProof/>
               </w:rPr>
-              <w:t>Ingest</w:t>
+              <w:t>Data Structures</w:t>
             </w:r>
             <w:r>
               <w:rPr>
@@ -623,7 +646,7 @@
                 <w:noProof/>
                 <w:webHidden/>
               </w:rPr>
-              <w:instrText xml:space="preserve"> PAGEREF _Toc508012311 \h </w:instrText>
+              <w:instrText xml:space="preserve"> PAGEREF _Toc508177230 \h </w:instrText>
             </w:r>
             <w:r>
               <w:rPr>
@@ -643,7 +666,226 @@
                 <w:noProof/>
                 <w:webHidden/>
               </w:rPr>
-              <w:t>3</w:t>
+              <w:t>4</w:t>
+            </w:r>
+            <w:r>
+              <w:rPr>
+                <w:noProof/>
+                <w:webHidden/>
+              </w:rPr>
+              <w:fldChar w:fldCharType="end"/>
+            </w:r>
+          </w:hyperlink>
+        </w:p>
+        <w:p>
+          <w:pPr>
+            <w:pStyle w:val="TOC2"/>
+            <w:tabs>
+              <w:tab w:val="right" w:leader="dot" w:pos="9350"/>
+            </w:tabs>
+            <w:rPr>
+              <w:rFonts w:eastAsiaTheme="minorEastAsia"/>
+              <w:b w:val="0"/>
+              <w:bCs w:val="0"/>
+              <w:noProof/>
+              <w:sz w:val="24"/>
+              <w:szCs w:val="24"/>
+            </w:rPr>
+          </w:pPr>
+          <w:hyperlink w:anchor="_Toc508177231" w:history="1">
+            <w:r>
+              <w:rPr>
+                <w:rStyle w:val="Hyperlink"/>
+                <w:noProof/>
+              </w:rPr>
+              <w:t>Pre-Processing to Post-Processing Interface Data Structures</w:t>
+            </w:r>
+            <w:r>
+              <w:rPr>
+                <w:noProof/>
+                <w:webHidden/>
+              </w:rPr>
+              <w:tab/>
+            </w:r>
+            <w:r>
+              <w:rPr>
+                <w:noProof/>
+                <w:webHidden/>
+              </w:rPr>
+              <w:fldChar w:fldCharType="begin"/>
+            </w:r>
+            <w:r>
+              <w:rPr>
+                <w:noProof/>
+                <w:webHidden/>
+              </w:rPr>
+              <w:instrText xml:space="preserve"> PAGEREF _Toc508177231 \h </w:instrText>
+            </w:r>
+            <w:r>
+              <w:rPr>
+                <w:noProof/>
+                <w:webHidden/>
+              </w:rPr>
+            </w:r>
+            <w:r>
+              <w:rPr>
+                <w:noProof/>
+                <w:webHidden/>
+              </w:rPr>
+              <w:fldChar w:fldCharType="separate"/>
+            </w:r>
+            <w:r>
+              <w:rPr>
+                <w:noProof/>
+                <w:webHidden/>
+              </w:rPr>
+              <w:t>4</w:t>
+            </w:r>
+            <w:r>
+              <w:rPr>
+                <w:noProof/>
+                <w:webHidden/>
+              </w:rPr>
+              <w:fldChar w:fldCharType="end"/>
+            </w:r>
+          </w:hyperlink>
+        </w:p>
+        <w:p>
+          <w:pPr>
+            <w:pStyle w:val="TOC2"/>
+            <w:tabs>
+              <w:tab w:val="right" w:leader="dot" w:pos="9350"/>
+            </w:tabs>
+            <w:rPr>
+              <w:rFonts w:eastAsiaTheme="minorEastAsia"/>
+              <w:b w:val="0"/>
+              <w:bCs w:val="0"/>
+              <w:noProof/>
+              <w:sz w:val="24"/>
+              <w:szCs w:val="24"/>
+            </w:rPr>
+          </w:pPr>
+          <w:hyperlink w:anchor="_Toc508177232" w:history="1">
+            <w:r>
+              <w:rPr>
+                <w:rStyle w:val="Hyperlink"/>
+                <w:noProof/>
+              </w:rPr>
+              <w:t>Post-Processing to Query Processing Interfaces Data Structures</w:t>
+            </w:r>
+            <w:r>
+              <w:rPr>
+                <w:noProof/>
+                <w:webHidden/>
+              </w:rPr>
+              <w:tab/>
+            </w:r>
+            <w:r>
+              <w:rPr>
+                <w:noProof/>
+                <w:webHidden/>
+              </w:rPr>
+              <w:fldChar w:fldCharType="begin"/>
+            </w:r>
+            <w:r>
+              <w:rPr>
+                <w:noProof/>
+                <w:webHidden/>
+              </w:rPr>
+              <w:instrText xml:space="preserve"> PAGEREF _Toc508177232 \h </w:instrText>
+            </w:r>
+            <w:r>
+              <w:rPr>
+                <w:noProof/>
+                <w:webHidden/>
+              </w:rPr>
+            </w:r>
+            <w:r>
+              <w:rPr>
+                <w:noProof/>
+                <w:webHidden/>
+              </w:rPr>
+              <w:fldChar w:fldCharType="separate"/>
+            </w:r>
+            <w:r>
+              <w:rPr>
+                <w:noProof/>
+                <w:webHidden/>
+              </w:rPr>
+              <w:t>5</w:t>
+            </w:r>
+            <w:r>
+              <w:rPr>
+                <w:noProof/>
+                <w:webHidden/>
+              </w:rPr>
+              <w:fldChar w:fldCharType="end"/>
+            </w:r>
+          </w:hyperlink>
+        </w:p>
+        <w:p>
+          <w:pPr>
+            <w:pStyle w:val="TOC2"/>
+            <w:tabs>
+              <w:tab w:val="right" w:leader="dot" w:pos="9350"/>
+            </w:tabs>
+            <w:rPr>
+              <w:rFonts w:eastAsiaTheme="minorEastAsia"/>
+              <w:b w:val="0"/>
+              <w:bCs w:val="0"/>
+              <w:noProof/>
+              <w:sz w:val="24"/>
+              <w:szCs w:val="24"/>
+            </w:rPr>
+          </w:pPr>
+          <w:hyperlink w:anchor="_Toc508177233" w:history="1">
+            <w:r>
+              <w:rPr>
+                <w:rStyle w:val="Hyperlink"/>
+                <w:noProof/>
+              </w:rPr>
+              <w:t>Query Processing to HMI Data Structures</w:t>
+            </w:r>
+            <w:r>
+              <w:rPr>
+                <w:noProof/>
+                <w:webHidden/>
+              </w:rPr>
+              <w:tab/>
+            </w:r>
+            <w:r>
+              <w:rPr>
+                <w:noProof/>
+                <w:webHidden/>
+              </w:rPr>
+              <w:fldChar w:fldCharType="begin"/>
+            </w:r>
+            <w:r>
+              <w:rPr>
+                <w:noProof/>
+                <w:webHidden/>
+              </w:rPr>
+              <w:instrText xml:space="preserve"> PAGEREF _Toc508177233 \h </w:instrText>
+            </w:r>
+            <w:r>
+              <w:rPr>
+                <w:noProof/>
+                <w:webHidden/>
+              </w:rPr>
+            </w:r>
+            <w:r>
+              <w:rPr>
+                <w:noProof/>
+                <w:webHidden/>
+              </w:rPr>
+              <w:fldChar w:fldCharType="separate"/>
+            </w:r>
+            <w:r>
+              <w:rPr>
+                <w:noProof/>
+                <w:webHidden/>
+              </w:rPr>
+              <w:t>5</w:t>
             </w:r>
             <w:r>
               <w:rPr>
@@ -667,13 +909,13 @@
               <w:noProof/>
             </w:rPr>
           </w:pPr>
-          <w:hyperlink w:anchor="_Toc508012312" w:history="1">
+          <w:hyperlink w:anchor="_Toc508177234" w:history="1">
             <w:r>
               <w:rPr>
                 <w:rStyle w:val="Hyperlink"/>
                 <w:noProof/>
               </w:rPr>
-              <w:t>Preprocessing</w:t>
+              <w:t>Ingest</w:t>
             </w:r>
             <w:r>
               <w:rPr>
@@ -694,7 +936,7 @@
                 <w:noProof/>
                 <w:webHidden/>
               </w:rPr>
-              <w:instrText xml:space="preserve"> PAGEREF _Toc508012312 \h </w:instrText>
+              <w:instrText xml:space="preserve"> PAGEREF _Toc508177234 \h </w:instrText>
             </w:r>
             <w:r>
               <w:rPr>
@@ -714,7 +956,7 @@
                 <w:noProof/>
                 <w:webHidden/>
               </w:rPr>
-              <w:t>3</w:t>
+              <w:t>6</w:t>
             </w:r>
             <w:r>
               <w:rPr>
@@ -738,13 +980,13 @@
               <w:noProof/>
             </w:rPr>
           </w:pPr>
-          <w:hyperlink w:anchor="_Toc508012313" w:history="1">
+          <w:hyperlink w:anchor="_Toc508177235" w:history="1">
             <w:r>
               <w:rPr>
                 <w:rStyle w:val="Hyperlink"/>
                 <w:noProof/>
               </w:rPr>
-              <w:t>Post-Processing</w:t>
+              <w:t>Preprocessing</w:t>
             </w:r>
             <w:r>
               <w:rPr>
@@ -765,7 +1007,7 @@
                 <w:noProof/>
                 <w:webHidden/>
               </w:rPr>
-              <w:instrText xml:space="preserve"> PAGEREF _Toc508012313 \h </w:instrText>
+              <w:instrText xml:space="preserve"> PAGEREF _Toc508177235 \h </w:instrText>
             </w:r>
             <w:r>
               <w:rPr>
@@ -785,7 +1027,7 @@
                 <w:noProof/>
                 <w:webHidden/>
               </w:rPr>
-              <w:t>3</w:t>
+              <w:t>6</w:t>
             </w:r>
             <w:r>
               <w:rPr>
@@ -809,13 +1051,13 @@
               <w:noProof/>
             </w:rPr>
           </w:pPr>
-          <w:hyperlink w:anchor="_Toc508012314" w:history="1">
+          <w:hyperlink w:anchor="_Toc508177236" w:history="1">
             <w:r>
               <w:rPr>
                 <w:rStyle w:val="Hyperlink"/>
                 <w:noProof/>
               </w:rPr>
-              <w:t>Query</w:t>
+              <w:t>Post-Processing</w:t>
             </w:r>
             <w:r>
               <w:rPr>
@@ -836,7 +1078,7 @@
                 <w:noProof/>
                 <w:webHidden/>
               </w:rPr>
-              <w:instrText xml:space="preserve"> PAGEREF _Toc508012314 \h </w:instrText>
+              <w:instrText xml:space="preserve"> PAGEREF _Toc508177236 \h </w:instrText>
             </w:r>
             <w:r>
               <w:rPr>
@@ -856,7 +1098,7 @@
                 <w:noProof/>
                 <w:webHidden/>
               </w:rPr>
-              <w:t>3</w:t>
+              <w:t>6</w:t>
             </w:r>
             <w:r>
               <w:rPr>
@@ -880,12 +1122,83 @@
               <w:noProof/>
             </w:rPr>
           </w:pPr>
-          <w:hyperlink w:anchor="_Toc508012315" w:history="1">
+          <w:hyperlink w:anchor="_Toc508177237" w:history="1">
             <w:r>
               <w:rPr>
                 <w:rStyle w:val="Hyperlink"/>
                 <w:noProof/>
               </w:rPr>
+              <w:t>Query</w:t>
+            </w:r>
+            <w:r>
+              <w:rPr>
+                <w:noProof/>
+                <w:webHidden/>
+              </w:rPr>
+              <w:tab/>
+            </w:r>
+            <w:r>
+              <w:rPr>
+                <w:noProof/>
+                <w:webHidden/>
+              </w:rPr>
+              <w:fldChar w:fldCharType="begin"/>
+            </w:r>
+            <w:r>
+              <w:rPr>
+                <w:noProof/>
+                <w:webHidden/>
+              </w:rPr>
+              <w:instrText xml:space="preserve"> PAGEREF _Toc508177237 \h </w:instrText>
+            </w:r>
+            <w:r>
+              <w:rPr>
+                <w:noProof/>
+                <w:webHidden/>
+              </w:rPr>
+            </w:r>
+            <w:r>
+              <w:rPr>
+                <w:noProof/>
+                <w:webHidden/>
+              </w:rPr>
+              <w:fldChar w:fldCharType="separate"/>
+            </w:r>
+            <w:r>
+              <w:rPr>
+                <w:noProof/>
+                <w:webHidden/>
+              </w:rPr>
+              <w:t>6</w:t>
+            </w:r>
+            <w:r>
+              <w:rPr>
+                <w:noProof/>
+                <w:webHidden/>
+              </w:rPr>
+              <w:fldChar w:fldCharType="end"/>
+            </w:r>
+          </w:hyperlink>
+        </w:p>
+        <w:p>
+          <w:pPr>
+            <w:pStyle w:val="TOC1"/>
+            <w:tabs>
+              <w:tab w:val="right" w:leader="dot" w:pos="9350"/>
+            </w:tabs>
+            <w:rPr>
+              <w:rFonts w:eastAsiaTheme="minorEastAsia"/>
+              <w:b w:val="0"/>
+              <w:bCs w:val="0"/>
+              <w:noProof/>
+            </w:rPr>
+          </w:pPr>
+          <w:hyperlink w:anchor="_Toc508177238" w:history="1">
+            <w:r>
+              <w:rPr>
+                <w:rStyle w:val="Hyperlink"/>
+                <w:noProof/>
+              </w:rPr>
               <w:t>Appendix</w:t>
             </w:r>
             <w:r>
@@ -907,7 +1220,7 @@
                 <w:noProof/>
                 <w:webHidden/>
               </w:rPr>
-              <w:instrText xml:space="preserve"> PAGEREF _Toc508012315 \h </w:instrText>
+              <w:instrText xml:space="preserve"> PAGEREF _Toc508177238 \h </w:instrText>
             </w:r>
             <w:r>
               <w:rPr>
@@ -927,7 +1240,80 @@
                 <w:noProof/>
                 <w:webHidden/>
               </w:rPr>
-              <w:t>3</w:t>
+              <w:t>6</w:t>
+            </w:r>
+            <w:r>
+              <w:rPr>
+                <w:noProof/>
+                <w:webHidden/>
+              </w:rPr>
+              <w:fldChar w:fldCharType="end"/>
+            </w:r>
+          </w:hyperlink>
+        </w:p>
+        <w:p>
+          <w:pPr>
+            <w:pStyle w:val="TOC2"/>
+            <w:tabs>
+              <w:tab w:val="right" w:leader="dot" w:pos="9350"/>
+            </w:tabs>
+            <w:rPr>
+              <w:rFonts w:eastAsiaTheme="minorEastAsia"/>
+              <w:b w:val="0"/>
+              <w:bCs w:val="0"/>
+              <w:noProof/>
+              <w:sz w:val="24"/>
+              <w:szCs w:val="24"/>
+            </w:rPr>
+          </w:pPr>
+          <w:hyperlink w:anchor="_Toc508177239" w:history="1">
+            <w:r>
+              <w:rPr>
+                <w:rStyle w:val="Hyperlink"/>
+                <w:noProof/>
+              </w:rPr>
+              <w:t>Group Log</w:t>
+            </w:r>
+            <w:r>
+              <w:rPr>
+                <w:noProof/>
+                <w:webHidden/>
+              </w:rPr>
+              <w:tab/>
+            </w:r>
+            <w:r>
+              <w:rPr>
+                <w:noProof/>
+                <w:webHidden/>
+              </w:rPr>
+              <w:fldChar w:fldCharType="begin"/>
+            </w:r>
+            <w:r>
+              <w:rPr>
+                <w:noProof/>
+                <w:webHidden/>
+              </w:rPr>
+              <w:instrText xml:space="preserve"> PAGEREF _Toc508177239 \h </w:instrText>
+            </w:r>
+            <w:r>
+              <w:rPr>
+                <w:noProof/>
+                <w:webHidden/>
+              </w:rPr>
+            </w:r>
+            <w:r>
+              <w:rPr>
+                <w:noProof/>
+                <w:webHidden/>
+              </w:rPr>
+              <w:fldChar w:fldCharType="separate"/>
+            </w:r>
+            <w:r>
+              <w:rPr>
+                <w:noProof/>
+                <w:webHidden/>
+              </w:rPr>
+              <w:t>6</w:t>
             </w:r>
             <w:r>
               <w:rPr>
@@ -988,6 +1374,8 @@
           <w:szCs w:val="32"/>
         </w:rPr>
       </w:pPr>
+      <w:bookmarkStart w:id="0" w:name="_GoBack"/>
+      <w:bookmarkEnd w:id="0"/>
     </w:p>
     <w:p>
       <w:pPr>
@@ -1169,7 +1557,7 @@
       <w:pPr>
         <w:pStyle w:val="Heading1"/>
       </w:pPr>
-      <w:bookmarkStart w:id="1" w:name="_Toc508012308"/>
+      <w:bookmarkStart w:id="1" w:name="_Toc508177227"/>
       <w:r>
         <w:t>Abstract</w:t>
       </w:r>
@@ -1177,71 +1565,2802 @@
     </w:p>
     <w:p>
       <w:r>
-        <w:t>&lt;nidhi&gt;</w:t>
+        <w:t>&lt;</w:t>
+      </w:r>
+      <w:proofErr w:type="spellStart"/>
+      <w:r>
+        <w:t>nidhi</w:t>
+      </w:r>
+      <w:proofErr w:type="spellEnd"/>
+      <w:r>
+        <w:t>&gt;</w:t>
       </w:r>
     </w:p>
     <w:p>
       <w:pPr>
         <w:pStyle w:val="Heading1"/>
       </w:pPr>
-      <w:bookmarkStart w:id="2" w:name="_Toc508012309"/>
+      <w:bookmarkStart w:id="2" w:name="_Toc508177228"/>
+      <w:r>
+        <w:t>Software Design</w:t>
+      </w:r>
+      <w:bookmarkEnd w:id="2"/>
+    </w:p>
+    <w:p>
+      <w:proofErr w:type="spellStart"/>
+      <w:r>
+        <w:t>sdsd</w:t>
+      </w:r>
+      <w:proofErr w:type="spellEnd"/>
+    </w:p>
+    <w:p>
+      <w:pPr>
+        <w:pStyle w:val="Heading1"/>
+      </w:pPr>
+      <w:bookmarkStart w:id="3" w:name="_Toc508177229"/>
       <w:r>
         <w:t>Programming Platform and Version Control Selection</w:t>
       </w:r>
-      <w:bookmarkEnd w:id="2"/>
-    </w:p>
-    <w:p>
-      <w:r>
-        <w:t>&lt;ron Andrews&gt;</w:t>
+      <w:bookmarkEnd w:id="3"/>
+    </w:p>
+    <w:p>
+      <w:r>
+        <w:t xml:space="preserve">In review of the various programming options available, we focused on those languages which were most capable, natively for this project. Specifically, looking at those languages which supported complex functions such as cosine similarity, web compatibility (Common Gateway Interface, CGI, or apache server module based), and of course, familiarity. After consideration of various options, such as </w:t>
+      </w:r>
+      <w:r>
+        <w:rPr>
+          <w:i/>
+        </w:rPr>
+        <w:t>R</w:t>
+      </w:r>
+      <w:r>
+        <w:t xml:space="preserve">, </w:t>
+      </w:r>
+      <w:r>
+        <w:rPr>
+          <w:i/>
+        </w:rPr>
+        <w:t>Perl</w:t>
+      </w:r>
+      <w:r>
+        <w:t xml:space="preserve">, </w:t>
+      </w:r>
+      <w:r>
+        <w:rPr>
+          <w:i/>
+        </w:rPr>
+        <w:t>C++</w:t>
+      </w:r>
+      <w:r>
+        <w:t xml:space="preserve">, and </w:t>
+      </w:r>
+      <w:r>
+        <w:rPr>
+          <w:i/>
+        </w:rPr>
+        <w:t>Python</w:t>
+      </w:r>
+      <w:r>
+        <w:t xml:space="preserve">, we selected </w:t>
+      </w:r>
+      <w:r>
+        <w:rPr>
+          <w:i/>
+        </w:rPr>
+        <w:t>Python</w:t>
+      </w:r>
+      <w:r>
+        <w:t xml:space="preserve"> as our language of choice. </w:t>
+      </w:r>
+    </w:p>
+    <w:p>
+      <w:r>
+        <w:t xml:space="preserve">With the current versions available for </w:t>
+      </w:r>
+      <w:r>
+        <w:rPr>
+          <w:i/>
+        </w:rPr>
+        <w:t>Python</w:t>
+      </w:r>
+      <w:r>
+        <w:t>, we initially s</w:t>
+      </w:r>
+      <w:r>
+        <w:t>elected to go with version 3.6</w:t>
+      </w:r>
+      <w:r>
+        <w:t>, being the latest available. As we worked through the various modules of our search engine (pre-processing, post-processing, query, and human machine interface (HMI), we ran into a few challenges. The Natural Language Toolkit (NLTK) that we selected to facilitate</w:t>
+      </w:r>
+      <w:r>
+        <w:t xml:space="preserve"> the stop list and </w:t>
+      </w:r>
+      <w:proofErr w:type="spellStart"/>
+      <w:r>
+        <w:t>lemmer</w:t>
+      </w:r>
+      <w:proofErr w:type="spellEnd"/>
+      <w:r>
+        <w:t xml:space="preserve"> was compatible with </w:t>
+      </w:r>
+      <w:r>
+        <w:rPr>
+          <w:i/>
+        </w:rPr>
+        <w:t>Python</w:t>
+      </w:r>
+      <w:r>
+        <w:t xml:space="preserve"> 3.5, not 3.6. Additionally, the Electrical Engineering and Computer Science (EECS) student web server currently provides access to </w:t>
+      </w:r>
+      <w:r>
+        <w:rPr>
+          <w:i/>
+        </w:rPr>
+        <w:t>Python</w:t>
+      </w:r>
+      <w:r>
+        <w:t xml:space="preserve"> 2.7 and 3.5. Our conclusion was to go forward with Python 2.7 as it was common to our individual environments as well as the web server.</w:t>
+      </w:r>
+      <w:r>
+        <w:t xml:space="preserve"> Additionally, we elected to use the EECS web server CGI capability for hosting our search engine.</w:t>
+      </w:r>
+    </w:p>
+    <w:p>
+      <w:r>
+        <w:t xml:space="preserve">For our collaboration environment, we set up a GitHub repository specifically for our </w:t>
+      </w:r>
+      <w:proofErr w:type="spellStart"/>
+      <w:r>
+        <w:rPr>
+          <w:b/>
+        </w:rPr>
+        <w:t>FiniteLoop</w:t>
+      </w:r>
+      <w:proofErr w:type="spellEnd"/>
+      <w:r>
+        <w:t xml:space="preserve"> </w:t>
+      </w:r>
+      <w:r>
+        <w:rPr>
+          <w:b/>
+        </w:rPr>
+        <w:t>Squad</w:t>
+      </w:r>
+      <w:r>
+        <w:t xml:space="preserve"> to work and share. In the environment, we are able to coordinate our code development efforts as well as documentation.</w:t>
       </w:r>
     </w:p>
     <w:p>
       <w:pPr>
         <w:pStyle w:val="Heading1"/>
       </w:pPr>
-      <w:bookmarkStart w:id="3" w:name="_Toc508012310"/>
-      <w:r>
+      <w:bookmarkStart w:id="4" w:name="_Toc508177230"/>
+      <w:r>
+        <w:lastRenderedPageBreak/>
         <w:t>Data Structures</w:t>
       </w:r>
-      <w:bookmarkEnd w:id="3"/>
-    </w:p>
-    <w:p>
-      <w:r>
-        <w:t>&lt;ron Andrews&gt;</w:t>
+      <w:bookmarkEnd w:id="4"/>
+    </w:p>
+    <w:p>
+      <w:r>
+        <w:t xml:space="preserve">In order to pass the data structures between our modules, we are leveraging a </w:t>
+      </w:r>
+      <w:r>
+        <w:rPr>
+          <w:i/>
+        </w:rPr>
+        <w:t>Python</w:t>
+      </w:r>
+      <w:r>
+        <w:t xml:space="preserve"> module called </w:t>
+      </w:r>
+      <w:r>
+        <w:rPr>
+          <w:i/>
+        </w:rPr>
+        <w:t>shelve</w:t>
+      </w:r>
+      <w:r>
+        <w:t>. This native module enables us to pass the raw data structures by way of a binary file stored on the file server.</w:t>
+      </w:r>
+      <w:r>
+        <w:t xml:space="preserve"> The following sub-sections provide the data structures passed between the modules.</w:t>
+      </w:r>
+    </w:p>
+    <w:p>
+      <w:pPr>
+        <w:pStyle w:val="Heading2"/>
+      </w:pPr>
+      <w:bookmarkStart w:id="5" w:name="_Toc508177231"/>
+      <w:r>
+        <w:t>Pre-Processing to Post-Processing Interface Data Structures</w:t>
+      </w:r>
+      <w:bookmarkEnd w:id="5"/>
+    </w:p>
+    <w:p>
+      <w:r>
+        <w:t>Pre-</w:t>
+      </w:r>
+      <w:r>
+        <w:t>Processing</w:t>
+      </w:r>
+      <w:r>
+        <w:t xml:space="preserve"> provides three data structures to the Post-Processing module:</w:t>
+      </w:r>
+    </w:p>
+    <w:p>
+      <w:pPr>
+        <w:pStyle w:val="ListParagraph"/>
+        <w:numPr>
+          <w:ilvl w:val="0"/>
+          <w:numId w:val="3"/>
+        </w:numPr>
+      </w:pPr>
+      <w:r>
+        <w:t>Document Key Matrix</w:t>
+      </w:r>
+    </w:p>
+    <w:p>
+      <w:pPr>
+        <w:pStyle w:val="ListParagraph"/>
+        <w:numPr>
+          <w:ilvl w:val="0"/>
+          <w:numId w:val="3"/>
+        </w:numPr>
+      </w:pPr>
+      <w:r>
+        <w:t>Term Incidence Matrix</w:t>
+      </w:r>
+      <w:r>
+        <w:t>,</w:t>
+      </w:r>
+      <w:r>
+        <w:t xml:space="preserve"> with Frequency</w:t>
+      </w:r>
+    </w:p>
+    <w:p>
+      <w:pPr>
+        <w:pStyle w:val="ListParagraph"/>
+        <w:numPr>
+          <w:ilvl w:val="0"/>
+          <w:numId w:val="3"/>
+        </w:numPr>
+      </w:pPr>
+      <w:r>
+        <w:t>Term Proximity Matrix</w:t>
+      </w:r>
+    </w:p>
+    <w:p>
+      <w:r>
+        <w:t xml:space="preserve">The Document Key provides a listing of the details for each document as a </w:t>
+      </w:r>
+      <w:r>
+        <w:rPr>
+          <w:i/>
+        </w:rPr>
+        <w:t>Python</w:t>
+      </w:r>
+      <w:r>
+        <w:t xml:space="preserve"> dictionary where the document name is the key and the details is a list of values. The details for each document include the document identifier and current location of the document. The order of the list of documents matches the order of the documents in the Term Incidence Matrix.</w:t>
+      </w:r>
+    </w:p>
+    <w:p>
+      <w:r>
+        <w:t>The generalized data structure looks like</w:t>
+      </w:r>
+      <w:r>
+        <w:t xml:space="preserve"> the following</w:t>
+      </w:r>
+      <w:r>
+        <w:t xml:space="preserve">, in </w:t>
+      </w:r>
+      <w:r>
+        <w:rPr>
+          <w:i/>
+        </w:rPr>
+        <w:t>Python</w:t>
+      </w:r>
+      <w:r>
+        <w:t xml:space="preserve"> terms:</w:t>
+      </w:r>
+    </w:p>
+    <w:p>
+      <w:pPr>
+        <w:ind w:left="720"/>
+      </w:pPr>
+      <w:proofErr w:type="spellStart"/>
+      <w:r>
+        <w:t>doc_key</w:t>
+      </w:r>
+      <w:proofErr w:type="spellEnd"/>
+      <w:r>
+        <w:t xml:space="preserve"> = [</w:t>
+      </w:r>
+    </w:p>
+    <w:p>
+      <w:pPr>
+        <w:ind w:left="1440"/>
+      </w:pPr>
+      <w:proofErr w:type="gramStart"/>
+      <w:r>
+        <w:t xml:space="preserve">{ </w:t>
+      </w:r>
+      <w:r>
+        <w:t>Doc</w:t>
+      </w:r>
+      <w:r>
+        <w:t>Name</w:t>
+      </w:r>
+      <w:proofErr w:type="gramEnd"/>
+      <w:r>
+        <w:rPr>
+          <w:vertAlign w:val="subscript"/>
+        </w:rPr>
+        <w:t>1</w:t>
+      </w:r>
+      <w:r>
+        <w:t>: [</w:t>
+      </w:r>
+      <w:r>
+        <w:t>Doc</w:t>
+      </w:r>
+      <w:r>
+        <w:t>ID</w:t>
+      </w:r>
+      <w:r>
+        <w:rPr>
+          <w:vertAlign w:val="subscript"/>
+        </w:rPr>
+        <w:t>1</w:t>
+      </w:r>
+      <w:r>
+        <w:t xml:space="preserve">, </w:t>
+      </w:r>
+      <w:r>
+        <w:t>Doc</w:t>
+      </w:r>
+      <w:r>
+        <w:t>Location</w:t>
+      </w:r>
+      <w:r>
+        <w:rPr>
+          <w:vertAlign w:val="subscript"/>
+        </w:rPr>
+        <w:t>1</w:t>
+      </w:r>
+      <w:r>
+        <w:t>] },</w:t>
+      </w:r>
+    </w:p>
+    <w:p>
+      <w:pPr>
+        <w:ind w:left="1440"/>
+      </w:pPr>
+      <w:proofErr w:type="gramStart"/>
+      <w:r>
+        <w:t xml:space="preserve">{ </w:t>
+      </w:r>
+      <w:r>
+        <w:t>Doc</w:t>
+      </w:r>
+      <w:r>
+        <w:t>Name</w:t>
+      </w:r>
+      <w:proofErr w:type="gramEnd"/>
+      <w:r>
+        <w:rPr>
+          <w:vertAlign w:val="subscript"/>
+        </w:rPr>
+        <w:t>2</w:t>
+      </w:r>
+      <w:r>
+        <w:t>: [</w:t>
+      </w:r>
+      <w:r>
+        <w:t>Doc</w:t>
+      </w:r>
+      <w:r>
+        <w:t>ID</w:t>
+      </w:r>
+      <w:r>
+        <w:rPr>
+          <w:vertAlign w:val="subscript"/>
+        </w:rPr>
+        <w:t>2</w:t>
+      </w:r>
+      <w:r>
+        <w:t xml:space="preserve">, </w:t>
+      </w:r>
+      <w:r>
+        <w:t>Doc</w:t>
+      </w:r>
+      <w:r>
+        <w:t>Location</w:t>
+      </w:r>
+      <w:r>
+        <w:rPr>
+          <w:vertAlign w:val="subscript"/>
+        </w:rPr>
+        <w:t>2</w:t>
+      </w:r>
+      <w:r>
+        <w:t>] },</w:t>
+      </w:r>
+    </w:p>
+    <w:p>
+      <w:pPr>
+        <w:ind w:left="1440"/>
+      </w:pPr>
+      <w:r>
+        <w:t>…</w:t>
+      </w:r>
+      <w:r>
+        <w:t>,</w:t>
+      </w:r>
+    </w:p>
+    <w:p>
+      <w:pPr>
+        <w:ind w:left="1440"/>
+      </w:pPr>
+      <w:proofErr w:type="gramStart"/>
+      <w:r>
+        <w:t xml:space="preserve">{ </w:t>
+      </w:r>
+      <w:proofErr w:type="spellStart"/>
+      <w:r>
+        <w:t>Doc</w:t>
+      </w:r>
+      <w:r>
+        <w:t>Name</w:t>
+      </w:r>
+      <w:r>
+        <w:rPr>
+          <w:i/>
+          <w:vertAlign w:val="subscript"/>
+        </w:rPr>
+        <w:t>n</w:t>
+      </w:r>
+      <w:proofErr w:type="spellEnd"/>
+      <w:proofErr w:type="gramEnd"/>
+      <w:r>
+        <w:t>: [</w:t>
+      </w:r>
+      <w:proofErr w:type="spellStart"/>
+      <w:r>
+        <w:t>Doc</w:t>
+      </w:r>
+      <w:r>
+        <w:t>ID</w:t>
+      </w:r>
+      <w:r>
+        <w:rPr>
+          <w:i/>
+          <w:vertAlign w:val="subscript"/>
+        </w:rPr>
+        <w:t>n</w:t>
+      </w:r>
+      <w:proofErr w:type="spellEnd"/>
+      <w:r>
+        <w:t xml:space="preserve">, </w:t>
+      </w:r>
+      <w:proofErr w:type="spellStart"/>
+      <w:r>
+        <w:t>Doc</w:t>
+      </w:r>
+      <w:r>
+        <w:t>Location</w:t>
+      </w:r>
+      <w:r>
+        <w:rPr>
+          <w:i/>
+          <w:vertAlign w:val="subscript"/>
+        </w:rPr>
+        <w:t>n</w:t>
+      </w:r>
+      <w:proofErr w:type="spellEnd"/>
+      <w:r>
+        <w:t>] }</w:t>
+      </w:r>
+    </w:p>
+    <w:p>
+      <w:pPr>
+        <w:ind w:left="720"/>
+      </w:pPr>
+      <w:r>
+        <w:t>]</w:t>
+      </w:r>
+    </w:p>
+    <w:p>
+      <w:r>
+        <w:t xml:space="preserve">The Term Incidence Matrix provides a listing of each term and its occurrence in the corpus as a </w:t>
+      </w:r>
+      <w:r>
+        <w:rPr>
+          <w:i/>
+        </w:rPr>
+        <w:t>Python</w:t>
+      </w:r>
+      <w:r>
+        <w:t xml:space="preserve"> dictionary where the term is the key and the document incidence with frequency is a list. Each document incidence list is aligned in order with the list provided in the </w:t>
+      </w:r>
+      <w:proofErr w:type="spellStart"/>
+      <w:r>
+        <w:t>doc_key</w:t>
+      </w:r>
+      <w:proofErr w:type="spellEnd"/>
+      <w:r>
+        <w:t xml:space="preserve"> data structure.</w:t>
+      </w:r>
+    </w:p>
+    <w:p>
+      <w:r>
+        <w:t xml:space="preserve">The generalized data structure looks like the following, in </w:t>
+      </w:r>
+      <w:r>
+        <w:rPr>
+          <w:i/>
+        </w:rPr>
+        <w:t>Python</w:t>
+      </w:r>
+      <w:r>
+        <w:t xml:space="preserve"> terms:</w:t>
+      </w:r>
+    </w:p>
+    <w:p>
+      <w:pPr>
+        <w:ind w:left="720"/>
+      </w:pPr>
+      <w:r>
+        <w:t>index = [</w:t>
+      </w:r>
+    </w:p>
+    <w:p>
+      <w:pPr>
+        <w:ind w:left="1440"/>
+      </w:pPr>
+      <w:proofErr w:type="gramStart"/>
+      <w:r>
+        <w:t xml:space="preserve">{ </w:t>
+      </w:r>
+      <w:r>
+        <w:t>Term</w:t>
+      </w:r>
+      <w:proofErr w:type="gramEnd"/>
+      <w:r>
+        <w:rPr>
+          <w:vertAlign w:val="subscript"/>
+        </w:rPr>
+        <w:t>1</w:t>
+      </w:r>
+      <w:r>
+        <w:t>: [t</w:t>
+      </w:r>
+      <w:r>
+        <w:rPr>
+          <w:vertAlign w:val="subscript"/>
+        </w:rPr>
+        <w:t>1,f</w:t>
+      </w:r>
+      <w:r>
+        <w:t>, t</w:t>
+      </w:r>
+      <w:r>
+        <w:rPr>
+          <w:vertAlign w:val="subscript"/>
+        </w:rPr>
+        <w:t>2,f</w:t>
+      </w:r>
+      <w:r>
+        <w:t xml:space="preserve">, …, </w:t>
+      </w:r>
+      <w:proofErr w:type="spellStart"/>
+      <w:r>
+        <w:t>t</w:t>
+      </w:r>
+      <w:r>
+        <w:rPr>
+          <w:i/>
+          <w:vertAlign w:val="subscript"/>
+        </w:rPr>
+        <w:t>n</w:t>
+      </w:r>
+      <w:r>
+        <w:rPr>
+          <w:vertAlign w:val="subscript"/>
+        </w:rPr>
+        <w:t>f</w:t>
+      </w:r>
+      <w:proofErr w:type="spellEnd"/>
+      <w:r>
+        <w:t>] },</w:t>
+      </w:r>
+    </w:p>
+    <w:p>
+      <w:pPr>
+        <w:ind w:left="1440"/>
+      </w:pPr>
+      <w:proofErr w:type="gramStart"/>
+      <w:r>
+        <w:t xml:space="preserve">{ </w:t>
+      </w:r>
+      <w:r>
+        <w:t>Term</w:t>
+      </w:r>
+      <w:proofErr w:type="gramEnd"/>
+      <w:r>
+        <w:rPr>
+          <w:vertAlign w:val="subscript"/>
+        </w:rPr>
+        <w:t>2</w:t>
+      </w:r>
+      <w:r>
+        <w:t>: [t</w:t>
+      </w:r>
+      <w:r>
+        <w:rPr>
+          <w:vertAlign w:val="subscript"/>
+        </w:rPr>
+        <w:t>1,f</w:t>
+      </w:r>
+      <w:r>
+        <w:t>, t</w:t>
+      </w:r>
+      <w:r>
+        <w:rPr>
+          <w:vertAlign w:val="subscript"/>
+        </w:rPr>
+        <w:t>2,f</w:t>
+      </w:r>
+      <w:r>
+        <w:t xml:space="preserve">, …, </w:t>
+      </w:r>
+      <w:proofErr w:type="spellStart"/>
+      <w:r>
+        <w:t>t</w:t>
+      </w:r>
+      <w:r>
+        <w:rPr>
+          <w:i/>
+          <w:vertAlign w:val="subscript"/>
+        </w:rPr>
+        <w:t>n</w:t>
+      </w:r>
+      <w:r>
+        <w:rPr>
+          <w:vertAlign w:val="subscript"/>
+        </w:rPr>
+        <w:t>f</w:t>
+      </w:r>
+      <w:proofErr w:type="spellEnd"/>
+      <w:r>
+        <w:t>] },</w:t>
+      </w:r>
+    </w:p>
+    <w:p>
+      <w:pPr>
+        <w:ind w:left="1440"/>
+      </w:pPr>
+      <w:r>
+        <w:t>…</w:t>
+      </w:r>
+      <w:r>
+        <w:t>,</w:t>
+      </w:r>
+    </w:p>
+    <w:p>
+      <w:pPr>
+        <w:ind w:left="1440"/>
+      </w:pPr>
+      <w:proofErr w:type="gramStart"/>
+      <w:r>
+        <w:t xml:space="preserve">{ </w:t>
+      </w:r>
+      <w:proofErr w:type="spellStart"/>
+      <w:r>
+        <w:t>Term</w:t>
+      </w:r>
+      <w:r>
+        <w:rPr>
+          <w:i/>
+          <w:vertAlign w:val="subscript"/>
+        </w:rPr>
+        <w:t>m</w:t>
+      </w:r>
+      <w:proofErr w:type="spellEnd"/>
+      <w:proofErr w:type="gramEnd"/>
+      <w:r>
+        <w:t>: [t</w:t>
+      </w:r>
+      <w:r>
+        <w:rPr>
+          <w:vertAlign w:val="subscript"/>
+        </w:rPr>
+        <w:t>1,f</w:t>
+      </w:r>
+      <w:r>
+        <w:t>, t</w:t>
+      </w:r>
+      <w:r>
+        <w:rPr>
+          <w:vertAlign w:val="subscript"/>
+        </w:rPr>
+        <w:t>2,f</w:t>
+      </w:r>
+      <w:r>
+        <w:t xml:space="preserve">, …, </w:t>
+      </w:r>
+      <w:proofErr w:type="spellStart"/>
+      <w:r>
+        <w:t>t</w:t>
+      </w:r>
+      <w:r>
+        <w:rPr>
+          <w:i/>
+          <w:vertAlign w:val="subscript"/>
+        </w:rPr>
+        <w:t>n</w:t>
+      </w:r>
+      <w:r>
+        <w:rPr>
+          <w:vertAlign w:val="subscript"/>
+        </w:rPr>
+        <w:t>f</w:t>
+      </w:r>
+      <w:proofErr w:type="spellEnd"/>
+      <w:r>
+        <w:t>] }</w:t>
+      </w:r>
+    </w:p>
+    <w:p>
+      <w:pPr>
+        <w:ind w:left="720"/>
+      </w:pPr>
+      <w:r>
+        <w:t>]</w:t>
+      </w:r>
+    </w:p>
+    <w:p>
+      <w:r>
+        <w:t>The Term Proximity Matrix provides a dictionary of each term, as the key, and a list of tuples as the value. The tuples identify the document and offset from the beginning of the document. Offsets are based on word distance from the beginning of the document after the tokenization and stop word parsing is complete.</w:t>
+      </w:r>
+    </w:p>
+    <w:p>
+      <w:r>
+        <w:t xml:space="preserve">The generalized data structure looks like the following, in </w:t>
+      </w:r>
+      <w:r>
+        <w:rPr>
+          <w:i/>
+        </w:rPr>
+        <w:t>Python</w:t>
+      </w:r>
+      <w:r>
+        <w:t xml:space="preserve"> terms:</w:t>
+      </w:r>
+    </w:p>
+    <w:p>
+      <w:pPr>
+        <w:ind w:left="720"/>
+      </w:pPr>
+      <w:proofErr w:type="spellStart"/>
+      <w:r>
+        <w:t>t</w:t>
+      </w:r>
+      <w:r>
+        <w:t>erm_p</w:t>
+      </w:r>
+      <w:r>
+        <w:t>rox</w:t>
+      </w:r>
+      <w:proofErr w:type="spellEnd"/>
+      <w:r>
+        <w:t xml:space="preserve"> = {</w:t>
+      </w:r>
+    </w:p>
+    <w:p>
+      <w:pPr>
+        <w:ind w:left="1440"/>
+      </w:pPr>
+      <w:r>
+        <w:t>Term</w:t>
+      </w:r>
+      <w:r>
+        <w:rPr>
+          <w:vertAlign w:val="subscript"/>
+        </w:rPr>
+        <w:t>1</w:t>
+      </w:r>
+      <w:r>
+        <w:t>: [ [</w:t>
+      </w:r>
+      <w:proofErr w:type="spellStart"/>
+      <w:r>
+        <w:t>DocID</w:t>
+      </w:r>
+      <w:proofErr w:type="spellEnd"/>
+      <w:r>
+        <w:t xml:space="preserve">, </w:t>
+      </w:r>
+      <w:proofErr w:type="spellStart"/>
+      <w:r>
+        <w:t>Pr</w:t>
+      </w:r>
+      <w:r>
+        <w:t>ox</w:t>
+      </w:r>
+      <w:proofErr w:type="spellEnd"/>
+      <w:r>
+        <w:t>], [</w:t>
+      </w:r>
+      <w:proofErr w:type="spellStart"/>
+      <w:r>
+        <w:t>DocID</w:t>
+      </w:r>
+      <w:proofErr w:type="spellEnd"/>
+      <w:r>
+        <w:t xml:space="preserve">, </w:t>
+      </w:r>
+      <w:proofErr w:type="spellStart"/>
+      <w:r>
+        <w:t>Prox</w:t>
+      </w:r>
+      <w:proofErr w:type="spellEnd"/>
+      <w:r>
+        <w:t>], … [</w:t>
+      </w:r>
+      <w:proofErr w:type="spellStart"/>
+      <w:r>
+        <w:t>DocID</w:t>
+      </w:r>
+      <w:proofErr w:type="spellEnd"/>
+      <w:r>
+        <w:t xml:space="preserve">, </w:t>
+      </w:r>
+      <w:proofErr w:type="spellStart"/>
+      <w:r>
+        <w:t>Prox</w:t>
+      </w:r>
+      <w:proofErr w:type="spellEnd"/>
+      <w:proofErr w:type="gramStart"/>
+      <w:r>
+        <w:t>] ]</w:t>
+      </w:r>
+      <w:proofErr w:type="gramEnd"/>
+      <w:r>
+        <w:t>,</w:t>
+      </w:r>
+    </w:p>
+    <w:p>
+      <w:pPr>
+        <w:ind w:left="1440"/>
+      </w:pPr>
+      <w:r>
+        <w:t>Term</w:t>
+      </w:r>
+      <w:r>
+        <w:rPr>
+          <w:vertAlign w:val="subscript"/>
+        </w:rPr>
+        <w:t>2</w:t>
+      </w:r>
+      <w:r>
+        <w:t>: [ [</w:t>
+      </w:r>
+      <w:proofErr w:type="spellStart"/>
+      <w:r>
+        <w:t>DocID</w:t>
+      </w:r>
+      <w:proofErr w:type="spellEnd"/>
+      <w:r>
+        <w:t xml:space="preserve">, </w:t>
+      </w:r>
+      <w:proofErr w:type="spellStart"/>
+      <w:r>
+        <w:t>Prox</w:t>
+      </w:r>
+      <w:proofErr w:type="spellEnd"/>
+      <w:r>
+        <w:t>], [</w:t>
+      </w:r>
+      <w:proofErr w:type="spellStart"/>
+      <w:r>
+        <w:t>DocID</w:t>
+      </w:r>
+      <w:proofErr w:type="spellEnd"/>
+      <w:r>
+        <w:t xml:space="preserve">, </w:t>
+      </w:r>
+      <w:proofErr w:type="spellStart"/>
+      <w:r>
+        <w:t>Prox</w:t>
+      </w:r>
+      <w:proofErr w:type="spellEnd"/>
+      <w:r>
+        <w:t>], … [</w:t>
+      </w:r>
+      <w:proofErr w:type="spellStart"/>
+      <w:r>
+        <w:t>DocID</w:t>
+      </w:r>
+      <w:proofErr w:type="spellEnd"/>
+      <w:r>
+        <w:t xml:space="preserve">, </w:t>
+      </w:r>
+      <w:proofErr w:type="spellStart"/>
+      <w:r>
+        <w:t>Prox</w:t>
+      </w:r>
+      <w:proofErr w:type="spellEnd"/>
+      <w:proofErr w:type="gramStart"/>
+      <w:r>
+        <w:t>] ]</w:t>
+      </w:r>
+      <w:proofErr w:type="gramEnd"/>
+      <w:r>
+        <w:t>,</w:t>
+      </w:r>
+    </w:p>
+    <w:p>
+      <w:pPr>
+        <w:ind w:left="1440"/>
+      </w:pPr>
+      <w:r>
+        <w:t>…,</w:t>
+      </w:r>
+    </w:p>
+    <w:p>
+      <w:pPr>
+        <w:ind w:left="1440"/>
+      </w:pPr>
+      <w:proofErr w:type="spellStart"/>
+      <w:r>
+        <w:t>Term</w:t>
+      </w:r>
+      <w:r>
+        <w:rPr>
+          <w:i/>
+          <w:vertAlign w:val="subscript"/>
+        </w:rPr>
+        <w:t>m</w:t>
+      </w:r>
+      <w:proofErr w:type="spellEnd"/>
+      <w:r>
+        <w:t>: [ [</w:t>
+      </w:r>
+      <w:proofErr w:type="spellStart"/>
+      <w:r>
+        <w:t>DocID</w:t>
+      </w:r>
+      <w:proofErr w:type="spellEnd"/>
+      <w:r>
+        <w:t xml:space="preserve">, </w:t>
+      </w:r>
+      <w:proofErr w:type="spellStart"/>
+      <w:r>
+        <w:t>Prox</w:t>
+      </w:r>
+      <w:proofErr w:type="spellEnd"/>
+      <w:r>
+        <w:t>], [</w:t>
+      </w:r>
+      <w:proofErr w:type="spellStart"/>
+      <w:r>
+        <w:t>DocID</w:t>
+      </w:r>
+      <w:proofErr w:type="spellEnd"/>
+      <w:r>
+        <w:t xml:space="preserve">, </w:t>
+      </w:r>
+      <w:proofErr w:type="spellStart"/>
+      <w:r>
+        <w:t>Prox</w:t>
+      </w:r>
+      <w:proofErr w:type="spellEnd"/>
+      <w:r>
+        <w:t>], …</w:t>
+      </w:r>
+      <w:r>
+        <w:t xml:space="preserve"> [</w:t>
+      </w:r>
+      <w:proofErr w:type="spellStart"/>
+      <w:r>
+        <w:t>DocID</w:t>
+      </w:r>
+      <w:proofErr w:type="spellEnd"/>
+      <w:r>
+        <w:t xml:space="preserve">, </w:t>
+      </w:r>
+      <w:proofErr w:type="spellStart"/>
+      <w:r>
+        <w:t>Prox</w:t>
+      </w:r>
+      <w:proofErr w:type="spellEnd"/>
+      <w:proofErr w:type="gramStart"/>
+      <w:r>
+        <w:t>] ]</w:t>
+      </w:r>
+      <w:proofErr w:type="gramEnd"/>
+    </w:p>
+    <w:p>
+      <w:pPr>
+        <w:ind w:left="720"/>
+      </w:pPr>
+      <w:r>
+        <w:t>}</w:t>
+      </w:r>
+    </w:p>
+    <w:p>
+      <w:pPr>
+        <w:pStyle w:val="Heading2"/>
+      </w:pPr>
+      <w:bookmarkStart w:id="6" w:name="_Toc508177232"/>
+      <w:r>
+        <w:lastRenderedPageBreak/>
+        <w:t>Post-Processing to Query Processing Interfaces Data Structures</w:t>
+      </w:r>
+      <w:bookmarkEnd w:id="6"/>
+    </w:p>
+    <w:p>
+      <w:r>
+        <w:t>Post</w:t>
+      </w:r>
+      <w:r>
+        <w:t xml:space="preserve">-Processing provides three data structures to the </w:t>
+      </w:r>
+      <w:r>
+        <w:t xml:space="preserve">Query </w:t>
+      </w:r>
+      <w:r>
+        <w:t>Processing module:</w:t>
+      </w:r>
+    </w:p>
+    <w:p>
+      <w:pPr>
+        <w:pStyle w:val="ListParagraph"/>
+        <w:numPr>
+          <w:ilvl w:val="0"/>
+          <w:numId w:val="4"/>
+        </w:numPr>
+      </w:pPr>
+      <w:r>
+        <w:t>Document Key Matrix</w:t>
+      </w:r>
+    </w:p>
+    <w:p>
+      <w:pPr>
+        <w:pStyle w:val="ListParagraph"/>
+        <w:numPr>
+          <w:ilvl w:val="0"/>
+          <w:numId w:val="4"/>
+        </w:numPr>
+      </w:pPr>
+      <w:r>
+        <w:t>Normalized Vector Space Model (VSM)</w:t>
+      </w:r>
+    </w:p>
+    <w:p>
+      <w:pPr>
+        <w:pStyle w:val="ListParagraph"/>
+        <w:numPr>
+          <w:ilvl w:val="0"/>
+          <w:numId w:val="4"/>
+        </w:numPr>
+        <w:rPr>
+          <w:color w:val="FF0000"/>
+        </w:rPr>
+      </w:pPr>
+      <w:r>
+        <w:rPr>
+          <w:color w:val="FF0000"/>
+        </w:rPr>
+        <w:t>Term Proximity Matrix</w:t>
+      </w:r>
+      <w:r>
+        <w:rPr>
+          <w:color w:val="FF0000"/>
+        </w:rPr>
+        <w:t xml:space="preserve"> (</w:t>
+      </w:r>
+      <w:proofErr w:type="spellStart"/>
+      <w:r>
+        <w:rPr>
+          <w:color w:val="FF0000"/>
+        </w:rPr>
+        <w:t>InWork</w:t>
+      </w:r>
+      <w:proofErr w:type="spellEnd"/>
+      <w:r>
+        <w:rPr>
+          <w:color w:val="FF0000"/>
+        </w:rPr>
+        <w:t>)</w:t>
+      </w:r>
+    </w:p>
+    <w:p>
+      <w:pPr>
+        <w:pStyle w:val="ListParagraph"/>
+        <w:numPr>
+          <w:ilvl w:val="0"/>
+          <w:numId w:val="4"/>
+        </w:numPr>
+      </w:pPr>
+      <w:r>
+        <w:rPr>
+          <w:color w:val="FF0000"/>
+        </w:rPr>
+        <w:t>Term Index Look-</w:t>
+      </w:r>
+      <w:r>
+        <w:rPr>
+          <w:color w:val="FF0000"/>
+        </w:rPr>
+        <w:t>Up Dictionary (</w:t>
+      </w:r>
+      <w:proofErr w:type="spellStart"/>
+      <w:r>
+        <w:rPr>
+          <w:color w:val="FF0000"/>
+        </w:rPr>
+        <w:t>InWork</w:t>
+      </w:r>
+      <w:proofErr w:type="spellEnd"/>
+      <w:r>
+        <w:rPr>
+          <w:color w:val="FF0000"/>
+        </w:rPr>
+        <w:t>)</w:t>
+      </w:r>
+    </w:p>
+    <w:p>
+      <w:r>
+        <w:t>The Document Key Matrix is forwarded, unaltered from what was received from the Pre-Processing module.</w:t>
+      </w:r>
+    </w:p>
+    <w:p>
+      <w:r>
+        <w:t xml:space="preserve">The Normalized VSM provides an alphabetically sorted </w:t>
+      </w:r>
+      <w:r>
+        <w:t>list of vectors</w:t>
+      </w:r>
+      <w:r>
+        <w:t xml:space="preserve"> (lists). Each vector is in order as identified by the Term Index Look-Up Dictionary and each vector is in order of the Document Key Matrix. The </w:t>
+      </w:r>
+      <w:r>
+        <w:t>vectors provide the normalized Term Frequency – Inverted Data Frequency (TF-IDF) weight of the term for each document.</w:t>
+      </w:r>
+    </w:p>
+    <w:p>
+      <w:r>
+        <w:t>The generalized data structure looks like the following</w:t>
+      </w:r>
+      <w:r>
+        <w:t xml:space="preserve">, in </w:t>
+      </w:r>
+      <w:r>
+        <w:rPr>
+          <w:i/>
+        </w:rPr>
+        <w:t>Python</w:t>
+      </w:r>
+      <w:r>
+        <w:t xml:space="preserve"> terms</w:t>
+      </w:r>
+      <w:r>
+        <w:t>:</w:t>
+      </w:r>
+    </w:p>
+    <w:p>
+      <w:pPr>
+        <w:ind w:left="720"/>
+      </w:pPr>
+      <w:proofErr w:type="spellStart"/>
+      <w:r>
+        <w:t>docVector</w:t>
+      </w:r>
+      <w:proofErr w:type="spellEnd"/>
+      <w:r>
+        <w:t xml:space="preserve"> = [</w:t>
+      </w:r>
+    </w:p>
+    <w:p>
+      <w:pPr>
+        <w:ind w:left="1440"/>
+      </w:pPr>
+      <w:r>
+        <w:t>[W</w:t>
+      </w:r>
+      <w:r>
+        <w:rPr>
+          <w:vertAlign w:val="subscript"/>
+        </w:rPr>
+        <w:t>T</w:t>
+      </w:r>
+      <w:proofErr w:type="gramStart"/>
+      <w:r>
+        <w:rPr>
+          <w:vertAlign w:val="subscript"/>
+        </w:rPr>
+        <w:t>1,D</w:t>
+      </w:r>
+      <w:proofErr w:type="gramEnd"/>
+      <w:r>
+        <w:rPr>
+          <w:vertAlign w:val="subscript"/>
+        </w:rPr>
+        <w:t>1</w:t>
+      </w:r>
+      <w:r>
+        <w:t>, W</w:t>
+      </w:r>
+      <w:r>
+        <w:rPr>
+          <w:vertAlign w:val="subscript"/>
+        </w:rPr>
+        <w:t xml:space="preserve"> </w:t>
+      </w:r>
+      <w:r>
+        <w:rPr>
+          <w:vertAlign w:val="subscript"/>
+        </w:rPr>
+        <w:t>T1,</w:t>
+      </w:r>
+      <w:r>
+        <w:rPr>
+          <w:vertAlign w:val="subscript"/>
+        </w:rPr>
+        <w:t>D2</w:t>
+      </w:r>
+      <w:r>
+        <w:t>, …, W</w:t>
+      </w:r>
+      <w:r>
+        <w:rPr>
+          <w:vertAlign w:val="subscript"/>
+        </w:rPr>
+        <w:t xml:space="preserve"> </w:t>
+      </w:r>
+      <w:r>
+        <w:rPr>
+          <w:vertAlign w:val="subscript"/>
+        </w:rPr>
+        <w:t>T1,</w:t>
+      </w:r>
+      <w:r>
+        <w:rPr>
+          <w:vertAlign w:val="subscript"/>
+        </w:rPr>
+        <w:t>D</w:t>
+      </w:r>
+      <w:r>
+        <w:rPr>
+          <w:i/>
+          <w:vertAlign w:val="subscript"/>
+        </w:rPr>
+        <w:t>n</w:t>
+      </w:r>
+      <w:r>
+        <w:t>],</w:t>
+      </w:r>
+    </w:p>
+    <w:p>
+      <w:pPr>
+        <w:ind w:left="1440"/>
+      </w:pPr>
+      <w:r>
+        <w:t>[W</w:t>
+      </w:r>
+      <w:r>
+        <w:rPr>
+          <w:vertAlign w:val="subscript"/>
+        </w:rPr>
+        <w:t xml:space="preserve"> </w:t>
+      </w:r>
+      <w:r>
+        <w:rPr>
+          <w:vertAlign w:val="subscript"/>
+        </w:rPr>
+        <w:t>T</w:t>
+      </w:r>
+      <w:proofErr w:type="gramStart"/>
+      <w:r>
+        <w:rPr>
+          <w:vertAlign w:val="subscript"/>
+        </w:rPr>
+        <w:t>2</w:t>
+      </w:r>
+      <w:r>
+        <w:rPr>
+          <w:vertAlign w:val="subscript"/>
+        </w:rPr>
+        <w:t>,</w:t>
+      </w:r>
+      <w:r>
+        <w:rPr>
+          <w:vertAlign w:val="subscript"/>
+        </w:rPr>
+        <w:t>D</w:t>
+      </w:r>
+      <w:proofErr w:type="gramEnd"/>
+      <w:r>
+        <w:rPr>
+          <w:vertAlign w:val="subscript"/>
+        </w:rPr>
+        <w:t>1</w:t>
+      </w:r>
+      <w:r>
+        <w:t>, W</w:t>
+      </w:r>
+      <w:r>
+        <w:rPr>
+          <w:vertAlign w:val="subscript"/>
+        </w:rPr>
+        <w:t xml:space="preserve"> </w:t>
+      </w:r>
+      <w:r>
+        <w:rPr>
+          <w:vertAlign w:val="subscript"/>
+        </w:rPr>
+        <w:t>T</w:t>
+      </w:r>
+      <w:r>
+        <w:rPr>
+          <w:vertAlign w:val="subscript"/>
+        </w:rPr>
+        <w:t>2</w:t>
+      </w:r>
+      <w:r>
+        <w:rPr>
+          <w:vertAlign w:val="subscript"/>
+        </w:rPr>
+        <w:t>,</w:t>
+      </w:r>
+      <w:r>
+        <w:rPr>
+          <w:vertAlign w:val="subscript"/>
+        </w:rPr>
+        <w:t>D2</w:t>
+      </w:r>
+      <w:r>
+        <w:t>, …, W</w:t>
+      </w:r>
+      <w:r>
+        <w:rPr>
+          <w:vertAlign w:val="subscript"/>
+        </w:rPr>
+        <w:t xml:space="preserve"> </w:t>
+      </w:r>
+      <w:r>
+        <w:rPr>
+          <w:vertAlign w:val="subscript"/>
+        </w:rPr>
+        <w:t>T</w:t>
+      </w:r>
+      <w:r>
+        <w:rPr>
+          <w:vertAlign w:val="subscript"/>
+        </w:rPr>
+        <w:t>2</w:t>
+      </w:r>
+      <w:r>
+        <w:rPr>
+          <w:vertAlign w:val="subscript"/>
+        </w:rPr>
+        <w:t>,</w:t>
+      </w:r>
+      <w:r>
+        <w:rPr>
+          <w:vertAlign w:val="subscript"/>
+        </w:rPr>
+        <w:t>D</w:t>
+      </w:r>
+      <w:r>
+        <w:rPr>
+          <w:i/>
+          <w:vertAlign w:val="subscript"/>
+        </w:rPr>
+        <w:t>n</w:t>
+      </w:r>
+      <w:r>
+        <w:t>],</w:t>
+      </w:r>
+    </w:p>
+    <w:p>
+      <w:pPr>
+        <w:ind w:left="1440"/>
+      </w:pPr>
+      <w:r>
+        <w:t>…</w:t>
+      </w:r>
+    </w:p>
+    <w:p>
+      <w:pPr>
+        <w:ind w:left="1440"/>
+      </w:pPr>
+      <w:r>
+        <w:t>[W</w:t>
+      </w:r>
+      <w:r>
+        <w:rPr>
+          <w:vertAlign w:val="subscript"/>
+        </w:rPr>
+        <w:t xml:space="preserve"> </w:t>
+      </w:r>
+      <w:proofErr w:type="gramStart"/>
+      <w:r>
+        <w:rPr>
+          <w:vertAlign w:val="subscript"/>
+        </w:rPr>
+        <w:t>T</w:t>
+      </w:r>
+      <w:r>
+        <w:rPr>
+          <w:i/>
+          <w:vertAlign w:val="subscript"/>
+        </w:rPr>
+        <w:t>m</w:t>
+      </w:r>
+      <w:r>
+        <w:rPr>
+          <w:vertAlign w:val="subscript"/>
+        </w:rPr>
+        <w:t>,</w:t>
+      </w:r>
+      <w:r>
+        <w:rPr>
+          <w:vertAlign w:val="subscript"/>
+        </w:rPr>
+        <w:t>D</w:t>
+      </w:r>
+      <w:proofErr w:type="gramEnd"/>
+      <w:r>
+        <w:rPr>
+          <w:vertAlign w:val="subscript"/>
+        </w:rPr>
+        <w:t>1</w:t>
+      </w:r>
+      <w:r>
+        <w:t>, W</w:t>
+      </w:r>
+      <w:r>
+        <w:rPr>
+          <w:vertAlign w:val="subscript"/>
+        </w:rPr>
+        <w:t xml:space="preserve"> </w:t>
+      </w:r>
+      <w:r>
+        <w:rPr>
+          <w:vertAlign w:val="subscript"/>
+        </w:rPr>
+        <w:t>T</w:t>
+      </w:r>
+      <w:r>
+        <w:rPr>
+          <w:i/>
+          <w:vertAlign w:val="subscript"/>
+        </w:rPr>
+        <w:t>m</w:t>
+      </w:r>
+      <w:r>
+        <w:rPr>
+          <w:vertAlign w:val="subscript"/>
+        </w:rPr>
+        <w:t>,</w:t>
+      </w:r>
+      <w:r>
+        <w:rPr>
+          <w:vertAlign w:val="subscript"/>
+        </w:rPr>
+        <w:t>D2</w:t>
+      </w:r>
+      <w:r>
+        <w:t>, …, W</w:t>
+      </w:r>
+      <w:r>
+        <w:rPr>
+          <w:vertAlign w:val="subscript"/>
+        </w:rPr>
+        <w:t xml:space="preserve"> </w:t>
+      </w:r>
+      <w:proofErr w:type="spellStart"/>
+      <w:r>
+        <w:rPr>
+          <w:vertAlign w:val="subscript"/>
+        </w:rPr>
+        <w:t>T</w:t>
+      </w:r>
+      <w:r>
+        <w:rPr>
+          <w:i/>
+          <w:vertAlign w:val="subscript"/>
+        </w:rPr>
+        <w:t>m</w:t>
+      </w:r>
+      <w:r>
+        <w:rPr>
+          <w:vertAlign w:val="subscript"/>
+        </w:rPr>
+        <w:t>,</w:t>
+      </w:r>
+      <w:r>
+        <w:rPr>
+          <w:vertAlign w:val="subscript"/>
+        </w:rPr>
+        <w:t>D</w:t>
+      </w:r>
+      <w:r>
+        <w:rPr>
+          <w:i/>
+          <w:vertAlign w:val="subscript"/>
+        </w:rPr>
+        <w:t>n</w:t>
+      </w:r>
+      <w:proofErr w:type="spellEnd"/>
+      <w:r>
+        <w:t>]</w:t>
+      </w:r>
+    </w:p>
+    <w:p>
+      <w:pPr>
+        <w:ind w:left="720"/>
+      </w:pPr>
+      <w:r>
+        <w:t>]</w:t>
+      </w:r>
+    </w:p>
+    <w:p>
+      <w:r>
+        <w:t>The Term Proximity Matrix provides a listing similar to the Normalized VSM where instead of the weights, it provides a list of the proximities.</w:t>
+      </w:r>
+    </w:p>
+    <w:p>
+      <w:r>
+        <w:t xml:space="preserve">The generalized data structure looks like the following, in </w:t>
+      </w:r>
+      <w:r>
+        <w:rPr>
+          <w:i/>
+        </w:rPr>
+        <w:t>Python</w:t>
+      </w:r>
+      <w:r>
+        <w:t xml:space="preserve"> terms:</w:t>
+      </w:r>
+    </w:p>
+    <w:p>
+      <w:pPr>
+        <w:ind w:left="720"/>
+      </w:pPr>
+      <w:proofErr w:type="spellStart"/>
+      <w:r>
+        <w:t>proxVector</w:t>
+      </w:r>
+      <w:proofErr w:type="spellEnd"/>
+      <w:r>
+        <w:t xml:space="preserve"> = [</w:t>
+      </w:r>
+    </w:p>
+    <w:p>
+      <w:pPr>
+        <w:ind w:left="1440"/>
+      </w:pPr>
+      <w:r>
+        <w:t>[ [P</w:t>
+      </w:r>
+      <w:r>
+        <w:rPr>
+          <w:vertAlign w:val="superscript"/>
+        </w:rPr>
+        <w:t>1</w:t>
+      </w:r>
+      <w:r>
+        <w:rPr>
+          <w:vertAlign w:val="subscript"/>
+        </w:rPr>
+        <w:t>T</w:t>
+      </w:r>
+      <w:proofErr w:type="gramStart"/>
+      <w:r>
+        <w:rPr>
+          <w:vertAlign w:val="subscript"/>
+        </w:rPr>
+        <w:t>1,D</w:t>
+      </w:r>
+      <w:proofErr w:type="gramEnd"/>
+      <w:r>
+        <w:rPr>
+          <w:vertAlign w:val="subscript"/>
+        </w:rPr>
+        <w:t>1</w:t>
+      </w:r>
+      <w:r>
+        <w:t>, P</w:t>
+      </w:r>
+      <w:r>
+        <w:rPr>
+          <w:vertAlign w:val="superscript"/>
+        </w:rPr>
+        <w:t>2</w:t>
+      </w:r>
+      <w:r>
+        <w:rPr>
+          <w:vertAlign w:val="subscript"/>
+        </w:rPr>
+        <w:t>T1,D1</w:t>
+      </w:r>
+      <w:r>
+        <w:t>, …, P</w:t>
+      </w:r>
+      <w:r>
+        <w:rPr>
+          <w:i/>
+          <w:vertAlign w:val="superscript"/>
+        </w:rPr>
+        <w:t>i</w:t>
+      </w:r>
+      <w:r>
+        <w:rPr>
+          <w:vertAlign w:val="subscript"/>
+        </w:rPr>
+        <w:t>T1D1</w:t>
+      </w:r>
+      <w:r>
+        <w:t xml:space="preserve">], </w:t>
+      </w:r>
+      <w:r>
+        <w:t>[P</w:t>
+      </w:r>
+      <w:r>
+        <w:rPr>
+          <w:vertAlign w:val="superscript"/>
+        </w:rPr>
+        <w:t>1</w:t>
+      </w:r>
+      <w:r>
+        <w:rPr>
+          <w:vertAlign w:val="subscript"/>
+        </w:rPr>
+        <w:t>T1,D</w:t>
+      </w:r>
+      <w:r>
+        <w:rPr>
+          <w:vertAlign w:val="subscript"/>
+        </w:rPr>
+        <w:t>2</w:t>
+      </w:r>
+      <w:r>
+        <w:t>, P</w:t>
+      </w:r>
+      <w:r>
+        <w:rPr>
+          <w:vertAlign w:val="superscript"/>
+        </w:rPr>
+        <w:t>2</w:t>
+      </w:r>
+      <w:r>
+        <w:rPr>
+          <w:vertAlign w:val="subscript"/>
+        </w:rPr>
+        <w:t>T1,D</w:t>
+      </w:r>
+      <w:r>
+        <w:rPr>
+          <w:vertAlign w:val="subscript"/>
+        </w:rPr>
+        <w:t>2</w:t>
+      </w:r>
+      <w:r>
+        <w:t>, …, P</w:t>
+      </w:r>
+      <w:r>
+        <w:rPr>
+          <w:i/>
+          <w:vertAlign w:val="superscript"/>
+        </w:rPr>
+        <w:t>i</w:t>
+      </w:r>
+      <w:r>
+        <w:rPr>
+          <w:vertAlign w:val="subscript"/>
+        </w:rPr>
+        <w:t>T1D</w:t>
+      </w:r>
+      <w:r>
+        <w:rPr>
+          <w:vertAlign w:val="subscript"/>
+        </w:rPr>
+        <w:t>2</w:t>
+      </w:r>
+      <w:r>
+        <w:t>],</w:t>
+      </w:r>
+      <w:r>
+        <w:t xml:space="preserve"> …, </w:t>
+      </w:r>
+      <w:r>
+        <w:t>[P</w:t>
+      </w:r>
+      <w:r>
+        <w:rPr>
+          <w:vertAlign w:val="superscript"/>
+        </w:rPr>
+        <w:t>1</w:t>
+      </w:r>
+      <w:r>
+        <w:rPr>
+          <w:vertAlign w:val="subscript"/>
+        </w:rPr>
+        <w:t>T1,D</w:t>
+      </w:r>
+      <w:r>
+        <w:rPr>
+          <w:i/>
+          <w:vertAlign w:val="subscript"/>
+        </w:rPr>
+        <w:t>n</w:t>
+      </w:r>
+      <w:r>
+        <w:t>, P</w:t>
+      </w:r>
+      <w:r>
+        <w:rPr>
+          <w:vertAlign w:val="superscript"/>
+        </w:rPr>
+        <w:t>2</w:t>
+      </w:r>
+      <w:r>
+        <w:rPr>
+          <w:vertAlign w:val="subscript"/>
+        </w:rPr>
+        <w:t>T1,D</w:t>
+      </w:r>
+      <w:r>
+        <w:rPr>
+          <w:i/>
+          <w:vertAlign w:val="subscript"/>
+        </w:rPr>
+        <w:t>n</w:t>
+      </w:r>
+      <w:r>
+        <w:t>, …, P</w:t>
+      </w:r>
+      <w:r>
+        <w:rPr>
+          <w:i/>
+          <w:vertAlign w:val="superscript"/>
+        </w:rPr>
+        <w:t>i</w:t>
+      </w:r>
+      <w:r>
+        <w:rPr>
+          <w:vertAlign w:val="subscript"/>
+        </w:rPr>
+        <w:t>T1D</w:t>
+      </w:r>
+      <w:r>
+        <w:rPr>
+          <w:vertAlign w:val="subscript"/>
+        </w:rPr>
+        <w:t>n</w:t>
+      </w:r>
+      <w:r>
+        <w:t>]</w:t>
+      </w:r>
+      <w:r>
+        <w:t xml:space="preserve"> ],</w:t>
+      </w:r>
+    </w:p>
+    <w:p>
+      <w:pPr>
+        <w:ind w:left="1440"/>
+      </w:pPr>
+      <w:r>
+        <w:t>[ [P</w:t>
+      </w:r>
+      <w:r>
+        <w:rPr>
+          <w:vertAlign w:val="superscript"/>
+        </w:rPr>
+        <w:t>1</w:t>
+      </w:r>
+      <w:r>
+        <w:rPr>
+          <w:vertAlign w:val="subscript"/>
+        </w:rPr>
+        <w:t>T</w:t>
+      </w:r>
+      <w:proofErr w:type="gramStart"/>
+      <w:r>
+        <w:rPr>
+          <w:vertAlign w:val="subscript"/>
+        </w:rPr>
+        <w:t>2</w:t>
+      </w:r>
+      <w:r>
+        <w:rPr>
+          <w:vertAlign w:val="subscript"/>
+        </w:rPr>
+        <w:t>,D</w:t>
+      </w:r>
+      <w:proofErr w:type="gramEnd"/>
+      <w:r>
+        <w:rPr>
+          <w:vertAlign w:val="subscript"/>
+        </w:rPr>
+        <w:t>1</w:t>
+      </w:r>
+      <w:r>
+        <w:t>, P</w:t>
+      </w:r>
+      <w:r>
+        <w:rPr>
+          <w:vertAlign w:val="superscript"/>
+        </w:rPr>
+        <w:t>2</w:t>
+      </w:r>
+      <w:r>
+        <w:rPr>
+          <w:vertAlign w:val="subscript"/>
+        </w:rPr>
+        <w:t>T2</w:t>
+      </w:r>
+      <w:r>
+        <w:rPr>
+          <w:vertAlign w:val="subscript"/>
+        </w:rPr>
+        <w:t>,D1</w:t>
+      </w:r>
+      <w:r>
+        <w:t>, …, P</w:t>
+      </w:r>
+      <w:r>
+        <w:rPr>
+          <w:i/>
+          <w:vertAlign w:val="superscript"/>
+        </w:rPr>
+        <w:t>i</w:t>
+      </w:r>
+      <w:r>
+        <w:rPr>
+          <w:vertAlign w:val="subscript"/>
+        </w:rPr>
+        <w:t>T2</w:t>
+      </w:r>
+      <w:r>
+        <w:rPr>
+          <w:vertAlign w:val="subscript"/>
+        </w:rPr>
+        <w:t>D1</w:t>
+      </w:r>
+      <w:r>
+        <w:t>], [P</w:t>
+      </w:r>
+      <w:r>
+        <w:rPr>
+          <w:vertAlign w:val="superscript"/>
+        </w:rPr>
+        <w:t>1</w:t>
+      </w:r>
+      <w:r>
+        <w:rPr>
+          <w:vertAlign w:val="subscript"/>
+        </w:rPr>
+        <w:t>T2</w:t>
+      </w:r>
+      <w:r>
+        <w:rPr>
+          <w:vertAlign w:val="subscript"/>
+        </w:rPr>
+        <w:t>,D</w:t>
+      </w:r>
+      <w:r>
+        <w:rPr>
+          <w:vertAlign w:val="subscript"/>
+        </w:rPr>
+        <w:t>2</w:t>
+      </w:r>
+      <w:r>
+        <w:t>, P</w:t>
+      </w:r>
+      <w:r>
+        <w:rPr>
+          <w:vertAlign w:val="superscript"/>
+        </w:rPr>
+        <w:t>2</w:t>
+      </w:r>
+      <w:r>
+        <w:rPr>
+          <w:vertAlign w:val="subscript"/>
+        </w:rPr>
+        <w:t>T2</w:t>
+      </w:r>
+      <w:r>
+        <w:rPr>
+          <w:vertAlign w:val="subscript"/>
+        </w:rPr>
+        <w:t>,D</w:t>
+      </w:r>
+      <w:r>
+        <w:rPr>
+          <w:vertAlign w:val="subscript"/>
+        </w:rPr>
+        <w:t>2</w:t>
+      </w:r>
+      <w:r>
+        <w:t>, …, P</w:t>
+      </w:r>
+      <w:r>
+        <w:rPr>
+          <w:i/>
+          <w:vertAlign w:val="superscript"/>
+        </w:rPr>
+        <w:t>i</w:t>
+      </w:r>
+      <w:r>
+        <w:rPr>
+          <w:vertAlign w:val="subscript"/>
+        </w:rPr>
+        <w:t>T2</w:t>
+      </w:r>
+      <w:r>
+        <w:rPr>
+          <w:vertAlign w:val="subscript"/>
+        </w:rPr>
+        <w:t>D</w:t>
+      </w:r>
+      <w:r>
+        <w:rPr>
+          <w:vertAlign w:val="subscript"/>
+        </w:rPr>
+        <w:t>2</w:t>
+      </w:r>
+      <w:r>
+        <w:t>], …, [P</w:t>
+      </w:r>
+      <w:r>
+        <w:rPr>
+          <w:vertAlign w:val="superscript"/>
+        </w:rPr>
+        <w:t>1</w:t>
+      </w:r>
+      <w:r>
+        <w:rPr>
+          <w:vertAlign w:val="subscript"/>
+        </w:rPr>
+        <w:t>T2</w:t>
+      </w:r>
+      <w:r>
+        <w:rPr>
+          <w:vertAlign w:val="subscript"/>
+        </w:rPr>
+        <w:t>,D</w:t>
+      </w:r>
+      <w:r>
+        <w:rPr>
+          <w:i/>
+          <w:vertAlign w:val="subscript"/>
+        </w:rPr>
+        <w:t>n</w:t>
+      </w:r>
+      <w:r>
+        <w:t>, P</w:t>
+      </w:r>
+      <w:r>
+        <w:rPr>
+          <w:vertAlign w:val="superscript"/>
+        </w:rPr>
+        <w:t>2</w:t>
+      </w:r>
+      <w:r>
+        <w:rPr>
+          <w:vertAlign w:val="subscript"/>
+        </w:rPr>
+        <w:t>T2</w:t>
+      </w:r>
+      <w:r>
+        <w:rPr>
+          <w:vertAlign w:val="subscript"/>
+        </w:rPr>
+        <w:t>,D</w:t>
+      </w:r>
+      <w:r>
+        <w:rPr>
+          <w:i/>
+          <w:vertAlign w:val="subscript"/>
+        </w:rPr>
+        <w:t>n</w:t>
+      </w:r>
+      <w:r>
+        <w:t>, …, P</w:t>
+      </w:r>
+      <w:r>
+        <w:rPr>
+          <w:i/>
+          <w:vertAlign w:val="superscript"/>
+        </w:rPr>
+        <w:t>i</w:t>
+      </w:r>
+      <w:r>
+        <w:rPr>
+          <w:vertAlign w:val="subscript"/>
+        </w:rPr>
+        <w:t>T2</w:t>
+      </w:r>
+      <w:r>
+        <w:rPr>
+          <w:vertAlign w:val="subscript"/>
+        </w:rPr>
+        <w:t>D</w:t>
+      </w:r>
+      <w:r>
+        <w:rPr>
+          <w:vertAlign w:val="subscript"/>
+        </w:rPr>
+        <w:t>n</w:t>
+      </w:r>
+      <w:r>
+        <w:t>] ],</w:t>
+      </w:r>
+    </w:p>
+    <w:p>
+      <w:pPr>
+        <w:ind w:left="1440"/>
+      </w:pPr>
+      <w:r>
+        <w:t>…,</w:t>
+      </w:r>
+    </w:p>
+    <w:p>
+      <w:pPr>
+        <w:ind w:left="1440"/>
+      </w:pPr>
+      <w:r>
+        <w:t>[ [P</w:t>
+      </w:r>
+      <w:r>
+        <w:rPr>
+          <w:vertAlign w:val="superscript"/>
+        </w:rPr>
+        <w:t>1</w:t>
+      </w:r>
+      <w:proofErr w:type="gramStart"/>
+      <w:r>
+        <w:rPr>
+          <w:vertAlign w:val="subscript"/>
+        </w:rPr>
+        <w:t>T</w:t>
+      </w:r>
+      <w:r>
+        <w:rPr>
+          <w:i/>
+          <w:vertAlign w:val="subscript"/>
+        </w:rPr>
+        <w:t>m</w:t>
+      </w:r>
+      <w:r>
+        <w:rPr>
+          <w:vertAlign w:val="subscript"/>
+        </w:rPr>
+        <w:t>,D</w:t>
+      </w:r>
+      <w:proofErr w:type="gramEnd"/>
+      <w:r>
+        <w:rPr>
+          <w:vertAlign w:val="subscript"/>
+        </w:rPr>
+        <w:t>1</w:t>
+      </w:r>
+      <w:r>
+        <w:t>, P</w:t>
+      </w:r>
+      <w:r>
+        <w:rPr>
+          <w:vertAlign w:val="superscript"/>
+        </w:rPr>
+        <w:t>2</w:t>
+      </w:r>
+      <w:r>
+        <w:rPr>
+          <w:vertAlign w:val="subscript"/>
+        </w:rPr>
+        <w:t>T</w:t>
+      </w:r>
+      <w:r>
+        <w:rPr>
+          <w:i/>
+          <w:vertAlign w:val="subscript"/>
+        </w:rPr>
+        <w:t>m</w:t>
+      </w:r>
+      <w:r>
+        <w:rPr>
+          <w:vertAlign w:val="subscript"/>
+        </w:rPr>
+        <w:t>,D1</w:t>
+      </w:r>
+      <w:r>
+        <w:t>, …, P</w:t>
+      </w:r>
+      <w:r>
+        <w:rPr>
+          <w:i/>
+          <w:vertAlign w:val="superscript"/>
+        </w:rPr>
+        <w:t>i</w:t>
+      </w:r>
+      <w:r>
+        <w:rPr>
+          <w:vertAlign w:val="subscript"/>
+        </w:rPr>
+        <w:t>T</w:t>
+      </w:r>
+      <w:r>
+        <w:rPr>
+          <w:i/>
+          <w:vertAlign w:val="subscript"/>
+        </w:rPr>
+        <w:t>m</w:t>
+      </w:r>
+      <w:r>
+        <w:rPr>
+          <w:vertAlign w:val="subscript"/>
+        </w:rPr>
+        <w:t>D1</w:t>
+      </w:r>
+      <w:r>
+        <w:t>], [P</w:t>
+      </w:r>
+      <w:r>
+        <w:rPr>
+          <w:vertAlign w:val="superscript"/>
+        </w:rPr>
+        <w:t>1</w:t>
+      </w:r>
+      <w:r>
+        <w:rPr>
+          <w:vertAlign w:val="subscript"/>
+        </w:rPr>
+        <w:t>T</w:t>
+      </w:r>
+      <w:r>
+        <w:rPr>
+          <w:i/>
+          <w:vertAlign w:val="subscript"/>
+        </w:rPr>
+        <w:t>m</w:t>
+      </w:r>
+      <w:r>
+        <w:rPr>
+          <w:vertAlign w:val="subscript"/>
+        </w:rPr>
+        <w:t>,D</w:t>
+      </w:r>
+      <w:r>
+        <w:rPr>
+          <w:vertAlign w:val="subscript"/>
+        </w:rPr>
+        <w:t>2</w:t>
+      </w:r>
+      <w:r>
+        <w:t>, P</w:t>
+      </w:r>
+      <w:r>
+        <w:rPr>
+          <w:vertAlign w:val="superscript"/>
+        </w:rPr>
+        <w:t>2</w:t>
+      </w:r>
+      <w:r>
+        <w:rPr>
+          <w:vertAlign w:val="subscript"/>
+        </w:rPr>
+        <w:t>T</w:t>
+      </w:r>
+      <w:r>
+        <w:rPr>
+          <w:i/>
+          <w:vertAlign w:val="subscript"/>
+        </w:rPr>
+        <w:t>m</w:t>
+      </w:r>
+      <w:r>
+        <w:rPr>
+          <w:vertAlign w:val="subscript"/>
+        </w:rPr>
+        <w:t>,D</w:t>
+      </w:r>
+      <w:r>
+        <w:rPr>
+          <w:vertAlign w:val="subscript"/>
+        </w:rPr>
+        <w:t>2</w:t>
+      </w:r>
+      <w:r>
+        <w:t>, …, P</w:t>
+      </w:r>
+      <w:r>
+        <w:rPr>
+          <w:i/>
+          <w:vertAlign w:val="superscript"/>
+        </w:rPr>
+        <w:t>i</w:t>
+      </w:r>
+      <w:r>
+        <w:rPr>
+          <w:vertAlign w:val="subscript"/>
+        </w:rPr>
+        <w:t>T</w:t>
+      </w:r>
+      <w:r>
+        <w:rPr>
+          <w:i/>
+          <w:vertAlign w:val="subscript"/>
+        </w:rPr>
+        <w:t>m</w:t>
+      </w:r>
+      <w:r>
+        <w:rPr>
+          <w:vertAlign w:val="subscript"/>
+        </w:rPr>
+        <w:t>D</w:t>
+      </w:r>
+      <w:r>
+        <w:rPr>
+          <w:vertAlign w:val="subscript"/>
+        </w:rPr>
+        <w:t>2</w:t>
+      </w:r>
+      <w:r>
+        <w:t>], …, [P</w:t>
+      </w:r>
+      <w:r>
+        <w:rPr>
+          <w:vertAlign w:val="superscript"/>
+        </w:rPr>
+        <w:t>1</w:t>
+      </w:r>
+      <w:r>
+        <w:rPr>
+          <w:vertAlign w:val="subscript"/>
+        </w:rPr>
+        <w:t>T</w:t>
+      </w:r>
+      <w:r>
+        <w:rPr>
+          <w:i/>
+          <w:vertAlign w:val="subscript"/>
+        </w:rPr>
+        <w:t>m</w:t>
+      </w:r>
+      <w:r>
+        <w:rPr>
+          <w:vertAlign w:val="subscript"/>
+        </w:rPr>
+        <w:t>,D</w:t>
+      </w:r>
+      <w:r>
+        <w:rPr>
+          <w:i/>
+          <w:vertAlign w:val="subscript"/>
+        </w:rPr>
+        <w:t>n</w:t>
+      </w:r>
+      <w:r>
+        <w:t>, P</w:t>
+      </w:r>
+      <w:r>
+        <w:rPr>
+          <w:vertAlign w:val="superscript"/>
+        </w:rPr>
+        <w:t>2</w:t>
+      </w:r>
+      <w:r>
+        <w:rPr>
+          <w:vertAlign w:val="subscript"/>
+        </w:rPr>
+        <w:t>T</w:t>
+      </w:r>
+      <w:r>
+        <w:rPr>
+          <w:i/>
+          <w:vertAlign w:val="subscript"/>
+        </w:rPr>
+        <w:t>m</w:t>
+      </w:r>
+      <w:r>
+        <w:rPr>
+          <w:vertAlign w:val="subscript"/>
+        </w:rPr>
+        <w:t>,D</w:t>
+      </w:r>
+      <w:r>
+        <w:rPr>
+          <w:i/>
+          <w:vertAlign w:val="subscript"/>
+        </w:rPr>
+        <w:t>n</w:t>
+      </w:r>
+      <w:r>
+        <w:t>, …, P</w:t>
+      </w:r>
+      <w:r>
+        <w:rPr>
+          <w:i/>
+          <w:vertAlign w:val="superscript"/>
+        </w:rPr>
+        <w:t>i</w:t>
+      </w:r>
+      <w:r>
+        <w:rPr>
+          <w:vertAlign w:val="subscript"/>
+        </w:rPr>
+        <w:t>T</w:t>
+      </w:r>
+      <w:r>
+        <w:rPr>
+          <w:i/>
+          <w:vertAlign w:val="subscript"/>
+        </w:rPr>
+        <w:t>m</w:t>
+      </w:r>
+      <w:r>
+        <w:rPr>
+          <w:vertAlign w:val="subscript"/>
+        </w:rPr>
+        <w:t>D</w:t>
+      </w:r>
+      <w:r>
+        <w:rPr>
+          <w:vertAlign w:val="subscript"/>
+        </w:rPr>
+        <w:t>n</w:t>
+      </w:r>
+      <w:r>
+        <w:t>]</w:t>
+      </w:r>
+      <w:r>
+        <w:t xml:space="preserve"> ]</w:t>
+      </w:r>
+    </w:p>
+    <w:p>
+      <w:pPr>
+        <w:ind w:left="720"/>
+      </w:pPr>
+      <w:r>
+        <w:t xml:space="preserve">]  </w:t>
+      </w:r>
+    </w:p>
+    <w:p>
+      <w:r>
+        <w:t>The Term Index Look-Up Dictionary provides a dictionary of each term, as the key, and an index into the Normalized VSM and Term Proximity Matrix lists for efficient look-up of the vectors needed in searching for results based on a query.</w:t>
+      </w:r>
+    </w:p>
+    <w:p>
+      <w:r>
+        <w:t xml:space="preserve">The generalized data structure looks like the following, in </w:t>
+      </w:r>
+      <w:r>
+        <w:rPr>
+          <w:i/>
+        </w:rPr>
+        <w:t>Python</w:t>
+      </w:r>
+      <w:r>
+        <w:t xml:space="preserve"> terms:</w:t>
+      </w:r>
+    </w:p>
+    <w:p>
+      <w:pPr>
+        <w:ind w:left="720"/>
+      </w:pPr>
+      <w:proofErr w:type="spellStart"/>
+      <w:r>
+        <w:t>termIndex</w:t>
+      </w:r>
+      <w:proofErr w:type="spellEnd"/>
+      <w:r>
+        <w:t xml:space="preserve"> = {</w:t>
+      </w:r>
+    </w:p>
+    <w:p>
+      <w:pPr>
+        <w:ind w:left="1440"/>
+      </w:pPr>
+      <w:r>
+        <w:t>Term</w:t>
+      </w:r>
+      <w:r>
+        <w:rPr>
+          <w:vertAlign w:val="subscript"/>
+        </w:rPr>
+        <w:t>1</w:t>
+      </w:r>
+      <w:r>
+        <w:t>: i</w:t>
+      </w:r>
+      <w:r>
+        <w:rPr>
+          <w:vertAlign w:val="subscript"/>
+        </w:rPr>
+        <w:t>1</w:t>
+      </w:r>
+      <w:r>
+        <w:t>,</w:t>
+      </w:r>
+    </w:p>
+    <w:p>
+      <w:pPr>
+        <w:ind w:left="1440"/>
+      </w:pPr>
+      <w:r>
+        <w:t>Term</w:t>
+      </w:r>
+      <w:r>
+        <w:rPr>
+          <w:vertAlign w:val="subscript"/>
+        </w:rPr>
+        <w:t>2</w:t>
+      </w:r>
+      <w:r>
+        <w:t>: i</w:t>
+      </w:r>
+      <w:r>
+        <w:rPr>
+          <w:vertAlign w:val="subscript"/>
+        </w:rPr>
+        <w:t>2</w:t>
+      </w:r>
+      <w:r>
+        <w:t>,</w:t>
+      </w:r>
+    </w:p>
+    <w:p>
+      <w:pPr>
+        <w:ind w:left="1440"/>
+      </w:pPr>
+      <w:r>
+        <w:t>…,</w:t>
+      </w:r>
+    </w:p>
+    <w:p>
+      <w:pPr>
+        <w:ind w:left="1440"/>
+        <w:rPr>
+          <w:vertAlign w:val="subscript"/>
+        </w:rPr>
+      </w:pPr>
+      <w:proofErr w:type="spellStart"/>
+      <w:r>
+        <w:t>Term</w:t>
+      </w:r>
+      <w:r>
+        <w:rPr>
+          <w:i/>
+          <w:vertAlign w:val="subscript"/>
+        </w:rPr>
+        <w:t>m</w:t>
+      </w:r>
+      <w:proofErr w:type="spellEnd"/>
+      <w:r>
+        <w:t xml:space="preserve">: </w:t>
+      </w:r>
+      <w:proofErr w:type="spellStart"/>
+      <w:r>
+        <w:t>i</w:t>
+      </w:r>
+      <w:r>
+        <w:rPr>
+          <w:i/>
+          <w:vertAlign w:val="subscript"/>
+        </w:rPr>
+        <w:t>m</w:t>
+      </w:r>
+      <w:proofErr w:type="spellEnd"/>
+    </w:p>
+    <w:p>
+      <w:pPr>
+        <w:ind w:left="720"/>
+      </w:pPr>
+      <w:r>
+        <w:t>}</w:t>
+      </w:r>
+    </w:p>
+    <w:p>
+      <w:pPr>
+        <w:pStyle w:val="Heading2"/>
+      </w:pPr>
+      <w:bookmarkStart w:id="7" w:name="_Toc508177233"/>
+      <w:r>
+        <w:t>Query Processing to HMI Data Structures</w:t>
+      </w:r>
+      <w:bookmarkEnd w:id="7"/>
+    </w:p>
+    <w:p>
+      <w:r>
+        <w:t>The data passed to the HMI is done so directly with the CGI script importing the Query module directly for dynamic processing and results. The Query module provides the following data and data structures to the HMI for display to the user:</w:t>
+      </w:r>
+    </w:p>
+    <w:p>
+      <w:pPr>
+        <w:pStyle w:val="ListParagraph"/>
+        <w:numPr>
+          <w:ilvl w:val="0"/>
+          <w:numId w:val="5"/>
+        </w:numPr>
+      </w:pPr>
+      <w:r>
+        <w:lastRenderedPageBreak/>
+        <w:t>Total Number of Results found</w:t>
+      </w:r>
+    </w:p>
+    <w:p>
+      <w:pPr>
+        <w:pStyle w:val="ListParagraph"/>
+        <w:numPr>
+          <w:ilvl w:val="0"/>
+          <w:numId w:val="5"/>
+        </w:numPr>
+      </w:pPr>
+      <w:r>
+        <w:t>Time taken to process query and return results</w:t>
+      </w:r>
+    </w:p>
+    <w:p>
+      <w:pPr>
+        <w:pStyle w:val="ListParagraph"/>
+        <w:numPr>
+          <w:ilvl w:val="0"/>
+          <w:numId w:val="5"/>
+        </w:numPr>
+      </w:pPr>
+      <w:r>
+        <w:t>List of results, ordered by relevance</w:t>
+      </w:r>
+    </w:p>
+    <w:p>
+      <w:r>
+        <w:t>The list of results is provided to the HMI as a list of document entries. Each entry contains a list of parameters to display to the user.</w:t>
+      </w:r>
+    </w:p>
+    <w:p>
+      <w:r>
+        <w:t xml:space="preserve">The generalized data structure looks like the following, in </w:t>
+      </w:r>
+      <w:r>
+        <w:rPr>
+          <w:i/>
+        </w:rPr>
+        <w:t>Python</w:t>
+      </w:r>
+      <w:r>
+        <w:t xml:space="preserve"> terms:</w:t>
+      </w:r>
+    </w:p>
+    <w:p>
+      <w:pPr>
+        <w:ind w:left="720"/>
+      </w:pPr>
+      <w:r>
+        <w:t>results = [</w:t>
+      </w:r>
+    </w:p>
+    <w:p>
+      <w:pPr>
+        <w:ind w:left="1440"/>
+      </w:pPr>
+      <w:r>
+        <w:t>[ DocName</w:t>
+      </w:r>
+      <w:r>
+        <w:rPr>
+          <w:vertAlign w:val="subscript"/>
+        </w:rPr>
+        <w:t>1</w:t>
+      </w:r>
+      <w:r>
+        <w:t>, DocLocation</w:t>
+      </w:r>
+      <w:r>
+        <w:rPr>
+          <w:vertAlign w:val="subscript"/>
+        </w:rPr>
+        <w:t>1</w:t>
+      </w:r>
+      <w:r>
+        <w:t>, Rank</w:t>
+      </w:r>
+      <w:r>
+        <w:rPr>
+          <w:vertAlign w:val="subscript"/>
+        </w:rPr>
+        <w:t>1</w:t>
+      </w:r>
+      <w:r>
+        <w:t>, Summary</w:t>
+      </w:r>
+      <w:r>
+        <w:rPr>
+          <w:vertAlign w:val="subscript"/>
+        </w:rPr>
+        <w:t>1</w:t>
+      </w:r>
+      <w:r>
+        <w:t>],</w:t>
+      </w:r>
+    </w:p>
+    <w:p>
+      <w:pPr>
+        <w:ind w:left="1440"/>
+      </w:pPr>
+      <w:r>
+        <w:t>[ DocName</w:t>
+      </w:r>
+      <w:r>
+        <w:rPr>
+          <w:vertAlign w:val="subscript"/>
+        </w:rPr>
+        <w:t>2</w:t>
+      </w:r>
+      <w:r>
+        <w:t>, DocLocation</w:t>
+      </w:r>
+      <w:r>
+        <w:rPr>
+          <w:vertAlign w:val="subscript"/>
+        </w:rPr>
+        <w:t>2</w:t>
+      </w:r>
+      <w:r>
+        <w:t>, Rank</w:t>
+      </w:r>
+      <w:r>
+        <w:rPr>
+          <w:vertAlign w:val="subscript"/>
+        </w:rPr>
+        <w:t>2</w:t>
+      </w:r>
+      <w:r>
+        <w:t>, Summary</w:t>
+      </w:r>
+      <w:r>
+        <w:rPr>
+          <w:vertAlign w:val="subscript"/>
+        </w:rPr>
+        <w:t>2</w:t>
+      </w:r>
+      <w:r>
+        <w:t>],</w:t>
+      </w:r>
+    </w:p>
+    <w:p>
+      <w:pPr>
+        <w:ind w:left="1440"/>
+      </w:pPr>
+      <w:r>
+        <w:t>…,</w:t>
+      </w:r>
+    </w:p>
+    <w:p>
+      <w:pPr>
+        <w:ind w:left="1440"/>
+      </w:pPr>
+      <w:r>
+        <w:t xml:space="preserve">[ </w:t>
+      </w:r>
+      <w:proofErr w:type="spellStart"/>
+      <w:r>
+        <w:t>DocName</w:t>
+      </w:r>
+      <w:r>
+        <w:rPr>
+          <w:i/>
+          <w:vertAlign w:val="subscript"/>
+        </w:rPr>
+        <w:t>n</w:t>
+      </w:r>
+      <w:proofErr w:type="spellEnd"/>
+      <w:r>
+        <w:t xml:space="preserve">, </w:t>
+      </w:r>
+      <w:proofErr w:type="spellStart"/>
+      <w:r>
+        <w:t>DocLocation</w:t>
+      </w:r>
+      <w:r>
+        <w:rPr>
+          <w:i/>
+          <w:vertAlign w:val="subscript"/>
+        </w:rPr>
+        <w:t>n</w:t>
+      </w:r>
+      <w:proofErr w:type="spellEnd"/>
+      <w:r>
+        <w:t xml:space="preserve">, </w:t>
+      </w:r>
+      <w:proofErr w:type="spellStart"/>
+      <w:r>
+        <w:t>Rank</w:t>
+      </w:r>
+      <w:r>
+        <w:rPr>
+          <w:i/>
+          <w:vertAlign w:val="subscript"/>
+        </w:rPr>
+        <w:t>n</w:t>
+      </w:r>
+      <w:proofErr w:type="spellEnd"/>
+      <w:r>
+        <w:t xml:space="preserve">, </w:t>
+      </w:r>
+      <w:proofErr w:type="spellStart"/>
+      <w:r>
+        <w:t>Summary</w:t>
+      </w:r>
+      <w:r>
+        <w:rPr>
+          <w:i/>
+          <w:vertAlign w:val="subscript"/>
+        </w:rPr>
+        <w:t>n</w:t>
+      </w:r>
+      <w:proofErr w:type="spellEnd"/>
+      <w:r>
+        <w:t>]</w:t>
+      </w:r>
+    </w:p>
+    <w:p>
+      <w:pPr>
+        <w:ind w:left="720"/>
+      </w:pPr>
+      <w:r>
+        <w:t>]</w:t>
       </w:r>
     </w:p>
     <w:p>
       <w:pPr>
         <w:pStyle w:val="Heading1"/>
       </w:pPr>
-      <w:bookmarkStart w:id="4" w:name="_Toc508012311"/>
+      <w:bookmarkStart w:id="8" w:name="_Toc508177234"/>
       <w:r>
         <w:t>Ingest</w:t>
       </w:r>
-      <w:bookmarkEnd w:id="4"/>
-    </w:p>
-    <w:p>
-      <w:r>
-        <w:t>&lt;blake&gt;</w:t>
+      <w:bookmarkEnd w:id="8"/>
+    </w:p>
+    <w:p>
+      <w:r>
+        <w:t>&lt;</w:t>
+      </w:r>
+      <w:proofErr w:type="spellStart"/>
+      <w:r>
+        <w:t>blake</w:t>
+      </w:r>
+      <w:proofErr w:type="spellEnd"/>
+      <w:r>
+        <w:t>&gt;</w:t>
       </w:r>
     </w:p>
     <w:p>
       <w:pPr>
         <w:pStyle w:val="Heading1"/>
       </w:pPr>
-      <w:bookmarkStart w:id="5" w:name="_Toc508012312"/>
+      <w:bookmarkStart w:id="9" w:name="_Toc508177235"/>
       <w:r>
         <w:t>Preprocessing</w:t>
       </w:r>
-      <w:bookmarkEnd w:id="5"/>
+      <w:bookmarkEnd w:id="9"/>
       <w:r>
         <w:t xml:space="preserve"> </w:t>
       </w:r>
     </w:p>
     <w:p>
       <w:r>
-        <w:t>&lt;blake</w:t>
-      </w:r>
+        <w:t>&lt;</w:t>
+      </w:r>
+      <w:proofErr w:type="spellStart"/>
+      <w:r>
+        <w:t>blake</w:t>
+      </w:r>
+      <w:proofErr w:type="spellEnd"/>
       <w:r>
         <w:t>&gt;</w:t>
       </w:r>
@@ -1250,30 +4369,46 @@
       <w:pPr>
         <w:pStyle w:val="Heading1"/>
       </w:pPr>
-      <w:bookmarkStart w:id="6" w:name="_Toc508012313"/>
+      <w:bookmarkStart w:id="10" w:name="_Toc508177236"/>
       <w:r>
         <w:t>Post-Processing</w:t>
       </w:r>
-      <w:bookmarkEnd w:id="6"/>
-    </w:p>
-    <w:p>
-      <w:r>
-        <w:t>&lt;ron Andrews&gt;</w:t>
+      <w:bookmarkEnd w:id="10"/>
+    </w:p>
+    <w:p>
+      <w:r>
+        <w:t>&lt;</w:t>
+      </w:r>
+      <w:proofErr w:type="spellStart"/>
+      <w:r>
+        <w:t>ron</w:t>
+      </w:r>
+      <w:proofErr w:type="spellEnd"/>
+      <w:r>
+        <w:t xml:space="preserve"> Andrews&gt;</w:t>
       </w:r>
     </w:p>
     <w:p>
       <w:pPr>
         <w:pStyle w:val="Heading1"/>
       </w:pPr>
-      <w:bookmarkStart w:id="7" w:name="_Toc508012314"/>
+      <w:bookmarkStart w:id="11" w:name="_Toc508177237"/>
       <w:r>
         <w:t>Query</w:t>
       </w:r>
-      <w:bookmarkEnd w:id="7"/>
-    </w:p>
-    <w:p>
-      <w:r>
-        <w:t>&lt;nidhi&gt;</w:t>
+      <w:bookmarkEnd w:id="11"/>
+    </w:p>
+    <w:p>
+      <w:r>
+        <w:t>&lt;</w:t>
+      </w:r>
+      <w:proofErr w:type="spellStart"/>
+      <w:r>
+        <w:t>nidhi</w:t>
+      </w:r>
+      <w:proofErr w:type="spellEnd"/>
+      <w:r>
+        <w:t>&gt;</w:t>
       </w:r>
     </w:p>
     <w:p/>
@@ -1292,15 +4427,267 @@
       <w:pPr>
         <w:pStyle w:val="Heading1"/>
       </w:pPr>
-      <w:bookmarkStart w:id="8" w:name="_Toc508012315"/>
+      <w:bookmarkStart w:id="12" w:name="_Toc508177238"/>
       <w:r>
         <w:t>Appendix</w:t>
       </w:r>
-      <w:bookmarkEnd w:id="8"/>
-    </w:p>
-    <w:p>
-      <w:r>
-        <w:t>ChangeLog</w:t>
+      <w:bookmarkEnd w:id="12"/>
+    </w:p>
+    <w:p>
+      <w:pPr>
+        <w:pStyle w:val="Heading2"/>
+      </w:pPr>
+      <w:bookmarkStart w:id="13" w:name="_Toc508177239"/>
+      <w:r>
+        <w:t xml:space="preserve">Group </w:t>
+      </w:r>
+      <w:r>
+        <w:t>Log</w:t>
+      </w:r>
+      <w:bookmarkEnd w:id="13"/>
+    </w:p>
+    <w:p>
+      <w:pPr>
+        <w:pStyle w:val="ListParagraph"/>
+        <w:numPr>
+          <w:ilvl w:val="0"/>
+          <w:numId w:val="6"/>
+        </w:numPr>
+      </w:pPr>
+      <w:r>
+        <w:t xml:space="preserve">29 Jan 2018: First meeting between </w:t>
+      </w:r>
+      <w:proofErr w:type="spellStart"/>
+      <w:r>
+        <w:t>Nadhi</w:t>
+      </w:r>
+      <w:proofErr w:type="spellEnd"/>
+      <w:r>
+        <w:t xml:space="preserve"> and Ron - discussed separation of functionality and preferred coding language for</w:t>
+      </w:r>
+      <w:r>
+        <w:t xml:space="preserve"> </w:t>
+      </w:r>
+      <w:r>
+        <w:t xml:space="preserve">project. Reviewed language alternatives (java, python, R, </w:t>
+      </w:r>
+      <w:r>
+        <w:t>etc.</w:t>
+      </w:r>
+      <w:r>
+        <w:t>) - looking for the language with the most to offer natively</w:t>
+      </w:r>
+    </w:p>
+    <w:p>
+      <w:pPr>
+        <w:pStyle w:val="ListParagraph"/>
+        <w:numPr>
+          <w:ilvl w:val="0"/>
+          <w:numId w:val="6"/>
+        </w:numPr>
+      </w:pPr>
+      <w:r>
+        <w:t>01 Feb 2018: Notified professor on formation of group</w:t>
+      </w:r>
+    </w:p>
+    <w:p>
+      <w:pPr>
+        <w:pStyle w:val="ListParagraph"/>
+        <w:numPr>
+          <w:ilvl w:val="0"/>
+          <w:numId w:val="6"/>
+        </w:numPr>
+      </w:pPr>
+      <w:r>
+        <w:t>05 Feb 2018: First meeting of group as three members, discussed approach to project, discussed initial outline of code</w:t>
+      </w:r>
+      <w:r>
+        <w:t xml:space="preserve"> </w:t>
+      </w:r>
+      <w:r>
+        <w:t>(draft created by Blake). Coordinated module responsibilities and discussed I/O between modules. Selected Python for language.</w:t>
+      </w:r>
+      <w:r>
+        <w:t xml:space="preserve"> </w:t>
+      </w:r>
+      <w:r>
+        <w:t xml:space="preserve">Started GitHub repository for </w:t>
+      </w:r>
+      <w:r>
+        <w:t>collaboration</w:t>
+      </w:r>
+      <w:r>
+        <w:t xml:space="preserve"> environment</w:t>
+      </w:r>
+    </w:p>
+    <w:p>
+      <w:pPr>
+        <w:pStyle w:val="ListParagraph"/>
+        <w:numPr>
+          <w:ilvl w:val="0"/>
+          <w:numId w:val="6"/>
+        </w:numPr>
+      </w:pPr>
+      <w:r>
+        <w:rPr>
+          <w:color w:val="FF0000"/>
+        </w:rPr>
+        <w:t>&lt;insert entries from GitHub log here&gt;</w:t>
+      </w:r>
+    </w:p>
+    <w:p>
+      <w:pPr>
+        <w:pStyle w:val="ListParagraph"/>
+        <w:numPr>
+          <w:ilvl w:val="0"/>
+          <w:numId w:val="6"/>
+        </w:numPr>
+      </w:pPr>
+      <w:r>
+        <w:t xml:space="preserve">15 Feb 2018: Notified professor of additional team member and team name: </w:t>
+      </w:r>
+      <w:proofErr w:type="spellStart"/>
+      <w:r>
+        <w:t>FiniteLoop</w:t>
+      </w:r>
+      <w:proofErr w:type="spellEnd"/>
+      <w:r>
+        <w:t xml:space="preserve"> Squad</w:t>
+      </w:r>
+    </w:p>
+    <w:p>
+      <w:pPr>
+        <w:pStyle w:val="ListParagraph"/>
+        <w:numPr>
+          <w:ilvl w:val="0"/>
+          <w:numId w:val="6"/>
+        </w:numPr>
+      </w:pPr>
+      <w:r>
+        <w:rPr>
+          <w:color w:val="FF0000"/>
+        </w:rPr>
+        <w:lastRenderedPageBreak/>
+        <w:t>&lt;insert entries from GitHub log here&gt;</w:t>
+      </w:r>
+    </w:p>
+    <w:p>
+      <w:pPr>
+        <w:pStyle w:val="ListParagraph"/>
+        <w:numPr>
+          <w:ilvl w:val="0"/>
+          <w:numId w:val="6"/>
+        </w:numPr>
+      </w:pPr>
+      <w:r>
+        <w:t>19 Feb 2018: Met to review initial code stubs and discuss next steps - working to complete simple search to reflect</w:t>
+      </w:r>
+      <w:r>
+        <w:t xml:space="preserve"> </w:t>
+      </w:r>
+      <w:r>
+        <w:t>(and be able to check against) steps outlined in class quiz (taking in simple docs and matching with query)</w:t>
+      </w:r>
+    </w:p>
+    <w:p>
+      <w:pPr>
+        <w:pStyle w:val="ListParagraph"/>
+        <w:numPr>
+          <w:ilvl w:val="0"/>
+          <w:numId w:val="6"/>
+        </w:numPr>
+      </w:pPr>
+      <w:r>
+        <w:rPr>
+          <w:color w:val="FF0000"/>
+        </w:rPr>
+        <w:t>&lt;insert entries from GitHub</w:t>
+      </w:r>
+      <w:r>
+        <w:rPr>
+          <w:color w:val="FF0000"/>
+        </w:rPr>
+        <w:t xml:space="preserve"> log here&gt;</w:t>
+      </w:r>
+    </w:p>
+    <w:p>
+      <w:pPr>
+        <w:pStyle w:val="ListParagraph"/>
+        <w:numPr>
+          <w:ilvl w:val="0"/>
+          <w:numId w:val="6"/>
+        </w:numPr>
+      </w:pPr>
+      <w:r>
+        <w:t>26 Feb 2018: Met to go over ingest functionality and output - need to modify processing to accept minor change in ingest</w:t>
+      </w:r>
+      <w:r>
+        <w:t xml:space="preserve"> </w:t>
+      </w:r>
+      <w:r>
+        <w:t xml:space="preserve">output format. Discussed front end GUI - coordinated </w:t>
+      </w:r>
+      <w:r>
+        <w:t>CGI</w:t>
+      </w:r>
+      <w:r>
+        <w:t xml:space="preserve"> script and environment on EECS </w:t>
+      </w:r>
+      <w:proofErr w:type="gramStart"/>
+      <w:r>
+        <w:rPr>
+          <w:i/>
+        </w:rPr>
+        <w:t>p</w:t>
+      </w:r>
+      <w:r>
+        <w:rPr>
+          <w:i/>
+        </w:rPr>
+        <w:t>eoples</w:t>
+      </w:r>
+      <w:proofErr w:type="gramEnd"/>
+      <w:r>
+        <w:t xml:space="preserve"> server</w:t>
+      </w:r>
+    </w:p>
+    <w:p>
+      <w:pPr>
+        <w:pStyle w:val="ListParagraph"/>
+        <w:numPr>
+          <w:ilvl w:val="0"/>
+          <w:numId w:val="6"/>
+        </w:numPr>
+      </w:pPr>
+      <w:r>
+        <w:rPr>
+          <w:color w:val="FF0000"/>
+        </w:rPr>
+        <w:t>&lt;insert entries from GitHub</w:t>
+      </w:r>
+      <w:r>
+        <w:rPr>
+          <w:color w:val="FF0000"/>
+        </w:rPr>
+        <w:t xml:space="preserve"> log here&gt;</w:t>
+      </w:r>
+    </w:p>
+    <w:p>
+      <w:pPr>
+        <w:pStyle w:val="ListParagraph"/>
+        <w:numPr>
+          <w:ilvl w:val="0"/>
+          <w:numId w:val="6"/>
+        </w:numPr>
+      </w:pPr>
+      <w:r>
+        <w:t>5 Mar 2018L Met to go over current status, the progress report and functionality. Discussed implementation for term proximity ranking and feedback relevance. Team discussed data structures to pass for proximity and how fee</w:t>
+      </w:r>
+      <w:r>
+        <w:t>d</w:t>
+      </w:r>
+      <w:r>
+        <w:t>back relevance should work in our search engine. Also assigned sections for working on the progress report.</w:t>
       </w:r>
     </w:p>
     <w:sectPr>
@@ -1316,6 +4703,119 @@
 <file path=word/numbering.xml><?xml version="1.0" encoding="utf-8"?>
 <w:numbering xmlns:wpc="http://schemas.microsoft.com/office/word/2010/wordprocessingCanvas" xmlns:cx="http://schemas.microsoft.com/office/drawing/2014/chartex" xmlns:cx1="http://schemas.microsoft.com/office/drawing/2015/9/8/chartex" xmlns:cx2="http://schemas.microsoft.com/office/drawing/2015/10/21/chartex" xmlns:cx3="http://schemas.microsoft.com/office/drawing/2016/5/9/chartex" xmlns:cx4="http://schemas.microsoft.com/office/drawing/2016/5/10/chartex" xmlns:cx5="http://schemas.microsoft.com/office/drawing/2016/5/11/chartex" xmlns:cx6="http://schemas.microsoft.com/office/drawing/2016/5/12/chartex" xmlns:cx7="http://schemas.microsoft.com/office/drawing/2016/5/13/chartex" xmlns:cx8="http://schemas.microsoft.com/office/drawing/2016/5/14/chartex" xmlns:mc="http://schemas.openxmlformats.org/markup-compatibility/2006" xmlns:aink="http://schemas.microsoft.com/office/drawing/2016/ink" xmlns:am3d="http://schemas.microsoft.com/office/drawing/2017/model3d" xmlns:o="urn:schemas-microsoft-com:office:office" xmlns:r="http://schemas.openxmlformats.org/officeDocument/2006/relationships" xmlns:m="http://schemas.openxmlformats.org/officeDocument/2006/math" xmlns:v="urn:schemas-microsoft-com:vml" xmlns:wp14="http://schemas.microsoft.com/office/word/2010/wordprocessingDrawing" xmlns:wp="http://schemas.openxmlformats.org/drawingml/2006/wordprocessingDrawing" xmlns:w10="urn:schemas-microsoft-com:office:word" xmlns:w="http://schemas.openxmlformats.org/wordprocessingml/2006/main" xmlns:w14="http://schemas.microsoft.com/office/word/2010/wordml" xmlns:w15="http://schemas.microsoft.com/office/word/2012/wordml" xmlns:w16cid="http://schemas.microsoft.com/office/word/2016/wordml/cid" xmlns:w16se="http://schemas.microsoft.com/office/word/2015/wordml/symex" xmlns:wpg="http://schemas.microsoft.com/office/word/2010/wordprocessingGroup" xmlns:wpi="http://schemas.microsoft.com/office/word/2010/wordprocessingInk" xmlns:wne="http://schemas.microsoft.com/office/word/2006/wordml" xmlns:wps="http://schemas.microsoft.com/office/word/2010/wordprocessingShape" mc:Ignorable="w14 w15 w16se w16cid wp14">
   <w:abstractNum w:abstractNumId="0" w15:restartNumberingAfterBreak="0">
+    <w:nsid w:val="091F1E42"/>
+    <w:multiLevelType w:val="hybridMultilevel"/>
+    <w:tmpl w:val="1A44EA3E"/>
+    <w:lvl w:ilvl="0" w:tplc="04090001">
+      <w:start w:val="1"/>
+      <w:numFmt w:val="bullet"/>
+      <w:lvlText w:val=""/>
+      <w:lvlJc w:val="left"/>
+      <w:pPr>
+        <w:ind w:left="1440" w:hanging="360"/>
+      </w:pPr>
+      <w:rPr>
+        <w:rFonts w:ascii="Symbol" w:hAnsi="Symbol" w:hint="default"/>
+      </w:rPr>
+    </w:lvl>
+    <w:lvl w:ilvl="1" w:tplc="04090003" w:tentative="1">
+      <w:start w:val="1"/>
+      <w:numFmt w:val="bullet"/>
+      <w:lvlText w:val="o"/>
+      <w:lvlJc w:val="left"/>
+      <w:pPr>
+        <w:ind w:left="2160" w:hanging="360"/>
+      </w:pPr>
+      <w:rPr>
+        <w:rFonts w:ascii="Courier New" w:hAnsi="Courier New" w:cs="Courier New" w:hint="default"/>
+      </w:rPr>
+    </w:lvl>
+    <w:lvl w:ilvl="2" w:tplc="04090005" w:tentative="1">
+      <w:start w:val="1"/>
+      <w:numFmt w:val="bullet"/>
+      <w:lvlText w:val=""/>
+      <w:lvlJc w:val="left"/>
+      <w:pPr>
+        <w:ind w:left="2880" w:hanging="360"/>
+      </w:pPr>
+      <w:rPr>
+        <w:rFonts w:ascii="Wingdings" w:hAnsi="Wingdings" w:hint="default"/>
+      </w:rPr>
+    </w:lvl>
+    <w:lvl w:ilvl="3" w:tplc="04090001" w:tentative="1">
+      <w:start w:val="1"/>
+      <w:numFmt w:val="bullet"/>
+      <w:lvlText w:val=""/>
+      <w:lvlJc w:val="left"/>
+      <w:pPr>
+        <w:ind w:left="3600" w:hanging="360"/>
+      </w:pPr>
+      <w:rPr>
+        <w:rFonts w:ascii="Symbol" w:hAnsi="Symbol" w:hint="default"/>
+      </w:rPr>
+    </w:lvl>
+    <w:lvl w:ilvl="4" w:tplc="04090003" w:tentative="1">
+      <w:start w:val="1"/>
+      <w:numFmt w:val="bullet"/>
+      <w:lvlText w:val="o"/>
+      <w:lvlJc w:val="left"/>
+      <w:pPr>
+        <w:ind w:left="4320" w:hanging="360"/>
+      </w:pPr>
+      <w:rPr>
+        <w:rFonts w:ascii="Courier New" w:hAnsi="Courier New" w:cs="Courier New" w:hint="default"/>
+      </w:rPr>
+    </w:lvl>
+    <w:lvl w:ilvl="5" w:tplc="04090005" w:tentative="1">
+      <w:start w:val="1"/>
+      <w:numFmt w:val="bullet"/>
+      <w:lvlText w:val=""/>
+      <w:lvlJc w:val="left"/>
+      <w:pPr>
+        <w:ind w:left="5040" w:hanging="360"/>
+      </w:pPr>
+      <w:rPr>
+        <w:rFonts w:ascii="Wingdings" w:hAnsi="Wingdings" w:hint="default"/>
+      </w:rPr>
+    </w:lvl>
+    <w:lvl w:ilvl="6" w:tplc="04090001" w:tentative="1">
+      <w:start w:val="1"/>
+      <w:numFmt w:val="bullet"/>
+      <w:lvlText w:val=""/>
+      <w:lvlJc w:val="left"/>
+      <w:pPr>
+        <w:ind w:left="5760" w:hanging="360"/>
+      </w:pPr>
+      <w:rPr>
+        <w:rFonts w:ascii="Symbol" w:hAnsi="Symbol" w:hint="default"/>
+      </w:rPr>
+    </w:lvl>
+    <w:lvl w:ilvl="7" w:tplc="04090003" w:tentative="1">
+      <w:start w:val="1"/>
+      <w:numFmt w:val="bullet"/>
+      <w:lvlText w:val="o"/>
+      <w:lvlJc w:val="left"/>
+      <w:pPr>
+        <w:ind w:left="6480" w:hanging="360"/>
+      </w:pPr>
+      <w:rPr>
+        <w:rFonts w:ascii="Courier New" w:hAnsi="Courier New" w:cs="Courier New" w:hint="default"/>
+      </w:rPr>
+    </w:lvl>
+    <w:lvl w:ilvl="8" w:tplc="04090005" w:tentative="1">
+      <w:start w:val="1"/>
+      <w:numFmt w:val="bullet"/>
+      <w:lvlText w:val=""/>
+      <w:lvlJc w:val="left"/>
+      <w:pPr>
+        <w:ind w:left="7200" w:hanging="360"/>
+      </w:pPr>
+      <w:rPr>
+        <w:rFonts w:ascii="Wingdings" w:hAnsi="Wingdings" w:hint="default"/>
+      </w:rPr>
+    </w:lvl>
+  </w:abstractNum>
+  <w:abstractNum w:abstractNumId="1" w15:restartNumberingAfterBreak="0">
     <w:nsid w:val="181A5467"/>
     <w:multiLevelType w:val="hybridMultilevel"/>
     <w:tmpl w:val="579C54F8"/>
@@ -1404,7 +4904,206 @@
       </w:pPr>
     </w:lvl>
   </w:abstractNum>
-  <w:abstractNum w:abstractNumId="1" w15:restartNumberingAfterBreak="0">
+  <w:abstractNum w:abstractNumId="2" w15:restartNumberingAfterBreak="0">
+    <w:nsid w:val="3891548F"/>
+    <w:multiLevelType w:val="hybridMultilevel"/>
+    <w:tmpl w:val="5C4C65C2"/>
+    <w:lvl w:ilvl="0" w:tplc="04090001">
+      <w:start w:val="1"/>
+      <w:numFmt w:val="bullet"/>
+      <w:lvlText w:val=""/>
+      <w:lvlJc w:val="left"/>
+      <w:pPr>
+        <w:ind w:left="720" w:hanging="360"/>
+      </w:pPr>
+      <w:rPr>
+        <w:rFonts w:ascii="Symbol" w:hAnsi="Symbol" w:hint="default"/>
+      </w:rPr>
+    </w:lvl>
+    <w:lvl w:ilvl="1" w:tplc="04090003" w:tentative="1">
+      <w:start w:val="1"/>
+      <w:numFmt w:val="bullet"/>
+      <w:lvlText w:val="o"/>
+      <w:lvlJc w:val="left"/>
+      <w:pPr>
+        <w:ind w:left="1440" w:hanging="360"/>
+      </w:pPr>
+      <w:rPr>
+        <w:rFonts w:ascii="Courier New" w:hAnsi="Courier New" w:cs="Courier New" w:hint="default"/>
+      </w:rPr>
+    </w:lvl>
+    <w:lvl w:ilvl="2" w:tplc="04090005" w:tentative="1">
+      <w:start w:val="1"/>
+      <w:numFmt w:val="bullet"/>
+      <w:lvlText w:val=""/>
+      <w:lvlJc w:val="left"/>
+      <w:pPr>
+        <w:ind w:left="2160" w:hanging="360"/>
+      </w:pPr>
+      <w:rPr>
+        <w:rFonts w:ascii="Wingdings" w:hAnsi="Wingdings" w:hint="default"/>
+      </w:rPr>
+    </w:lvl>
+    <w:lvl w:ilvl="3" w:tplc="04090001" w:tentative="1">
+      <w:start w:val="1"/>
+      <w:numFmt w:val="bullet"/>
+      <w:lvlText w:val=""/>
+      <w:lvlJc w:val="left"/>
+      <w:pPr>
+        <w:ind w:left="2880" w:hanging="360"/>
+      </w:pPr>
+      <w:rPr>
+        <w:rFonts w:ascii="Symbol" w:hAnsi="Symbol" w:hint="default"/>
+      </w:rPr>
+    </w:lvl>
+    <w:lvl w:ilvl="4" w:tplc="04090003" w:tentative="1">
+      <w:start w:val="1"/>
+      <w:numFmt w:val="bullet"/>
+      <w:lvlText w:val="o"/>
+      <w:lvlJc w:val="left"/>
+      <w:pPr>
+        <w:ind w:left="3600" w:hanging="360"/>
+      </w:pPr>
+      <w:rPr>
+        <w:rFonts w:ascii="Courier New" w:hAnsi="Courier New" w:cs="Courier New" w:hint="default"/>
+      </w:rPr>
+    </w:lvl>
+    <w:lvl w:ilvl="5" w:tplc="04090005" w:tentative="1">
+      <w:start w:val="1"/>
+      <w:numFmt w:val="bullet"/>
+      <w:lvlText w:val=""/>
+      <w:lvlJc w:val="left"/>
+      <w:pPr>
+        <w:ind w:left="4320" w:hanging="360"/>
+      </w:pPr>
+      <w:rPr>
+        <w:rFonts w:ascii="Wingdings" w:hAnsi="Wingdings" w:hint="default"/>
+      </w:rPr>
+    </w:lvl>
+    <w:lvl w:ilvl="6" w:tplc="04090001" w:tentative="1">
+      <w:start w:val="1"/>
+      <w:numFmt w:val="bullet"/>
+      <w:lvlText w:val=""/>
+      <w:lvlJc w:val="left"/>
+      <w:pPr>
+        <w:ind w:left="5040" w:hanging="360"/>
+      </w:pPr>
+      <w:rPr>
+        <w:rFonts w:ascii="Symbol" w:hAnsi="Symbol" w:hint="default"/>
+      </w:rPr>
+    </w:lvl>
+    <w:lvl w:ilvl="7" w:tplc="04090003" w:tentative="1">
+      <w:start w:val="1"/>
+      <w:numFmt w:val="bullet"/>
+      <w:lvlText w:val="o"/>
+      <w:lvlJc w:val="left"/>
+      <w:pPr>
+        <w:ind w:left="5760" w:hanging="360"/>
+      </w:pPr>
+      <w:rPr>
+        <w:rFonts w:ascii="Courier New" w:hAnsi="Courier New" w:cs="Courier New" w:hint="default"/>
+      </w:rPr>
+    </w:lvl>
+    <w:lvl w:ilvl="8" w:tplc="04090005" w:tentative="1">
+      <w:start w:val="1"/>
+      <w:numFmt w:val="bullet"/>
+      <w:lvlText w:val=""/>
+      <w:lvlJc w:val="left"/>
+      <w:pPr>
+        <w:ind w:left="6480" w:hanging="360"/>
+      </w:pPr>
+      <w:rPr>
+        <w:rFonts w:ascii="Wingdings" w:hAnsi="Wingdings" w:hint="default"/>
+      </w:rPr>
+    </w:lvl>
+  </w:abstractNum>
+  <w:abstractNum w:abstractNumId="3" w15:restartNumberingAfterBreak="0">
+    <w:nsid w:val="3ABD16CD"/>
+    <w:multiLevelType w:val="hybridMultilevel"/>
+    <w:tmpl w:val="E4180F78"/>
+    <w:lvl w:ilvl="0" w:tplc="0409000F">
+      <w:start w:val="1"/>
+      <w:numFmt w:val="decimal"/>
+      <w:lvlText w:val="%1."/>
+      <w:lvlJc w:val="left"/>
+      <w:pPr>
+        <w:ind w:left="720" w:hanging="360"/>
+      </w:pPr>
+    </w:lvl>
+    <w:lvl w:ilvl="1" w:tplc="04090019" w:tentative="1">
+      <w:start w:val="1"/>
+      <w:numFmt w:val="lowerLetter"/>
+      <w:lvlText w:val="%2."/>
+      <w:lvlJc w:val="left"/>
+      <w:pPr>
+        <w:ind w:left="1440" w:hanging="360"/>
+      </w:pPr>
+    </w:lvl>
+    <w:lvl w:ilvl="2" w:tplc="0409001B" w:tentative="1">
+      <w:start w:val="1"/>
+      <w:numFmt w:val="lowerRoman"/>
+      <w:lvlText w:val="%3."/>
+      <w:lvlJc w:val="right"/>
+      <w:pPr>
+        <w:ind w:left="2160" w:hanging="180"/>
+      </w:pPr>
+    </w:lvl>
+    <w:lvl w:ilvl="3" w:tplc="0409000F" w:tentative="1">
+      <w:start w:val="1"/>
+      <w:numFmt w:val="decimal"/>
+      <w:lvlText w:val="%4."/>
+      <w:lvlJc w:val="left"/>
+      <w:pPr>
+        <w:ind w:left="2880" w:hanging="360"/>
+      </w:pPr>
+    </w:lvl>
+    <w:lvl w:ilvl="4" w:tplc="04090019" w:tentative="1">
+      <w:start w:val="1"/>
+      <w:numFmt w:val="lowerLetter"/>
+      <w:lvlText w:val="%5."/>
+      <w:lvlJc w:val="left"/>
+      <w:pPr>
+        <w:ind w:left="3600" w:hanging="360"/>
+      </w:pPr>
+    </w:lvl>
+    <w:lvl w:ilvl="5" w:tplc="0409001B" w:tentative="1">
+      <w:start w:val="1"/>
+      <w:numFmt w:val="lowerRoman"/>
+      <w:lvlText w:val="%6."/>
+      <w:lvlJc w:val="right"/>
+      <w:pPr>
+        <w:ind w:left="4320" w:hanging="180"/>
+      </w:pPr>
+    </w:lvl>
+    <w:lvl w:ilvl="6" w:tplc="0409000F" w:tentative="1">
+      <w:start w:val="1"/>
+      <w:numFmt w:val="decimal"/>
+      <w:lvlText w:val="%7."/>
+      <w:lvlJc w:val="left"/>
+      <w:pPr>
+        <w:ind w:left="5040" w:hanging="360"/>
+      </w:pPr>
+    </w:lvl>
+    <w:lvl w:ilvl="7" w:tplc="04090019" w:tentative="1">
+      <w:start w:val="1"/>
+      <w:numFmt w:val="lowerLetter"/>
+      <w:lvlText w:val="%8."/>
+      <w:lvlJc w:val="left"/>
+      <w:pPr>
+        <w:ind w:left="5760" w:hanging="360"/>
+      </w:pPr>
+    </w:lvl>
+    <w:lvl w:ilvl="8" w:tplc="0409001B" w:tentative="1">
+      <w:start w:val="1"/>
+      <w:numFmt w:val="lowerRoman"/>
+      <w:lvlText w:val="%9."/>
+      <w:lvlJc w:val="right"/>
+      <w:pPr>
+        <w:ind w:left="6480" w:hanging="180"/>
+      </w:pPr>
+    </w:lvl>
+  </w:abstractNum>
+  <w:abstractNum w:abstractNumId="4" w15:restartNumberingAfterBreak="0">
     <w:nsid w:val="53E06F8A"/>
     <w:multiLevelType w:val="hybridMultilevel"/>
     <w:tmpl w:val="06D225B2"/>
@@ -1493,11 +5192,109 @@
       </w:pPr>
     </w:lvl>
   </w:abstractNum>
+  <w:abstractNum w:abstractNumId="5" w15:restartNumberingAfterBreak="0">
+    <w:nsid w:val="681A70F6"/>
+    <w:multiLevelType w:val="hybridMultilevel"/>
+    <w:tmpl w:val="E4180F78"/>
+    <w:lvl w:ilvl="0" w:tplc="0409000F">
+      <w:start w:val="1"/>
+      <w:numFmt w:val="decimal"/>
+      <w:lvlText w:val="%1."/>
+      <w:lvlJc w:val="left"/>
+      <w:pPr>
+        <w:ind w:left="720" w:hanging="360"/>
+      </w:pPr>
+    </w:lvl>
+    <w:lvl w:ilvl="1" w:tplc="04090019" w:tentative="1">
+      <w:start w:val="1"/>
+      <w:numFmt w:val="lowerLetter"/>
+      <w:lvlText w:val="%2."/>
+      <w:lvlJc w:val="left"/>
+      <w:pPr>
+        <w:ind w:left="1440" w:hanging="360"/>
+      </w:pPr>
+    </w:lvl>
+    <w:lvl w:ilvl="2" w:tplc="0409001B" w:tentative="1">
+      <w:start w:val="1"/>
+      <w:numFmt w:val="lowerRoman"/>
+      <w:lvlText w:val="%3."/>
+      <w:lvlJc w:val="right"/>
+      <w:pPr>
+        <w:ind w:left="2160" w:hanging="180"/>
+      </w:pPr>
+    </w:lvl>
+    <w:lvl w:ilvl="3" w:tplc="0409000F" w:tentative="1">
+      <w:start w:val="1"/>
+      <w:numFmt w:val="decimal"/>
+      <w:lvlText w:val="%4."/>
+      <w:lvlJc w:val="left"/>
+      <w:pPr>
+        <w:ind w:left="2880" w:hanging="360"/>
+      </w:pPr>
+    </w:lvl>
+    <w:lvl w:ilvl="4" w:tplc="04090019" w:tentative="1">
+      <w:start w:val="1"/>
+      <w:numFmt w:val="lowerLetter"/>
+      <w:lvlText w:val="%5."/>
+      <w:lvlJc w:val="left"/>
+      <w:pPr>
+        <w:ind w:left="3600" w:hanging="360"/>
+      </w:pPr>
+    </w:lvl>
+    <w:lvl w:ilvl="5" w:tplc="0409001B" w:tentative="1">
+      <w:start w:val="1"/>
+      <w:numFmt w:val="lowerRoman"/>
+      <w:lvlText w:val="%6."/>
+      <w:lvlJc w:val="right"/>
+      <w:pPr>
+        <w:ind w:left="4320" w:hanging="180"/>
+      </w:pPr>
+    </w:lvl>
+    <w:lvl w:ilvl="6" w:tplc="0409000F" w:tentative="1">
+      <w:start w:val="1"/>
+      <w:numFmt w:val="decimal"/>
+      <w:lvlText w:val="%7."/>
+      <w:lvlJc w:val="left"/>
+      <w:pPr>
+        <w:ind w:left="5040" w:hanging="360"/>
+      </w:pPr>
+    </w:lvl>
+    <w:lvl w:ilvl="7" w:tplc="04090019" w:tentative="1">
+      <w:start w:val="1"/>
+      <w:numFmt w:val="lowerLetter"/>
+      <w:lvlText w:val="%8."/>
+      <w:lvlJc w:val="left"/>
+      <w:pPr>
+        <w:ind w:left="5760" w:hanging="360"/>
+      </w:pPr>
+    </w:lvl>
+    <w:lvl w:ilvl="8" w:tplc="0409001B" w:tentative="1">
+      <w:start w:val="1"/>
+      <w:numFmt w:val="lowerRoman"/>
+      <w:lvlText w:val="%9."/>
+      <w:lvlJc w:val="right"/>
+      <w:pPr>
+        <w:ind w:left="6480" w:hanging="180"/>
+      </w:pPr>
+    </w:lvl>
+  </w:abstractNum>
   <w:num w:numId="1">
+    <w:abstractNumId w:val="4"/>
+  </w:num>
+  <w:num w:numId="2">
     <w:abstractNumId w:val="1"/>
   </w:num>
-  <w:num w:numId="2">
+  <w:num w:numId="3">
+    <w:abstractNumId w:val="3"/>
+  </w:num>
+  <w:num w:numId="4">
+    <w:abstractNumId w:val="5"/>
+  </w:num>
+  <w:num w:numId="5">
     <w:abstractNumId w:val="0"/>
+  </w:num>
+  <w:num w:numId="6">
+    <w:abstractNumId w:val="2"/>
   </w:num>
 </w:numbering>
 </file>
@@ -1921,7 +5718,6 @@
     <w:next w:val="Normal"/>
     <w:link w:val="Heading2Char"/>
     <w:uiPriority w:val="9"/>
-    <w:semiHidden/>
     <w:unhideWhenUsed/>
     <w:qFormat/>
     <w:rsid w:val="00E7533D"/>
@@ -2040,7 +5836,6 @@
     <w:next w:val="Normal"/>
     <w:autoRedefine/>
     <w:uiPriority w:val="39"/>
-    <w:semiHidden/>
     <w:unhideWhenUsed/>
     <w:rsid w:val="00E7533D"/>
     <w:pPr>
@@ -2177,7 +5972,6 @@
     <w:basedOn w:val="DefaultParagraphFont"/>
     <w:link w:val="Heading2"/>
     <w:uiPriority w:val="9"/>
-    <w:semiHidden/>
     <w:rsid w:val="00E7533D"/>
     <w:rPr>
       <w:rFonts w:asciiTheme="majorHAnsi" w:eastAsiaTheme="majorEastAsia" w:hAnsiTheme="majorHAnsi" w:cstheme="majorBidi"/>
@@ -2489,7 +6283,7 @@
 </file>
 
 <file path=customXml/itemProps1.xml><?xml version="1.0" encoding="utf-8"?>
-<ds:datastoreItem xmlns:ds="http://schemas.openxmlformats.org/officeDocument/2006/customXml" ds:itemID="{529A5352-B643-C84C-A6D4-7F140B0F61DF}">
+<ds:datastoreItem xmlns:ds="http://schemas.openxmlformats.org/officeDocument/2006/customXml" ds:itemID="{DCA6C495-3C63-1E43-9D63-1B56ED90A34E}">
   <ds:schemaRefs>
     <ds:schemaRef ds:uri="http://schemas.openxmlformats.org/officeDocument/2006/bibliography"/>
   </ds:schemaRefs>

</xml_diff>

<commit_message>
Blake updated ingest and preprocessing sections
</commit_message>
<xml_diff>
--- a/EECS 767 Report_v1.docx
+++ b/EECS 767 Report_v1.docx
@@ -1,6 +1,6 @@
 
 <file path=word/document.xml><?xml version="1.0" encoding="utf-8"?>
-<w:document xmlns:wpc="http://schemas.microsoft.com/office/word/2010/wordprocessingCanvas" xmlns:cx="http://schemas.microsoft.com/office/drawing/2014/chartex" xmlns:cx1="http://schemas.microsoft.com/office/drawing/2015/9/8/chartex" xmlns:cx2="http://schemas.microsoft.com/office/drawing/2015/10/21/chartex" xmlns:cx3="http://schemas.microsoft.com/office/drawing/2016/5/9/chartex" xmlns:cx4="http://schemas.microsoft.com/office/drawing/2016/5/10/chartex" xmlns:cx5="http://schemas.microsoft.com/office/drawing/2016/5/11/chartex" xmlns:cx6="http://schemas.microsoft.com/office/drawing/2016/5/12/chartex" xmlns:cx7="http://schemas.microsoft.com/office/drawing/2016/5/13/chartex" xmlns:cx8="http://schemas.microsoft.com/office/drawing/2016/5/14/chartex" xmlns:mc="http://schemas.openxmlformats.org/markup-compatibility/2006" xmlns:aink="http://schemas.microsoft.com/office/drawing/2016/ink" xmlns:am3d="http://schemas.microsoft.com/office/drawing/2017/model3d" xmlns:o="urn:schemas-microsoft-com:office:office" xmlns:r="http://schemas.openxmlformats.org/officeDocument/2006/relationships" xmlns:m="http://schemas.openxmlformats.org/officeDocument/2006/math" xmlns:v="urn:schemas-microsoft-com:vml" xmlns:wp14="http://schemas.microsoft.com/office/word/2010/wordprocessingDrawing" xmlns:wp="http://schemas.openxmlformats.org/drawingml/2006/wordprocessingDrawing" xmlns:w10="urn:schemas-microsoft-com:office:word" xmlns:w="http://schemas.openxmlformats.org/wordprocessingml/2006/main" xmlns:w14="http://schemas.microsoft.com/office/word/2010/wordml" xmlns:w15="http://schemas.microsoft.com/office/word/2012/wordml" xmlns:w16cid="http://schemas.microsoft.com/office/word/2016/wordml/cid" xmlns:w16se="http://schemas.microsoft.com/office/word/2015/wordml/symex" xmlns:wpg="http://schemas.microsoft.com/office/word/2010/wordprocessingGroup" xmlns:wpi="http://schemas.microsoft.com/office/word/2010/wordprocessingInk" xmlns:wne="http://schemas.microsoft.com/office/word/2006/wordml" xmlns:wps="http://schemas.microsoft.com/office/word/2010/wordprocessingShape" mc:Ignorable="w14 w15 w16se w16cid wp14">
+<w:document xmlns:wpc="http://schemas.microsoft.com/office/word/2010/wordprocessingCanvas" xmlns:cx="http://schemas.microsoft.com/office/drawing/2014/chartex" xmlns:cx1="http://schemas.microsoft.com/office/drawing/2015/9/8/chartex" xmlns:mc="http://schemas.openxmlformats.org/markup-compatibility/2006" xmlns:o="urn:schemas-microsoft-com:office:office" xmlns:r="http://schemas.openxmlformats.org/officeDocument/2006/relationships" xmlns:m="http://schemas.openxmlformats.org/officeDocument/2006/math" xmlns:v="urn:schemas-microsoft-com:vml" xmlns:wp14="http://schemas.microsoft.com/office/word/2010/wordprocessingDrawing" xmlns:wp="http://schemas.openxmlformats.org/drawingml/2006/wordprocessingDrawing" xmlns:w10="urn:schemas-microsoft-com:office:word" xmlns:w="http://schemas.openxmlformats.org/wordprocessingml/2006/main" xmlns:w14="http://schemas.microsoft.com/office/word/2010/wordml" xmlns:w15="http://schemas.microsoft.com/office/word/2012/wordml" xmlns:w16se="http://schemas.microsoft.com/office/word/2015/wordml/symex" xmlns:wpg="http://schemas.microsoft.com/office/word/2010/wordprocessingGroup" xmlns:wpi="http://schemas.microsoft.com/office/word/2010/wordprocessingInk" xmlns:wne="http://schemas.microsoft.com/office/word/2006/wordml" xmlns:wps="http://schemas.microsoft.com/office/word/2010/wordprocessingShape" mc:Ignorable="w14 w15 w16se wp14">
   <w:body>
     <w:p/>
     <w:p/>
@@ -303,23 +303,7 @@
           <w:sz w:val="32"/>
           <w:szCs w:val="32"/>
         </w:rPr>
-        <w:t xml:space="preserve">Ron Andrews, Nidhi </w:t>
-      </w:r>
-      <w:proofErr w:type="spellStart"/>
-      <w:r>
-        <w:rPr>
-          <w:sz w:val="32"/>
-          <w:szCs w:val="32"/>
-        </w:rPr>
-        <w:t>Midha</w:t>
-      </w:r>
-      <w:proofErr w:type="spellEnd"/>
-      <w:r>
-        <w:rPr>
-          <w:sz w:val="32"/>
-          <w:szCs w:val="32"/>
-        </w:rPr>
-        <w:t>, Blake Bryant</w:t>
+        <w:t>Ron Andrews, Nidhi Midha, Blake Bryant</w:t>
       </w:r>
     </w:p>
     <w:p>
@@ -1374,8 +1358,6 @@
           <w:szCs w:val="32"/>
         </w:rPr>
       </w:pPr>
-      <w:bookmarkStart w:id="0" w:name="_GoBack"/>
-      <w:bookmarkEnd w:id="0"/>
     </w:p>
     <w:p>
       <w:pPr>
@@ -1557,225 +1539,225 @@
       <w:pPr>
         <w:pStyle w:val="Heading1"/>
       </w:pPr>
-      <w:bookmarkStart w:id="1" w:name="_Toc508177227"/>
+      <w:bookmarkStart w:id="0" w:name="_Toc508177227"/>
       <w:r>
         <w:t>Abstract</w:t>
       </w:r>
+      <w:bookmarkEnd w:id="0"/>
+    </w:p>
+    <w:p>
+      <w:r>
+        <w:t>&lt;</w:t>
+      </w:r>
+      <w:proofErr w:type="spellStart"/>
+      <w:r>
+        <w:t>nidhi</w:t>
+      </w:r>
+      <w:proofErr w:type="spellEnd"/>
+      <w:r>
+        <w:t>&gt;</w:t>
+      </w:r>
+    </w:p>
+    <w:p>
+      <w:pPr>
+        <w:pStyle w:val="Heading1"/>
+      </w:pPr>
+      <w:bookmarkStart w:id="1" w:name="_Toc508177228"/>
+      <w:r>
+        <w:t>Software Design</w:t>
+      </w:r>
       <w:bookmarkEnd w:id="1"/>
     </w:p>
     <w:p>
-      <w:r>
-        <w:t>&lt;</w:t>
-      </w:r>
       <w:proofErr w:type="spellStart"/>
       <w:r>
-        <w:t>nidhi</w:t>
+        <w:t>sdsd</w:t>
       </w:r>
       <w:proofErr w:type="spellEnd"/>
-      <w:r>
-        <w:t>&gt;</w:t>
-      </w:r>
     </w:p>
     <w:p>
       <w:pPr>
         <w:pStyle w:val="Heading1"/>
       </w:pPr>
-      <w:bookmarkStart w:id="2" w:name="_Toc508177228"/>
-      <w:r>
-        <w:t>Software Design</w:t>
+      <w:bookmarkStart w:id="2" w:name="_Toc508177229"/>
+      <w:r>
+        <w:t>Programming Platform and Version Control Selection</w:t>
       </w:r>
       <w:bookmarkEnd w:id="2"/>
     </w:p>
     <w:p>
+      <w:r>
+        <w:t xml:space="preserve">In review of the various programming options available, we focused on those languages which were most capable, natively for this project. Specifically, looking at those languages which supported complex functions such as cosine similarity, web compatibility (Common Gateway Interface, CGI, or apache server module based), and of course, familiarity. After consideration of various options, such as </w:t>
+      </w:r>
+      <w:r>
+        <w:rPr>
+          <w:i/>
+        </w:rPr>
+        <w:t>R</w:t>
+      </w:r>
+      <w:r>
+        <w:t xml:space="preserve">, </w:t>
+      </w:r>
+      <w:r>
+        <w:rPr>
+          <w:i/>
+        </w:rPr>
+        <w:t>Perl</w:t>
+      </w:r>
+      <w:r>
+        <w:t xml:space="preserve">, </w:t>
+      </w:r>
+      <w:r>
+        <w:rPr>
+          <w:i/>
+        </w:rPr>
+        <w:t>C++</w:t>
+      </w:r>
+      <w:r>
+        <w:t xml:space="preserve">, and </w:t>
+      </w:r>
+      <w:r>
+        <w:rPr>
+          <w:i/>
+        </w:rPr>
+        <w:t>Python</w:t>
+      </w:r>
+      <w:r>
+        <w:t xml:space="preserve">, we selected </w:t>
+      </w:r>
+      <w:r>
+        <w:rPr>
+          <w:i/>
+        </w:rPr>
+        <w:t>Python</w:t>
+      </w:r>
+      <w:r>
+        <w:t xml:space="preserve"> as our language of choice. </w:t>
+      </w:r>
+    </w:p>
+    <w:p>
+      <w:r>
+        <w:t xml:space="preserve">With the current versions available for </w:t>
+      </w:r>
+      <w:r>
+        <w:rPr>
+          <w:i/>
+        </w:rPr>
+        <w:t>Python</w:t>
+      </w:r>
+      <w:r>
+        <w:t>, we initially s</w:t>
+      </w:r>
+      <w:r>
+        <w:t>elected to go with version 3.6</w:t>
+      </w:r>
+      <w:r>
+        <w:t>, being the latest available. As we worked through the various modules of our search engine (pre-processing, post-processing, query, and human machine interface (HMI), we ran into a few challenges. The Natural Language Toolkit (NLTK) that we selected to facilitate</w:t>
+      </w:r>
+      <w:r>
+        <w:t xml:space="preserve"> the stop list and </w:t>
+      </w:r>
       <w:proofErr w:type="spellStart"/>
       <w:r>
-        <w:t>sdsd</w:t>
+        <w:t>lemmer</w:t>
       </w:r>
       <w:proofErr w:type="spellEnd"/>
+      <w:r>
+        <w:t xml:space="preserve"> was compatible with </w:t>
+      </w:r>
+      <w:r>
+        <w:rPr>
+          <w:i/>
+        </w:rPr>
+        <w:t>Python</w:t>
+      </w:r>
+      <w:r>
+        <w:t xml:space="preserve"> 3.5, not 3.6. Additionally, the Electrical Engineering and Computer Science (EECS) student web server currently provides access to </w:t>
+      </w:r>
+      <w:r>
+        <w:rPr>
+          <w:i/>
+        </w:rPr>
+        <w:t>Python</w:t>
+      </w:r>
+      <w:r>
+        <w:t xml:space="preserve"> 2.7 and 3.5. Our conclusion was to go forward with Python 2.7 as it was common to our individual environments as well as the web server.</w:t>
+      </w:r>
+      <w:r>
+        <w:t xml:space="preserve"> Additionally, we elected to use the EECS web server CGI capability for hosting our search engine.</w:t>
+      </w:r>
+    </w:p>
+    <w:p>
+      <w:r>
+        <w:t xml:space="preserve">For our collaboration environment, we set up a GitHub repository specifically for our </w:t>
+      </w:r>
+      <w:proofErr w:type="spellStart"/>
+      <w:r>
+        <w:rPr>
+          <w:b/>
+        </w:rPr>
+        <w:t>FiniteLoop</w:t>
+      </w:r>
+      <w:proofErr w:type="spellEnd"/>
+      <w:r>
+        <w:t xml:space="preserve"> </w:t>
+      </w:r>
+      <w:r>
+        <w:rPr>
+          <w:b/>
+        </w:rPr>
+        <w:t>Squad</w:t>
+      </w:r>
+      <w:r>
+        <w:t xml:space="preserve"> to work and share. In the environment, we are able to coordinate our code development efforts as well as documentation.</w:t>
+      </w:r>
     </w:p>
     <w:p>
       <w:pPr>
         <w:pStyle w:val="Heading1"/>
       </w:pPr>
-      <w:bookmarkStart w:id="3" w:name="_Toc508177229"/>
-      <w:r>
-        <w:t>Programming Platform and Version Control Selection</w:t>
-      </w:r>
-      <w:bookmarkEnd w:id="3"/>
-    </w:p>
-    <w:p>
-      <w:r>
-        <w:t xml:space="preserve">In review of the various programming options available, we focused on those languages which were most capable, natively for this project. Specifically, looking at those languages which supported complex functions such as cosine similarity, web compatibility (Common Gateway Interface, CGI, or apache server module based), and of course, familiarity. After consideration of various options, such as </w:t>
-      </w:r>
-      <w:r>
-        <w:rPr>
-          <w:i/>
-        </w:rPr>
-        <w:t>R</w:t>
-      </w:r>
-      <w:r>
-        <w:t xml:space="preserve">, </w:t>
-      </w:r>
-      <w:r>
-        <w:rPr>
-          <w:i/>
-        </w:rPr>
-        <w:t>Perl</w:t>
-      </w:r>
-      <w:r>
-        <w:t xml:space="preserve">, </w:t>
-      </w:r>
-      <w:r>
-        <w:rPr>
-          <w:i/>
-        </w:rPr>
-        <w:t>C++</w:t>
-      </w:r>
-      <w:r>
-        <w:t xml:space="preserve">, and </w:t>
-      </w:r>
-      <w:r>
-        <w:rPr>
-          <w:i/>
-        </w:rPr>
-        <w:t>Python</w:t>
-      </w:r>
-      <w:r>
-        <w:t xml:space="preserve">, we selected </w:t>
-      </w:r>
-      <w:r>
-        <w:rPr>
-          <w:i/>
-        </w:rPr>
-        <w:t>Python</w:t>
-      </w:r>
-      <w:r>
-        <w:t xml:space="preserve"> as our language of choice. </w:t>
-      </w:r>
-    </w:p>
-    <w:p>
-      <w:r>
-        <w:t xml:space="preserve">With the current versions available for </w:t>
-      </w:r>
-      <w:r>
-        <w:rPr>
-          <w:i/>
-        </w:rPr>
-        <w:t>Python</w:t>
-      </w:r>
-      <w:r>
-        <w:t>, we initially s</w:t>
-      </w:r>
-      <w:r>
-        <w:t>elected to go with version 3.6</w:t>
-      </w:r>
-      <w:r>
-        <w:t>, being the latest available. As we worked through the various modules of our search engine (pre-processing, post-processing, query, and human machine interface (HMI), we ran into a few challenges. The Natural Language Toolkit (NLTK) that we selected to facilitate</w:t>
-      </w:r>
-      <w:r>
-        <w:t xml:space="preserve"> the stop list and </w:t>
-      </w:r>
-      <w:proofErr w:type="spellStart"/>
-      <w:r>
-        <w:t>lemmer</w:t>
-      </w:r>
-      <w:proofErr w:type="spellEnd"/>
-      <w:r>
-        <w:t xml:space="preserve"> was compatible with </w:t>
-      </w:r>
-      <w:r>
-        <w:rPr>
-          <w:i/>
-        </w:rPr>
-        <w:t>Python</w:t>
-      </w:r>
-      <w:r>
-        <w:t xml:space="preserve"> 3.5, not 3.6. Additionally, the Electrical Engineering and Computer Science (EECS) student web server currently provides access to </w:t>
-      </w:r>
-      <w:r>
-        <w:rPr>
-          <w:i/>
-        </w:rPr>
-        <w:t>Python</w:t>
-      </w:r>
-      <w:r>
-        <w:t xml:space="preserve"> 2.7 and 3.5. Our conclusion was to go forward with Python 2.7 as it was common to our individual environments as well as the web server.</w:t>
-      </w:r>
-      <w:r>
-        <w:t xml:space="preserve"> Additionally, we elected to use the EECS web server CGI capability for hosting our search engine.</w:t>
-      </w:r>
-    </w:p>
-    <w:p>
-      <w:r>
-        <w:t xml:space="preserve">For our collaboration environment, we set up a GitHub repository specifically for our </w:t>
-      </w:r>
-      <w:proofErr w:type="spellStart"/>
-      <w:r>
-        <w:rPr>
-          <w:b/>
-        </w:rPr>
-        <w:t>FiniteLoop</w:t>
-      </w:r>
-      <w:proofErr w:type="spellEnd"/>
-      <w:r>
-        <w:t xml:space="preserve"> </w:t>
-      </w:r>
-      <w:r>
-        <w:rPr>
-          <w:b/>
-        </w:rPr>
-        <w:t>Squad</w:t>
-      </w:r>
-      <w:r>
-        <w:t xml:space="preserve"> to work and share. In the environment, we are able to coordinate our code development efforts as well as documentation.</w:t>
-      </w:r>
-    </w:p>
-    <w:p>
-      <w:pPr>
-        <w:pStyle w:val="Heading1"/>
-      </w:pPr>
-      <w:bookmarkStart w:id="4" w:name="_Toc508177230"/>
+      <w:bookmarkStart w:id="3" w:name="_Toc508177230"/>
       <w:r>
         <w:lastRenderedPageBreak/>
         <w:t>Data Structures</w:t>
       </w:r>
+      <w:bookmarkEnd w:id="3"/>
+    </w:p>
+    <w:p>
+      <w:r>
+        <w:t xml:space="preserve">In order to pass the data structures between our modules, we are leveraging a </w:t>
+      </w:r>
+      <w:r>
+        <w:rPr>
+          <w:i/>
+        </w:rPr>
+        <w:t>Python</w:t>
+      </w:r>
+      <w:r>
+        <w:t xml:space="preserve"> module called </w:t>
+      </w:r>
+      <w:r>
+        <w:rPr>
+          <w:i/>
+        </w:rPr>
+        <w:t>shelve</w:t>
+      </w:r>
+      <w:r>
+        <w:t>. This native module enables us to pass the raw data structures by way of a binary file stored on the file server.</w:t>
+      </w:r>
+      <w:r>
+        <w:t xml:space="preserve"> The following sub-sections provide the data structures passed between the modules.</w:t>
+      </w:r>
+    </w:p>
+    <w:p>
+      <w:pPr>
+        <w:pStyle w:val="Heading2"/>
+      </w:pPr>
+      <w:bookmarkStart w:id="4" w:name="_Toc508177231"/>
+      <w:r>
+        <w:t>Pre-Processing to Post-Processing Interface Data Structures</w:t>
+      </w:r>
       <w:bookmarkEnd w:id="4"/>
-    </w:p>
-    <w:p>
-      <w:r>
-        <w:t xml:space="preserve">In order to pass the data structures between our modules, we are leveraging a </w:t>
-      </w:r>
-      <w:r>
-        <w:rPr>
-          <w:i/>
-        </w:rPr>
-        <w:t>Python</w:t>
-      </w:r>
-      <w:r>
-        <w:t xml:space="preserve"> module called </w:t>
-      </w:r>
-      <w:r>
-        <w:rPr>
-          <w:i/>
-        </w:rPr>
-        <w:t>shelve</w:t>
-      </w:r>
-      <w:r>
-        <w:t>. This native module enables us to pass the raw data structures by way of a binary file stored on the file server.</w:t>
-      </w:r>
-      <w:r>
-        <w:t xml:space="preserve"> The following sub-sections provide the data structures passed between the modules.</w:t>
-      </w:r>
-    </w:p>
-    <w:p>
-      <w:pPr>
-        <w:pStyle w:val="Heading2"/>
-      </w:pPr>
-      <w:bookmarkStart w:id="5" w:name="_Toc508177231"/>
-      <w:r>
-        <w:t>Pre-Processing to Post-Processing Interface Data Structures</w:t>
-      </w:r>
-      <w:bookmarkEnd w:id="5"/>
     </w:p>
     <w:p>
       <w:r>
@@ -1891,21 +1873,36 @@
       <w:r>
         <w:t>Name</w:t>
       </w:r>
+      <w:r>
+        <w:rPr>
+          <w:vertAlign w:val="subscript"/>
+        </w:rPr>
+        <w:t>1</w:t>
+      </w:r>
       <w:proofErr w:type="gramEnd"/>
       <w:r>
+        <w:t>: [</w:t>
+      </w:r>
+      <w:r>
+        <w:t>Doc</w:t>
+      </w:r>
+      <w:r>
+        <w:t>ID</w:t>
+      </w:r>
+      <w:r>
         <w:rPr>
           <w:vertAlign w:val="subscript"/>
         </w:rPr>
         <w:t>1</w:t>
       </w:r>
       <w:r>
-        <w:t>: [</w:t>
+        <w:t xml:space="preserve">, </w:t>
       </w:r>
       <w:r>
         <w:t>Doc</w:t>
       </w:r>
       <w:r>
-        <w:t>ID</w:t>
+        <w:t>Location</w:t>
       </w:r>
       <w:r>
         <w:rPr>
@@ -1914,45 +1911,30 @@
         <w:t>1</w:t>
       </w:r>
       <w:r>
-        <w:t xml:space="preserve">, </w:t>
+        <w:t>] },</w:t>
+      </w:r>
+    </w:p>
+    <w:p>
+      <w:pPr>
+        <w:ind w:left="1440"/>
+      </w:pPr>
+      <w:proofErr w:type="gramStart"/>
+      <w:r>
+        <w:t xml:space="preserve">{ </w:t>
       </w:r>
       <w:r>
         <w:t>Doc</w:t>
       </w:r>
       <w:r>
-        <w:t>Location</w:t>
-      </w:r>
-      <w:r>
-        <w:rPr>
-          <w:vertAlign w:val="subscript"/>
-        </w:rPr>
-        <w:t>1</w:t>
-      </w:r>
-      <w:r>
-        <w:t>] },</w:t>
-      </w:r>
-    </w:p>
-    <w:p>
-      <w:pPr>
-        <w:ind w:left="1440"/>
-      </w:pPr>
-      <w:proofErr w:type="gramStart"/>
-      <w:r>
-        <w:t xml:space="preserve">{ </w:t>
-      </w:r>
-      <w:r>
-        <w:t>Doc</w:t>
-      </w:r>
-      <w:r>
         <w:t>Name</w:t>
       </w:r>
+      <w:r>
+        <w:rPr>
+          <w:vertAlign w:val="subscript"/>
+        </w:rPr>
+        <w:t>2</w:t>
+      </w:r>
       <w:proofErr w:type="gramEnd"/>
-      <w:r>
-        <w:rPr>
-          <w:vertAlign w:val="subscript"/>
-        </w:rPr>
-        <w:t>2</w:t>
-      </w:r>
       <w:r>
         <w:t>: [</w:t>
       </w:r>
@@ -2125,14 +2107,14 @@
       <w:r>
         <w:t>Term</w:t>
       </w:r>
+      <w:r>
+        <w:rPr>
+          <w:vertAlign w:val="subscript"/>
+        </w:rPr>
+        <w:t>1</w:t>
+      </w:r>
       <w:proofErr w:type="gramEnd"/>
       <w:r>
-        <w:rPr>
-          <w:vertAlign w:val="subscript"/>
-        </w:rPr>
-        <w:t>1</w:t>
-      </w:r>
-      <w:r>
         <w:t>: [t</w:t>
       </w:r>
       <w:r>
@@ -2186,13 +2168,13 @@
       <w:r>
         <w:t>Term</w:t>
       </w:r>
+      <w:r>
+        <w:rPr>
+          <w:vertAlign w:val="subscript"/>
+        </w:rPr>
+        <w:t>2</w:t>
+      </w:r>
       <w:proofErr w:type="gramEnd"/>
-      <w:r>
-        <w:rPr>
-          <w:vertAlign w:val="subscript"/>
-        </w:rPr>
-        <w:t>2</w:t>
-      </w:r>
       <w:r>
         <w:t>: [t</w:t>
       </w:r>
@@ -2371,9 +2353,14 @@
         <w:t>1</w:t>
       </w:r>
       <w:r>
-        <w:t>: [ [</w:t>
+        <w:t xml:space="preserve">: </w:t>
+      </w:r>
+      <w:proofErr w:type="gramStart"/>
+      <w:r>
+        <w:t>[ [</w:t>
       </w:r>
       <w:proofErr w:type="spellStart"/>
+      <w:proofErr w:type="gramEnd"/>
       <w:r>
         <w:t>DocID</w:t>
       </w:r>
@@ -2421,165 +2408,160 @@
         <w:t>Prox</w:t>
       </w:r>
       <w:proofErr w:type="spellEnd"/>
+      <w:r>
+        <w:t>] ],</w:t>
+      </w:r>
+    </w:p>
+    <w:p>
+      <w:pPr>
+        <w:ind w:left="1440"/>
+      </w:pPr>
+      <w:r>
+        <w:t>Term</w:t>
+      </w:r>
+      <w:r>
+        <w:rPr>
+          <w:vertAlign w:val="subscript"/>
+        </w:rPr>
+        <w:t>2</w:t>
+      </w:r>
+      <w:r>
+        <w:t xml:space="preserve">: </w:t>
+      </w:r>
       <w:proofErr w:type="gramStart"/>
       <w:r>
+        <w:t>[ [</w:t>
+      </w:r>
+      <w:proofErr w:type="spellStart"/>
+      <w:proofErr w:type="gramEnd"/>
+      <w:r>
+        <w:t>DocID</w:t>
+      </w:r>
+      <w:proofErr w:type="spellEnd"/>
+      <w:r>
+        <w:t xml:space="preserve">, </w:t>
+      </w:r>
+      <w:proofErr w:type="spellStart"/>
+      <w:r>
+        <w:t>Prox</w:t>
+      </w:r>
+      <w:proofErr w:type="spellEnd"/>
+      <w:r>
+        <w:t>], [</w:t>
+      </w:r>
+      <w:proofErr w:type="spellStart"/>
+      <w:r>
+        <w:t>DocID</w:t>
+      </w:r>
+      <w:proofErr w:type="spellEnd"/>
+      <w:r>
+        <w:t xml:space="preserve">, </w:t>
+      </w:r>
+      <w:proofErr w:type="spellStart"/>
+      <w:r>
+        <w:t>Prox</w:t>
+      </w:r>
+      <w:proofErr w:type="spellEnd"/>
+      <w:r>
+        <w:t>], … [</w:t>
+      </w:r>
+      <w:proofErr w:type="spellStart"/>
+      <w:r>
+        <w:t>DocID</w:t>
+      </w:r>
+      <w:proofErr w:type="spellEnd"/>
+      <w:r>
+        <w:t xml:space="preserve">, </w:t>
+      </w:r>
+      <w:proofErr w:type="spellStart"/>
+      <w:r>
+        <w:t>Prox</w:t>
+      </w:r>
+      <w:proofErr w:type="spellEnd"/>
+      <w:r>
+        <w:t>] ],</w:t>
+      </w:r>
+    </w:p>
+    <w:p>
+      <w:pPr>
+        <w:ind w:left="1440"/>
+      </w:pPr>
+      <w:r>
+        <w:t>…,</w:t>
+      </w:r>
+    </w:p>
+    <w:p>
+      <w:pPr>
+        <w:ind w:left="1440"/>
+      </w:pPr>
+      <w:proofErr w:type="spellStart"/>
+      <w:r>
+        <w:t>Term</w:t>
+      </w:r>
+      <w:r>
+        <w:rPr>
+          <w:i/>
+          <w:vertAlign w:val="subscript"/>
+        </w:rPr>
+        <w:t>m</w:t>
+      </w:r>
+      <w:proofErr w:type="spellEnd"/>
+      <w:r>
+        <w:t xml:space="preserve">: </w:t>
+      </w:r>
+      <w:proofErr w:type="gramStart"/>
+      <w:r>
+        <w:t>[ [</w:t>
+      </w:r>
+      <w:proofErr w:type="spellStart"/>
+      <w:proofErr w:type="gramEnd"/>
+      <w:r>
+        <w:t>DocID</w:t>
+      </w:r>
+      <w:proofErr w:type="spellEnd"/>
+      <w:r>
+        <w:t xml:space="preserve">, </w:t>
+      </w:r>
+      <w:proofErr w:type="spellStart"/>
+      <w:r>
+        <w:t>Prox</w:t>
+      </w:r>
+      <w:proofErr w:type="spellEnd"/>
+      <w:r>
+        <w:t>], [</w:t>
+      </w:r>
+      <w:proofErr w:type="spellStart"/>
+      <w:r>
+        <w:t>DocID</w:t>
+      </w:r>
+      <w:proofErr w:type="spellEnd"/>
+      <w:r>
+        <w:t xml:space="preserve">, </w:t>
+      </w:r>
+      <w:proofErr w:type="spellStart"/>
+      <w:r>
+        <w:t>Prox</w:t>
+      </w:r>
+      <w:proofErr w:type="spellEnd"/>
+      <w:r>
+        <w:t>], … [</w:t>
+      </w:r>
+      <w:proofErr w:type="spellStart"/>
+      <w:r>
+        <w:t>DocID</w:t>
+      </w:r>
+      <w:proofErr w:type="spellEnd"/>
+      <w:r>
+        <w:t xml:space="preserve">, </w:t>
+      </w:r>
+      <w:proofErr w:type="spellStart"/>
+      <w:r>
+        <w:t>Prox</w:t>
+      </w:r>
+      <w:proofErr w:type="spellEnd"/>
+      <w:r>
         <w:t>] ]</w:t>
       </w:r>
-      <w:proofErr w:type="gramEnd"/>
-      <w:r>
-        <w:t>,</w:t>
-      </w:r>
-    </w:p>
-    <w:p>
-      <w:pPr>
-        <w:ind w:left="1440"/>
-      </w:pPr>
-      <w:r>
-        <w:t>Term</w:t>
-      </w:r>
-      <w:r>
-        <w:rPr>
-          <w:vertAlign w:val="subscript"/>
-        </w:rPr>
-        <w:t>2</w:t>
-      </w:r>
-      <w:r>
-        <w:t>: [ [</w:t>
-      </w:r>
-      <w:proofErr w:type="spellStart"/>
-      <w:r>
-        <w:t>DocID</w:t>
-      </w:r>
-      <w:proofErr w:type="spellEnd"/>
-      <w:r>
-        <w:t xml:space="preserve">, </w:t>
-      </w:r>
-      <w:proofErr w:type="spellStart"/>
-      <w:r>
-        <w:t>Prox</w:t>
-      </w:r>
-      <w:proofErr w:type="spellEnd"/>
-      <w:r>
-        <w:t>], [</w:t>
-      </w:r>
-      <w:proofErr w:type="spellStart"/>
-      <w:r>
-        <w:t>DocID</w:t>
-      </w:r>
-      <w:proofErr w:type="spellEnd"/>
-      <w:r>
-        <w:t xml:space="preserve">, </w:t>
-      </w:r>
-      <w:proofErr w:type="spellStart"/>
-      <w:r>
-        <w:t>Prox</w:t>
-      </w:r>
-      <w:proofErr w:type="spellEnd"/>
-      <w:r>
-        <w:t>], … [</w:t>
-      </w:r>
-      <w:proofErr w:type="spellStart"/>
-      <w:r>
-        <w:t>DocID</w:t>
-      </w:r>
-      <w:proofErr w:type="spellEnd"/>
-      <w:r>
-        <w:t xml:space="preserve">, </w:t>
-      </w:r>
-      <w:proofErr w:type="spellStart"/>
-      <w:r>
-        <w:t>Prox</w:t>
-      </w:r>
-      <w:proofErr w:type="spellEnd"/>
-      <w:proofErr w:type="gramStart"/>
-      <w:r>
-        <w:t>] ]</w:t>
-      </w:r>
-      <w:proofErr w:type="gramEnd"/>
-      <w:r>
-        <w:t>,</w:t>
-      </w:r>
-    </w:p>
-    <w:p>
-      <w:pPr>
-        <w:ind w:left="1440"/>
-      </w:pPr>
-      <w:r>
-        <w:t>…,</w:t>
-      </w:r>
-    </w:p>
-    <w:p>
-      <w:pPr>
-        <w:ind w:left="1440"/>
-      </w:pPr>
-      <w:proofErr w:type="spellStart"/>
-      <w:r>
-        <w:t>Term</w:t>
-      </w:r>
-      <w:r>
-        <w:rPr>
-          <w:i/>
-          <w:vertAlign w:val="subscript"/>
-        </w:rPr>
-        <w:t>m</w:t>
-      </w:r>
-      <w:proofErr w:type="spellEnd"/>
-      <w:r>
-        <w:t>: [ [</w:t>
-      </w:r>
-      <w:proofErr w:type="spellStart"/>
-      <w:r>
-        <w:t>DocID</w:t>
-      </w:r>
-      <w:proofErr w:type="spellEnd"/>
-      <w:r>
-        <w:t xml:space="preserve">, </w:t>
-      </w:r>
-      <w:proofErr w:type="spellStart"/>
-      <w:r>
-        <w:t>Prox</w:t>
-      </w:r>
-      <w:proofErr w:type="spellEnd"/>
-      <w:r>
-        <w:t>], [</w:t>
-      </w:r>
-      <w:proofErr w:type="spellStart"/>
-      <w:r>
-        <w:t>DocID</w:t>
-      </w:r>
-      <w:proofErr w:type="spellEnd"/>
-      <w:r>
-        <w:t xml:space="preserve">, </w:t>
-      </w:r>
-      <w:proofErr w:type="spellStart"/>
-      <w:r>
-        <w:t>Prox</w:t>
-      </w:r>
-      <w:proofErr w:type="spellEnd"/>
-      <w:r>
-        <w:t>], …</w:t>
-      </w:r>
-      <w:r>
-        <w:t xml:space="preserve"> [</w:t>
-      </w:r>
-      <w:proofErr w:type="spellStart"/>
-      <w:r>
-        <w:t>DocID</w:t>
-      </w:r>
-      <w:proofErr w:type="spellEnd"/>
-      <w:r>
-        <w:t xml:space="preserve">, </w:t>
-      </w:r>
-      <w:proofErr w:type="spellStart"/>
-      <w:r>
-        <w:t>Prox</w:t>
-      </w:r>
-      <w:proofErr w:type="spellEnd"/>
-      <w:proofErr w:type="gramStart"/>
-      <w:r>
-        <w:t>] ]</w:t>
-      </w:r>
-      <w:proofErr w:type="gramEnd"/>
     </w:p>
     <w:p>
       <w:pPr>
@@ -2593,25 +2575,16 @@
       <w:pPr>
         <w:pStyle w:val="Heading2"/>
       </w:pPr>
-      <w:bookmarkStart w:id="6" w:name="_Toc508177232"/>
+      <w:bookmarkStart w:id="5" w:name="_Toc508177232"/>
       <w:r>
         <w:lastRenderedPageBreak/>
         <w:t>Post-Processing to Query Processing Interfaces Data Structures</w:t>
       </w:r>
-      <w:bookmarkEnd w:id="6"/>
-    </w:p>
-    <w:p>
-      <w:r>
-        <w:t>Post</w:t>
-      </w:r>
-      <w:r>
-        <w:t xml:space="preserve">-Processing provides three data structures to the </w:t>
-      </w:r>
-      <w:r>
-        <w:t xml:space="preserve">Query </w:t>
-      </w:r>
-      <w:r>
-        <w:t>Processing module:</w:t>
+      <w:bookmarkEnd w:id="5"/>
+    </w:p>
+    <w:p>
+      <w:r>
+        <w:t>Post-Processing provides three data structures to the Query Processing module:</w:t>
       </w:r>
     </w:p>
     <w:p>
@@ -2732,10 +2705,7 @@
     </w:p>
     <w:p>
       <w:r>
-        <w:t>The generalized data structure looks like the following</w:t>
-      </w:r>
-      <w:r>
-        <w:t xml:space="preserve">, in </w:t>
+        <w:t xml:space="preserve">The generalized data structure looks like the following, in </w:t>
       </w:r>
       <w:r>
         <w:rPr>
@@ -2744,10 +2714,7 @@
         <w:t>Python</w:t>
       </w:r>
       <w:r>
-        <w:t xml:space="preserve"> terms</w:t>
-      </w:r>
-      <w:r>
-        <w:t>:</w:t>
+        <w:t xml:space="preserve"> terms:</w:t>
       </w:r>
     </w:p>
     <w:p>
@@ -2774,404 +2741,348 @@
         <w:rPr>
           <w:vertAlign w:val="subscript"/>
         </w:rPr>
+        <w:t>T1</w:t>
+      </w:r>
+      <w:proofErr w:type="gramStart"/>
+      <w:r>
+        <w:rPr>
+          <w:vertAlign w:val="subscript"/>
+        </w:rPr>
+        <w:t>,D</w:t>
+      </w:r>
+      <w:r>
+        <w:rPr>
+          <w:vertAlign w:val="subscript"/>
+        </w:rPr>
+        <w:t>1</w:t>
+      </w:r>
+      <w:proofErr w:type="gramEnd"/>
+      <w:r>
+        <w:t>, W</w:t>
+      </w:r>
+      <w:r>
+        <w:rPr>
+          <w:vertAlign w:val="subscript"/>
+        </w:rPr>
+        <w:t xml:space="preserve"> </w:t>
+      </w:r>
+      <w:r>
+        <w:rPr>
+          <w:vertAlign w:val="subscript"/>
+        </w:rPr>
+        <w:t>T1,</w:t>
+      </w:r>
+      <w:r>
+        <w:rPr>
+          <w:vertAlign w:val="subscript"/>
+        </w:rPr>
+        <w:t>D2</w:t>
+      </w:r>
+      <w:r>
+        <w:t>, …, W</w:t>
+      </w:r>
+      <w:r>
+        <w:rPr>
+          <w:vertAlign w:val="subscript"/>
+        </w:rPr>
+        <w:t xml:space="preserve"> </w:t>
+      </w:r>
+      <w:r>
+        <w:rPr>
+          <w:vertAlign w:val="subscript"/>
+        </w:rPr>
+        <w:t>T1,</w:t>
+      </w:r>
+      <w:r>
+        <w:rPr>
+          <w:vertAlign w:val="subscript"/>
+        </w:rPr>
+        <w:t>D</w:t>
+      </w:r>
+      <w:r>
+        <w:rPr>
+          <w:i/>
+          <w:vertAlign w:val="subscript"/>
+        </w:rPr>
+        <w:t>n</w:t>
+      </w:r>
+      <w:r>
+        <w:t>],</w:t>
+      </w:r>
+    </w:p>
+    <w:p>
+      <w:pPr>
+        <w:ind w:left="1440"/>
+      </w:pPr>
+      <w:r>
+        <w:t>[W</w:t>
+      </w:r>
+      <w:r>
+        <w:rPr>
+          <w:vertAlign w:val="subscript"/>
+        </w:rPr>
+        <w:t xml:space="preserve"> </w:t>
+      </w:r>
+      <w:r>
+        <w:rPr>
+          <w:vertAlign w:val="subscript"/>
+        </w:rPr>
+        <w:t>T2</w:t>
+      </w:r>
+      <w:proofErr w:type="gramStart"/>
+      <w:r>
+        <w:rPr>
+          <w:vertAlign w:val="subscript"/>
+        </w:rPr>
+        <w:t>,</w:t>
+      </w:r>
+      <w:r>
+        <w:rPr>
+          <w:vertAlign w:val="subscript"/>
+        </w:rPr>
+        <w:t>D1</w:t>
+      </w:r>
+      <w:proofErr w:type="gramEnd"/>
+      <w:r>
+        <w:t>, W</w:t>
+      </w:r>
+      <w:r>
+        <w:rPr>
+          <w:vertAlign w:val="subscript"/>
+        </w:rPr>
+        <w:t xml:space="preserve"> </w:t>
+      </w:r>
+      <w:r>
+        <w:rPr>
+          <w:vertAlign w:val="subscript"/>
+        </w:rPr>
+        <w:t>T2,</w:t>
+      </w:r>
+      <w:r>
+        <w:rPr>
+          <w:vertAlign w:val="subscript"/>
+        </w:rPr>
+        <w:t>D2</w:t>
+      </w:r>
+      <w:r>
+        <w:t>, …, W</w:t>
+      </w:r>
+      <w:r>
+        <w:rPr>
+          <w:vertAlign w:val="subscript"/>
+        </w:rPr>
+        <w:t xml:space="preserve"> </w:t>
+      </w:r>
+      <w:r>
+        <w:rPr>
+          <w:vertAlign w:val="subscript"/>
+        </w:rPr>
+        <w:t>T2,</w:t>
+      </w:r>
+      <w:r>
+        <w:rPr>
+          <w:vertAlign w:val="subscript"/>
+        </w:rPr>
+        <w:t>D</w:t>
+      </w:r>
+      <w:r>
+        <w:rPr>
+          <w:i/>
+          <w:vertAlign w:val="subscript"/>
+        </w:rPr>
+        <w:t>n</w:t>
+      </w:r>
+      <w:r>
+        <w:t>],</w:t>
+      </w:r>
+    </w:p>
+    <w:p>
+      <w:pPr>
+        <w:ind w:left="1440"/>
+      </w:pPr>
+      <w:r>
+        <w:t>…</w:t>
+      </w:r>
+    </w:p>
+    <w:p>
+      <w:pPr>
+        <w:ind w:left="1440"/>
+      </w:pPr>
+      <w:r>
+        <w:t>[W</w:t>
+      </w:r>
+      <w:r>
+        <w:rPr>
+          <w:vertAlign w:val="subscript"/>
+        </w:rPr>
+        <w:t xml:space="preserve"> </w:t>
+      </w:r>
+      <w:r>
+        <w:rPr>
+          <w:vertAlign w:val="subscript"/>
+        </w:rPr>
         <w:t>T</w:t>
       </w:r>
+      <w:r>
+        <w:rPr>
+          <w:i/>
+          <w:vertAlign w:val="subscript"/>
+        </w:rPr>
+        <w:t>m</w:t>
+      </w:r>
       <w:proofErr w:type="gramStart"/>
       <w:r>
         <w:rPr>
           <w:vertAlign w:val="subscript"/>
         </w:rPr>
-        <w:t>1,D</w:t>
+        <w:t>,</w:t>
+      </w:r>
+      <w:r>
+        <w:rPr>
+          <w:vertAlign w:val="subscript"/>
+        </w:rPr>
+        <w:t>D1</w:t>
       </w:r>
       <w:proofErr w:type="gramEnd"/>
       <w:r>
-        <w:rPr>
-          <w:vertAlign w:val="subscript"/>
+        <w:t>, W</w:t>
+      </w:r>
+      <w:r>
+        <w:rPr>
+          <w:vertAlign w:val="subscript"/>
+        </w:rPr>
+        <w:t xml:space="preserve"> </w:t>
+      </w:r>
+      <w:r>
+        <w:rPr>
+          <w:vertAlign w:val="subscript"/>
+        </w:rPr>
+        <w:t>T</w:t>
+      </w:r>
+      <w:r>
+        <w:rPr>
+          <w:i/>
+          <w:vertAlign w:val="subscript"/>
+        </w:rPr>
+        <w:t>m</w:t>
+      </w:r>
+      <w:r>
+        <w:rPr>
+          <w:vertAlign w:val="subscript"/>
+        </w:rPr>
+        <w:t>,</w:t>
+      </w:r>
+      <w:r>
+        <w:rPr>
+          <w:vertAlign w:val="subscript"/>
+        </w:rPr>
+        <w:t>D2</w:t>
+      </w:r>
+      <w:r>
+        <w:t>, …, W</w:t>
+      </w:r>
+      <w:r>
+        <w:rPr>
+          <w:vertAlign w:val="subscript"/>
+        </w:rPr>
+        <w:t xml:space="preserve"> </w:t>
+      </w:r>
+      <w:proofErr w:type="spellStart"/>
+      <w:r>
+        <w:rPr>
+          <w:vertAlign w:val="subscript"/>
+        </w:rPr>
+        <w:t>T</w:t>
+      </w:r>
+      <w:r>
+        <w:rPr>
+          <w:i/>
+          <w:vertAlign w:val="subscript"/>
+        </w:rPr>
+        <w:t>m</w:t>
+      </w:r>
+      <w:r>
+        <w:rPr>
+          <w:vertAlign w:val="subscript"/>
+        </w:rPr>
+        <w:t>,</w:t>
+      </w:r>
+      <w:r>
+        <w:rPr>
+          <w:vertAlign w:val="subscript"/>
+        </w:rPr>
+        <w:t>D</w:t>
+      </w:r>
+      <w:r>
+        <w:rPr>
+          <w:i/>
+          <w:vertAlign w:val="subscript"/>
+        </w:rPr>
+        <w:t>n</w:t>
+      </w:r>
+      <w:proofErr w:type="spellEnd"/>
+      <w:r>
+        <w:t>]</w:t>
+      </w:r>
+    </w:p>
+    <w:p>
+      <w:pPr>
+        <w:ind w:left="720"/>
+      </w:pPr>
+      <w:r>
+        <w:t>]</w:t>
+      </w:r>
+    </w:p>
+    <w:p>
+      <w:r>
+        <w:t>The Term Proximity Matrix provides a listing similar to the Normalized VSM where instead of the weights, it provides a list of the proximities.</w:t>
+      </w:r>
+    </w:p>
+    <w:p>
+      <w:r>
+        <w:t xml:space="preserve">The generalized data structure looks like the following, in </w:t>
+      </w:r>
+      <w:r>
+        <w:rPr>
+          <w:i/>
+        </w:rPr>
+        <w:t>Python</w:t>
+      </w:r>
+      <w:r>
+        <w:t xml:space="preserve"> terms:</w:t>
+      </w:r>
+    </w:p>
+    <w:p>
+      <w:pPr>
+        <w:ind w:left="720"/>
+      </w:pPr>
+      <w:proofErr w:type="spellStart"/>
+      <w:r>
+        <w:t>proxVector</w:t>
+      </w:r>
+      <w:proofErr w:type="spellEnd"/>
+      <w:r>
+        <w:t xml:space="preserve"> = [</w:t>
+      </w:r>
+    </w:p>
+    <w:p>
+      <w:pPr>
+        <w:ind w:left="1440"/>
+      </w:pPr>
+      <w:r>
+        <w:t>[ [P</w:t>
+      </w:r>
+      <w:r>
+        <w:rPr>
+          <w:vertAlign w:val="superscript"/>
         </w:rPr>
         <w:t>1</w:t>
       </w:r>
       <w:r>
-        <w:t>, W</w:t>
-      </w:r>
-      <w:r>
-        <w:rPr>
-          <w:vertAlign w:val="subscript"/>
-        </w:rPr>
-        <w:t xml:space="preserve"> </w:t>
-      </w:r>
-      <w:r>
-        <w:rPr>
-          <w:vertAlign w:val="subscript"/>
-        </w:rPr>
-        <w:t>T1,</w:t>
-      </w:r>
-      <w:r>
-        <w:rPr>
-          <w:vertAlign w:val="subscript"/>
-        </w:rPr>
-        <w:t>D2</w:t>
-      </w:r>
-      <w:r>
-        <w:t>, …, W</w:t>
-      </w:r>
-      <w:r>
-        <w:rPr>
-          <w:vertAlign w:val="subscript"/>
-        </w:rPr>
-        <w:t xml:space="preserve"> </w:t>
-      </w:r>
-      <w:r>
-        <w:rPr>
-          <w:vertAlign w:val="subscript"/>
-        </w:rPr>
-        <w:t>T1,</w:t>
-      </w:r>
-      <w:r>
-        <w:rPr>
-          <w:vertAlign w:val="subscript"/>
-        </w:rPr>
-        <w:t>D</w:t>
-      </w:r>
-      <w:r>
-        <w:rPr>
-          <w:i/>
-          <w:vertAlign w:val="subscript"/>
-        </w:rPr>
-        <w:t>n</w:t>
-      </w:r>
-      <w:r>
-        <w:t>],</w:t>
-      </w:r>
-    </w:p>
-    <w:p>
-      <w:pPr>
-        <w:ind w:left="1440"/>
-      </w:pPr>
-      <w:r>
-        <w:t>[W</w:t>
-      </w:r>
-      <w:r>
-        <w:rPr>
-          <w:vertAlign w:val="subscript"/>
-        </w:rPr>
-        <w:t xml:space="preserve"> </w:t>
-      </w:r>
-      <w:r>
-        <w:rPr>
-          <w:vertAlign w:val="subscript"/>
-        </w:rPr>
-        <w:t>T</w:t>
-      </w:r>
-      <w:proofErr w:type="gramStart"/>
-      <w:r>
-        <w:rPr>
-          <w:vertAlign w:val="subscript"/>
-        </w:rPr>
-        <w:t>2</w:t>
-      </w:r>
-      <w:r>
-        <w:rPr>
-          <w:vertAlign w:val="subscript"/>
-        </w:rPr>
-        <w:t>,</w:t>
-      </w:r>
-      <w:r>
-        <w:rPr>
-          <w:vertAlign w:val="subscript"/>
-        </w:rPr>
-        <w:t>D</w:t>
-      </w:r>
-      <w:proofErr w:type="gramEnd"/>
-      <w:r>
-        <w:rPr>
-          <w:vertAlign w:val="subscript"/>
-        </w:rPr>
-        <w:t>1</w:t>
-      </w:r>
-      <w:r>
-        <w:t>, W</w:t>
-      </w:r>
-      <w:r>
-        <w:rPr>
-          <w:vertAlign w:val="subscript"/>
-        </w:rPr>
-        <w:t xml:space="preserve"> </w:t>
-      </w:r>
-      <w:r>
-        <w:rPr>
-          <w:vertAlign w:val="subscript"/>
-        </w:rPr>
-        <w:t>T</w:t>
-      </w:r>
-      <w:r>
-        <w:rPr>
-          <w:vertAlign w:val="subscript"/>
-        </w:rPr>
-        <w:t>2</w:t>
-      </w:r>
-      <w:r>
-        <w:rPr>
-          <w:vertAlign w:val="subscript"/>
-        </w:rPr>
-        <w:t>,</w:t>
-      </w:r>
-      <w:r>
-        <w:rPr>
-          <w:vertAlign w:val="subscript"/>
-        </w:rPr>
-        <w:t>D2</w:t>
-      </w:r>
-      <w:r>
-        <w:t>, …, W</w:t>
-      </w:r>
-      <w:r>
-        <w:rPr>
-          <w:vertAlign w:val="subscript"/>
-        </w:rPr>
-        <w:t xml:space="preserve"> </w:t>
-      </w:r>
-      <w:r>
-        <w:rPr>
-          <w:vertAlign w:val="subscript"/>
-        </w:rPr>
-        <w:t>T</w:t>
-      </w:r>
-      <w:r>
-        <w:rPr>
-          <w:vertAlign w:val="subscript"/>
-        </w:rPr>
-        <w:t>2</w:t>
-      </w:r>
-      <w:r>
-        <w:rPr>
-          <w:vertAlign w:val="subscript"/>
-        </w:rPr>
-        <w:t>,</w:t>
-      </w:r>
-      <w:r>
-        <w:rPr>
-          <w:vertAlign w:val="subscript"/>
-        </w:rPr>
-        <w:t>D</w:t>
-      </w:r>
-      <w:r>
-        <w:rPr>
-          <w:i/>
-          <w:vertAlign w:val="subscript"/>
-        </w:rPr>
-        <w:t>n</w:t>
-      </w:r>
-      <w:r>
-        <w:t>],</w:t>
-      </w:r>
-    </w:p>
-    <w:p>
-      <w:pPr>
-        <w:ind w:left="1440"/>
-      </w:pPr>
-      <w:r>
-        <w:t>…</w:t>
-      </w:r>
-    </w:p>
-    <w:p>
-      <w:pPr>
-        <w:ind w:left="1440"/>
-      </w:pPr>
-      <w:r>
-        <w:t>[W</w:t>
-      </w:r>
-      <w:r>
-        <w:rPr>
-          <w:vertAlign w:val="subscript"/>
-        </w:rPr>
-        <w:t xml:space="preserve"> </w:t>
-      </w:r>
-      <w:proofErr w:type="gramStart"/>
-      <w:r>
-        <w:rPr>
-          <w:vertAlign w:val="subscript"/>
-        </w:rPr>
-        <w:t>T</w:t>
-      </w:r>
-      <w:r>
-        <w:rPr>
-          <w:i/>
-          <w:vertAlign w:val="subscript"/>
-        </w:rPr>
-        <w:t>m</w:t>
-      </w:r>
-      <w:r>
-        <w:rPr>
-          <w:vertAlign w:val="subscript"/>
-        </w:rPr>
-        <w:t>,</w:t>
-      </w:r>
-      <w:r>
-        <w:rPr>
-          <w:vertAlign w:val="subscript"/>
-        </w:rPr>
-        <w:t>D</w:t>
-      </w:r>
-      <w:proofErr w:type="gramEnd"/>
-      <w:r>
-        <w:rPr>
-          <w:vertAlign w:val="subscript"/>
-        </w:rPr>
-        <w:t>1</w:t>
-      </w:r>
-      <w:r>
-        <w:t>, W</w:t>
-      </w:r>
-      <w:r>
-        <w:rPr>
-          <w:vertAlign w:val="subscript"/>
-        </w:rPr>
-        <w:t xml:space="preserve"> </w:t>
-      </w:r>
-      <w:r>
-        <w:rPr>
-          <w:vertAlign w:val="subscript"/>
-        </w:rPr>
-        <w:t>T</w:t>
-      </w:r>
-      <w:r>
-        <w:rPr>
-          <w:i/>
-          <w:vertAlign w:val="subscript"/>
-        </w:rPr>
-        <w:t>m</w:t>
-      </w:r>
-      <w:r>
-        <w:rPr>
-          <w:vertAlign w:val="subscript"/>
-        </w:rPr>
-        <w:t>,</w:t>
-      </w:r>
-      <w:r>
-        <w:rPr>
-          <w:vertAlign w:val="subscript"/>
-        </w:rPr>
-        <w:t>D2</w:t>
-      </w:r>
-      <w:r>
-        <w:t>, …, W</w:t>
-      </w:r>
-      <w:r>
-        <w:rPr>
-          <w:vertAlign w:val="subscript"/>
-        </w:rPr>
-        <w:t xml:space="preserve"> </w:t>
-      </w:r>
-      <w:proofErr w:type="spellStart"/>
-      <w:r>
-        <w:rPr>
-          <w:vertAlign w:val="subscript"/>
-        </w:rPr>
-        <w:t>T</w:t>
-      </w:r>
-      <w:r>
-        <w:rPr>
-          <w:i/>
-          <w:vertAlign w:val="subscript"/>
-        </w:rPr>
-        <w:t>m</w:t>
-      </w:r>
-      <w:r>
-        <w:rPr>
-          <w:vertAlign w:val="subscript"/>
-        </w:rPr>
-        <w:t>,</w:t>
-      </w:r>
-      <w:r>
-        <w:rPr>
-          <w:vertAlign w:val="subscript"/>
-        </w:rPr>
-        <w:t>D</w:t>
-      </w:r>
-      <w:r>
-        <w:rPr>
-          <w:i/>
-          <w:vertAlign w:val="subscript"/>
-        </w:rPr>
-        <w:t>n</w:t>
-      </w:r>
-      <w:proofErr w:type="spellEnd"/>
-      <w:r>
-        <w:t>]</w:t>
-      </w:r>
-    </w:p>
-    <w:p>
-      <w:pPr>
-        <w:ind w:left="720"/>
-      </w:pPr>
-      <w:r>
-        <w:t>]</w:t>
-      </w:r>
-    </w:p>
-    <w:p>
-      <w:r>
-        <w:t>The Term Proximity Matrix provides a listing similar to the Normalized VSM where instead of the weights, it provides a list of the proximities.</w:t>
-      </w:r>
-    </w:p>
-    <w:p>
-      <w:r>
-        <w:t xml:space="preserve">The generalized data structure looks like the following, in </w:t>
-      </w:r>
-      <w:r>
-        <w:rPr>
-          <w:i/>
-        </w:rPr>
-        <w:t>Python</w:t>
-      </w:r>
-      <w:r>
-        <w:t xml:space="preserve"> terms:</w:t>
-      </w:r>
-    </w:p>
-    <w:p>
-      <w:pPr>
-        <w:ind w:left="720"/>
-      </w:pPr>
-      <w:proofErr w:type="spellStart"/>
-      <w:r>
-        <w:t>proxVector</w:t>
-      </w:r>
-      <w:proofErr w:type="spellEnd"/>
-      <w:r>
-        <w:t xml:space="preserve"> = [</w:t>
-      </w:r>
-    </w:p>
-    <w:p>
-      <w:pPr>
-        <w:ind w:left="1440"/>
-      </w:pPr>
-      <w:r>
-        <w:t>[ [P</w:t>
-      </w:r>
-      <w:r>
-        <w:rPr>
-          <w:vertAlign w:val="superscript"/>
-        </w:rPr>
-        <w:t>1</w:t>
-      </w:r>
-      <w:r>
-        <w:rPr>
-          <w:vertAlign w:val="subscript"/>
-        </w:rPr>
-        <w:t>T</w:t>
-      </w:r>
-      <w:proofErr w:type="gramStart"/>
-      <w:r>
-        <w:rPr>
-          <w:vertAlign w:val="subscript"/>
-        </w:rPr>
-        <w:t>1,D</w:t>
-      </w:r>
-      <w:proofErr w:type="gramEnd"/>
-      <w:r>
-        <w:rPr>
-          <w:vertAlign w:val="subscript"/>
-        </w:rPr>
-        <w:t>1</w:t>
+        <w:rPr>
+          <w:vertAlign w:val="subscript"/>
+        </w:rPr>
+        <w:t>T1,D1</w:t>
       </w:r>
       <w:r>
         <w:t>, P</w:t>
@@ -3205,10 +3116,7 @@
         <w:t>T1D1</w:t>
       </w:r>
       <w:r>
-        <w:t xml:space="preserve">], </w:t>
-      </w:r>
-      <w:r>
-        <w:t>[P</w:t>
+        <w:t>], [P</w:t>
       </w:r>
       <w:r>
         <w:rPr>
@@ -3272,13 +3180,7 @@
         <w:t>2</w:t>
       </w:r>
       <w:r>
-        <w:t>],</w:t>
-      </w:r>
-      <w:r>
-        <w:t xml:space="preserve"> …, </w:t>
-      </w:r>
-      <w:r>
-        <w:t>[P</w:t>
+        <w:t>], …, [P</w:t>
       </w:r>
       <w:r>
         <w:rPr>
@@ -3344,10 +3246,7 @@
         <w:t>n</w:t>
       </w:r>
       <w:r>
-        <w:t>]</w:t>
-      </w:r>
-      <w:r>
-        <w:t xml:space="preserve"> ],</w:t>
+        <w:t>] ],</w:t>
       </w:r>
     </w:p>
     <w:p>
@@ -3367,27 +3266,13 @@
         <w:rPr>
           <w:vertAlign w:val="subscript"/>
         </w:rPr>
-        <w:t>T</w:t>
-      </w:r>
-      <w:proofErr w:type="gramStart"/>
-      <w:r>
-        <w:rPr>
-          <w:vertAlign w:val="subscript"/>
-        </w:rPr>
-        <w:t>2</w:t>
-      </w:r>
-      <w:r>
-        <w:rPr>
-          <w:vertAlign w:val="subscript"/>
-        </w:rPr>
-        <w:t>,D</w:t>
-      </w:r>
-      <w:proofErr w:type="gramEnd"/>
-      <w:r>
-        <w:rPr>
-          <w:vertAlign w:val="subscript"/>
-        </w:rPr>
-        <w:t>1</w:t>
+        <w:t>T2</w:t>
+      </w:r>
+      <w:r>
+        <w:rPr>
+          <w:vertAlign w:val="subscript"/>
+        </w:rPr>
+        <w:t>,D1</w:t>
       </w:r>
       <w:r>
         <w:t>, P</w:t>
@@ -3623,7 +3508,6 @@
         </w:rPr>
         <w:t>1</w:t>
       </w:r>
-      <w:proofErr w:type="gramStart"/>
       <w:r>
         <w:rPr>
           <w:vertAlign w:val="subscript"/>
@@ -3641,14 +3525,7 @@
         <w:rPr>
           <w:vertAlign w:val="subscript"/>
         </w:rPr>
-        <w:t>,D</w:t>
-      </w:r>
-      <w:proofErr w:type="gramEnd"/>
-      <w:r>
-        <w:rPr>
-          <w:vertAlign w:val="subscript"/>
-        </w:rPr>
-        <w:t>1</w:t>
+        <w:t>,D1</w:t>
       </w:r>
       <w:r>
         <w:t>, P</w:t>
@@ -3916,10 +3793,7 @@
         <w:t>n</w:t>
       </w:r>
       <w:r>
-        <w:t>]</w:t>
-      </w:r>
-      <w:r>
-        <w:t xml:space="preserve"> ]</w:t>
+        <w:t>] ]</w:t>
       </w:r>
     </w:p>
     <w:p>
@@ -4069,11 +3943,11 @@
       <w:pPr>
         <w:pStyle w:val="Heading2"/>
       </w:pPr>
-      <w:bookmarkStart w:id="7" w:name="_Toc508177233"/>
+      <w:bookmarkStart w:id="6" w:name="_Toc508177233"/>
       <w:r>
         <w:t>Query Processing to HMI Data Structures</w:t>
       </w:r>
-      <w:bookmarkEnd w:id="7"/>
+      <w:bookmarkEnd w:id="6"/>
     </w:p>
     <w:p>
       <w:r>
@@ -4320,11 +4194,320 @@
       <w:pPr>
         <w:pStyle w:val="Heading1"/>
       </w:pPr>
-      <w:bookmarkStart w:id="8" w:name="_Toc508177234"/>
+      <w:bookmarkStart w:id="7" w:name="_Toc508177234"/>
       <w:r>
         <w:t>Ingest</w:t>
       </w:r>
+      <w:bookmarkEnd w:id="7"/>
+    </w:p>
+    <w:p>
+      <w:r>
+        <w:t>Ingestion is performed by functions contained within the ingest.py file which operate on files stored within a local directory</w:t>
+      </w:r>
+      <w:r>
+        <w:t>.  The path to the directory is currently configured</w:t>
+      </w:r>
+      <w:r>
+        <w:t xml:space="preserve"> with a static path hard coded within the ingestion function.  A function was created to allow for user entry of a different path location, however this functionality is currently deemed unnecessary and has been disabled</w:t>
+      </w:r>
+      <w:r>
+        <w:t xml:space="preserve"> via inline comments</w:t>
+      </w:r>
+      <w:r>
+        <w:t xml:space="preserve">.  </w:t>
+      </w:r>
+    </w:p>
+    <w:p>
+      <w:pPr>
+        <w:ind w:firstLine="720"/>
+      </w:pPr>
+      <w:r>
+        <w:t xml:space="preserve">The native python library “urllib2” is used to read files and provide compatibility for processing various document formats including html.  Each document within the specified directory is loaded into memory as a stream of raw characters and stored in an array, called “data,” with each document representing a single index within the array.  </w:t>
+      </w:r>
+    </w:p>
+    <w:p>
+      <w:pPr>
+        <w:ind w:firstLine="720"/>
+      </w:pPr>
+      <w:r>
+        <w:t>A dictionary called “</w:t>
+      </w:r>
+      <w:proofErr w:type="spellStart"/>
+      <w:r>
+        <w:t>doc_key</w:t>
+      </w:r>
+      <w:proofErr w:type="spellEnd"/>
+      <w:r>
+        <w:t>” is created to store the filename, document ID and file path for each document ingested.  The document filename is use</w:t>
+      </w:r>
+      <w:r>
+        <w:t>d</w:t>
+      </w:r>
+      <w:r>
+        <w:t xml:space="preserve"> as the key for the dictionary while</w:t>
+      </w:r>
+      <w:r>
+        <w:t xml:space="preserve"> the</w:t>
+      </w:r>
+      <w:r>
+        <w:t xml:space="preserve"> value for each key is represented as an array containing the document ID and file path. </w:t>
+      </w:r>
+    </w:p>
+    <w:p>
+      <w:pPr>
+        <w:pStyle w:val="Heading1"/>
+      </w:pPr>
+      <w:bookmarkStart w:id="8" w:name="_Toc508177235"/>
+      <w:r>
+        <w:t>Preprocessing</w:t>
+      </w:r>
       <w:bookmarkEnd w:id="8"/>
+      <w:r>
+        <w:t xml:space="preserve"> </w:t>
+      </w:r>
+    </w:p>
+    <w:p>
+      <w:pPr>
+        <w:pStyle w:val="Heading2"/>
+      </w:pPr>
+      <w:r>
+        <w:t>Tokenization</w:t>
+      </w:r>
+    </w:p>
+    <w:p>
+      <w:r>
+        <w:t xml:space="preserve">Each </w:t>
+      </w:r>
+      <w:r>
+        <w:t xml:space="preserve">document, stored as an </w:t>
+      </w:r>
+      <w:r>
+        <w:t>index within the data array created during ingestion</w:t>
+      </w:r>
+      <w:r>
+        <w:t>,</w:t>
+      </w:r>
+      <w:r>
+        <w:t xml:space="preserve"> is processed by the function “</w:t>
+      </w:r>
+      <w:proofErr w:type="spellStart"/>
+      <w:r>
+        <w:t>func_tokenize</w:t>
+      </w:r>
+      <w:proofErr w:type="spellEnd"/>
+      <w:r>
+        <w:t xml:space="preserve">” within the ingest.py file.  The </w:t>
+      </w:r>
+      <w:r>
+        <w:t>P</w:t>
+      </w:r>
+      <w:r>
+        <w:t>ython Natural Language Tool Kit (NLTK) (</w:t>
+      </w:r>
+      <w:hyperlink r:id="rId6" w:history="1">
+        <w:r>
+          <w:rPr>
+            <w:rStyle w:val="Hyperlink"/>
+          </w:rPr>
+          <w:t>https://www.nltk.org/</w:t>
+        </w:r>
+      </w:hyperlink>
+      <w:r>
+        <w:t xml:space="preserve">) </w:t>
+      </w:r>
+      <w:r>
+        <w:t xml:space="preserve">is used to create stop word lists and a stemming function within </w:t>
+      </w:r>
+      <w:proofErr w:type="spellStart"/>
+      <w:r>
+        <w:t>func_tokenize</w:t>
+      </w:r>
+      <w:proofErr w:type="spellEnd"/>
+      <w:r>
+        <w:t>.  This requires the installation of NLTK as well as downloading the stop word list prior to running the ingestion program.  NLTK version 3.2.5 (the latest version as of this report) requires either Python version 2.7 or 3.5.  Python 3.5 is not the most current release of Python 3 and may require some systems to install an earlier version of Python.</w:t>
+      </w:r>
+    </w:p>
+    <w:p>
+      <w:r>
+        <w:tab/>
+        <w:t xml:space="preserve">Preprocessing within </w:t>
+      </w:r>
+      <w:proofErr w:type="spellStart"/>
+      <w:r>
+        <w:t>func_tokenize</w:t>
+      </w:r>
+      <w:proofErr w:type="spellEnd"/>
+      <w:r>
+        <w:t xml:space="preserve"> consists of 4 steps executed on each index of the data array:</w:t>
+      </w:r>
+    </w:p>
+    <w:p>
+      <w:pPr>
+        <w:pStyle w:val="ListParagraph"/>
+        <w:numPr>
+          <w:ilvl w:val="0"/>
+          <w:numId w:val="7"/>
+        </w:numPr>
+      </w:pPr>
+      <w:r>
+        <w:t>HTML tags are removed from the data stream via regular expression pattern matching.</w:t>
+      </w:r>
+    </w:p>
+    <w:p>
+      <w:pPr>
+        <w:pStyle w:val="ListParagraph"/>
+        <w:numPr>
+          <w:ilvl w:val="0"/>
+          <w:numId w:val="7"/>
+        </w:numPr>
+      </w:pPr>
+      <w:r>
+        <w:t xml:space="preserve"> The data stream is converted to </w:t>
+      </w:r>
+      <w:r>
+        <w:t xml:space="preserve">lower case, punctuation is removed, and the stream is split into tokens via the Python </w:t>
+      </w:r>
+      <w:proofErr w:type="spellStart"/>
+      <w:proofErr w:type="gramStart"/>
+      <w:r>
+        <w:t>string.split</w:t>
+      </w:r>
+      <w:proofErr w:type="spellEnd"/>
+      <w:r>
+        <w:t>(</w:t>
+      </w:r>
+      <w:proofErr w:type="gramEnd"/>
+      <w:r>
+        <w:t>) method.</w:t>
+      </w:r>
+    </w:p>
+    <w:p>
+      <w:pPr>
+        <w:pStyle w:val="ListParagraph"/>
+        <w:numPr>
+          <w:ilvl w:val="0"/>
+          <w:numId w:val="7"/>
+        </w:numPr>
+      </w:pPr>
+      <w:r>
+        <w:lastRenderedPageBreak/>
+        <w:t>Stop words contained within the NLTK stop word list are removed from the list of tokens.</w:t>
+      </w:r>
+    </w:p>
+    <w:p>
+      <w:pPr>
+        <w:pStyle w:val="ListParagraph"/>
+        <w:numPr>
+          <w:ilvl w:val="0"/>
+          <w:numId w:val="7"/>
+        </w:numPr>
+      </w:pPr>
+      <w:r>
+        <w:t>Each token within the data stream is processed by the Porter stemmer provided by the NLTK library.</w:t>
+      </w:r>
+      <w:r>
+        <w:t xml:space="preserve">  There is a known issue when processing </w:t>
+      </w:r>
+    </w:p>
+    <w:p>
+      <w:pPr>
+        <w:ind w:left="1800"/>
+      </w:pPr>
+      <w:r>
+        <w:t xml:space="preserve">Unicode characters with the NLTK Porter stemmer.  </w:t>
+      </w:r>
+      <w:r>
+        <w:t>Because of this, w</w:t>
+      </w:r>
+      <w:r>
+        <w:t xml:space="preserve">ords containing </w:t>
+      </w:r>
+      <w:r>
+        <w:t>Unicode</w:t>
+      </w:r>
+      <w:r>
+        <w:t xml:space="preserve"> characters are currently dropped in the stemming phase.</w:t>
+      </w:r>
+    </w:p>
+    <w:p/>
+    <w:p>
+      <w:pPr>
+        <w:pStyle w:val="Heading2"/>
+      </w:pPr>
+      <w:r>
+        <w:t>Indexing</w:t>
+      </w:r>
+    </w:p>
+    <w:p>
+      <w:r>
+        <w:t>The number of documents processed during ingestion is used to determine the dimensionality of arrays within the terms dictionary.  Each data stream, corresponding with a separate document, is parsed for unique terms.  If a new term is discovered in a document, the term is added as a key to the dictionary called “terms” with an initial value of an array with multiple indices corresponding with the number of documents processed.  The index corresponding to the document, wherein the term was observed, is then incremented by 1.  Subsequent observations of the term within the same document, or future documents, results in incrementing the value stored</w:t>
+      </w:r>
+      <w:r>
+        <w:t xml:space="preserve"> in the term array at the </w:t>
+      </w:r>
+      <w:r>
+        <w:t xml:space="preserve">index corresponding with the id of the document being parsed.  This results in an array reflecting the term frequency for each term observed within each document. </w:t>
+      </w:r>
+    </w:p>
+    <w:p>
+      <w:r>
+        <w:tab/>
+        <w:t>Concurrently, an additional dictionary called “proximity” is created to record positional data pertaining to each occurrence of a term within the documents parsed.  Similar to the “terms” dictionary, unique terms are used as key values in the dictionary.  Values within the “proximity” dictionary are represented as an array containing tuples consisting of the document ID and the position the term appeared within the document.  A new tuple representing the document id and term position is appended to the term array each time the term is observed within the data stream.</w:t>
+      </w:r>
+      <w:r>
+        <w:t xml:space="preserve"> </w:t>
+      </w:r>
+      <w:r>
+        <w:t xml:space="preserve">This data structure is described in further detail within the “Data Structures” section of this report.  </w:t>
+      </w:r>
+    </w:p>
+    <w:p>
+      <w:r>
+        <w:tab/>
+        <w:t>Finally, data is exported to a file called “</w:t>
+      </w:r>
+      <w:proofErr w:type="spellStart"/>
+      <w:r>
+        <w:t>ingestOutput.db</w:t>
+      </w:r>
+      <w:proofErr w:type="spellEnd"/>
+      <w:r>
+        <w:t>” using the Python shelve library.  The “terms” dictionary is exported as “index”, the “</w:t>
+      </w:r>
+      <w:proofErr w:type="spellStart"/>
+      <w:r>
+        <w:t>doc_key</w:t>
+      </w:r>
+      <w:proofErr w:type="spellEnd"/>
+      <w:r>
+        <w:t>” dictionary is exported as “</w:t>
+      </w:r>
+      <w:proofErr w:type="spellStart"/>
+      <w:r>
+        <w:t>doc_key</w:t>
+      </w:r>
+      <w:proofErr w:type="spellEnd"/>
+      <w:r>
+        <w:t xml:space="preserve">” and the “proximity” dictionary is exported as “proximity” within the output file.  </w:t>
+      </w:r>
+    </w:p>
+    <w:p>
+      <w:r>
+        <w:tab/>
+      </w:r>
+      <w:bookmarkStart w:id="9" w:name="_GoBack"/>
+      <w:bookmarkEnd w:id="9"/>
+    </w:p>
+    <w:p/>
+    <w:p>
+      <w:pPr>
+        <w:pStyle w:val="Heading1"/>
+      </w:pPr>
+      <w:bookmarkStart w:id="10" w:name="_Toc508177236"/>
+      <w:r>
+        <w:t>Post-Processing</w:t>
+      </w:r>
+      <w:bookmarkEnd w:id="10"/>
     </w:p>
     <w:p>
       <w:r>
@@ -4332,103 +4515,55 @@
       </w:r>
       <w:proofErr w:type="spellStart"/>
       <w:r>
-        <w:t>blake</w:t>
+        <w:t>ron</w:t>
       </w:r>
       <w:proofErr w:type="spellEnd"/>
       <w:r>
+        <w:t xml:space="preserve"> Andrews&gt;</w:t>
+      </w:r>
+    </w:p>
+    <w:p>
+      <w:pPr>
+        <w:pStyle w:val="Heading1"/>
+      </w:pPr>
+      <w:bookmarkStart w:id="11" w:name="_Toc508177237"/>
+      <w:r>
+        <w:t>Query</w:t>
+      </w:r>
+      <w:bookmarkEnd w:id="11"/>
+    </w:p>
+    <w:p>
+      <w:r>
+        <w:t>&lt;</w:t>
+      </w:r>
+      <w:proofErr w:type="spellStart"/>
+      <w:r>
+        <w:t>nidhi</w:t>
+      </w:r>
+      <w:proofErr w:type="spellEnd"/>
+      <w:r>
         <w:t>&gt;</w:t>
       </w:r>
     </w:p>
+    <w:p/>
+    <w:p>
+      <w:r>
+        <w:t>Vectorization</w:t>
+      </w:r>
+    </w:p>
+    <w:p/>
+    <w:p>
+      <w:r>
+        <w:t>Document Vectorization</w:t>
+      </w:r>
+    </w:p>
     <w:p>
       <w:pPr>
         <w:pStyle w:val="Heading1"/>
       </w:pPr>
-      <w:bookmarkStart w:id="9" w:name="_Toc508177235"/>
-      <w:r>
-        <w:t>Preprocessing</w:t>
-      </w:r>
-      <w:bookmarkEnd w:id="9"/>
-      <w:r>
-        <w:t xml:space="preserve"> </w:t>
-      </w:r>
-    </w:p>
-    <w:p>
-      <w:r>
-        <w:t>&lt;</w:t>
-      </w:r>
-      <w:proofErr w:type="spellStart"/>
-      <w:r>
-        <w:t>blake</w:t>
-      </w:r>
-      <w:proofErr w:type="spellEnd"/>
-      <w:r>
-        <w:t>&gt;</w:t>
-      </w:r>
-    </w:p>
-    <w:p>
-      <w:pPr>
-        <w:pStyle w:val="Heading1"/>
-      </w:pPr>
-      <w:bookmarkStart w:id="10" w:name="_Toc508177236"/>
-      <w:r>
-        <w:t>Post-Processing</w:t>
-      </w:r>
-      <w:bookmarkEnd w:id="10"/>
-    </w:p>
-    <w:p>
-      <w:r>
-        <w:t>&lt;</w:t>
-      </w:r>
-      <w:proofErr w:type="spellStart"/>
-      <w:r>
-        <w:t>ron</w:t>
-      </w:r>
-      <w:proofErr w:type="spellEnd"/>
-      <w:r>
-        <w:t xml:space="preserve"> Andrews&gt;</w:t>
-      </w:r>
-    </w:p>
-    <w:p>
-      <w:pPr>
-        <w:pStyle w:val="Heading1"/>
-      </w:pPr>
-      <w:bookmarkStart w:id="11" w:name="_Toc508177237"/>
-      <w:r>
-        <w:t>Query</w:t>
-      </w:r>
-      <w:bookmarkEnd w:id="11"/>
-    </w:p>
-    <w:p>
-      <w:r>
-        <w:t>&lt;</w:t>
-      </w:r>
-      <w:proofErr w:type="spellStart"/>
-      <w:r>
-        <w:t>nidhi</w:t>
-      </w:r>
-      <w:proofErr w:type="spellEnd"/>
-      <w:r>
-        <w:t>&gt;</w:t>
-      </w:r>
-    </w:p>
-    <w:p/>
-    <w:p>
-      <w:r>
-        <w:t>Vectorization</w:t>
-      </w:r>
-    </w:p>
-    <w:p/>
-    <w:p>
-      <w:r>
-        <w:t>Document Vectorization</w:t>
-      </w:r>
-    </w:p>
-    <w:p>
-      <w:pPr>
-        <w:pStyle w:val="Heading1"/>
-      </w:pPr>
       <w:bookmarkStart w:id="12" w:name="_Toc508177238"/>
       <w:r>
+        <w:lastRenderedPageBreak/>
         <w:t>Appendix</w:t>
       </w:r>
       <w:bookmarkEnd w:id="12"/>
@@ -4463,19 +4598,7 @@
       </w:r>
       <w:proofErr w:type="spellEnd"/>
       <w:r>
-        <w:t xml:space="preserve"> and Ron - discussed separation of functionality and preferred coding language for</w:t>
-      </w:r>
-      <w:r>
-        <w:t xml:space="preserve"> </w:t>
-      </w:r>
-      <w:r>
-        <w:t xml:space="preserve">project. Reviewed language alternatives (java, python, R, </w:t>
-      </w:r>
-      <w:r>
-        <w:t>etc.</w:t>
-      </w:r>
-      <w:r>
-        <w:t>) - looking for the language with the most to offer natively</w:t>
+        <w:t xml:space="preserve"> and Ron - discussed separation of functionality and preferred coding language for project. Reviewed language alternatives (java, python, R, etc.) - looking for the language with the most to offer natively</w:t>
       </w:r>
     </w:p>
     <w:p>
@@ -4499,25 +4622,7 @@
         </w:numPr>
       </w:pPr>
       <w:r>
-        <w:t>05 Feb 2018: First meeting of group as three members, discussed approach to project, discussed initial outline of code</w:t>
-      </w:r>
-      <w:r>
-        <w:t xml:space="preserve"> </w:t>
-      </w:r>
-      <w:r>
-        <w:t>(draft created by Blake). Coordinated module responsibilities and discussed I/O between modules. Selected Python for language.</w:t>
-      </w:r>
-      <w:r>
-        <w:t xml:space="preserve"> </w:t>
-      </w:r>
-      <w:r>
-        <w:t xml:space="preserve">Started GitHub repository for </w:t>
-      </w:r>
-      <w:r>
-        <w:t>collaboration</w:t>
-      </w:r>
-      <w:r>
-        <w:t xml:space="preserve"> environment</w:t>
+        <w:t>05 Feb 2018: First meeting of group as three members, discussed approach to project, discussed initial outline of code (draft created by Blake). Coordinated module responsibilities and discussed I/O between modules. Selected Python for language. Started GitHub repository for collaboration environment</w:t>
       </w:r>
     </w:p>
     <w:p>
@@ -4567,7 +4672,6 @@
         <w:rPr>
           <w:color w:val="FF0000"/>
         </w:rPr>
-        <w:lastRenderedPageBreak/>
         <w:t>&lt;insert entries from GitHub log here&gt;</w:t>
       </w:r>
     </w:p>
@@ -4580,13 +4684,7 @@
         </w:numPr>
       </w:pPr>
       <w:r>
-        <w:t>19 Feb 2018: Met to review initial code stubs and discuss next steps - working to complete simple search to reflect</w:t>
-      </w:r>
-      <w:r>
-        <w:t xml:space="preserve"> </w:t>
-      </w:r>
-      <w:r>
-        <w:t>(and be able to check against) steps outlined in class quiz (taking in simple docs and matching with query)</w:t>
+        <w:t>19 Feb 2018: Met to review initial code stubs and discuss next steps - working to complete simple search to reflect (and be able to check against) steps outlined in class quiz (taking in simple docs and matching with query)</w:t>
       </w:r>
     </w:p>
     <w:p>
@@ -4619,21 +4717,8 @@
         </w:numPr>
       </w:pPr>
       <w:r>
-        <w:t>26 Feb 2018: Met to go over ingest functionality and output - need to modify processing to accept minor change in ingest</w:t>
-      </w:r>
-      <w:r>
-        <w:t xml:space="preserve"> </w:t>
-      </w:r>
-      <w:r>
-        <w:t xml:space="preserve">output format. Discussed front end GUI - coordinated </w:t>
-      </w:r>
-      <w:r>
-        <w:t>CGI</w:t>
-      </w:r>
-      <w:r>
-        <w:t xml:space="preserve"> script and environment on EECS </w:t>
-      </w:r>
-      <w:proofErr w:type="gramStart"/>
+        <w:t xml:space="preserve">26 Feb 2018: Met to go over ingest functionality and output - need to modify processing to accept minor change in ingest output format. Discussed front end GUI - coordinated CGI script and environment on EECS </w:t>
+      </w:r>
       <w:r>
         <w:rPr>
           <w:i/>
@@ -4646,7 +4731,6 @@
         </w:rPr>
         <w:t>eoples</w:t>
       </w:r>
-      <w:proofErr w:type="gramEnd"/>
       <w:r>
         <w:t xml:space="preserve"> server</w:t>
       </w:r>
@@ -4681,13 +4765,7 @@
         </w:numPr>
       </w:pPr>
       <w:r>
-        <w:t>5 Mar 2018L Met to go over current status, the progress report and functionality. Discussed implementation for term proximity ranking and feedback relevance. Team discussed data structures to pass for proximity and how fee</w:t>
-      </w:r>
-      <w:r>
-        <w:t>d</w:t>
-      </w:r>
-      <w:r>
-        <w:t>back relevance should work in our search engine. Also assigned sections for working on the progress report.</w:t>
+        <w:t>5 Mar 2018L Met to go over current status, the progress report and functionality. Discussed implementation for term proximity ranking and feedback relevance. Team discussed data structures to pass for proximity and how feedback relevance should work in our search engine. Also assigned sections for working on the progress report.</w:t>
       </w:r>
     </w:p>
     <w:sectPr>
@@ -4701,7 +4779,7 @@
 </file>
 
 <file path=word/numbering.xml><?xml version="1.0" encoding="utf-8"?>
-<w:numbering xmlns:wpc="http://schemas.microsoft.com/office/word/2010/wordprocessingCanvas" xmlns:cx="http://schemas.microsoft.com/office/drawing/2014/chartex" xmlns:cx1="http://schemas.microsoft.com/office/drawing/2015/9/8/chartex" xmlns:cx2="http://schemas.microsoft.com/office/drawing/2015/10/21/chartex" xmlns:cx3="http://schemas.microsoft.com/office/drawing/2016/5/9/chartex" xmlns:cx4="http://schemas.microsoft.com/office/drawing/2016/5/10/chartex" xmlns:cx5="http://schemas.microsoft.com/office/drawing/2016/5/11/chartex" xmlns:cx6="http://schemas.microsoft.com/office/drawing/2016/5/12/chartex" xmlns:cx7="http://schemas.microsoft.com/office/drawing/2016/5/13/chartex" xmlns:cx8="http://schemas.microsoft.com/office/drawing/2016/5/14/chartex" xmlns:mc="http://schemas.openxmlformats.org/markup-compatibility/2006" xmlns:aink="http://schemas.microsoft.com/office/drawing/2016/ink" xmlns:am3d="http://schemas.microsoft.com/office/drawing/2017/model3d" xmlns:o="urn:schemas-microsoft-com:office:office" xmlns:r="http://schemas.openxmlformats.org/officeDocument/2006/relationships" xmlns:m="http://schemas.openxmlformats.org/officeDocument/2006/math" xmlns:v="urn:schemas-microsoft-com:vml" xmlns:wp14="http://schemas.microsoft.com/office/word/2010/wordprocessingDrawing" xmlns:wp="http://schemas.openxmlformats.org/drawingml/2006/wordprocessingDrawing" xmlns:w10="urn:schemas-microsoft-com:office:word" xmlns:w="http://schemas.openxmlformats.org/wordprocessingml/2006/main" xmlns:w14="http://schemas.microsoft.com/office/word/2010/wordml" xmlns:w15="http://schemas.microsoft.com/office/word/2012/wordml" xmlns:w16cid="http://schemas.microsoft.com/office/word/2016/wordml/cid" xmlns:w16se="http://schemas.microsoft.com/office/word/2015/wordml/symex" xmlns:wpg="http://schemas.microsoft.com/office/word/2010/wordprocessingGroup" xmlns:wpi="http://schemas.microsoft.com/office/word/2010/wordprocessingInk" xmlns:wne="http://schemas.microsoft.com/office/word/2006/wordml" xmlns:wps="http://schemas.microsoft.com/office/word/2010/wordprocessingShape" mc:Ignorable="w14 w15 w16se w16cid wp14">
+<w:numbering xmlns:wpc="http://schemas.microsoft.com/office/word/2010/wordprocessingCanvas" xmlns:cx="http://schemas.microsoft.com/office/drawing/2014/chartex" xmlns:cx1="http://schemas.microsoft.com/office/drawing/2015/9/8/chartex" xmlns:mc="http://schemas.openxmlformats.org/markup-compatibility/2006" xmlns:o="urn:schemas-microsoft-com:office:office" xmlns:r="http://schemas.openxmlformats.org/officeDocument/2006/relationships" xmlns:m="http://schemas.openxmlformats.org/officeDocument/2006/math" xmlns:v="urn:schemas-microsoft-com:vml" xmlns:wp14="http://schemas.microsoft.com/office/word/2010/wordprocessingDrawing" xmlns:wp="http://schemas.openxmlformats.org/drawingml/2006/wordprocessingDrawing" xmlns:w10="urn:schemas-microsoft-com:office:word" xmlns:w="http://schemas.openxmlformats.org/wordprocessingml/2006/main" xmlns:w14="http://schemas.microsoft.com/office/word/2010/wordml" xmlns:w15="http://schemas.microsoft.com/office/word/2012/wordml" xmlns:w16se="http://schemas.microsoft.com/office/word/2015/wordml/symex" xmlns:wpg="http://schemas.microsoft.com/office/word/2010/wordprocessingGroup" xmlns:wpi="http://schemas.microsoft.com/office/word/2010/wordprocessingInk" xmlns:wne="http://schemas.microsoft.com/office/word/2006/wordml" xmlns:wps="http://schemas.microsoft.com/office/word/2010/wordprocessingShape" mc:Ignorable="w14 w15 w16se wp14">
   <w:abstractNum w:abstractNumId="0" w15:restartNumberingAfterBreak="0">
     <w:nsid w:val="091F1E42"/>
     <w:multiLevelType w:val="hybridMultilevel"/>
@@ -5275,6 +5353,95 @@
       <w:lvlJc w:val="right"/>
       <w:pPr>
         <w:ind w:left="6480" w:hanging="180"/>
+      </w:pPr>
+    </w:lvl>
+  </w:abstractNum>
+  <w:abstractNum w:abstractNumId="6" w15:restartNumberingAfterBreak="0">
+    <w:nsid w:val="6F124AFA"/>
+    <w:multiLevelType w:val="hybridMultilevel"/>
+    <w:tmpl w:val="E2545358"/>
+    <w:lvl w:ilvl="0" w:tplc="0409000F">
+      <w:start w:val="1"/>
+      <w:numFmt w:val="decimal"/>
+      <w:lvlText w:val="%1."/>
+      <w:lvlJc w:val="left"/>
+      <w:pPr>
+        <w:ind w:left="1800" w:hanging="360"/>
+      </w:pPr>
+      <w:rPr>
+        <w:rFonts w:hint="default"/>
+      </w:rPr>
+    </w:lvl>
+    <w:lvl w:ilvl="1" w:tplc="04090019" w:tentative="1">
+      <w:start w:val="1"/>
+      <w:numFmt w:val="lowerLetter"/>
+      <w:lvlText w:val="%2."/>
+      <w:lvlJc w:val="left"/>
+      <w:pPr>
+        <w:ind w:left="2520" w:hanging="360"/>
+      </w:pPr>
+    </w:lvl>
+    <w:lvl w:ilvl="2" w:tplc="0409001B" w:tentative="1">
+      <w:start w:val="1"/>
+      <w:numFmt w:val="lowerRoman"/>
+      <w:lvlText w:val="%3."/>
+      <w:lvlJc w:val="right"/>
+      <w:pPr>
+        <w:ind w:left="3240" w:hanging="180"/>
+      </w:pPr>
+    </w:lvl>
+    <w:lvl w:ilvl="3" w:tplc="0409000F" w:tentative="1">
+      <w:start w:val="1"/>
+      <w:numFmt w:val="decimal"/>
+      <w:lvlText w:val="%4."/>
+      <w:lvlJc w:val="left"/>
+      <w:pPr>
+        <w:ind w:left="3960" w:hanging="360"/>
+      </w:pPr>
+    </w:lvl>
+    <w:lvl w:ilvl="4" w:tplc="04090019" w:tentative="1">
+      <w:start w:val="1"/>
+      <w:numFmt w:val="lowerLetter"/>
+      <w:lvlText w:val="%5."/>
+      <w:lvlJc w:val="left"/>
+      <w:pPr>
+        <w:ind w:left="4680" w:hanging="360"/>
+      </w:pPr>
+    </w:lvl>
+    <w:lvl w:ilvl="5" w:tplc="0409001B" w:tentative="1">
+      <w:start w:val="1"/>
+      <w:numFmt w:val="lowerRoman"/>
+      <w:lvlText w:val="%6."/>
+      <w:lvlJc w:val="right"/>
+      <w:pPr>
+        <w:ind w:left="5400" w:hanging="180"/>
+      </w:pPr>
+    </w:lvl>
+    <w:lvl w:ilvl="6" w:tplc="0409000F" w:tentative="1">
+      <w:start w:val="1"/>
+      <w:numFmt w:val="decimal"/>
+      <w:lvlText w:val="%7."/>
+      <w:lvlJc w:val="left"/>
+      <w:pPr>
+        <w:ind w:left="6120" w:hanging="360"/>
+      </w:pPr>
+    </w:lvl>
+    <w:lvl w:ilvl="7" w:tplc="04090019" w:tentative="1">
+      <w:start w:val="1"/>
+      <w:numFmt w:val="lowerLetter"/>
+      <w:lvlText w:val="%8."/>
+      <w:lvlJc w:val="left"/>
+      <w:pPr>
+        <w:ind w:left="6840" w:hanging="360"/>
+      </w:pPr>
+    </w:lvl>
+    <w:lvl w:ilvl="8" w:tplc="0409001B" w:tentative="1">
+      <w:start w:val="1"/>
+      <w:numFmt w:val="lowerRoman"/>
+      <w:lvlText w:val="%9."/>
+      <w:lvlJc w:val="right"/>
+      <w:pPr>
+        <w:ind w:left="7560" w:hanging="180"/>
       </w:pPr>
     </w:lvl>
   </w:abstractNum>
@@ -5296,11 +5463,14 @@
   <w:num w:numId="6">
     <w:abstractNumId w:val="2"/>
   </w:num>
+  <w:num w:numId="7">
+    <w:abstractNumId w:val="6"/>
+  </w:num>
 </w:numbering>
 </file>
 
 <file path=word/styles.xml><?xml version="1.0" encoding="utf-8"?>
-<w:styles xmlns:mc="http://schemas.openxmlformats.org/markup-compatibility/2006" xmlns:r="http://schemas.openxmlformats.org/officeDocument/2006/relationships" xmlns:w="http://schemas.openxmlformats.org/wordprocessingml/2006/main" xmlns:w14="http://schemas.microsoft.com/office/word/2010/wordml" xmlns:w15="http://schemas.microsoft.com/office/word/2012/wordml" xmlns:w16cid="http://schemas.microsoft.com/office/word/2016/wordml/cid" xmlns:w16se="http://schemas.microsoft.com/office/word/2015/wordml/symex" mc:Ignorable="w14 w15 w16se w16cid">
+<w:styles xmlns:mc="http://schemas.openxmlformats.org/markup-compatibility/2006" xmlns:r="http://schemas.openxmlformats.org/officeDocument/2006/relationships" xmlns:w="http://schemas.openxmlformats.org/wordprocessingml/2006/main" xmlns:w14="http://schemas.microsoft.com/office/word/2010/wordml" xmlns:w15="http://schemas.microsoft.com/office/word/2012/wordml" xmlns:w16se="http://schemas.microsoft.com/office/word/2015/wordml/symex" mc:Ignorable="w14 w15 w16se">
   <w:docDefaults>
     <w:rPrDefault>
       <w:rPr>
@@ -5312,7 +5482,7 @@
     </w:rPrDefault>
     <w:pPrDefault/>
   </w:docDefaults>
-  <w:latentStyles w:defLockedState="0" w:defUIPriority="99" w:defSemiHidden="0" w:defUnhideWhenUsed="0" w:defQFormat="0" w:count="375">
+  <w:latentStyles w:defLockedState="0" w:defUIPriority="99" w:defSemiHidden="0" w:defUnhideWhenUsed="0" w:defQFormat="0" w:count="371">
     <w:lsdException w:name="Normal" w:uiPriority="0" w:qFormat="1"/>
     <w:lsdException w:name="heading 1" w:uiPriority="9" w:qFormat="1"/>
     <w:lsdException w:name="heading 2" w:semiHidden="1" w:uiPriority="9" w:unhideWhenUsed="1" w:qFormat="1"/>
@@ -5684,8 +5854,6 @@
     <w:lsdException w:name="List Table 5 Dark Accent 6" w:uiPriority="50"/>
     <w:lsdException w:name="List Table 6 Colorful Accent 6" w:uiPriority="51"/>
     <w:lsdException w:name="List Table 7 Colorful Accent 6" w:uiPriority="52"/>
-    <w:lsdException w:name="Mention" w:semiHidden="1" w:unhideWhenUsed="1"/>
-    <w:lsdException w:name="Smart Hyperlink" w:semiHidden="1" w:unhideWhenUsed="1"/>
   </w:latentStyles>
   <w:style w:type="paragraph" w:default="1" w:styleId="Normal">
     <w:name w:val="Normal"/>
@@ -6283,7 +6451,7 @@
 </file>
 
 <file path=customXml/itemProps1.xml><?xml version="1.0" encoding="utf-8"?>
-<ds:datastoreItem xmlns:ds="http://schemas.openxmlformats.org/officeDocument/2006/customXml" ds:itemID="{DCA6C495-3C63-1E43-9D63-1B56ED90A34E}">
+<ds:datastoreItem xmlns:ds="http://schemas.openxmlformats.org/officeDocument/2006/customXml" ds:itemID="{06B058E8-A059-4241-B336-819141BC886C}">
   <ds:schemaRefs>
     <ds:schemaRef ds:uri="http://schemas.openxmlformats.org/officeDocument/2006/bibliography"/>
   </ds:schemaRefs>

</xml_diff>

<commit_message>
Formatting, seeShelve, and Template
Updated some formatting and text in the Progress Report
Added seeShelve.py for easy view of the database (shelve) files - python seeShelve.py (or make it executable and run ./seeShelve.py)
Updated ingestTempate.py to include proximity (from report format) - ingestOutput.db reflects the updated data structures
</commit_message>
<xml_diff>
--- a/EECS 767 Report_v1.docx
+++ b/EECS 767 Report_v1.docx
@@ -306,8 +306,6 @@
           <w:r>
             <w:t>Table of Contents</w:t>
           </w:r>
-          <w:bookmarkStart w:id="0" w:name="_GoBack"/>
-          <w:bookmarkEnd w:id="0"/>
         </w:p>
         <w:p>
           <w:pPr>
@@ -1681,12 +1679,12 @@
           <w:numId w:val="9"/>
         </w:numPr>
       </w:pPr>
-      <w:bookmarkStart w:id="1" w:name="_Toc508444053"/>
+      <w:bookmarkStart w:id="0" w:name="_Toc508444053"/>
       <w:r>
         <w:lastRenderedPageBreak/>
         <w:t>Introduction</w:t>
       </w:r>
-      <w:bookmarkEnd w:id="1"/>
+      <w:bookmarkEnd w:id="0"/>
     </w:p>
     <w:p>
       <w:r>
@@ -1791,12 +1789,12 @@
           <w:numId w:val="9"/>
         </w:numPr>
       </w:pPr>
-      <w:bookmarkStart w:id="2" w:name="_Toc508444054"/>
+      <w:bookmarkStart w:id="1" w:name="_Toc508444054"/>
       <w:r>
         <w:lastRenderedPageBreak/>
         <w:t>Programming Platform and Version Control Selection</w:t>
       </w:r>
-      <w:bookmarkEnd w:id="2"/>
+      <w:bookmarkEnd w:id="1"/>
     </w:p>
     <w:p>
       <w:r>
@@ -1929,11 +1927,11 @@
           <w:numId w:val="9"/>
         </w:numPr>
       </w:pPr>
-      <w:bookmarkStart w:id="3" w:name="_Toc508444055"/>
+      <w:bookmarkStart w:id="2" w:name="_Toc508444055"/>
       <w:r>
         <w:t>Data Structures</w:t>
       </w:r>
-      <w:bookmarkEnd w:id="3"/>
+      <w:bookmarkEnd w:id="2"/>
     </w:p>
     <w:p>
       <w:r>
@@ -1969,7 +1967,7 @@
           <w:numId w:val="9"/>
         </w:numPr>
       </w:pPr>
-      <w:bookmarkStart w:id="4" w:name="_Toc508444056"/>
+      <w:bookmarkStart w:id="3" w:name="_Toc508444056"/>
       <w:r>
         <w:t xml:space="preserve">Pre-Processing to </w:t>
       </w:r>
@@ -1979,7 +1977,7 @@
       <w:r>
         <w:t xml:space="preserve"> Interface Data Structures</w:t>
       </w:r>
-      <w:bookmarkEnd w:id="4"/>
+      <w:bookmarkEnd w:id="3"/>
     </w:p>
     <w:p>
       <w:r>
@@ -2470,9 +2468,15 @@
       <w:r>
         <w:rPr>
           <w:rFonts w:ascii="American Typewriter" w:hAnsi="American Typewriter"/>
-          <w:vertAlign w:val="subscript"/>
-        </w:rPr>
-        <w:t>1,f</w:t>
+        </w:rPr>
+        <w:t>f</w:t>
+      </w:r>
+      <w:r>
+        <w:rPr>
+          <w:rFonts w:ascii="American Typewriter" w:hAnsi="American Typewriter"/>
+          <w:vertAlign w:val="subscript"/>
+        </w:rPr>
+        <w:t>1</w:t>
       </w:r>
       <w:r>
         <w:rPr>
@@ -2483,9 +2487,15 @@
       <w:r>
         <w:rPr>
           <w:rFonts w:ascii="American Typewriter" w:hAnsi="American Typewriter"/>
-          <w:vertAlign w:val="subscript"/>
-        </w:rPr>
-        <w:t>2,f</w:t>
+        </w:rPr>
+        <w:t>f</w:t>
+      </w:r>
+      <w:r>
+        <w:rPr>
+          <w:rFonts w:ascii="American Typewriter" w:hAnsi="American Typewriter"/>
+          <w:vertAlign w:val="subscript"/>
+        </w:rPr>
+        <w:t>2</w:t>
       </w:r>
       <w:r>
         <w:rPr>
@@ -2496,9 +2506,15 @@
       <w:r>
         <w:rPr>
           <w:rFonts w:ascii="American Typewriter" w:hAnsi="American Typewriter"/>
-          <w:vertAlign w:val="subscript"/>
-        </w:rPr>
-        <w:t>nf</w:t>
+        </w:rPr>
+        <w:t>f</w:t>
+      </w:r>
+      <w:r>
+        <w:rPr>
+          <w:rFonts w:ascii="American Typewriter" w:hAnsi="American Typewriter"/>
+          <w:vertAlign w:val="subscript"/>
+        </w:rPr>
+        <w:t>n</w:t>
       </w:r>
       <w:r>
         <w:rPr>
@@ -2542,9 +2558,15 @@
       <w:r>
         <w:rPr>
           <w:rFonts w:ascii="American Typewriter" w:hAnsi="American Typewriter"/>
-          <w:vertAlign w:val="subscript"/>
-        </w:rPr>
-        <w:t>1,f</w:t>
+        </w:rPr>
+        <w:t>f</w:t>
+      </w:r>
+      <w:r>
+        <w:rPr>
+          <w:rFonts w:ascii="American Typewriter" w:hAnsi="American Typewriter"/>
+          <w:vertAlign w:val="subscript"/>
+        </w:rPr>
+        <w:t>1</w:t>
       </w:r>
       <w:r>
         <w:rPr>
@@ -2555,9 +2577,15 @@
       <w:r>
         <w:rPr>
           <w:rFonts w:ascii="American Typewriter" w:hAnsi="American Typewriter"/>
-          <w:vertAlign w:val="subscript"/>
-        </w:rPr>
-        <w:t>2,f</w:t>
+        </w:rPr>
+        <w:t>f</w:t>
+      </w:r>
+      <w:r>
+        <w:rPr>
+          <w:rFonts w:ascii="American Typewriter" w:hAnsi="American Typewriter"/>
+          <w:vertAlign w:val="subscript"/>
+        </w:rPr>
+        <w:t>2</w:t>
       </w:r>
       <w:r>
         <w:rPr>
@@ -2568,9 +2596,15 @@
       <w:r>
         <w:rPr>
           <w:rFonts w:ascii="American Typewriter" w:hAnsi="American Typewriter"/>
-          <w:vertAlign w:val="subscript"/>
-        </w:rPr>
-        <w:t>nf</w:t>
+        </w:rPr>
+        <w:t>f</w:t>
+      </w:r>
+      <w:r>
+        <w:rPr>
+          <w:rFonts w:ascii="American Typewriter" w:hAnsi="American Typewriter"/>
+          <w:vertAlign w:val="subscript"/>
+        </w:rPr>
+        <w:t>n</w:t>
       </w:r>
       <w:r>
         <w:rPr>
@@ -2634,9 +2668,15 @@
       <w:r>
         <w:rPr>
           <w:rFonts w:ascii="American Typewriter" w:hAnsi="American Typewriter"/>
-          <w:vertAlign w:val="subscript"/>
-        </w:rPr>
-        <w:t>1,f</w:t>
+        </w:rPr>
+        <w:t>f</w:t>
+      </w:r>
+      <w:r>
+        <w:rPr>
+          <w:rFonts w:ascii="American Typewriter" w:hAnsi="American Typewriter"/>
+          <w:vertAlign w:val="subscript"/>
+        </w:rPr>
+        <w:t>1</w:t>
       </w:r>
       <w:r>
         <w:rPr>
@@ -2647,9 +2687,15 @@
       <w:r>
         <w:rPr>
           <w:rFonts w:ascii="American Typewriter" w:hAnsi="American Typewriter"/>
-          <w:vertAlign w:val="subscript"/>
-        </w:rPr>
-        <w:t>2,f</w:t>
+        </w:rPr>
+        <w:t>f</w:t>
+      </w:r>
+      <w:r>
+        <w:rPr>
+          <w:rFonts w:ascii="American Typewriter" w:hAnsi="American Typewriter"/>
+          <w:vertAlign w:val="subscript"/>
+        </w:rPr>
+        <w:t>2</w:t>
       </w:r>
       <w:r>
         <w:rPr>
@@ -2660,9 +2706,15 @@
       <w:r>
         <w:rPr>
           <w:rFonts w:ascii="American Typewriter" w:hAnsi="American Typewriter"/>
-          <w:vertAlign w:val="subscript"/>
-        </w:rPr>
-        <w:t>nf</w:t>
+        </w:rPr>
+        <w:t>f</w:t>
+      </w:r>
+      <w:r>
+        <w:rPr>
+          <w:rFonts w:ascii="American Typewriter" w:hAnsi="American Typewriter"/>
+          <w:vertAlign w:val="subscript"/>
+        </w:rPr>
+        <w:t>n</w:t>
       </w:r>
       <w:r>
         <w:rPr>
@@ -2847,14 +2899,14 @@
           <w:numId w:val="9"/>
         </w:numPr>
       </w:pPr>
-      <w:bookmarkStart w:id="5" w:name="_Toc508444057"/>
+      <w:bookmarkStart w:id="4" w:name="_Toc508444057"/>
       <w:r>
         <w:t>Processing</w:t>
       </w:r>
       <w:r>
         <w:t xml:space="preserve"> to Query Processing Interfaces Data Structures</w:t>
       </w:r>
-      <w:bookmarkEnd w:id="5"/>
+      <w:bookmarkEnd w:id="4"/>
     </w:p>
     <w:p>
       <w:r>
@@ -3020,7 +3072,7 @@
           <w:rFonts w:ascii="American Typewriter" w:hAnsi="American Typewriter"/>
           <w:vertAlign w:val="subscript"/>
         </w:rPr>
-        <w:t xml:space="preserve"> T1,D2</w:t>
+        <w:t>T1,D2</w:t>
       </w:r>
       <w:r>
         <w:rPr>
@@ -3033,7 +3085,7 @@
           <w:rFonts w:ascii="American Typewriter" w:hAnsi="American Typewriter"/>
           <w:vertAlign w:val="subscript"/>
         </w:rPr>
-        <w:t xml:space="preserve"> T1,Dn</w:t>
+        <w:t>T1,Dn</w:t>
       </w:r>
       <w:r>
         <w:rPr>
@@ -3060,7 +3112,7 @@
           <w:rFonts w:ascii="American Typewriter" w:hAnsi="American Typewriter"/>
           <w:vertAlign w:val="subscript"/>
         </w:rPr>
-        <w:t xml:space="preserve"> T2,D1</w:t>
+        <w:t>T2,D1</w:t>
       </w:r>
       <w:r>
         <w:rPr>
@@ -3073,7 +3125,7 @@
           <w:rFonts w:ascii="American Typewriter" w:hAnsi="American Typewriter"/>
           <w:vertAlign w:val="subscript"/>
         </w:rPr>
-        <w:t xml:space="preserve"> T2,D2</w:t>
+        <w:t>T2,D2</w:t>
       </w:r>
       <w:r>
         <w:rPr>
@@ -3086,7 +3138,7 @@
           <w:rFonts w:ascii="American Typewriter" w:hAnsi="American Typewriter"/>
           <w:vertAlign w:val="subscript"/>
         </w:rPr>
-        <w:t xml:space="preserve"> T2,Dn</w:t>
+        <w:t>T2,Dn</w:t>
       </w:r>
       <w:r>
         <w:rPr>
@@ -3127,7 +3179,7 @@
           <w:rFonts w:ascii="American Typewriter" w:hAnsi="American Typewriter"/>
           <w:vertAlign w:val="subscript"/>
         </w:rPr>
-        <w:t xml:space="preserve"> Tm,D1</w:t>
+        <w:t>Tm,D1</w:t>
       </w:r>
       <w:r>
         <w:rPr>
@@ -3140,7 +3192,7 @@
           <w:rFonts w:ascii="American Typewriter" w:hAnsi="American Typewriter"/>
           <w:vertAlign w:val="subscript"/>
         </w:rPr>
-        <w:t xml:space="preserve"> Tm,D2</w:t>
+        <w:t>Tm,D2</w:t>
       </w:r>
       <w:r>
         <w:rPr>
@@ -3153,7 +3205,7 @@
           <w:rFonts w:ascii="American Typewriter" w:hAnsi="American Typewriter"/>
           <w:vertAlign w:val="subscript"/>
         </w:rPr>
-        <w:t xml:space="preserve"> Tm,Dn</w:t>
+        <w:t>Tm,Dn</w:t>
       </w:r>
       <w:r>
         <w:rPr>
@@ -4044,6 +4096,7 @@
           <w:rFonts w:ascii="American Typewriter" w:hAnsi="American Typewriter"/>
         </w:rPr>
       </w:pPr>
+      <w:bookmarkStart w:id="5" w:name="_GoBack"/>
       <w:r>
         <w:rPr>
           <w:rFonts w:ascii="American Typewriter" w:hAnsi="American Typewriter"/>
@@ -4205,6 +4258,7 @@
         </w:numPr>
       </w:pPr>
       <w:bookmarkStart w:id="6" w:name="_Toc508444058"/>
+      <w:bookmarkEnd w:id="5"/>
       <w:r>
         <w:t>Query Processing to HMI Data Structures</w:t>
       </w:r>
@@ -7160,7 +7214,7 @@
 </file>
 
 <file path=customXml/itemProps1.xml><?xml version="1.0" encoding="utf-8"?>
-<ds:datastoreItem xmlns:ds="http://schemas.openxmlformats.org/officeDocument/2006/customXml" ds:itemID="{D1874B9C-8AC5-E545-B599-374EEEA15E1A}">
+<ds:datastoreItem xmlns:ds="http://schemas.openxmlformats.org/officeDocument/2006/customXml" ds:itemID="{465F04D0-5CBA-2E49-8E87-35D826FA6FD1}">
   <ds:schemaRefs>
     <ds:schemaRef ds:uri="http://schemas.openxmlformats.org/officeDocument/2006/bibliography"/>
   </ds:schemaRefs>

</xml_diff>

<commit_message>
Final Update from me
Added GitHub repo data - about all the updates I have to offer this weekend for the progress report
</commit_message>
<xml_diff>
--- a/EECS 767 Report_v1.docx
+++ b/EECS 767 Report_v1.docx
@@ -330,7 +330,7 @@
           <w:r>
             <w:fldChar w:fldCharType="separate"/>
           </w:r>
-          <w:hyperlink w:anchor="_Toc508444053" w:history="1">
+          <w:hyperlink w:anchor="_Toc508453004" w:history="1">
             <w:r>
               <w:rPr>
                 <w:rStyle w:val="Hyperlink"/>
@@ -373,7 +373,7 @@
                 <w:noProof/>
                 <w:webHidden/>
               </w:rPr>
-              <w:instrText xml:space="preserve"> PAGEREF _Toc508444053 \h </w:instrText>
+              <w:instrText xml:space="preserve"> PAGEREF _Toc508453004 \h </w:instrText>
             </w:r>
             <w:r>
               <w:rPr>
@@ -418,7 +418,7 @@
               <w:noProof/>
             </w:rPr>
           </w:pPr>
-          <w:hyperlink w:anchor="_Toc508444054" w:history="1">
+          <w:hyperlink w:anchor="_Toc508453005" w:history="1">
             <w:r>
               <w:rPr>
                 <w:rStyle w:val="Hyperlink"/>
@@ -461,7 +461,7 @@
                 <w:noProof/>
                 <w:webHidden/>
               </w:rPr>
-              <w:instrText xml:space="preserve"> PAGEREF _Toc508444054 \h </w:instrText>
+              <w:instrText xml:space="preserve"> PAGEREF _Toc508453005 \h </w:instrText>
             </w:r>
             <w:r>
               <w:rPr>
@@ -506,7 +506,7 @@
               <w:noProof/>
             </w:rPr>
           </w:pPr>
-          <w:hyperlink w:anchor="_Toc508444055" w:history="1">
+          <w:hyperlink w:anchor="_Toc508453006" w:history="1">
             <w:r>
               <w:rPr>
                 <w:rStyle w:val="Hyperlink"/>
@@ -549,7 +549,7 @@
                 <w:noProof/>
                 <w:webHidden/>
               </w:rPr>
-              <w:instrText xml:space="preserve"> PAGEREF _Toc508444055 \h </w:instrText>
+              <w:instrText xml:space="preserve"> PAGEREF _Toc508453006 \h </w:instrText>
             </w:r>
             <w:r>
               <w:rPr>
@@ -594,7 +594,7 @@
               <w:noProof/>
             </w:rPr>
           </w:pPr>
-          <w:hyperlink w:anchor="_Toc508444056" w:history="1">
+          <w:hyperlink w:anchor="_Toc508453007" w:history="1">
             <w:r>
               <w:rPr>
                 <w:rStyle w:val="Hyperlink"/>
@@ -637,7 +637,7 @@
                 <w:noProof/>
                 <w:webHidden/>
               </w:rPr>
-              <w:instrText xml:space="preserve"> PAGEREF _Toc508444056 \h </w:instrText>
+              <w:instrText xml:space="preserve"> PAGEREF _Toc508453007 \h </w:instrText>
             </w:r>
             <w:r>
               <w:rPr>
@@ -682,7 +682,7 @@
               <w:noProof/>
             </w:rPr>
           </w:pPr>
-          <w:hyperlink w:anchor="_Toc508444057" w:history="1">
+          <w:hyperlink w:anchor="_Toc508453008" w:history="1">
             <w:r>
               <w:rPr>
                 <w:rStyle w:val="Hyperlink"/>
@@ -725,7 +725,7 @@
                 <w:noProof/>
                 <w:webHidden/>
               </w:rPr>
-              <w:instrText xml:space="preserve"> PAGEREF _Toc508444057 \h </w:instrText>
+              <w:instrText xml:space="preserve"> PAGEREF _Toc508453008 \h </w:instrText>
             </w:r>
             <w:r>
               <w:rPr>
@@ -770,7 +770,7 @@
               <w:noProof/>
             </w:rPr>
           </w:pPr>
-          <w:hyperlink w:anchor="_Toc508444058" w:history="1">
+          <w:hyperlink w:anchor="_Toc508453009" w:history="1">
             <w:r>
               <w:rPr>
                 <w:rStyle w:val="Hyperlink"/>
@@ -813,7 +813,7 @@
                 <w:noProof/>
                 <w:webHidden/>
               </w:rPr>
-              <w:instrText xml:space="preserve"> PAGEREF _Toc508444058 \h </w:instrText>
+              <w:instrText xml:space="preserve"> PAGEREF _Toc508453009 \h </w:instrText>
             </w:r>
             <w:r>
               <w:rPr>
@@ -858,7 +858,7 @@
               <w:noProof/>
             </w:rPr>
           </w:pPr>
-          <w:hyperlink w:anchor="_Toc508444059" w:history="1">
+          <w:hyperlink w:anchor="_Toc508453010" w:history="1">
             <w:r>
               <w:rPr>
                 <w:rStyle w:val="Hyperlink"/>
@@ -901,7 +901,7 @@
                 <w:noProof/>
                 <w:webHidden/>
               </w:rPr>
-              <w:instrText xml:space="preserve"> PAGEREF _Toc508444059 \h </w:instrText>
+              <w:instrText xml:space="preserve"> PAGEREF _Toc508453010 \h </w:instrText>
             </w:r>
             <w:r>
               <w:rPr>
@@ -946,7 +946,7 @@
               <w:noProof/>
             </w:rPr>
           </w:pPr>
-          <w:hyperlink w:anchor="_Toc508444060" w:history="1">
+          <w:hyperlink w:anchor="_Toc508453011" w:history="1">
             <w:r>
               <w:rPr>
                 <w:rStyle w:val="Hyperlink"/>
@@ -989,7 +989,7 @@
                 <w:noProof/>
                 <w:webHidden/>
               </w:rPr>
-              <w:instrText xml:space="preserve"> PAGEREF _Toc508444060 \h </w:instrText>
+              <w:instrText xml:space="preserve"> PAGEREF _Toc508453011 \h </w:instrText>
             </w:r>
             <w:r>
               <w:rPr>
@@ -1034,7 +1034,7 @@
               <w:noProof/>
             </w:rPr>
           </w:pPr>
-          <w:hyperlink w:anchor="_Toc508444061" w:history="1">
+          <w:hyperlink w:anchor="_Toc508453012" w:history="1">
             <w:r>
               <w:rPr>
                 <w:rStyle w:val="Hyperlink"/>
@@ -1077,7 +1077,7 @@
                 <w:noProof/>
                 <w:webHidden/>
               </w:rPr>
-              <w:instrText xml:space="preserve"> PAGEREF _Toc508444061 \h </w:instrText>
+              <w:instrText xml:space="preserve"> PAGEREF _Toc508453012 \h </w:instrText>
             </w:r>
             <w:r>
               <w:rPr>
@@ -1098,6 +1098,360 @@
                 <w:webHidden/>
               </w:rPr>
               <w:t>7</w:t>
+            </w:r>
+            <w:r>
+              <w:rPr>
+                <w:noProof/>
+                <w:webHidden/>
+              </w:rPr>
+              <w:fldChar w:fldCharType="end"/>
+            </w:r>
+          </w:hyperlink>
+          <w:bookmarkStart w:id="0" w:name="_GoBack"/>
+          <w:bookmarkEnd w:id="0"/>
+        </w:p>
+        <w:p>
+          <w:pPr>
+            <w:pStyle w:val="TOC1"/>
+            <w:tabs>
+              <w:tab w:val="left" w:pos="1440"/>
+              <w:tab w:val="right" w:leader="dot" w:pos="9350"/>
+            </w:tabs>
+            <w:rPr>
+              <w:rFonts w:eastAsiaTheme="minorEastAsia"/>
+              <w:b w:val="0"/>
+              <w:bCs w:val="0"/>
+              <w:noProof/>
+            </w:rPr>
+          </w:pPr>
+          <w:hyperlink w:anchor="_Toc508453013" w:history="1">
+            <w:r>
+              <w:rPr>
+                <w:rStyle w:val="Hyperlink"/>
+                <w:noProof/>
+              </w:rPr>
+              <w:t>5.2.</w:t>
+            </w:r>
+            <w:r>
+              <w:rPr>
+                <w:rFonts w:eastAsiaTheme="minorEastAsia"/>
+                <w:b w:val="0"/>
+                <w:bCs w:val="0"/>
+                <w:noProof/>
+              </w:rPr>
+              <w:tab/>
+            </w:r>
+            <w:r>
+              <w:rPr>
+                <w:rStyle w:val="Hyperlink"/>
+                <w:noProof/>
+              </w:rPr>
+              <w:t>Indexing</w:t>
+            </w:r>
+            <w:r>
+              <w:rPr>
+                <w:noProof/>
+                <w:webHidden/>
+              </w:rPr>
+              <w:tab/>
+            </w:r>
+            <w:r>
+              <w:rPr>
+                <w:noProof/>
+                <w:webHidden/>
+              </w:rPr>
+              <w:fldChar w:fldCharType="begin"/>
+            </w:r>
+            <w:r>
+              <w:rPr>
+                <w:noProof/>
+                <w:webHidden/>
+              </w:rPr>
+              <w:instrText xml:space="preserve"> PAGEREF _Toc508453013 \h </w:instrText>
+            </w:r>
+            <w:r>
+              <w:rPr>
+                <w:noProof/>
+                <w:webHidden/>
+              </w:rPr>
+            </w:r>
+            <w:r>
+              <w:rPr>
+                <w:noProof/>
+                <w:webHidden/>
+              </w:rPr>
+              <w:fldChar w:fldCharType="separate"/>
+            </w:r>
+            <w:r>
+              <w:rPr>
+                <w:noProof/>
+                <w:webHidden/>
+              </w:rPr>
+              <w:t>7</w:t>
+            </w:r>
+            <w:r>
+              <w:rPr>
+                <w:noProof/>
+                <w:webHidden/>
+              </w:rPr>
+              <w:fldChar w:fldCharType="end"/>
+            </w:r>
+          </w:hyperlink>
+        </w:p>
+        <w:p>
+          <w:pPr>
+            <w:pStyle w:val="TOC1"/>
+            <w:tabs>
+              <w:tab w:val="left" w:pos="1200"/>
+              <w:tab w:val="right" w:leader="dot" w:pos="9350"/>
+            </w:tabs>
+            <w:rPr>
+              <w:rFonts w:eastAsiaTheme="minorEastAsia"/>
+              <w:b w:val="0"/>
+              <w:bCs w:val="0"/>
+              <w:noProof/>
+            </w:rPr>
+          </w:pPr>
+          <w:hyperlink w:anchor="_Toc508453014" w:history="1">
+            <w:r>
+              <w:rPr>
+                <w:rStyle w:val="Hyperlink"/>
+                <w:noProof/>
+              </w:rPr>
+              <w:t>6.</w:t>
+            </w:r>
+            <w:r>
+              <w:rPr>
+                <w:rFonts w:eastAsiaTheme="minorEastAsia"/>
+                <w:b w:val="0"/>
+                <w:bCs w:val="0"/>
+                <w:noProof/>
+              </w:rPr>
+              <w:tab/>
+            </w:r>
+            <w:r>
+              <w:rPr>
+                <w:rStyle w:val="Hyperlink"/>
+                <w:noProof/>
+              </w:rPr>
+              <w:t>Processing</w:t>
+            </w:r>
+            <w:r>
+              <w:rPr>
+                <w:noProof/>
+                <w:webHidden/>
+              </w:rPr>
+              <w:tab/>
+            </w:r>
+            <w:r>
+              <w:rPr>
+                <w:noProof/>
+                <w:webHidden/>
+              </w:rPr>
+              <w:fldChar w:fldCharType="begin"/>
+            </w:r>
+            <w:r>
+              <w:rPr>
+                <w:noProof/>
+                <w:webHidden/>
+              </w:rPr>
+              <w:instrText xml:space="preserve"> PAGEREF _Toc508453014 \h </w:instrText>
+            </w:r>
+            <w:r>
+              <w:rPr>
+                <w:noProof/>
+                <w:webHidden/>
+              </w:rPr>
+            </w:r>
+            <w:r>
+              <w:rPr>
+                <w:noProof/>
+                <w:webHidden/>
+              </w:rPr>
+              <w:fldChar w:fldCharType="separate"/>
+            </w:r>
+            <w:r>
+              <w:rPr>
+                <w:noProof/>
+                <w:webHidden/>
+              </w:rPr>
+              <w:t>8</w:t>
+            </w:r>
+            <w:r>
+              <w:rPr>
+                <w:noProof/>
+                <w:webHidden/>
+              </w:rPr>
+              <w:fldChar w:fldCharType="end"/>
+            </w:r>
+          </w:hyperlink>
+        </w:p>
+        <w:p>
+          <w:pPr>
+            <w:pStyle w:val="TOC1"/>
+            <w:tabs>
+              <w:tab w:val="left" w:pos="1200"/>
+              <w:tab w:val="right" w:leader="dot" w:pos="9350"/>
+            </w:tabs>
+            <w:rPr>
+              <w:rFonts w:eastAsiaTheme="minorEastAsia"/>
+              <w:b w:val="0"/>
+              <w:bCs w:val="0"/>
+              <w:noProof/>
+            </w:rPr>
+          </w:pPr>
+          <w:hyperlink w:anchor="_Toc508453015" w:history="1">
+            <w:r>
+              <w:rPr>
+                <w:rStyle w:val="Hyperlink"/>
+                <w:noProof/>
+              </w:rPr>
+              <w:t>7.</w:t>
+            </w:r>
+            <w:r>
+              <w:rPr>
+                <w:rFonts w:eastAsiaTheme="minorEastAsia"/>
+                <w:b w:val="0"/>
+                <w:bCs w:val="0"/>
+                <w:noProof/>
+              </w:rPr>
+              <w:tab/>
+            </w:r>
+            <w:r>
+              <w:rPr>
+                <w:rStyle w:val="Hyperlink"/>
+                <w:noProof/>
+              </w:rPr>
+              <w:t>Query</w:t>
+            </w:r>
+            <w:r>
+              <w:rPr>
+                <w:noProof/>
+                <w:webHidden/>
+              </w:rPr>
+              <w:tab/>
+            </w:r>
+            <w:r>
+              <w:rPr>
+                <w:noProof/>
+                <w:webHidden/>
+              </w:rPr>
+              <w:fldChar w:fldCharType="begin"/>
+            </w:r>
+            <w:r>
+              <w:rPr>
+                <w:noProof/>
+                <w:webHidden/>
+              </w:rPr>
+              <w:instrText xml:space="preserve"> PAGEREF _Toc508453015 \h </w:instrText>
+            </w:r>
+            <w:r>
+              <w:rPr>
+                <w:noProof/>
+                <w:webHidden/>
+              </w:rPr>
+            </w:r>
+            <w:r>
+              <w:rPr>
+                <w:noProof/>
+                <w:webHidden/>
+              </w:rPr>
+              <w:fldChar w:fldCharType="separate"/>
+            </w:r>
+            <w:r>
+              <w:rPr>
+                <w:noProof/>
+                <w:webHidden/>
+              </w:rPr>
+              <w:t>8</w:t>
+            </w:r>
+            <w:r>
+              <w:rPr>
+                <w:noProof/>
+                <w:webHidden/>
+              </w:rPr>
+              <w:fldChar w:fldCharType="end"/>
+            </w:r>
+          </w:hyperlink>
+        </w:p>
+        <w:p>
+          <w:pPr>
+            <w:pStyle w:val="TOC1"/>
+            <w:tabs>
+              <w:tab w:val="left" w:pos="1200"/>
+              <w:tab w:val="right" w:leader="dot" w:pos="9350"/>
+            </w:tabs>
+            <w:rPr>
+              <w:rFonts w:eastAsiaTheme="minorEastAsia"/>
+              <w:b w:val="0"/>
+              <w:bCs w:val="0"/>
+              <w:noProof/>
+            </w:rPr>
+          </w:pPr>
+          <w:hyperlink w:anchor="_Toc508453016" w:history="1">
+            <w:r>
+              <w:rPr>
+                <w:rStyle w:val="Hyperlink"/>
+                <w:noProof/>
+              </w:rPr>
+              <w:t>8.</w:t>
+            </w:r>
+            <w:r>
+              <w:rPr>
+                <w:rFonts w:eastAsiaTheme="minorEastAsia"/>
+                <w:b w:val="0"/>
+                <w:bCs w:val="0"/>
+                <w:noProof/>
+              </w:rPr>
+              <w:tab/>
+            </w:r>
+            <w:r>
+              <w:rPr>
+                <w:rStyle w:val="Hyperlink"/>
+                <w:noProof/>
+              </w:rPr>
+              <w:t>Appendix</w:t>
+            </w:r>
+            <w:r>
+              <w:rPr>
+                <w:noProof/>
+                <w:webHidden/>
+              </w:rPr>
+              <w:tab/>
+            </w:r>
+            <w:r>
+              <w:rPr>
+                <w:noProof/>
+                <w:webHidden/>
+              </w:rPr>
+              <w:fldChar w:fldCharType="begin"/>
+            </w:r>
+            <w:r>
+              <w:rPr>
+                <w:noProof/>
+                <w:webHidden/>
+              </w:rPr>
+              <w:instrText xml:space="preserve"> PAGEREF _Toc508453016 \h </w:instrText>
+            </w:r>
+            <w:r>
+              <w:rPr>
+                <w:noProof/>
+                <w:webHidden/>
+              </w:rPr>
+            </w:r>
+            <w:r>
+              <w:rPr>
+                <w:noProof/>
+                <w:webHidden/>
+              </w:rPr>
+              <w:fldChar w:fldCharType="separate"/>
+            </w:r>
+            <w:r>
+              <w:rPr>
+                <w:noProof/>
+                <w:webHidden/>
+              </w:rPr>
+              <w:t>9</w:t>
             </w:r>
             <w:r>
               <w:rPr>
@@ -1122,13 +1476,13 @@
               <w:noProof/>
             </w:rPr>
           </w:pPr>
-          <w:hyperlink w:anchor="_Toc508444062" w:history="1">
+          <w:hyperlink w:anchor="_Toc508453017" w:history="1">
             <w:r>
               <w:rPr>
                 <w:rStyle w:val="Hyperlink"/>
                 <w:noProof/>
               </w:rPr>
-              <w:t>5.2.</w:t>
+              <w:t>8.1.</w:t>
             </w:r>
             <w:r>
               <w:rPr>
@@ -1144,7 +1498,7 @@
                 <w:rStyle w:val="Hyperlink"/>
                 <w:noProof/>
               </w:rPr>
-              <w:t>Indexing</w:t>
+              <w:t>Group Log</w:t>
             </w:r>
             <w:r>
               <w:rPr>
@@ -1165,271 +1519,7 @@
                 <w:noProof/>
                 <w:webHidden/>
               </w:rPr>
-              <w:instrText xml:space="preserve"> PAGEREF _Toc508444062 \h </w:instrText>
-            </w:r>
-            <w:r>
-              <w:rPr>
-                <w:noProof/>
-                <w:webHidden/>
-              </w:rPr>
-            </w:r>
-            <w:r>
-              <w:rPr>
-                <w:noProof/>
-                <w:webHidden/>
-              </w:rPr>
-              <w:fldChar w:fldCharType="separate"/>
-            </w:r>
-            <w:r>
-              <w:rPr>
-                <w:noProof/>
-                <w:webHidden/>
-              </w:rPr>
-              <w:t>7</w:t>
-            </w:r>
-            <w:r>
-              <w:rPr>
-                <w:noProof/>
-                <w:webHidden/>
-              </w:rPr>
-              <w:fldChar w:fldCharType="end"/>
-            </w:r>
-          </w:hyperlink>
-        </w:p>
-        <w:p>
-          <w:pPr>
-            <w:pStyle w:val="TOC1"/>
-            <w:tabs>
-              <w:tab w:val="left" w:pos="1200"/>
-              <w:tab w:val="right" w:leader="dot" w:pos="9350"/>
-            </w:tabs>
-            <w:rPr>
-              <w:rFonts w:eastAsiaTheme="minorEastAsia"/>
-              <w:b w:val="0"/>
-              <w:bCs w:val="0"/>
-              <w:noProof/>
-            </w:rPr>
-          </w:pPr>
-          <w:hyperlink w:anchor="_Toc508444063" w:history="1">
-            <w:r>
-              <w:rPr>
-                <w:rStyle w:val="Hyperlink"/>
-                <w:noProof/>
-              </w:rPr>
-              <w:t>6.</w:t>
-            </w:r>
-            <w:r>
-              <w:rPr>
-                <w:rFonts w:eastAsiaTheme="minorEastAsia"/>
-                <w:b w:val="0"/>
-                <w:bCs w:val="0"/>
-                <w:noProof/>
-              </w:rPr>
-              <w:tab/>
-            </w:r>
-            <w:r>
-              <w:rPr>
-                <w:rStyle w:val="Hyperlink"/>
-                <w:noProof/>
-              </w:rPr>
-              <w:t>Processing</w:t>
-            </w:r>
-            <w:r>
-              <w:rPr>
-                <w:noProof/>
-                <w:webHidden/>
-              </w:rPr>
-              <w:tab/>
-            </w:r>
-            <w:r>
-              <w:rPr>
-                <w:noProof/>
-                <w:webHidden/>
-              </w:rPr>
-              <w:fldChar w:fldCharType="begin"/>
-            </w:r>
-            <w:r>
-              <w:rPr>
-                <w:noProof/>
-                <w:webHidden/>
-              </w:rPr>
-              <w:instrText xml:space="preserve"> PAGEREF _Toc508444063 \h </w:instrText>
-            </w:r>
-            <w:r>
-              <w:rPr>
-                <w:noProof/>
-                <w:webHidden/>
-              </w:rPr>
-            </w:r>
-            <w:r>
-              <w:rPr>
-                <w:noProof/>
-                <w:webHidden/>
-              </w:rPr>
-              <w:fldChar w:fldCharType="separate"/>
-            </w:r>
-            <w:r>
-              <w:rPr>
-                <w:noProof/>
-                <w:webHidden/>
-              </w:rPr>
-              <w:t>8</w:t>
-            </w:r>
-            <w:r>
-              <w:rPr>
-                <w:noProof/>
-                <w:webHidden/>
-              </w:rPr>
-              <w:fldChar w:fldCharType="end"/>
-            </w:r>
-          </w:hyperlink>
-        </w:p>
-        <w:p>
-          <w:pPr>
-            <w:pStyle w:val="TOC1"/>
-            <w:tabs>
-              <w:tab w:val="left" w:pos="1200"/>
-              <w:tab w:val="right" w:leader="dot" w:pos="9350"/>
-            </w:tabs>
-            <w:rPr>
-              <w:rFonts w:eastAsiaTheme="minorEastAsia"/>
-              <w:b w:val="0"/>
-              <w:bCs w:val="0"/>
-              <w:noProof/>
-            </w:rPr>
-          </w:pPr>
-          <w:hyperlink w:anchor="_Toc508444064" w:history="1">
-            <w:r>
-              <w:rPr>
-                <w:rStyle w:val="Hyperlink"/>
-                <w:noProof/>
-              </w:rPr>
-              <w:t>7.</w:t>
-            </w:r>
-            <w:r>
-              <w:rPr>
-                <w:rFonts w:eastAsiaTheme="minorEastAsia"/>
-                <w:b w:val="0"/>
-                <w:bCs w:val="0"/>
-                <w:noProof/>
-              </w:rPr>
-              <w:tab/>
-            </w:r>
-            <w:r>
-              <w:rPr>
-                <w:rStyle w:val="Hyperlink"/>
-                <w:noProof/>
-              </w:rPr>
-              <w:t>Query</w:t>
-            </w:r>
-            <w:r>
-              <w:rPr>
-                <w:noProof/>
-                <w:webHidden/>
-              </w:rPr>
-              <w:tab/>
-            </w:r>
-            <w:r>
-              <w:rPr>
-                <w:noProof/>
-                <w:webHidden/>
-              </w:rPr>
-              <w:fldChar w:fldCharType="begin"/>
-            </w:r>
-            <w:r>
-              <w:rPr>
-                <w:noProof/>
-                <w:webHidden/>
-              </w:rPr>
-              <w:instrText xml:space="preserve"> PAGEREF _Toc508444064 \h </w:instrText>
-            </w:r>
-            <w:r>
-              <w:rPr>
-                <w:noProof/>
-                <w:webHidden/>
-              </w:rPr>
-            </w:r>
-            <w:r>
-              <w:rPr>
-                <w:noProof/>
-                <w:webHidden/>
-              </w:rPr>
-              <w:fldChar w:fldCharType="separate"/>
-            </w:r>
-            <w:r>
-              <w:rPr>
-                <w:noProof/>
-                <w:webHidden/>
-              </w:rPr>
-              <w:t>8</w:t>
-            </w:r>
-            <w:r>
-              <w:rPr>
-                <w:noProof/>
-                <w:webHidden/>
-              </w:rPr>
-              <w:fldChar w:fldCharType="end"/>
-            </w:r>
-          </w:hyperlink>
-        </w:p>
-        <w:p>
-          <w:pPr>
-            <w:pStyle w:val="TOC1"/>
-            <w:tabs>
-              <w:tab w:val="left" w:pos="1200"/>
-              <w:tab w:val="right" w:leader="dot" w:pos="9350"/>
-            </w:tabs>
-            <w:rPr>
-              <w:rFonts w:eastAsiaTheme="minorEastAsia"/>
-              <w:b w:val="0"/>
-              <w:bCs w:val="0"/>
-              <w:noProof/>
-            </w:rPr>
-          </w:pPr>
-          <w:hyperlink w:anchor="_Toc508444065" w:history="1">
-            <w:r>
-              <w:rPr>
-                <w:rStyle w:val="Hyperlink"/>
-                <w:noProof/>
-              </w:rPr>
-              <w:t>8.</w:t>
-            </w:r>
-            <w:r>
-              <w:rPr>
-                <w:rFonts w:eastAsiaTheme="minorEastAsia"/>
-                <w:b w:val="0"/>
-                <w:bCs w:val="0"/>
-                <w:noProof/>
-              </w:rPr>
-              <w:tab/>
-            </w:r>
-            <w:r>
-              <w:rPr>
-                <w:rStyle w:val="Hyperlink"/>
-                <w:noProof/>
-              </w:rPr>
-              <w:t>Appendix</w:t>
-            </w:r>
-            <w:r>
-              <w:rPr>
-                <w:noProof/>
-                <w:webHidden/>
-              </w:rPr>
-              <w:tab/>
-            </w:r>
-            <w:r>
-              <w:rPr>
-                <w:noProof/>
-                <w:webHidden/>
-              </w:rPr>
-              <w:fldChar w:fldCharType="begin"/>
-            </w:r>
-            <w:r>
-              <w:rPr>
-                <w:noProof/>
-                <w:webHidden/>
-              </w:rPr>
-              <w:instrText xml:space="preserve"> PAGEREF _Toc508444065 \h </w:instrText>
+              <w:instrText xml:space="preserve"> PAGEREF _Toc508453017 \h </w:instrText>
             </w:r>
             <w:r>
               <w:rPr>
@@ -1474,13 +1564,13 @@
               <w:noProof/>
             </w:rPr>
           </w:pPr>
-          <w:hyperlink w:anchor="_Toc508444066" w:history="1">
+          <w:hyperlink w:anchor="_Toc508453018" w:history="1">
             <w:r>
               <w:rPr>
                 <w:rStyle w:val="Hyperlink"/>
                 <w:noProof/>
               </w:rPr>
-              <w:t>8.1.</w:t>
+              <w:t>8.2.</w:t>
             </w:r>
             <w:r>
               <w:rPr>
@@ -1496,7 +1586,7 @@
                 <w:rStyle w:val="Hyperlink"/>
                 <w:noProof/>
               </w:rPr>
-              <w:t>Group Log</w:t>
+              <w:t>GitHub Contributions</w:t>
             </w:r>
             <w:r>
               <w:rPr>
@@ -1517,7 +1607,7 @@
                 <w:noProof/>
                 <w:webHidden/>
               </w:rPr>
-              <w:instrText xml:space="preserve"> PAGEREF _Toc508444066 \h </w:instrText>
+              <w:instrText xml:space="preserve"> PAGEREF _Toc508453018 \h </w:instrText>
             </w:r>
             <w:r>
               <w:rPr>
@@ -1537,7 +1627,95 @@
                 <w:noProof/>
                 <w:webHidden/>
               </w:rPr>
-              <w:t>9</w:t>
+              <w:t>10</w:t>
+            </w:r>
+            <w:r>
+              <w:rPr>
+                <w:noProof/>
+                <w:webHidden/>
+              </w:rPr>
+              <w:fldChar w:fldCharType="end"/>
+            </w:r>
+          </w:hyperlink>
+        </w:p>
+        <w:p>
+          <w:pPr>
+            <w:pStyle w:val="TOC1"/>
+            <w:tabs>
+              <w:tab w:val="left" w:pos="1440"/>
+              <w:tab w:val="right" w:leader="dot" w:pos="9350"/>
+            </w:tabs>
+            <w:rPr>
+              <w:rFonts w:eastAsiaTheme="minorEastAsia"/>
+              <w:b w:val="0"/>
+              <w:bCs w:val="0"/>
+              <w:noProof/>
+            </w:rPr>
+          </w:pPr>
+          <w:hyperlink w:anchor="_Toc508453019" w:history="1">
+            <w:r>
+              <w:rPr>
+                <w:rStyle w:val="Hyperlink"/>
+                <w:noProof/>
+              </w:rPr>
+              <w:t>8.3.</w:t>
+            </w:r>
+            <w:r>
+              <w:rPr>
+                <w:rFonts w:eastAsiaTheme="minorEastAsia"/>
+                <w:b w:val="0"/>
+                <w:bCs w:val="0"/>
+                <w:noProof/>
+              </w:rPr>
+              <w:tab/>
+            </w:r>
+            <w:r>
+              <w:rPr>
+                <w:rStyle w:val="Hyperlink"/>
+                <w:noProof/>
+              </w:rPr>
+              <w:t>GitHub ChangeLog</w:t>
+            </w:r>
+            <w:r>
+              <w:rPr>
+                <w:noProof/>
+                <w:webHidden/>
+              </w:rPr>
+              <w:tab/>
+            </w:r>
+            <w:r>
+              <w:rPr>
+                <w:noProof/>
+                <w:webHidden/>
+              </w:rPr>
+              <w:fldChar w:fldCharType="begin"/>
+            </w:r>
+            <w:r>
+              <w:rPr>
+                <w:noProof/>
+                <w:webHidden/>
+              </w:rPr>
+              <w:instrText xml:space="preserve"> PAGEREF _Toc508453019 \h </w:instrText>
+            </w:r>
+            <w:r>
+              <w:rPr>
+                <w:noProof/>
+                <w:webHidden/>
+              </w:rPr>
+            </w:r>
+            <w:r>
+              <w:rPr>
+                <w:noProof/>
+                <w:webHidden/>
+              </w:rPr>
+              <w:fldChar w:fldCharType="separate"/>
+            </w:r>
+            <w:r>
+              <w:rPr>
+                <w:noProof/>
+                <w:webHidden/>
+              </w:rPr>
+              <w:t>10</w:t>
             </w:r>
             <w:r>
               <w:rPr>
@@ -1679,12 +1857,11 @@
           <w:numId w:val="9"/>
         </w:numPr>
       </w:pPr>
-      <w:bookmarkStart w:id="0" w:name="_Toc508444053"/>
-      <w:r>
-        <w:lastRenderedPageBreak/>
+      <w:bookmarkStart w:id="1" w:name="_Toc508453004"/>
+      <w:r>
         <w:t>Introduction</w:t>
       </w:r>
-      <w:bookmarkEnd w:id="0"/>
+      <w:bookmarkEnd w:id="1"/>
     </w:p>
     <w:p>
       <w:r>
@@ -1789,12 +1966,12 @@
           <w:numId w:val="9"/>
         </w:numPr>
       </w:pPr>
-      <w:bookmarkStart w:id="1" w:name="_Toc508444054"/>
+      <w:bookmarkStart w:id="2" w:name="_Toc508453005"/>
       <w:r>
         <w:lastRenderedPageBreak/>
         <w:t>Programming Platform and Version Control Selection</w:t>
       </w:r>
-      <w:bookmarkEnd w:id="1"/>
+      <w:bookmarkEnd w:id="2"/>
     </w:p>
     <w:p>
       <w:r>
@@ -1927,11 +2104,11 @@
           <w:numId w:val="9"/>
         </w:numPr>
       </w:pPr>
-      <w:bookmarkStart w:id="2" w:name="_Toc508444055"/>
+      <w:bookmarkStart w:id="3" w:name="_Toc508453006"/>
       <w:r>
         <w:t>Data Structures</w:t>
       </w:r>
-      <w:bookmarkEnd w:id="2"/>
+      <w:bookmarkEnd w:id="3"/>
     </w:p>
     <w:p>
       <w:r>
@@ -1967,7 +2144,7 @@
           <w:numId w:val="9"/>
         </w:numPr>
       </w:pPr>
-      <w:bookmarkStart w:id="3" w:name="_Toc508444056"/>
+      <w:bookmarkStart w:id="4" w:name="_Toc508453007"/>
       <w:r>
         <w:t xml:space="preserve">Pre-Processing to </w:t>
       </w:r>
@@ -1977,7 +2154,7 @@
       <w:r>
         <w:t xml:space="preserve"> Interface Data Structures</w:t>
       </w:r>
-      <w:bookmarkEnd w:id="3"/>
+      <w:bookmarkEnd w:id="4"/>
     </w:p>
     <w:p>
       <w:r>
@@ -2899,14 +3076,14 @@
           <w:numId w:val="9"/>
         </w:numPr>
       </w:pPr>
-      <w:bookmarkStart w:id="4" w:name="_Toc508444057"/>
+      <w:bookmarkStart w:id="5" w:name="_Toc508453008"/>
       <w:r>
         <w:t>Processing</w:t>
       </w:r>
       <w:r>
         <w:t xml:space="preserve"> to Query Processing Interfaces Data Structures</w:t>
       </w:r>
-      <w:bookmarkEnd w:id="4"/>
+      <w:bookmarkEnd w:id="5"/>
     </w:p>
     <w:p>
       <w:r>
@@ -4096,7 +4273,6 @@
           <w:rFonts w:ascii="American Typewriter" w:hAnsi="American Typewriter"/>
         </w:rPr>
       </w:pPr>
-      <w:bookmarkStart w:id="5" w:name="_GoBack"/>
       <w:r>
         <w:rPr>
           <w:rFonts w:ascii="American Typewriter" w:hAnsi="American Typewriter"/>
@@ -4257,8 +4433,7 @@
           <w:numId w:val="9"/>
         </w:numPr>
       </w:pPr>
-      <w:bookmarkStart w:id="6" w:name="_Toc508444058"/>
-      <w:bookmarkEnd w:id="5"/>
+      <w:bookmarkStart w:id="6" w:name="_Toc508453009"/>
       <w:r>
         <w:t>Query Processing to HMI Data Structures</w:t>
       </w:r>
@@ -4573,7 +4748,7 @@
           <w:numId w:val="9"/>
         </w:numPr>
       </w:pPr>
-      <w:bookmarkStart w:id="7" w:name="_Toc508444059"/>
+      <w:bookmarkStart w:id="7" w:name="_Toc508453010"/>
       <w:r>
         <w:t>Ingest</w:t>
       </w:r>
@@ -4666,7 +4841,7 @@
           <w:numId w:val="9"/>
         </w:numPr>
       </w:pPr>
-      <w:bookmarkStart w:id="8" w:name="_Toc508444060"/>
+      <w:bookmarkStart w:id="8" w:name="_Toc508453011"/>
       <w:r>
         <w:t>Preprocessing</w:t>
       </w:r>
@@ -4683,7 +4858,7 @@
           <w:numId w:val="9"/>
         </w:numPr>
       </w:pPr>
-      <w:bookmarkStart w:id="9" w:name="_Toc508444061"/>
+      <w:bookmarkStart w:id="9" w:name="_Toc508453012"/>
       <w:r>
         <w:t>Tokenization</w:t>
       </w:r>
@@ -4843,7 +5018,7 @@
           <w:numId w:val="9"/>
         </w:numPr>
       </w:pPr>
-      <w:bookmarkStart w:id="10" w:name="_Toc508444062"/>
+      <w:bookmarkStart w:id="10" w:name="_Toc508453013"/>
       <w:r>
         <w:t>Indexing</w:t>
       </w:r>
@@ -4951,7 +5126,7 @@
           <w:numId w:val="9"/>
         </w:numPr>
       </w:pPr>
-      <w:bookmarkStart w:id="11" w:name="_Toc508444063"/>
+      <w:bookmarkStart w:id="11" w:name="_Toc508453014"/>
       <w:r>
         <w:t>Processing</w:t>
       </w:r>
@@ -5001,7 +5176,7 @@
           <w:numId w:val="9"/>
         </w:numPr>
       </w:pPr>
-      <w:bookmarkStart w:id="12" w:name="_Toc508444064"/>
+      <w:bookmarkStart w:id="12" w:name="_Toc508453015"/>
       <w:r>
         <w:t>Query</w:t>
       </w:r>
@@ -5062,7 +5237,7 @@
           <w:numId w:val="9"/>
         </w:numPr>
       </w:pPr>
-      <w:bookmarkStart w:id="13" w:name="_Toc508444065"/>
+      <w:bookmarkStart w:id="13" w:name="_Toc508453016"/>
       <w:r>
         <w:lastRenderedPageBreak/>
         <w:t>Appendix</w:t>
@@ -5077,7 +5252,7 @@
           <w:numId w:val="9"/>
         </w:numPr>
       </w:pPr>
-      <w:bookmarkStart w:id="14" w:name="_Toc508444066"/>
+      <w:bookmarkStart w:id="14" w:name="_Toc508453017"/>
       <w:r>
         <w:t xml:space="preserve">Group </w:t>
       </w:r>
@@ -5263,6 +5438,3670 @@
         <w:t>5 Mar 2018L Met to go over current status, the progress report and functionality. Discussed implementation for term proximity ranking and feedback relevance. Team discussed data structures to pass for proximity and how feedback relevance should work in our search engine. Also assigned sections for working on the progress report.</w:t>
       </w:r>
     </w:p>
+    <w:p>
+      <w:pPr>
+        <w:pStyle w:val="Heading1"/>
+        <w:numPr>
+          <w:ilvl w:val="1"/>
+          <w:numId w:val="9"/>
+        </w:numPr>
+      </w:pPr>
+      <w:bookmarkStart w:id="15" w:name="_Toc508453018"/>
+      <w:r>
+        <w:lastRenderedPageBreak/>
+        <w:t>GitHub Contributions</w:t>
+      </w:r>
+      <w:bookmarkEnd w:id="15"/>
+    </w:p>
+    <w:p>
+      <w:pPr>
+        <w:jc w:val="center"/>
+      </w:pPr>
+      <w:r>
+        <w:rPr>
+          <w:noProof/>
+        </w:rPr>
+        <w:drawing>
+          <wp:inline distT="0" distB="0" distL="0" distR="0" wp14:anchorId="2CC280F7" wp14:editId="636C1B66">
+            <wp:extent cx="5943600" cy="5679440"/>
+            <wp:effectExtent l="0" t="0" r="0" b="0"/>
+            <wp:docPr id="3" name="Picture 3"/>
+            <wp:cNvGraphicFramePr>
+              <a:graphicFrameLocks xmlns:a="http://schemas.openxmlformats.org/drawingml/2006/main" noChangeAspect="1"/>
+            </wp:cNvGraphicFramePr>
+            <a:graphic xmlns:a="http://schemas.openxmlformats.org/drawingml/2006/main">
+              <a:graphicData uri="http://schemas.openxmlformats.org/drawingml/2006/picture">
+                <pic:pic xmlns:pic="http://schemas.openxmlformats.org/drawingml/2006/picture">
+                  <pic:nvPicPr>
+                    <pic:cNvPr id="3" name="Screen Shot 2018-03-10 at 1.46.29 PM.png"/>
+                    <pic:cNvPicPr/>
+                  </pic:nvPicPr>
+                  <pic:blipFill>
+                    <a:blip r:embed="rId10">
+                      <a:extLst>
+                        <a:ext uri="{28A0092B-C50C-407E-A947-70E740481C1C}">
+                          <a14:useLocalDpi xmlns:a14="http://schemas.microsoft.com/office/drawing/2010/main" val="0"/>
+                        </a:ext>
+                      </a:extLst>
+                    </a:blip>
+                    <a:stretch>
+                      <a:fillRect/>
+                    </a:stretch>
+                  </pic:blipFill>
+                  <pic:spPr>
+                    <a:xfrm>
+                      <a:off x="0" y="0"/>
+                      <a:ext cx="5943600" cy="5679440"/>
+                    </a:xfrm>
+                    <a:prstGeom prst="rect">
+                      <a:avLst/>
+                    </a:prstGeom>
+                  </pic:spPr>
+                </pic:pic>
+              </a:graphicData>
+            </a:graphic>
+          </wp:inline>
+        </w:drawing>
+      </w:r>
+    </w:p>
+    <w:p>
+      <w:pPr>
+        <w:pStyle w:val="Heading1"/>
+        <w:numPr>
+          <w:ilvl w:val="1"/>
+          <w:numId w:val="9"/>
+        </w:numPr>
+      </w:pPr>
+      <w:bookmarkStart w:id="16" w:name="_Toc508453019"/>
+      <w:r>
+        <w:t>GitHub</w:t>
+      </w:r>
+      <w:r>
+        <w:t xml:space="preserve"> </w:t>
+      </w:r>
+      <w:r>
+        <w:t>Change</w:t>
+      </w:r>
+      <w:r>
+        <w:t>Log</w:t>
+      </w:r>
+      <w:bookmarkEnd w:id="16"/>
+    </w:p>
+    <w:p>
+      <w:pPr>
+        <w:pStyle w:val="PlainText"/>
+        <w:ind w:left="270"/>
+        <w:rPr>
+          <w:rFonts w:ascii="Courier New" w:hAnsi="Courier New" w:cs="Courier New"/>
+        </w:rPr>
+      </w:pPr>
+      <w:r>
+        <w:rPr>
+          <w:rFonts w:ascii="Courier New" w:hAnsi="Courier New" w:cs="Courier New"/>
+        </w:rPr>
+        <w:t>commit a721d2f522ca97e7d36157a094b08e7b02bf5e65</w:t>
+      </w:r>
+      <w:r>
+        <w:rPr>
+          <w:rFonts w:ascii="Courier New" w:hAnsi="Courier New" w:cs="Courier New"/>
+        </w:rPr>
+        <w:t xml:space="preserve"> </w:t>
+      </w:r>
+      <w:r>
+        <w:rPr>
+          <w:rFonts w:ascii="Courier New" w:hAnsi="Courier New" w:cs="Courier New"/>
+        </w:rPr>
+        <w:t>(HEAD -&gt; master, origin/master, origin/HEAD)</w:t>
+      </w:r>
+    </w:p>
+    <w:p>
+      <w:pPr>
+        <w:pStyle w:val="PlainText"/>
+        <w:ind w:left="270"/>
+        <w:rPr>
+          <w:rFonts w:ascii="Courier New" w:hAnsi="Courier New" w:cs="Courier New"/>
+        </w:rPr>
+      </w:pPr>
+      <w:r>
+        <w:rPr>
+          <w:rFonts w:ascii="Courier New" w:hAnsi="Courier New" w:cs="Courier New"/>
+        </w:rPr>
+        <w:t>Author: Ron &lt;ron@merehuman.net&gt;</w:t>
+      </w:r>
+    </w:p>
+    <w:p>
+      <w:pPr>
+        <w:pStyle w:val="PlainText"/>
+        <w:ind w:left="270"/>
+        <w:rPr>
+          <w:rFonts w:ascii="Courier New" w:hAnsi="Courier New" w:cs="Courier New"/>
+        </w:rPr>
+      </w:pPr>
+    </w:p>
+    <w:p>
+      <w:pPr>
+        <w:pStyle w:val="PlainText"/>
+        <w:ind w:left="270"/>
+        <w:rPr>
+          <w:rFonts w:ascii="Courier New" w:hAnsi="Courier New" w:cs="Courier New"/>
+        </w:rPr>
+      </w:pPr>
+      <w:r>
+        <w:rPr>
+          <w:rFonts w:ascii="Courier New" w:hAnsi="Courier New" w:cs="Courier New"/>
+        </w:rPr>
+        <w:t xml:space="preserve">    Added termIndex and proxVector to Processing</w:t>
+      </w:r>
+    </w:p>
+    <w:p>
+      <w:pPr>
+        <w:pStyle w:val="PlainText"/>
+        <w:ind w:left="270"/>
+        <w:rPr>
+          <w:rFonts w:ascii="Courier New" w:hAnsi="Courier New" w:cs="Courier New"/>
+        </w:rPr>
+      </w:pPr>
+    </w:p>
+    <w:p>
+      <w:pPr>
+        <w:pStyle w:val="PlainText"/>
+        <w:ind w:left="270"/>
+        <w:rPr>
+          <w:rFonts w:ascii="Courier New" w:hAnsi="Courier New" w:cs="Courier New"/>
+        </w:rPr>
+      </w:pPr>
+      <w:r>
+        <w:rPr>
+          <w:rFonts w:ascii="Courier New" w:hAnsi="Courier New" w:cs="Courier New"/>
+        </w:rPr>
+        <w:t>commit a255d61ad5aafa0064315d40929fc10441d4ede4</w:t>
+      </w:r>
+    </w:p>
+    <w:p>
+      <w:pPr>
+        <w:pStyle w:val="PlainText"/>
+        <w:ind w:left="270"/>
+        <w:rPr>
+          <w:rFonts w:ascii="Courier New" w:hAnsi="Courier New" w:cs="Courier New"/>
+        </w:rPr>
+      </w:pPr>
+      <w:r>
+        <w:rPr>
+          <w:rFonts w:ascii="Courier New" w:hAnsi="Courier New" w:cs="Courier New"/>
+        </w:rPr>
+        <w:t>Merge: be5e8be 46e6696</w:t>
+      </w:r>
+    </w:p>
+    <w:p>
+      <w:pPr>
+        <w:pStyle w:val="PlainText"/>
+        <w:ind w:left="270"/>
+        <w:rPr>
+          <w:rFonts w:ascii="Courier New" w:hAnsi="Courier New" w:cs="Courier New"/>
+        </w:rPr>
+      </w:pPr>
+      <w:r>
+        <w:rPr>
+          <w:rFonts w:ascii="Courier New" w:hAnsi="Courier New" w:cs="Courier New"/>
+        </w:rPr>
+        <w:t>Author: Ron &lt;ron@merehuman.net&gt;</w:t>
+      </w:r>
+    </w:p>
+    <w:p>
+      <w:pPr>
+        <w:pStyle w:val="PlainText"/>
+        <w:ind w:left="270"/>
+        <w:rPr>
+          <w:rFonts w:ascii="Courier New" w:hAnsi="Courier New" w:cs="Courier New"/>
+        </w:rPr>
+      </w:pPr>
+    </w:p>
+    <w:p>
+      <w:pPr>
+        <w:pStyle w:val="PlainText"/>
+        <w:ind w:left="270"/>
+        <w:rPr>
+          <w:rFonts w:ascii="Courier New" w:hAnsi="Courier New" w:cs="Courier New"/>
+        </w:rPr>
+      </w:pPr>
+      <w:r>
+        <w:rPr>
+          <w:rFonts w:ascii="Courier New" w:hAnsi="Courier New" w:cs="Courier New"/>
+        </w:rPr>
+        <w:t xml:space="preserve">    Merge branch 'master' of https://github.com/ronandrews/eecs767</w:t>
+      </w:r>
+    </w:p>
+    <w:p>
+      <w:pPr>
+        <w:pStyle w:val="PlainText"/>
+        <w:ind w:left="270"/>
+        <w:rPr>
+          <w:rFonts w:ascii="Courier New" w:hAnsi="Courier New" w:cs="Courier New"/>
+        </w:rPr>
+      </w:pPr>
+    </w:p>
+    <w:p>
+      <w:pPr>
+        <w:pStyle w:val="PlainText"/>
+        <w:ind w:left="270"/>
+        <w:rPr>
+          <w:rFonts w:ascii="Courier New" w:hAnsi="Courier New" w:cs="Courier New"/>
+        </w:rPr>
+      </w:pPr>
+      <w:r>
+        <w:rPr>
+          <w:rFonts w:ascii="Courier New" w:hAnsi="Courier New" w:cs="Courier New"/>
+        </w:rPr>
+        <w:lastRenderedPageBreak/>
+        <w:t>commit be5e8be73360f6f19ece98b344fcf860a3a0529c</w:t>
+      </w:r>
+    </w:p>
+    <w:p>
+      <w:pPr>
+        <w:pStyle w:val="PlainText"/>
+        <w:ind w:left="270"/>
+        <w:rPr>
+          <w:rFonts w:ascii="Courier New" w:hAnsi="Courier New" w:cs="Courier New"/>
+        </w:rPr>
+      </w:pPr>
+      <w:r>
+        <w:rPr>
+          <w:rFonts w:ascii="Courier New" w:hAnsi="Courier New" w:cs="Courier New"/>
+        </w:rPr>
+        <w:t>Author: Ron &lt;ron@merehuman.net&gt;</w:t>
+      </w:r>
+    </w:p>
+    <w:p>
+      <w:pPr>
+        <w:pStyle w:val="PlainText"/>
+        <w:ind w:left="270"/>
+        <w:rPr>
+          <w:rFonts w:ascii="Courier New" w:hAnsi="Courier New" w:cs="Courier New"/>
+        </w:rPr>
+      </w:pPr>
+    </w:p>
+    <w:p>
+      <w:pPr>
+        <w:pStyle w:val="PlainText"/>
+        <w:ind w:left="270"/>
+        <w:rPr>
+          <w:rFonts w:ascii="Courier New" w:hAnsi="Courier New" w:cs="Courier New"/>
+        </w:rPr>
+      </w:pPr>
+      <w:r>
+        <w:rPr>
+          <w:rFonts w:ascii="Courier New" w:hAnsi="Courier New" w:cs="Courier New"/>
+        </w:rPr>
+        <w:t xml:space="preserve">    Formatting, seeShelve, and Template</w:t>
+      </w:r>
+    </w:p>
+    <w:p>
+      <w:pPr>
+        <w:pStyle w:val="PlainText"/>
+        <w:ind w:left="270"/>
+        <w:rPr>
+          <w:rFonts w:ascii="Courier New" w:hAnsi="Courier New" w:cs="Courier New"/>
+        </w:rPr>
+      </w:pPr>
+    </w:p>
+    <w:p>
+      <w:pPr>
+        <w:pStyle w:val="PlainText"/>
+        <w:ind w:left="270"/>
+        <w:rPr>
+          <w:rFonts w:ascii="Courier New" w:hAnsi="Courier New" w:cs="Courier New"/>
+        </w:rPr>
+      </w:pPr>
+      <w:r>
+        <w:rPr>
+          <w:rFonts w:ascii="Courier New" w:hAnsi="Courier New" w:cs="Courier New"/>
+        </w:rPr>
+        <w:t>commit 46e669667f0b0d930e7bf426352619cb4bd6dfeb</w:t>
+      </w:r>
+    </w:p>
+    <w:p>
+      <w:pPr>
+        <w:pStyle w:val="PlainText"/>
+        <w:ind w:left="270"/>
+        <w:rPr>
+          <w:rFonts w:ascii="Courier New" w:hAnsi="Courier New" w:cs="Courier New"/>
+        </w:rPr>
+      </w:pPr>
+      <w:r>
+        <w:rPr>
+          <w:rFonts w:ascii="Courier New" w:hAnsi="Courier New" w:cs="Courier New"/>
+        </w:rPr>
+        <w:t>Author: Nidhimidha &lt;36167384+Nidhimidha@users.noreply.github.com&gt;</w:t>
+      </w:r>
+    </w:p>
+    <w:p>
+      <w:pPr>
+        <w:pStyle w:val="PlainText"/>
+        <w:ind w:left="270"/>
+        <w:rPr>
+          <w:rFonts w:ascii="Courier New" w:hAnsi="Courier New" w:cs="Courier New"/>
+        </w:rPr>
+      </w:pPr>
+    </w:p>
+    <w:p>
+      <w:pPr>
+        <w:pStyle w:val="PlainText"/>
+        <w:ind w:left="270"/>
+        <w:rPr>
+          <w:rFonts w:ascii="Courier New" w:hAnsi="Courier New" w:cs="Courier New"/>
+        </w:rPr>
+      </w:pPr>
+      <w:r>
+        <w:rPr>
+          <w:rFonts w:ascii="Courier New" w:hAnsi="Courier New" w:cs="Courier New"/>
+        </w:rPr>
+        <w:t xml:space="preserve">    Add files via upload</w:t>
+      </w:r>
+    </w:p>
+    <w:p>
+      <w:pPr>
+        <w:pStyle w:val="PlainText"/>
+        <w:ind w:left="270"/>
+        <w:rPr>
+          <w:rFonts w:ascii="Courier New" w:hAnsi="Courier New" w:cs="Courier New"/>
+        </w:rPr>
+      </w:pPr>
+    </w:p>
+    <w:p>
+      <w:pPr>
+        <w:pStyle w:val="PlainText"/>
+        <w:ind w:left="270"/>
+        <w:rPr>
+          <w:rFonts w:ascii="Courier New" w:hAnsi="Courier New" w:cs="Courier New"/>
+        </w:rPr>
+      </w:pPr>
+      <w:r>
+        <w:rPr>
+          <w:rFonts w:ascii="Courier New" w:hAnsi="Courier New" w:cs="Courier New"/>
+        </w:rPr>
+        <w:t>commit e89295ef9d3cf1612a262c140aa077fa2d5f5f20</w:t>
+      </w:r>
+    </w:p>
+    <w:p>
+      <w:pPr>
+        <w:pStyle w:val="PlainText"/>
+        <w:ind w:left="270"/>
+        <w:rPr>
+          <w:rFonts w:ascii="Courier New" w:hAnsi="Courier New" w:cs="Courier New"/>
+        </w:rPr>
+      </w:pPr>
+      <w:r>
+        <w:rPr>
+          <w:rFonts w:ascii="Courier New" w:hAnsi="Courier New" w:cs="Courier New"/>
+        </w:rPr>
+        <w:t>Author: Ron &lt;ron@merehuman.net&gt;</w:t>
+      </w:r>
+    </w:p>
+    <w:p>
+      <w:pPr>
+        <w:pStyle w:val="PlainText"/>
+        <w:ind w:left="270"/>
+        <w:rPr>
+          <w:rFonts w:ascii="Courier New" w:hAnsi="Courier New" w:cs="Courier New"/>
+        </w:rPr>
+      </w:pPr>
+    </w:p>
+    <w:p>
+      <w:pPr>
+        <w:pStyle w:val="PlainText"/>
+        <w:ind w:left="270"/>
+        <w:rPr>
+          <w:rFonts w:ascii="Courier New" w:hAnsi="Courier New" w:cs="Courier New"/>
+        </w:rPr>
+      </w:pPr>
+      <w:r>
+        <w:rPr>
+          <w:rFonts w:ascii="Courier New" w:hAnsi="Courier New" w:cs="Courier New"/>
+        </w:rPr>
+        <w:t xml:space="preserve">    Updated Report - Processing</w:t>
+      </w:r>
+    </w:p>
+    <w:p>
+      <w:pPr>
+        <w:pStyle w:val="PlainText"/>
+        <w:ind w:left="270"/>
+        <w:rPr>
+          <w:rFonts w:ascii="Courier New" w:hAnsi="Courier New" w:cs="Courier New"/>
+        </w:rPr>
+      </w:pPr>
+    </w:p>
+    <w:p>
+      <w:pPr>
+        <w:pStyle w:val="PlainText"/>
+        <w:ind w:left="270"/>
+        <w:rPr>
+          <w:rFonts w:ascii="Courier New" w:hAnsi="Courier New" w:cs="Courier New"/>
+        </w:rPr>
+      </w:pPr>
+      <w:r>
+        <w:rPr>
+          <w:rFonts w:ascii="Courier New" w:hAnsi="Courier New" w:cs="Courier New"/>
+        </w:rPr>
+        <w:t>commit a366aed0cacadf00fe280893448b8b52b18324ed</w:t>
+      </w:r>
+    </w:p>
+    <w:p>
+      <w:pPr>
+        <w:pStyle w:val="PlainText"/>
+        <w:ind w:left="270"/>
+        <w:rPr>
+          <w:rFonts w:ascii="Courier New" w:hAnsi="Courier New" w:cs="Courier New"/>
+        </w:rPr>
+      </w:pPr>
+      <w:r>
+        <w:rPr>
+          <w:rFonts w:ascii="Courier New" w:hAnsi="Courier New" w:cs="Courier New"/>
+        </w:rPr>
+        <w:t>Author: Nidhimidha &lt;36167384+Nidhimidha@users.noreply.github.com&gt;</w:t>
+      </w:r>
+    </w:p>
+    <w:p>
+      <w:pPr>
+        <w:pStyle w:val="PlainText"/>
+        <w:ind w:left="270"/>
+        <w:rPr>
+          <w:rFonts w:ascii="Courier New" w:hAnsi="Courier New" w:cs="Courier New"/>
+        </w:rPr>
+      </w:pPr>
+    </w:p>
+    <w:p>
+      <w:pPr>
+        <w:pStyle w:val="PlainText"/>
+        <w:ind w:left="270"/>
+        <w:rPr>
+          <w:rFonts w:ascii="Courier New" w:hAnsi="Courier New" w:cs="Courier New"/>
+        </w:rPr>
+      </w:pPr>
+      <w:r>
+        <w:rPr>
+          <w:rFonts w:ascii="Courier New" w:hAnsi="Courier New" w:cs="Courier New"/>
+        </w:rPr>
+        <w:t xml:space="preserve">    Add files via upload</w:t>
+      </w:r>
+    </w:p>
+    <w:p>
+      <w:pPr>
+        <w:pStyle w:val="PlainText"/>
+        <w:ind w:left="270"/>
+        <w:rPr>
+          <w:rFonts w:ascii="Courier New" w:hAnsi="Courier New" w:cs="Courier New"/>
+        </w:rPr>
+      </w:pPr>
+    </w:p>
+    <w:p>
+      <w:pPr>
+        <w:pStyle w:val="PlainText"/>
+        <w:ind w:left="270"/>
+        <w:rPr>
+          <w:rFonts w:ascii="Courier New" w:hAnsi="Courier New" w:cs="Courier New"/>
+        </w:rPr>
+      </w:pPr>
+      <w:r>
+        <w:rPr>
+          <w:rFonts w:ascii="Courier New" w:hAnsi="Courier New" w:cs="Courier New"/>
+        </w:rPr>
+        <w:t>commit 2781573d1709f8f1e926c46282e5ae82c820fa7f</w:t>
+      </w:r>
+    </w:p>
+    <w:p>
+      <w:pPr>
+        <w:pStyle w:val="PlainText"/>
+        <w:ind w:left="270"/>
+        <w:rPr>
+          <w:rFonts w:ascii="Courier New" w:hAnsi="Courier New" w:cs="Courier New"/>
+        </w:rPr>
+      </w:pPr>
+      <w:r>
+        <w:rPr>
+          <w:rFonts w:ascii="Courier New" w:hAnsi="Courier New" w:cs="Courier New"/>
+        </w:rPr>
+        <w:t>Author: xolthan &lt;xolthan@gmail.com&gt;</w:t>
+      </w:r>
+    </w:p>
+    <w:p>
+      <w:pPr>
+        <w:pStyle w:val="PlainText"/>
+        <w:ind w:left="270"/>
+        <w:rPr>
+          <w:rFonts w:ascii="Courier New" w:hAnsi="Courier New" w:cs="Courier New"/>
+        </w:rPr>
+      </w:pPr>
+    </w:p>
+    <w:p>
+      <w:pPr>
+        <w:pStyle w:val="PlainText"/>
+        <w:ind w:left="270"/>
+        <w:rPr>
+          <w:rFonts w:ascii="Courier New" w:hAnsi="Courier New" w:cs="Courier New"/>
+        </w:rPr>
+      </w:pPr>
+      <w:r>
+        <w:rPr>
+          <w:rFonts w:ascii="Courier New" w:hAnsi="Courier New" w:cs="Courier New"/>
+        </w:rPr>
+        <w:t xml:space="preserve">    Blake updated ingest and preprocessing sections</w:t>
+      </w:r>
+    </w:p>
+    <w:p>
+      <w:pPr>
+        <w:pStyle w:val="PlainText"/>
+        <w:ind w:left="270"/>
+        <w:rPr>
+          <w:rFonts w:ascii="Courier New" w:hAnsi="Courier New" w:cs="Courier New"/>
+        </w:rPr>
+      </w:pPr>
+    </w:p>
+    <w:p>
+      <w:pPr>
+        <w:pStyle w:val="PlainText"/>
+        <w:ind w:left="270"/>
+        <w:rPr>
+          <w:rFonts w:ascii="Courier New" w:hAnsi="Courier New" w:cs="Courier New"/>
+        </w:rPr>
+      </w:pPr>
+      <w:r>
+        <w:rPr>
+          <w:rFonts w:ascii="Courier New" w:hAnsi="Courier New" w:cs="Courier New"/>
+        </w:rPr>
+        <w:t>commit 85734d01e8da44db0aa2eef0829945d07ea80791</w:t>
+      </w:r>
+    </w:p>
+    <w:p>
+      <w:pPr>
+        <w:pStyle w:val="PlainText"/>
+        <w:ind w:left="270"/>
+        <w:rPr>
+          <w:rFonts w:ascii="Courier New" w:hAnsi="Courier New" w:cs="Courier New"/>
+        </w:rPr>
+      </w:pPr>
+      <w:r>
+        <w:rPr>
+          <w:rFonts w:ascii="Courier New" w:hAnsi="Courier New" w:cs="Courier New"/>
+        </w:rPr>
+        <w:t>Author: xolthan &lt;xolthan@gmail.com&gt;</w:t>
+      </w:r>
+    </w:p>
+    <w:p>
+      <w:pPr>
+        <w:pStyle w:val="PlainText"/>
+        <w:ind w:left="270"/>
+        <w:rPr>
+          <w:rFonts w:ascii="Courier New" w:hAnsi="Courier New" w:cs="Courier New"/>
+        </w:rPr>
+      </w:pPr>
+    </w:p>
+    <w:p>
+      <w:pPr>
+        <w:pStyle w:val="PlainText"/>
+        <w:ind w:left="270"/>
+        <w:rPr>
+          <w:rFonts w:ascii="Courier New" w:hAnsi="Courier New" w:cs="Courier New"/>
+        </w:rPr>
+      </w:pPr>
+      <w:r>
+        <w:rPr>
+          <w:rFonts w:ascii="Courier New" w:hAnsi="Courier New" w:cs="Courier New"/>
+        </w:rPr>
+        <w:t xml:space="preserve">    Now exports data via shelve to ingestOutput.db</w:t>
+      </w:r>
+    </w:p>
+    <w:p>
+      <w:pPr>
+        <w:pStyle w:val="PlainText"/>
+        <w:ind w:left="270"/>
+        <w:rPr>
+          <w:rFonts w:ascii="Courier New" w:hAnsi="Courier New" w:cs="Courier New"/>
+        </w:rPr>
+      </w:pPr>
+    </w:p>
+    <w:p>
+      <w:pPr>
+        <w:pStyle w:val="PlainText"/>
+        <w:ind w:left="270"/>
+        <w:rPr>
+          <w:rFonts w:ascii="Courier New" w:hAnsi="Courier New" w:cs="Courier New"/>
+        </w:rPr>
+      </w:pPr>
+      <w:r>
+        <w:rPr>
+          <w:rFonts w:ascii="Courier New" w:hAnsi="Courier New" w:cs="Courier New"/>
+        </w:rPr>
+        <w:t>commit 5de02bf3a740bec963c999ce34cf7e9e0260b188</w:t>
+      </w:r>
+    </w:p>
+    <w:p>
+      <w:pPr>
+        <w:pStyle w:val="PlainText"/>
+        <w:ind w:left="270"/>
+        <w:rPr>
+          <w:rFonts w:ascii="Courier New" w:hAnsi="Courier New" w:cs="Courier New"/>
+        </w:rPr>
+      </w:pPr>
+      <w:r>
+        <w:rPr>
+          <w:rFonts w:ascii="Courier New" w:hAnsi="Courier New" w:cs="Courier New"/>
+        </w:rPr>
+        <w:t>Author: Ron &lt;ron@merehuman.net&gt;</w:t>
+      </w:r>
+    </w:p>
+    <w:p>
+      <w:pPr>
+        <w:pStyle w:val="PlainText"/>
+        <w:ind w:left="270"/>
+        <w:rPr>
+          <w:rFonts w:ascii="Courier New" w:hAnsi="Courier New" w:cs="Courier New"/>
+        </w:rPr>
+      </w:pPr>
+    </w:p>
+    <w:p>
+      <w:pPr>
+        <w:pStyle w:val="PlainText"/>
+        <w:ind w:left="270"/>
+        <w:rPr>
+          <w:rFonts w:ascii="Courier New" w:hAnsi="Courier New" w:cs="Courier New"/>
+        </w:rPr>
+      </w:pPr>
+      <w:r>
+        <w:rPr>
+          <w:rFonts w:ascii="Courier New" w:hAnsi="Courier New" w:cs="Courier New"/>
+        </w:rPr>
+        <w:t xml:space="preserve">    Added Data Structures Info</w:t>
+      </w:r>
+    </w:p>
+    <w:p>
+      <w:pPr>
+        <w:pStyle w:val="PlainText"/>
+        <w:ind w:left="270"/>
+        <w:rPr>
+          <w:rFonts w:ascii="Courier New" w:hAnsi="Courier New" w:cs="Courier New"/>
+        </w:rPr>
+      </w:pPr>
+    </w:p>
+    <w:p>
+      <w:pPr>
+        <w:pStyle w:val="PlainText"/>
+        <w:ind w:left="270"/>
+        <w:rPr>
+          <w:rFonts w:ascii="Courier New" w:hAnsi="Courier New" w:cs="Courier New"/>
+        </w:rPr>
+      </w:pPr>
+      <w:r>
+        <w:rPr>
+          <w:rFonts w:ascii="Courier New" w:hAnsi="Courier New" w:cs="Courier New"/>
+        </w:rPr>
+        <w:t>commit 745d3dd3c2a64ec7d6e67b730c0b62c764bfce28</w:t>
+      </w:r>
+    </w:p>
+    <w:p>
+      <w:pPr>
+        <w:pStyle w:val="PlainText"/>
+        <w:ind w:left="270"/>
+        <w:rPr>
+          <w:rFonts w:ascii="Courier New" w:hAnsi="Courier New" w:cs="Courier New"/>
+        </w:rPr>
+      </w:pPr>
+      <w:r>
+        <w:rPr>
+          <w:rFonts w:ascii="Courier New" w:hAnsi="Courier New" w:cs="Courier New"/>
+        </w:rPr>
+        <w:t>Author: Ron &lt;ron@merehuman.net&gt;</w:t>
+      </w:r>
+    </w:p>
+    <w:p>
+      <w:pPr>
+        <w:pStyle w:val="PlainText"/>
+        <w:ind w:left="270"/>
+        <w:rPr>
+          <w:rFonts w:ascii="Courier New" w:hAnsi="Courier New" w:cs="Courier New"/>
+        </w:rPr>
+      </w:pPr>
+    </w:p>
+    <w:p>
+      <w:pPr>
+        <w:pStyle w:val="PlainText"/>
+        <w:ind w:left="270"/>
+        <w:rPr>
+          <w:rFonts w:ascii="Courier New" w:hAnsi="Courier New" w:cs="Courier New"/>
+        </w:rPr>
+      </w:pPr>
+      <w:r>
+        <w:rPr>
+          <w:rFonts w:ascii="Courier New" w:hAnsi="Courier New" w:cs="Courier New"/>
+        </w:rPr>
+        <w:t xml:space="preserve">    Notes in the template</w:t>
+      </w:r>
+    </w:p>
+    <w:p>
+      <w:pPr>
+        <w:pStyle w:val="PlainText"/>
+        <w:ind w:left="270"/>
+        <w:rPr>
+          <w:rFonts w:ascii="Courier New" w:hAnsi="Courier New" w:cs="Courier New"/>
+        </w:rPr>
+      </w:pPr>
+    </w:p>
+    <w:p>
+      <w:pPr>
+        <w:pStyle w:val="PlainText"/>
+        <w:ind w:left="270"/>
+        <w:rPr>
+          <w:rFonts w:ascii="Courier New" w:hAnsi="Courier New" w:cs="Courier New"/>
+        </w:rPr>
+      </w:pPr>
+      <w:r>
+        <w:rPr>
+          <w:rFonts w:ascii="Courier New" w:hAnsi="Courier New" w:cs="Courier New"/>
+        </w:rPr>
+        <w:t>commit 87ecf7b5e105b182f87f98a9dcd47e3cb10bb124</w:t>
+      </w:r>
+    </w:p>
+    <w:p>
+      <w:pPr>
+        <w:pStyle w:val="PlainText"/>
+        <w:ind w:left="270"/>
+        <w:rPr>
+          <w:rFonts w:ascii="Courier New" w:hAnsi="Courier New" w:cs="Courier New"/>
+        </w:rPr>
+      </w:pPr>
+      <w:r>
+        <w:rPr>
+          <w:rFonts w:ascii="Courier New" w:hAnsi="Courier New" w:cs="Courier New"/>
+        </w:rPr>
+        <w:t>Merge: 53280a4 62732de</w:t>
+      </w:r>
+    </w:p>
+    <w:p>
+      <w:pPr>
+        <w:pStyle w:val="PlainText"/>
+        <w:ind w:left="270"/>
+        <w:rPr>
+          <w:rFonts w:ascii="Courier New" w:hAnsi="Courier New" w:cs="Courier New"/>
+        </w:rPr>
+      </w:pPr>
+      <w:r>
+        <w:rPr>
+          <w:rFonts w:ascii="Courier New" w:hAnsi="Courier New" w:cs="Courier New"/>
+        </w:rPr>
+        <w:t>Author: Ron &lt;ron@merehuman.net&gt;</w:t>
+      </w:r>
+    </w:p>
+    <w:p>
+      <w:pPr>
+        <w:pStyle w:val="PlainText"/>
+        <w:ind w:left="270"/>
+        <w:rPr>
+          <w:rFonts w:ascii="Courier New" w:hAnsi="Courier New" w:cs="Courier New"/>
+        </w:rPr>
+      </w:pPr>
+    </w:p>
+    <w:p>
+      <w:pPr>
+        <w:pStyle w:val="PlainText"/>
+        <w:ind w:left="270"/>
+        <w:rPr>
+          <w:rFonts w:ascii="Courier New" w:hAnsi="Courier New" w:cs="Courier New"/>
+        </w:rPr>
+      </w:pPr>
+      <w:r>
+        <w:rPr>
+          <w:rFonts w:ascii="Courier New" w:hAnsi="Courier New" w:cs="Courier New"/>
+        </w:rPr>
+        <w:t xml:space="preserve">    Merge branch 'master' of https://github.com/ronandrews/eecs767</w:t>
+      </w:r>
+    </w:p>
+    <w:p>
+      <w:pPr>
+        <w:pStyle w:val="PlainText"/>
+        <w:ind w:left="270"/>
+        <w:rPr>
+          <w:rFonts w:ascii="Courier New" w:hAnsi="Courier New" w:cs="Courier New"/>
+        </w:rPr>
+      </w:pPr>
+    </w:p>
+    <w:p>
+      <w:pPr>
+        <w:pStyle w:val="PlainText"/>
+        <w:ind w:left="270"/>
+        <w:rPr>
+          <w:rFonts w:ascii="Courier New" w:hAnsi="Courier New" w:cs="Courier New"/>
+        </w:rPr>
+      </w:pPr>
+      <w:r>
+        <w:rPr>
+          <w:rFonts w:ascii="Courier New" w:hAnsi="Courier New" w:cs="Courier New"/>
+        </w:rPr>
+        <w:t>commit 53280a435c4ea6f231fb5c72de19b0d7530e80f0</w:t>
+      </w:r>
+    </w:p>
+    <w:p>
+      <w:pPr>
+        <w:pStyle w:val="PlainText"/>
+        <w:ind w:left="270"/>
+        <w:rPr>
+          <w:rFonts w:ascii="Courier New" w:hAnsi="Courier New" w:cs="Courier New"/>
+        </w:rPr>
+      </w:pPr>
+      <w:r>
+        <w:rPr>
+          <w:rFonts w:ascii="Courier New" w:hAnsi="Courier New" w:cs="Courier New"/>
+        </w:rPr>
+        <w:t>Author: Ron &lt;ron@merehuman.net&gt;</w:t>
+      </w:r>
+    </w:p>
+    <w:p>
+      <w:pPr>
+        <w:pStyle w:val="PlainText"/>
+        <w:ind w:left="270"/>
+        <w:rPr>
+          <w:rFonts w:ascii="Courier New" w:hAnsi="Courier New" w:cs="Courier New"/>
+        </w:rPr>
+      </w:pPr>
+    </w:p>
+    <w:p>
+      <w:pPr>
+        <w:pStyle w:val="PlainText"/>
+        <w:ind w:left="270"/>
+        <w:rPr>
+          <w:rFonts w:ascii="Courier New" w:hAnsi="Courier New" w:cs="Courier New"/>
+        </w:rPr>
+      </w:pPr>
+      <w:r>
+        <w:rPr>
+          <w:rFonts w:ascii="Courier New" w:hAnsi="Courier New" w:cs="Courier New"/>
+        </w:rPr>
+        <w:t xml:space="preserve">    Update Assignments in Report</w:t>
+      </w:r>
+    </w:p>
+    <w:p>
+      <w:pPr>
+        <w:pStyle w:val="PlainText"/>
+        <w:ind w:left="270"/>
+        <w:rPr>
+          <w:rFonts w:ascii="Courier New" w:hAnsi="Courier New" w:cs="Courier New"/>
+        </w:rPr>
+      </w:pPr>
+    </w:p>
+    <w:p>
+      <w:pPr>
+        <w:pStyle w:val="PlainText"/>
+        <w:ind w:left="270"/>
+        <w:rPr>
+          <w:rFonts w:ascii="Courier New" w:hAnsi="Courier New" w:cs="Courier New"/>
+        </w:rPr>
+      </w:pPr>
+      <w:r>
+        <w:rPr>
+          <w:rFonts w:ascii="Courier New" w:hAnsi="Courier New" w:cs="Courier New"/>
+        </w:rPr>
+        <w:t>commit 62732de61d23c605b2742dda99f41529a1cb379b</w:t>
+      </w:r>
+    </w:p>
+    <w:p>
+      <w:pPr>
+        <w:pStyle w:val="PlainText"/>
+        <w:ind w:left="270"/>
+        <w:rPr>
+          <w:rFonts w:ascii="Courier New" w:hAnsi="Courier New" w:cs="Courier New"/>
+        </w:rPr>
+      </w:pPr>
+      <w:r>
+        <w:rPr>
+          <w:rFonts w:ascii="Courier New" w:hAnsi="Courier New" w:cs="Courier New"/>
+        </w:rPr>
+        <w:t>Author: xolthan &lt;xolthan@gmail.com&gt;</w:t>
+      </w:r>
+    </w:p>
+    <w:p>
+      <w:pPr>
+        <w:pStyle w:val="PlainText"/>
+        <w:ind w:left="270"/>
+        <w:rPr>
+          <w:rFonts w:ascii="Courier New" w:hAnsi="Courier New" w:cs="Courier New"/>
+        </w:rPr>
+      </w:pPr>
+    </w:p>
+    <w:p>
+      <w:pPr>
+        <w:pStyle w:val="PlainText"/>
+        <w:ind w:left="270"/>
+        <w:rPr>
+          <w:rFonts w:ascii="Courier New" w:hAnsi="Courier New" w:cs="Courier New"/>
+        </w:rPr>
+      </w:pPr>
+      <w:r>
+        <w:rPr>
+          <w:rFonts w:ascii="Courier New" w:hAnsi="Courier New" w:cs="Courier New"/>
+        </w:rPr>
+        <w:lastRenderedPageBreak/>
+        <w:t xml:space="preserve">    deals with unicode exception and added proximity</w:t>
+      </w:r>
+    </w:p>
+    <w:p>
+      <w:pPr>
+        <w:pStyle w:val="PlainText"/>
+        <w:ind w:left="270"/>
+        <w:rPr>
+          <w:rFonts w:ascii="Courier New" w:hAnsi="Courier New" w:cs="Courier New"/>
+        </w:rPr>
+      </w:pPr>
+    </w:p>
+    <w:p>
+      <w:pPr>
+        <w:pStyle w:val="PlainText"/>
+        <w:ind w:left="270"/>
+        <w:rPr>
+          <w:rFonts w:ascii="Courier New" w:hAnsi="Courier New" w:cs="Courier New"/>
+        </w:rPr>
+      </w:pPr>
+      <w:r>
+        <w:rPr>
+          <w:rFonts w:ascii="Courier New" w:hAnsi="Courier New" w:cs="Courier New"/>
+        </w:rPr>
+        <w:t>commit fc78449ddb2e071a8c4b2a14166fa6e02c5d70d2</w:t>
+      </w:r>
+    </w:p>
+    <w:p>
+      <w:pPr>
+        <w:pStyle w:val="PlainText"/>
+        <w:ind w:left="270"/>
+        <w:rPr>
+          <w:rFonts w:ascii="Courier New" w:hAnsi="Courier New" w:cs="Courier New"/>
+        </w:rPr>
+      </w:pPr>
+      <w:r>
+        <w:rPr>
+          <w:rFonts w:ascii="Courier New" w:hAnsi="Courier New" w:cs="Courier New"/>
+        </w:rPr>
+        <w:t>Author: xolthan &lt;xolthan@gmail.com&gt;</w:t>
+      </w:r>
+    </w:p>
+    <w:p>
+      <w:pPr>
+        <w:pStyle w:val="PlainText"/>
+        <w:ind w:left="270"/>
+        <w:rPr>
+          <w:rFonts w:ascii="Courier New" w:hAnsi="Courier New" w:cs="Courier New"/>
+        </w:rPr>
+      </w:pPr>
+    </w:p>
+    <w:p>
+      <w:pPr>
+        <w:pStyle w:val="PlainText"/>
+        <w:ind w:left="270"/>
+        <w:rPr>
+          <w:rFonts w:ascii="Courier New" w:hAnsi="Courier New" w:cs="Courier New"/>
+        </w:rPr>
+      </w:pPr>
+      <w:r>
+        <w:rPr>
+          <w:rFonts w:ascii="Courier New" w:hAnsi="Courier New" w:cs="Courier New"/>
+        </w:rPr>
+        <w:t xml:space="preserve">    index.py rewritten for Python 2.7</w:t>
+      </w:r>
+    </w:p>
+    <w:p>
+      <w:pPr>
+        <w:pStyle w:val="PlainText"/>
+        <w:ind w:left="270"/>
+        <w:rPr>
+          <w:rFonts w:ascii="Courier New" w:hAnsi="Courier New" w:cs="Courier New"/>
+        </w:rPr>
+      </w:pPr>
+    </w:p>
+    <w:p>
+      <w:pPr>
+        <w:pStyle w:val="PlainText"/>
+        <w:ind w:left="270"/>
+        <w:rPr>
+          <w:rFonts w:ascii="Courier New" w:hAnsi="Courier New" w:cs="Courier New"/>
+        </w:rPr>
+      </w:pPr>
+      <w:r>
+        <w:rPr>
+          <w:rFonts w:ascii="Courier New" w:hAnsi="Courier New" w:cs="Courier New"/>
+        </w:rPr>
+        <w:t>commit b307fc441c18720e717c93a0f17519f2969d43da</w:t>
+      </w:r>
+    </w:p>
+    <w:p>
+      <w:pPr>
+        <w:pStyle w:val="PlainText"/>
+        <w:ind w:left="270"/>
+        <w:rPr>
+          <w:rFonts w:ascii="Courier New" w:hAnsi="Courier New" w:cs="Courier New"/>
+        </w:rPr>
+      </w:pPr>
+      <w:r>
+        <w:rPr>
+          <w:rFonts w:ascii="Courier New" w:hAnsi="Courier New" w:cs="Courier New"/>
+        </w:rPr>
+        <w:t>Author: xolthan &lt;xolthan@gmail.com&gt;</w:t>
+      </w:r>
+    </w:p>
+    <w:p>
+      <w:pPr>
+        <w:pStyle w:val="PlainText"/>
+        <w:ind w:left="270"/>
+        <w:rPr>
+          <w:rFonts w:ascii="Courier New" w:hAnsi="Courier New" w:cs="Courier New"/>
+        </w:rPr>
+      </w:pPr>
+    </w:p>
+    <w:p>
+      <w:pPr>
+        <w:pStyle w:val="PlainText"/>
+        <w:ind w:left="270"/>
+        <w:rPr>
+          <w:rFonts w:ascii="Courier New" w:hAnsi="Courier New" w:cs="Courier New"/>
+        </w:rPr>
+      </w:pPr>
+      <w:r>
+        <w:rPr>
+          <w:rFonts w:ascii="Courier New" w:hAnsi="Courier New" w:cs="Courier New"/>
+        </w:rPr>
+        <w:t xml:space="preserve">    Removed decoding in Ascii</w:t>
+      </w:r>
+    </w:p>
+    <w:p>
+      <w:pPr>
+        <w:pStyle w:val="PlainText"/>
+        <w:ind w:left="270"/>
+        <w:rPr>
+          <w:rFonts w:ascii="Courier New" w:hAnsi="Courier New" w:cs="Courier New"/>
+        </w:rPr>
+      </w:pPr>
+    </w:p>
+    <w:p>
+      <w:pPr>
+        <w:pStyle w:val="PlainText"/>
+        <w:ind w:left="270"/>
+        <w:rPr>
+          <w:rFonts w:ascii="Courier New" w:hAnsi="Courier New" w:cs="Courier New"/>
+        </w:rPr>
+      </w:pPr>
+      <w:r>
+        <w:rPr>
+          <w:rFonts w:ascii="Courier New" w:hAnsi="Courier New" w:cs="Courier New"/>
+        </w:rPr>
+        <w:t>commit 0d88284104221772834c420fd77dd9c245fe18e9</w:t>
+      </w:r>
+    </w:p>
+    <w:p>
+      <w:pPr>
+        <w:pStyle w:val="PlainText"/>
+        <w:ind w:left="270"/>
+        <w:rPr>
+          <w:rFonts w:ascii="Courier New" w:hAnsi="Courier New" w:cs="Courier New"/>
+        </w:rPr>
+      </w:pPr>
+      <w:r>
+        <w:rPr>
+          <w:rFonts w:ascii="Courier New" w:hAnsi="Courier New" w:cs="Courier New"/>
+        </w:rPr>
+        <w:t>Author: xolthan &lt;xolthan@gmail.com&gt;</w:t>
+      </w:r>
+    </w:p>
+    <w:p>
+      <w:pPr>
+        <w:pStyle w:val="PlainText"/>
+        <w:ind w:left="270"/>
+        <w:rPr>
+          <w:rFonts w:ascii="Courier New" w:hAnsi="Courier New" w:cs="Courier New"/>
+        </w:rPr>
+      </w:pPr>
+    </w:p>
+    <w:p>
+      <w:pPr>
+        <w:pStyle w:val="PlainText"/>
+        <w:ind w:left="270"/>
+        <w:rPr>
+          <w:rFonts w:ascii="Courier New" w:hAnsi="Courier New" w:cs="Courier New"/>
+        </w:rPr>
+      </w:pPr>
+      <w:r>
+        <w:rPr>
+          <w:rFonts w:ascii="Courier New" w:hAnsi="Courier New" w:cs="Courier New"/>
+        </w:rPr>
+        <w:t xml:space="preserve">    Add files via upload</w:t>
+      </w:r>
+    </w:p>
+    <w:p>
+      <w:pPr>
+        <w:pStyle w:val="PlainText"/>
+        <w:ind w:left="270"/>
+        <w:rPr>
+          <w:rFonts w:ascii="Courier New" w:hAnsi="Courier New" w:cs="Courier New"/>
+        </w:rPr>
+      </w:pPr>
+    </w:p>
+    <w:p>
+      <w:pPr>
+        <w:pStyle w:val="PlainText"/>
+        <w:ind w:left="270"/>
+        <w:rPr>
+          <w:rFonts w:ascii="Courier New" w:hAnsi="Courier New" w:cs="Courier New"/>
+        </w:rPr>
+      </w:pPr>
+      <w:r>
+        <w:rPr>
+          <w:rFonts w:ascii="Courier New" w:hAnsi="Courier New" w:cs="Courier New"/>
+        </w:rPr>
+        <w:t>commit 6b13d0628fb0d142247cf87bf88cc08f5c4a2cc7</w:t>
+      </w:r>
+    </w:p>
+    <w:p>
+      <w:pPr>
+        <w:pStyle w:val="PlainText"/>
+        <w:ind w:left="270"/>
+        <w:rPr>
+          <w:rFonts w:ascii="Courier New" w:hAnsi="Courier New" w:cs="Courier New"/>
+        </w:rPr>
+      </w:pPr>
+      <w:r>
+        <w:rPr>
+          <w:rFonts w:ascii="Courier New" w:hAnsi="Courier New" w:cs="Courier New"/>
+        </w:rPr>
+        <w:t>Author: Ron Andrews &lt;35875316+ronandrews@users.noreply.github.com&gt;</w:t>
+      </w:r>
+    </w:p>
+    <w:p>
+      <w:pPr>
+        <w:pStyle w:val="PlainText"/>
+        <w:ind w:left="270"/>
+        <w:rPr>
+          <w:rFonts w:ascii="Courier New" w:hAnsi="Courier New" w:cs="Courier New"/>
+        </w:rPr>
+      </w:pPr>
+    </w:p>
+    <w:p>
+      <w:pPr>
+        <w:pStyle w:val="PlainText"/>
+        <w:ind w:left="270"/>
+        <w:rPr>
+          <w:rFonts w:ascii="Courier New" w:hAnsi="Courier New" w:cs="Courier New"/>
+        </w:rPr>
+      </w:pPr>
+      <w:r>
+        <w:rPr>
+          <w:rFonts w:ascii="Courier New" w:hAnsi="Courier New" w:cs="Courier New"/>
+        </w:rPr>
+        <w:t xml:space="preserve">    Removing Duplicate file</w:t>
+      </w:r>
+    </w:p>
+    <w:p>
+      <w:pPr>
+        <w:pStyle w:val="PlainText"/>
+        <w:ind w:left="270"/>
+        <w:rPr>
+          <w:rFonts w:ascii="Courier New" w:hAnsi="Courier New" w:cs="Courier New"/>
+        </w:rPr>
+      </w:pPr>
+    </w:p>
+    <w:p>
+      <w:pPr>
+        <w:pStyle w:val="PlainText"/>
+        <w:ind w:left="270"/>
+        <w:rPr>
+          <w:rFonts w:ascii="Courier New" w:hAnsi="Courier New" w:cs="Courier New"/>
+        </w:rPr>
+      </w:pPr>
+      <w:r>
+        <w:rPr>
+          <w:rFonts w:ascii="Courier New" w:hAnsi="Courier New" w:cs="Courier New"/>
+        </w:rPr>
+        <w:t>commit a3a4db30ac695daa923e88b95070eeedd522000c</w:t>
+      </w:r>
+    </w:p>
+    <w:p>
+      <w:pPr>
+        <w:pStyle w:val="PlainText"/>
+        <w:ind w:left="270"/>
+        <w:rPr>
+          <w:rFonts w:ascii="Courier New" w:hAnsi="Courier New" w:cs="Courier New"/>
+        </w:rPr>
+      </w:pPr>
+      <w:r>
+        <w:rPr>
+          <w:rFonts w:ascii="Courier New" w:hAnsi="Courier New" w:cs="Courier New"/>
+        </w:rPr>
+        <w:t>Author: Ron &lt;ron@merehuman.net&gt;</w:t>
+      </w:r>
+    </w:p>
+    <w:p>
+      <w:pPr>
+        <w:pStyle w:val="PlainText"/>
+        <w:ind w:left="270"/>
+        <w:rPr>
+          <w:rFonts w:ascii="Courier New" w:hAnsi="Courier New" w:cs="Courier New"/>
+        </w:rPr>
+      </w:pPr>
+    </w:p>
+    <w:p>
+      <w:pPr>
+        <w:pStyle w:val="PlainText"/>
+        <w:ind w:left="270"/>
+        <w:rPr>
+          <w:rFonts w:ascii="Courier New" w:hAnsi="Courier New" w:cs="Courier New"/>
+        </w:rPr>
+      </w:pPr>
+      <w:r>
+        <w:rPr>
+          <w:rFonts w:ascii="Courier New" w:hAnsi="Courier New" w:cs="Courier New"/>
+        </w:rPr>
+        <w:t xml:space="preserve">    Updated Processing to Match Input format</w:t>
+      </w:r>
+    </w:p>
+    <w:p>
+      <w:pPr>
+        <w:pStyle w:val="PlainText"/>
+        <w:ind w:left="270"/>
+        <w:rPr>
+          <w:rFonts w:ascii="Courier New" w:hAnsi="Courier New" w:cs="Courier New"/>
+        </w:rPr>
+      </w:pPr>
+    </w:p>
+    <w:p>
+      <w:pPr>
+        <w:pStyle w:val="PlainText"/>
+        <w:ind w:left="270"/>
+        <w:rPr>
+          <w:rFonts w:ascii="Courier New" w:hAnsi="Courier New" w:cs="Courier New"/>
+        </w:rPr>
+      </w:pPr>
+      <w:r>
+        <w:rPr>
+          <w:rFonts w:ascii="Courier New" w:hAnsi="Courier New" w:cs="Courier New"/>
+        </w:rPr>
+        <w:t>commit 5c48fb0d503168a8e1677d2788e09b640dcce0f5</w:t>
+      </w:r>
+    </w:p>
+    <w:p>
+      <w:pPr>
+        <w:pStyle w:val="PlainText"/>
+        <w:ind w:left="270"/>
+        <w:rPr>
+          <w:rFonts w:ascii="Courier New" w:hAnsi="Courier New" w:cs="Courier New"/>
+        </w:rPr>
+      </w:pPr>
+      <w:r>
+        <w:rPr>
+          <w:rFonts w:ascii="Courier New" w:hAnsi="Courier New" w:cs="Courier New"/>
+        </w:rPr>
+        <w:t>Author: Ron Andrews &lt;35875316+ronandrews@users.noreply.github.com&gt;</w:t>
+      </w:r>
+    </w:p>
+    <w:p>
+      <w:pPr>
+        <w:pStyle w:val="PlainText"/>
+        <w:ind w:left="270"/>
+        <w:rPr>
+          <w:rFonts w:ascii="Courier New" w:hAnsi="Courier New" w:cs="Courier New"/>
+        </w:rPr>
+      </w:pPr>
+    </w:p>
+    <w:p>
+      <w:pPr>
+        <w:pStyle w:val="PlainText"/>
+        <w:ind w:left="270"/>
+        <w:rPr>
+          <w:rFonts w:ascii="Courier New" w:hAnsi="Courier New" w:cs="Courier New"/>
+        </w:rPr>
+      </w:pPr>
+      <w:r>
+        <w:rPr>
+          <w:rFonts w:ascii="Courier New" w:hAnsi="Courier New" w:cs="Courier New"/>
+        </w:rPr>
+        <w:t xml:space="preserve">    26 Feb Meeting Update</w:t>
+      </w:r>
+    </w:p>
+    <w:p>
+      <w:pPr>
+        <w:pStyle w:val="PlainText"/>
+        <w:ind w:left="270"/>
+        <w:rPr>
+          <w:rFonts w:ascii="Courier New" w:hAnsi="Courier New" w:cs="Courier New"/>
+        </w:rPr>
+      </w:pPr>
+    </w:p>
+    <w:p>
+      <w:pPr>
+        <w:pStyle w:val="PlainText"/>
+        <w:ind w:left="270"/>
+        <w:rPr>
+          <w:rFonts w:ascii="Courier New" w:hAnsi="Courier New" w:cs="Courier New"/>
+        </w:rPr>
+      </w:pPr>
+      <w:r>
+        <w:rPr>
+          <w:rFonts w:ascii="Courier New" w:hAnsi="Courier New" w:cs="Courier New"/>
+        </w:rPr>
+        <w:t>commit 16b72200d3828d5a791ee3fd31d2fca605a6ae62</w:t>
+      </w:r>
+    </w:p>
+    <w:p>
+      <w:pPr>
+        <w:pStyle w:val="PlainText"/>
+        <w:ind w:left="270"/>
+        <w:rPr>
+          <w:rFonts w:ascii="Courier New" w:hAnsi="Courier New" w:cs="Courier New"/>
+        </w:rPr>
+      </w:pPr>
+      <w:r>
+        <w:rPr>
+          <w:rFonts w:ascii="Courier New" w:hAnsi="Courier New" w:cs="Courier New"/>
+        </w:rPr>
+        <w:t>Author: xolthan &lt;xolthan@gmail.com&gt;</w:t>
+      </w:r>
+    </w:p>
+    <w:p>
+      <w:pPr>
+        <w:pStyle w:val="PlainText"/>
+        <w:ind w:left="270"/>
+        <w:rPr>
+          <w:rFonts w:ascii="Courier New" w:hAnsi="Courier New" w:cs="Courier New"/>
+        </w:rPr>
+      </w:pPr>
+    </w:p>
+    <w:p>
+      <w:pPr>
+        <w:pStyle w:val="PlainText"/>
+        <w:ind w:left="270"/>
+        <w:rPr>
+          <w:rFonts w:ascii="Courier New" w:hAnsi="Courier New" w:cs="Courier New"/>
+        </w:rPr>
+      </w:pPr>
+      <w:r>
+        <w:rPr>
+          <w:rFonts w:ascii="Courier New" w:hAnsi="Courier New" w:cs="Courier New"/>
+        </w:rPr>
+        <w:t xml:space="preserve">    Add files via upload</w:t>
+      </w:r>
+    </w:p>
+    <w:p>
+      <w:pPr>
+        <w:pStyle w:val="PlainText"/>
+        <w:ind w:left="270"/>
+        <w:rPr>
+          <w:rFonts w:ascii="Courier New" w:hAnsi="Courier New" w:cs="Courier New"/>
+        </w:rPr>
+      </w:pPr>
+    </w:p>
+    <w:p>
+      <w:pPr>
+        <w:pStyle w:val="PlainText"/>
+        <w:ind w:left="270"/>
+        <w:rPr>
+          <w:rFonts w:ascii="Courier New" w:hAnsi="Courier New" w:cs="Courier New"/>
+        </w:rPr>
+      </w:pPr>
+      <w:r>
+        <w:rPr>
+          <w:rFonts w:ascii="Courier New" w:hAnsi="Courier New" w:cs="Courier New"/>
+        </w:rPr>
+        <w:t>commit c8f8d6be309c92574f8fe2d60ed66398be24dc29</w:t>
+      </w:r>
+    </w:p>
+    <w:p>
+      <w:pPr>
+        <w:pStyle w:val="PlainText"/>
+        <w:ind w:left="270"/>
+        <w:rPr>
+          <w:rFonts w:ascii="Courier New" w:hAnsi="Courier New" w:cs="Courier New"/>
+        </w:rPr>
+      </w:pPr>
+      <w:r>
+        <w:rPr>
+          <w:rFonts w:ascii="Courier New" w:hAnsi="Courier New" w:cs="Courier New"/>
+        </w:rPr>
+        <w:t>Author: xolthan &lt;xolthan@gmail.com&gt;</w:t>
+      </w:r>
+    </w:p>
+    <w:p>
+      <w:pPr>
+        <w:pStyle w:val="PlainText"/>
+        <w:ind w:left="270"/>
+        <w:rPr>
+          <w:rFonts w:ascii="Courier New" w:hAnsi="Courier New" w:cs="Courier New"/>
+        </w:rPr>
+      </w:pPr>
+    </w:p>
+    <w:p>
+      <w:pPr>
+        <w:pStyle w:val="PlainText"/>
+        <w:ind w:left="270"/>
+        <w:rPr>
+          <w:rFonts w:ascii="Courier New" w:hAnsi="Courier New" w:cs="Courier New"/>
+        </w:rPr>
+      </w:pPr>
+      <w:r>
+        <w:rPr>
+          <w:rFonts w:ascii="Courier New" w:hAnsi="Courier New" w:cs="Courier New"/>
+        </w:rPr>
+        <w:t xml:space="preserve">    Add files via upload</w:t>
+      </w:r>
+    </w:p>
+    <w:p>
+      <w:pPr>
+        <w:pStyle w:val="PlainText"/>
+        <w:ind w:left="270"/>
+        <w:rPr>
+          <w:rFonts w:ascii="Courier New" w:hAnsi="Courier New" w:cs="Courier New"/>
+        </w:rPr>
+      </w:pPr>
+    </w:p>
+    <w:p>
+      <w:pPr>
+        <w:pStyle w:val="PlainText"/>
+        <w:ind w:left="270"/>
+        <w:rPr>
+          <w:rFonts w:ascii="Courier New" w:hAnsi="Courier New" w:cs="Courier New"/>
+        </w:rPr>
+      </w:pPr>
+      <w:r>
+        <w:rPr>
+          <w:rFonts w:ascii="Courier New" w:hAnsi="Courier New" w:cs="Courier New"/>
+        </w:rPr>
+        <w:t>commit 60969adee0988b86a7b4168fd6a7f84cfe5018f1</w:t>
+      </w:r>
+    </w:p>
+    <w:p>
+      <w:pPr>
+        <w:pStyle w:val="PlainText"/>
+        <w:ind w:left="270"/>
+        <w:rPr>
+          <w:rFonts w:ascii="Courier New" w:hAnsi="Courier New" w:cs="Courier New"/>
+        </w:rPr>
+      </w:pPr>
+      <w:r>
+        <w:rPr>
+          <w:rFonts w:ascii="Courier New" w:hAnsi="Courier New" w:cs="Courier New"/>
+        </w:rPr>
+        <w:t>Author: Ron &lt;ron@merehuman.net&gt;</w:t>
+      </w:r>
+    </w:p>
+    <w:p>
+      <w:pPr>
+        <w:pStyle w:val="PlainText"/>
+        <w:ind w:left="270"/>
+        <w:rPr>
+          <w:rFonts w:ascii="Courier New" w:hAnsi="Courier New" w:cs="Courier New"/>
+        </w:rPr>
+      </w:pPr>
+    </w:p>
+    <w:p>
+      <w:pPr>
+        <w:pStyle w:val="PlainText"/>
+        <w:ind w:left="270"/>
+        <w:rPr>
+          <w:rFonts w:ascii="Courier New" w:hAnsi="Courier New" w:cs="Courier New"/>
+        </w:rPr>
+      </w:pPr>
+      <w:r>
+        <w:rPr>
+          <w:rFonts w:ascii="Courier New" w:hAnsi="Courier New" w:cs="Courier New"/>
+        </w:rPr>
+        <w:t xml:space="preserve">    d</w:t>
+      </w:r>
+    </w:p>
+    <w:p>
+      <w:pPr>
+        <w:pStyle w:val="PlainText"/>
+        <w:ind w:left="270"/>
+        <w:rPr>
+          <w:rFonts w:ascii="Courier New" w:hAnsi="Courier New" w:cs="Courier New"/>
+        </w:rPr>
+      </w:pPr>
+    </w:p>
+    <w:p>
+      <w:pPr>
+        <w:pStyle w:val="PlainText"/>
+        <w:ind w:left="270"/>
+        <w:rPr>
+          <w:rFonts w:ascii="Courier New" w:hAnsi="Courier New" w:cs="Courier New"/>
+        </w:rPr>
+      </w:pPr>
+      <w:r>
+        <w:rPr>
+          <w:rFonts w:ascii="Courier New" w:hAnsi="Courier New" w:cs="Courier New"/>
+        </w:rPr>
+        <w:t>commit aa1a3f14db9555106af3fd58fb7dc024b9049b9e</w:t>
+      </w:r>
+    </w:p>
+    <w:p>
+      <w:pPr>
+        <w:pStyle w:val="PlainText"/>
+        <w:ind w:left="270"/>
+        <w:rPr>
+          <w:rFonts w:ascii="Courier New" w:hAnsi="Courier New" w:cs="Courier New"/>
+        </w:rPr>
+      </w:pPr>
+      <w:r>
+        <w:rPr>
+          <w:rFonts w:ascii="Courier New" w:hAnsi="Courier New" w:cs="Courier New"/>
+        </w:rPr>
+        <w:t>Author: Ron &lt;ron@merehuman.net&gt;</w:t>
+      </w:r>
+    </w:p>
+    <w:p>
+      <w:pPr>
+        <w:pStyle w:val="PlainText"/>
+        <w:ind w:left="270"/>
+        <w:rPr>
+          <w:rFonts w:ascii="Courier New" w:hAnsi="Courier New" w:cs="Courier New"/>
+        </w:rPr>
+      </w:pPr>
+    </w:p>
+    <w:p>
+      <w:pPr>
+        <w:pStyle w:val="PlainText"/>
+        <w:ind w:left="270"/>
+        <w:rPr>
+          <w:rFonts w:ascii="Courier New" w:hAnsi="Courier New" w:cs="Courier New"/>
+        </w:rPr>
+      </w:pPr>
+      <w:r>
+        <w:rPr>
+          <w:rFonts w:ascii="Courier New" w:hAnsi="Courier New" w:cs="Courier New"/>
+        </w:rPr>
+        <w:t xml:space="preserve">    oops</w:t>
+      </w:r>
+    </w:p>
+    <w:p>
+      <w:pPr>
+        <w:pStyle w:val="PlainText"/>
+        <w:ind w:left="270"/>
+        <w:rPr>
+          <w:rFonts w:ascii="Courier New" w:hAnsi="Courier New" w:cs="Courier New"/>
+        </w:rPr>
+      </w:pPr>
+    </w:p>
+    <w:p>
+      <w:pPr>
+        <w:pStyle w:val="PlainText"/>
+        <w:ind w:left="270"/>
+        <w:rPr>
+          <w:rFonts w:ascii="Courier New" w:hAnsi="Courier New" w:cs="Courier New"/>
+        </w:rPr>
+      </w:pPr>
+      <w:r>
+        <w:rPr>
+          <w:rFonts w:ascii="Courier New" w:hAnsi="Courier New" w:cs="Courier New"/>
+        </w:rPr>
+        <w:t>commit 408df3b350596ed86c3ac2bbd808891219001df3</w:t>
+      </w:r>
+    </w:p>
+    <w:p>
+      <w:pPr>
+        <w:pStyle w:val="PlainText"/>
+        <w:ind w:left="270"/>
+        <w:rPr>
+          <w:rFonts w:ascii="Courier New" w:hAnsi="Courier New" w:cs="Courier New"/>
+        </w:rPr>
+      </w:pPr>
+      <w:r>
+        <w:rPr>
+          <w:rFonts w:ascii="Courier New" w:hAnsi="Courier New" w:cs="Courier New"/>
+        </w:rPr>
+        <w:t>Author: Ron &lt;ron@merehuman.net&gt;</w:t>
+      </w:r>
+    </w:p>
+    <w:p>
+      <w:pPr>
+        <w:pStyle w:val="PlainText"/>
+        <w:ind w:left="270"/>
+        <w:rPr>
+          <w:rFonts w:ascii="Courier New" w:hAnsi="Courier New" w:cs="Courier New"/>
+        </w:rPr>
+      </w:pPr>
+    </w:p>
+    <w:p>
+      <w:pPr>
+        <w:pStyle w:val="PlainText"/>
+        <w:ind w:left="270"/>
+        <w:rPr>
+          <w:rFonts w:ascii="Courier New" w:hAnsi="Courier New" w:cs="Courier New"/>
+        </w:rPr>
+      </w:pPr>
+      <w:r>
+        <w:rPr>
+          <w:rFonts w:ascii="Courier New" w:hAnsi="Courier New" w:cs="Courier New"/>
+        </w:rPr>
+        <w:t xml:space="preserve">    updates</w:t>
+      </w:r>
+    </w:p>
+    <w:p>
+      <w:pPr>
+        <w:pStyle w:val="PlainText"/>
+        <w:ind w:left="270"/>
+        <w:rPr>
+          <w:rFonts w:ascii="Courier New" w:hAnsi="Courier New" w:cs="Courier New"/>
+        </w:rPr>
+      </w:pPr>
+    </w:p>
+    <w:p>
+      <w:pPr>
+        <w:pStyle w:val="PlainText"/>
+        <w:ind w:left="270"/>
+        <w:rPr>
+          <w:rFonts w:ascii="Courier New" w:hAnsi="Courier New" w:cs="Courier New"/>
+        </w:rPr>
+      </w:pPr>
+      <w:r>
+        <w:rPr>
+          <w:rFonts w:ascii="Courier New" w:hAnsi="Courier New" w:cs="Courier New"/>
+        </w:rPr>
+        <w:t>commit 441578f442f55a74ed745b06bb4cfb32193dea70</w:t>
+      </w:r>
+    </w:p>
+    <w:p>
+      <w:pPr>
+        <w:pStyle w:val="PlainText"/>
+        <w:ind w:left="270"/>
+        <w:rPr>
+          <w:rFonts w:ascii="Courier New" w:hAnsi="Courier New" w:cs="Courier New"/>
+        </w:rPr>
+      </w:pPr>
+      <w:r>
+        <w:rPr>
+          <w:rFonts w:ascii="Courier New" w:hAnsi="Courier New" w:cs="Courier New"/>
+        </w:rPr>
+        <w:t>Author: xolthan &lt;xolthan@gmail.com&gt;</w:t>
+      </w:r>
+    </w:p>
+    <w:p>
+      <w:pPr>
+        <w:pStyle w:val="PlainText"/>
+        <w:ind w:left="270"/>
+        <w:rPr>
+          <w:rFonts w:ascii="Courier New" w:hAnsi="Courier New" w:cs="Courier New"/>
+        </w:rPr>
+      </w:pPr>
+    </w:p>
+    <w:p>
+      <w:pPr>
+        <w:pStyle w:val="PlainText"/>
+        <w:ind w:left="270"/>
+        <w:rPr>
+          <w:rFonts w:ascii="Courier New" w:hAnsi="Courier New" w:cs="Courier New"/>
+        </w:rPr>
+      </w:pPr>
+      <w:r>
+        <w:rPr>
+          <w:rFonts w:ascii="Courier New" w:hAnsi="Courier New" w:cs="Courier New"/>
+        </w:rPr>
+        <w:t xml:space="preserve">    Add files via upload</w:t>
+      </w:r>
+    </w:p>
+    <w:p>
+      <w:pPr>
+        <w:pStyle w:val="PlainText"/>
+        <w:ind w:left="270"/>
+        <w:rPr>
+          <w:rFonts w:ascii="Courier New" w:hAnsi="Courier New" w:cs="Courier New"/>
+        </w:rPr>
+      </w:pPr>
+    </w:p>
+    <w:p>
+      <w:pPr>
+        <w:pStyle w:val="PlainText"/>
+        <w:ind w:left="270"/>
+        <w:rPr>
+          <w:rFonts w:ascii="Courier New" w:hAnsi="Courier New" w:cs="Courier New"/>
+        </w:rPr>
+      </w:pPr>
+      <w:r>
+        <w:rPr>
+          <w:rFonts w:ascii="Courier New" w:hAnsi="Courier New" w:cs="Courier New"/>
+        </w:rPr>
+        <w:t>commit 27e9f904aad15f3daa5c8d5343bd44ad8a256f57</w:t>
+      </w:r>
+    </w:p>
+    <w:p>
+      <w:pPr>
+        <w:pStyle w:val="PlainText"/>
+        <w:ind w:left="270"/>
+        <w:rPr>
+          <w:rFonts w:ascii="Courier New" w:hAnsi="Courier New" w:cs="Courier New"/>
+        </w:rPr>
+      </w:pPr>
+      <w:r>
+        <w:rPr>
+          <w:rFonts w:ascii="Courier New" w:hAnsi="Courier New" w:cs="Courier New"/>
+        </w:rPr>
+        <w:t>Author: Nidhimidha &lt;36167384+Nidhimidha@users.noreply.github.com&gt;</w:t>
+      </w:r>
+    </w:p>
+    <w:p>
+      <w:pPr>
+        <w:pStyle w:val="PlainText"/>
+        <w:ind w:left="270"/>
+        <w:rPr>
+          <w:rFonts w:ascii="Courier New" w:hAnsi="Courier New" w:cs="Courier New"/>
+        </w:rPr>
+      </w:pPr>
+    </w:p>
+    <w:p>
+      <w:pPr>
+        <w:pStyle w:val="PlainText"/>
+        <w:ind w:left="270"/>
+        <w:rPr>
+          <w:rFonts w:ascii="Courier New" w:hAnsi="Courier New" w:cs="Courier New"/>
+        </w:rPr>
+      </w:pPr>
+      <w:r>
+        <w:rPr>
+          <w:rFonts w:ascii="Courier New" w:hAnsi="Courier New" w:cs="Courier New"/>
+        </w:rPr>
+        <w:t xml:space="preserve">    Update query.py</w:t>
+      </w:r>
+    </w:p>
+    <w:p>
+      <w:pPr>
+        <w:pStyle w:val="PlainText"/>
+        <w:ind w:left="270"/>
+        <w:rPr>
+          <w:rFonts w:ascii="Courier New" w:hAnsi="Courier New" w:cs="Courier New"/>
+        </w:rPr>
+      </w:pPr>
+    </w:p>
+    <w:p>
+      <w:pPr>
+        <w:pStyle w:val="PlainText"/>
+        <w:ind w:left="270"/>
+        <w:rPr>
+          <w:rFonts w:ascii="Courier New" w:hAnsi="Courier New" w:cs="Courier New"/>
+        </w:rPr>
+      </w:pPr>
+      <w:r>
+        <w:rPr>
+          <w:rFonts w:ascii="Courier New" w:hAnsi="Courier New" w:cs="Courier New"/>
+        </w:rPr>
+        <w:t>commit 70dc48c19ebc57532a794520265560864acc02df</w:t>
+      </w:r>
+    </w:p>
+    <w:p>
+      <w:pPr>
+        <w:pStyle w:val="PlainText"/>
+        <w:ind w:left="270"/>
+        <w:rPr>
+          <w:rFonts w:ascii="Courier New" w:hAnsi="Courier New" w:cs="Courier New"/>
+        </w:rPr>
+      </w:pPr>
+      <w:r>
+        <w:rPr>
+          <w:rFonts w:ascii="Courier New" w:hAnsi="Courier New" w:cs="Courier New"/>
+        </w:rPr>
+        <w:t>Author: xolthan &lt;xolthan@gmail.com&gt;</w:t>
+      </w:r>
+    </w:p>
+    <w:p>
+      <w:pPr>
+        <w:pStyle w:val="PlainText"/>
+        <w:ind w:left="270"/>
+        <w:rPr>
+          <w:rFonts w:ascii="Courier New" w:hAnsi="Courier New" w:cs="Courier New"/>
+        </w:rPr>
+      </w:pPr>
+    </w:p>
+    <w:p>
+      <w:pPr>
+        <w:pStyle w:val="PlainText"/>
+        <w:ind w:left="270"/>
+        <w:rPr>
+          <w:rFonts w:ascii="Courier New" w:hAnsi="Courier New" w:cs="Courier New"/>
+        </w:rPr>
+      </w:pPr>
+      <w:r>
+        <w:rPr>
+          <w:rFonts w:ascii="Courier New" w:hAnsi="Courier New" w:cs="Courier New"/>
+        </w:rPr>
+        <w:t xml:space="preserve">    Add files via upload</w:t>
+      </w:r>
+    </w:p>
+    <w:p>
+      <w:pPr>
+        <w:pStyle w:val="PlainText"/>
+        <w:ind w:left="270"/>
+        <w:rPr>
+          <w:rFonts w:ascii="Courier New" w:hAnsi="Courier New" w:cs="Courier New"/>
+        </w:rPr>
+      </w:pPr>
+    </w:p>
+    <w:p>
+      <w:pPr>
+        <w:pStyle w:val="PlainText"/>
+        <w:ind w:left="270"/>
+        <w:rPr>
+          <w:rFonts w:ascii="Courier New" w:hAnsi="Courier New" w:cs="Courier New"/>
+        </w:rPr>
+      </w:pPr>
+      <w:r>
+        <w:rPr>
+          <w:rFonts w:ascii="Courier New" w:hAnsi="Courier New" w:cs="Courier New"/>
+        </w:rPr>
+        <w:t>commit c0a95246cc14d60d038cabb23433195e1514e623</w:t>
+      </w:r>
+    </w:p>
+    <w:p>
+      <w:pPr>
+        <w:pStyle w:val="PlainText"/>
+        <w:ind w:left="270"/>
+        <w:rPr>
+          <w:rFonts w:ascii="Courier New" w:hAnsi="Courier New" w:cs="Courier New"/>
+        </w:rPr>
+      </w:pPr>
+      <w:r>
+        <w:rPr>
+          <w:rFonts w:ascii="Courier New" w:hAnsi="Courier New" w:cs="Courier New"/>
+        </w:rPr>
+        <w:t>Author: xolthan &lt;xolthan@gmail.com&gt;</w:t>
+      </w:r>
+    </w:p>
+    <w:p>
+      <w:pPr>
+        <w:pStyle w:val="PlainText"/>
+        <w:ind w:left="270"/>
+        <w:rPr>
+          <w:rFonts w:ascii="Courier New" w:hAnsi="Courier New" w:cs="Courier New"/>
+        </w:rPr>
+      </w:pPr>
+    </w:p>
+    <w:p>
+      <w:pPr>
+        <w:pStyle w:val="PlainText"/>
+        <w:ind w:left="270"/>
+        <w:rPr>
+          <w:rFonts w:ascii="Courier New" w:hAnsi="Courier New" w:cs="Courier New"/>
+        </w:rPr>
+      </w:pPr>
+      <w:r>
+        <w:rPr>
+          <w:rFonts w:ascii="Courier New" w:hAnsi="Courier New" w:cs="Courier New"/>
+        </w:rPr>
+        <w:t xml:space="preserve">    Add files via upload</w:t>
+      </w:r>
+    </w:p>
+    <w:p>
+      <w:pPr>
+        <w:pStyle w:val="PlainText"/>
+        <w:ind w:left="270"/>
+        <w:rPr>
+          <w:rFonts w:ascii="Courier New" w:hAnsi="Courier New" w:cs="Courier New"/>
+        </w:rPr>
+      </w:pPr>
+    </w:p>
+    <w:p>
+      <w:pPr>
+        <w:pStyle w:val="PlainText"/>
+        <w:ind w:left="270"/>
+        <w:rPr>
+          <w:rFonts w:ascii="Courier New" w:hAnsi="Courier New" w:cs="Courier New"/>
+        </w:rPr>
+      </w:pPr>
+      <w:r>
+        <w:rPr>
+          <w:rFonts w:ascii="Courier New" w:hAnsi="Courier New" w:cs="Courier New"/>
+        </w:rPr>
+        <w:t>commit 7cdad81e5c0197e0ea2048008b64d50e02a30679</w:t>
+      </w:r>
+    </w:p>
+    <w:p>
+      <w:pPr>
+        <w:pStyle w:val="PlainText"/>
+        <w:ind w:left="270"/>
+        <w:rPr>
+          <w:rFonts w:ascii="Courier New" w:hAnsi="Courier New" w:cs="Courier New"/>
+        </w:rPr>
+      </w:pPr>
+      <w:r>
+        <w:rPr>
+          <w:rFonts w:ascii="Courier New" w:hAnsi="Courier New" w:cs="Courier New"/>
+        </w:rPr>
+        <w:t>Author: Nidhimidha &lt;36167384+Nidhimidha@users.noreply.github.com&gt;</w:t>
+      </w:r>
+    </w:p>
+    <w:p>
+      <w:pPr>
+        <w:pStyle w:val="PlainText"/>
+        <w:ind w:left="270"/>
+        <w:rPr>
+          <w:rFonts w:ascii="Courier New" w:hAnsi="Courier New" w:cs="Courier New"/>
+        </w:rPr>
+      </w:pPr>
+    </w:p>
+    <w:p>
+      <w:pPr>
+        <w:pStyle w:val="PlainText"/>
+        <w:ind w:left="270"/>
+        <w:rPr>
+          <w:rFonts w:ascii="Courier New" w:hAnsi="Courier New" w:cs="Courier New"/>
+        </w:rPr>
+      </w:pPr>
+      <w:r>
+        <w:rPr>
+          <w:rFonts w:ascii="Courier New" w:hAnsi="Courier New" w:cs="Courier New"/>
+        </w:rPr>
+        <w:t xml:space="preserve">    Update query.py</w:t>
+      </w:r>
+    </w:p>
+    <w:p>
+      <w:pPr>
+        <w:pStyle w:val="PlainText"/>
+        <w:ind w:left="270"/>
+        <w:rPr>
+          <w:rFonts w:ascii="Courier New" w:hAnsi="Courier New" w:cs="Courier New"/>
+        </w:rPr>
+      </w:pPr>
+    </w:p>
+    <w:p>
+      <w:pPr>
+        <w:pStyle w:val="PlainText"/>
+        <w:ind w:left="270"/>
+        <w:rPr>
+          <w:rFonts w:ascii="Courier New" w:hAnsi="Courier New" w:cs="Courier New"/>
+        </w:rPr>
+      </w:pPr>
+      <w:r>
+        <w:rPr>
+          <w:rFonts w:ascii="Courier New" w:hAnsi="Courier New" w:cs="Courier New"/>
+        </w:rPr>
+        <w:t>commit 6b118fef8efb19fd4e274393ae7f09bcef9dae78</w:t>
+      </w:r>
+    </w:p>
+    <w:p>
+      <w:pPr>
+        <w:pStyle w:val="PlainText"/>
+        <w:ind w:left="270"/>
+        <w:rPr>
+          <w:rFonts w:ascii="Courier New" w:hAnsi="Courier New" w:cs="Courier New"/>
+        </w:rPr>
+      </w:pPr>
+      <w:r>
+        <w:rPr>
+          <w:rFonts w:ascii="Courier New" w:hAnsi="Courier New" w:cs="Courier New"/>
+        </w:rPr>
+        <w:t>Author: Nidhimidha &lt;36167384+Nidhimidha@users.noreply.github.com&gt;</w:t>
+      </w:r>
+    </w:p>
+    <w:p>
+      <w:pPr>
+        <w:pStyle w:val="PlainText"/>
+        <w:ind w:left="270"/>
+        <w:rPr>
+          <w:rFonts w:ascii="Courier New" w:hAnsi="Courier New" w:cs="Courier New"/>
+        </w:rPr>
+      </w:pPr>
+    </w:p>
+    <w:p>
+      <w:pPr>
+        <w:pStyle w:val="PlainText"/>
+        <w:ind w:left="270"/>
+        <w:rPr>
+          <w:rFonts w:ascii="Courier New" w:hAnsi="Courier New" w:cs="Courier New"/>
+        </w:rPr>
+      </w:pPr>
+      <w:r>
+        <w:rPr>
+          <w:rFonts w:ascii="Courier New" w:hAnsi="Courier New" w:cs="Courier New"/>
+        </w:rPr>
+        <w:t xml:space="preserve">    Update query.py</w:t>
+      </w:r>
+    </w:p>
+    <w:p>
+      <w:pPr>
+        <w:pStyle w:val="PlainText"/>
+        <w:ind w:left="270"/>
+        <w:rPr>
+          <w:rFonts w:ascii="Courier New" w:hAnsi="Courier New" w:cs="Courier New"/>
+        </w:rPr>
+      </w:pPr>
+    </w:p>
+    <w:p>
+      <w:pPr>
+        <w:pStyle w:val="PlainText"/>
+        <w:ind w:left="270"/>
+        <w:rPr>
+          <w:rFonts w:ascii="Courier New" w:hAnsi="Courier New" w:cs="Courier New"/>
+        </w:rPr>
+      </w:pPr>
+      <w:r>
+        <w:rPr>
+          <w:rFonts w:ascii="Courier New" w:hAnsi="Courier New" w:cs="Courier New"/>
+        </w:rPr>
+        <w:t>commit e11905626a621d97c32532b2243d9c220aad0351</w:t>
+      </w:r>
+    </w:p>
+    <w:p>
+      <w:pPr>
+        <w:pStyle w:val="PlainText"/>
+        <w:ind w:left="270"/>
+        <w:rPr>
+          <w:rFonts w:ascii="Courier New" w:hAnsi="Courier New" w:cs="Courier New"/>
+        </w:rPr>
+      </w:pPr>
+      <w:r>
+        <w:rPr>
+          <w:rFonts w:ascii="Courier New" w:hAnsi="Courier New" w:cs="Courier New"/>
+        </w:rPr>
+        <w:t>Author: Nidhimidha &lt;36167384+Nidhimidha@users.noreply.github.com&gt;</w:t>
+      </w:r>
+    </w:p>
+    <w:p>
+      <w:pPr>
+        <w:pStyle w:val="PlainText"/>
+        <w:ind w:left="270"/>
+        <w:rPr>
+          <w:rFonts w:ascii="Courier New" w:hAnsi="Courier New" w:cs="Courier New"/>
+        </w:rPr>
+      </w:pPr>
+    </w:p>
+    <w:p>
+      <w:pPr>
+        <w:pStyle w:val="PlainText"/>
+        <w:ind w:left="270"/>
+        <w:rPr>
+          <w:rFonts w:ascii="Courier New" w:hAnsi="Courier New" w:cs="Courier New"/>
+        </w:rPr>
+      </w:pPr>
+      <w:r>
+        <w:rPr>
+          <w:rFonts w:ascii="Courier New" w:hAnsi="Courier New" w:cs="Courier New"/>
+        </w:rPr>
+        <w:t xml:space="preserve">    Add files via upload</w:t>
+      </w:r>
+    </w:p>
+    <w:p>
+      <w:pPr>
+        <w:pStyle w:val="PlainText"/>
+        <w:ind w:left="270"/>
+        <w:rPr>
+          <w:rFonts w:ascii="Courier New" w:hAnsi="Courier New" w:cs="Courier New"/>
+        </w:rPr>
+      </w:pPr>
+    </w:p>
+    <w:p>
+      <w:pPr>
+        <w:pStyle w:val="PlainText"/>
+        <w:ind w:left="270"/>
+        <w:rPr>
+          <w:rFonts w:ascii="Courier New" w:hAnsi="Courier New" w:cs="Courier New"/>
+        </w:rPr>
+      </w:pPr>
+      <w:r>
+        <w:rPr>
+          <w:rFonts w:ascii="Courier New" w:hAnsi="Courier New" w:cs="Courier New"/>
+        </w:rPr>
+        <w:t>commit c254401baee72274194b53c7563ea6c658203231</w:t>
+      </w:r>
+    </w:p>
+    <w:p>
+      <w:pPr>
+        <w:pStyle w:val="PlainText"/>
+        <w:ind w:left="270"/>
+        <w:rPr>
+          <w:rFonts w:ascii="Courier New" w:hAnsi="Courier New" w:cs="Courier New"/>
+        </w:rPr>
+      </w:pPr>
+      <w:r>
+        <w:rPr>
+          <w:rFonts w:ascii="Courier New" w:hAnsi="Courier New" w:cs="Courier New"/>
+        </w:rPr>
+        <w:t>Author: Nidhimidha &lt;36167384+Nidhimidha@users.noreply.github.com&gt;</w:t>
+      </w:r>
+    </w:p>
+    <w:p>
+      <w:pPr>
+        <w:pStyle w:val="PlainText"/>
+        <w:ind w:left="270"/>
+        <w:rPr>
+          <w:rFonts w:ascii="Courier New" w:hAnsi="Courier New" w:cs="Courier New"/>
+        </w:rPr>
+      </w:pPr>
+    </w:p>
+    <w:p>
+      <w:pPr>
+        <w:pStyle w:val="PlainText"/>
+        <w:ind w:left="270"/>
+        <w:rPr>
+          <w:rFonts w:ascii="Courier New" w:hAnsi="Courier New" w:cs="Courier New"/>
+        </w:rPr>
+      </w:pPr>
+      <w:r>
+        <w:rPr>
+          <w:rFonts w:ascii="Courier New" w:hAnsi="Courier New" w:cs="Courier New"/>
+        </w:rPr>
+        <w:t xml:space="preserve">    Update query.py</w:t>
+      </w:r>
+    </w:p>
+    <w:p>
+      <w:pPr>
+        <w:pStyle w:val="PlainText"/>
+        <w:ind w:left="270"/>
+        <w:rPr>
+          <w:rFonts w:ascii="Courier New" w:hAnsi="Courier New" w:cs="Courier New"/>
+        </w:rPr>
+      </w:pPr>
+    </w:p>
+    <w:p>
+      <w:pPr>
+        <w:pStyle w:val="PlainText"/>
+        <w:ind w:left="270"/>
+        <w:rPr>
+          <w:rFonts w:ascii="Courier New" w:hAnsi="Courier New" w:cs="Courier New"/>
+        </w:rPr>
+      </w:pPr>
+      <w:r>
+        <w:rPr>
+          <w:rFonts w:ascii="Courier New" w:hAnsi="Courier New" w:cs="Courier New"/>
+        </w:rPr>
+        <w:t>commit afbe2f079b4fc71d545ca1b98b51e68a7bb8b71d</w:t>
+      </w:r>
+    </w:p>
+    <w:p>
+      <w:pPr>
+        <w:pStyle w:val="PlainText"/>
+        <w:ind w:left="270"/>
+        <w:rPr>
+          <w:rFonts w:ascii="Courier New" w:hAnsi="Courier New" w:cs="Courier New"/>
+        </w:rPr>
+      </w:pPr>
+      <w:r>
+        <w:rPr>
+          <w:rFonts w:ascii="Courier New" w:hAnsi="Courier New" w:cs="Courier New"/>
+        </w:rPr>
+        <w:t>Author: Nidhimidha &lt;36167384+Nidhimidha@users.noreply.github.com&gt;</w:t>
+      </w:r>
+    </w:p>
+    <w:p>
+      <w:pPr>
+        <w:pStyle w:val="PlainText"/>
+        <w:ind w:left="270"/>
+        <w:rPr>
+          <w:rFonts w:ascii="Courier New" w:hAnsi="Courier New" w:cs="Courier New"/>
+        </w:rPr>
+      </w:pPr>
+    </w:p>
+    <w:p>
+      <w:pPr>
+        <w:pStyle w:val="PlainText"/>
+        <w:ind w:left="270"/>
+        <w:rPr>
+          <w:rFonts w:ascii="Courier New" w:hAnsi="Courier New" w:cs="Courier New"/>
+        </w:rPr>
+      </w:pPr>
+      <w:r>
+        <w:rPr>
+          <w:rFonts w:ascii="Courier New" w:hAnsi="Courier New" w:cs="Courier New"/>
+        </w:rPr>
+        <w:t xml:space="preserve">    Delete FinalReport_v1.docx</w:t>
+      </w:r>
+    </w:p>
+    <w:p>
+      <w:pPr>
+        <w:pStyle w:val="PlainText"/>
+        <w:ind w:left="270"/>
+        <w:rPr>
+          <w:rFonts w:ascii="Courier New" w:hAnsi="Courier New" w:cs="Courier New"/>
+        </w:rPr>
+      </w:pPr>
+    </w:p>
+    <w:p>
+      <w:pPr>
+        <w:pStyle w:val="PlainText"/>
+        <w:ind w:left="270"/>
+        <w:rPr>
+          <w:rFonts w:ascii="Courier New" w:hAnsi="Courier New" w:cs="Courier New"/>
+        </w:rPr>
+      </w:pPr>
+      <w:r>
+        <w:rPr>
+          <w:rFonts w:ascii="Courier New" w:hAnsi="Courier New" w:cs="Courier New"/>
+        </w:rPr>
+        <w:t>commit 7c9b6e45d96b064a7f162c57fc02d7e762e4a2b5</w:t>
+      </w:r>
+    </w:p>
+    <w:p>
+      <w:pPr>
+        <w:pStyle w:val="PlainText"/>
+        <w:ind w:left="270"/>
+        <w:rPr>
+          <w:rFonts w:ascii="Courier New" w:hAnsi="Courier New" w:cs="Courier New"/>
+        </w:rPr>
+      </w:pPr>
+      <w:r>
+        <w:rPr>
+          <w:rFonts w:ascii="Courier New" w:hAnsi="Courier New" w:cs="Courier New"/>
+        </w:rPr>
+        <w:t>Author: Nidhimidha &lt;36167384+Nidhimidha@users.noreply.github.com&gt;</w:t>
+      </w:r>
+    </w:p>
+    <w:p>
+      <w:pPr>
+        <w:pStyle w:val="PlainText"/>
+        <w:ind w:left="270"/>
+        <w:rPr>
+          <w:rFonts w:ascii="Courier New" w:hAnsi="Courier New" w:cs="Courier New"/>
+        </w:rPr>
+      </w:pPr>
+    </w:p>
+    <w:p>
+      <w:pPr>
+        <w:pStyle w:val="PlainText"/>
+        <w:ind w:left="270"/>
+        <w:rPr>
+          <w:rFonts w:ascii="Courier New" w:hAnsi="Courier New" w:cs="Courier New"/>
+        </w:rPr>
+      </w:pPr>
+      <w:r>
+        <w:rPr>
+          <w:rFonts w:ascii="Courier New" w:hAnsi="Courier New" w:cs="Courier New"/>
+        </w:rPr>
+        <w:t xml:space="preserve">    Create FinalReport_v1.docx</w:t>
+      </w:r>
+    </w:p>
+    <w:p>
+      <w:pPr>
+        <w:pStyle w:val="PlainText"/>
+        <w:ind w:left="270"/>
+        <w:rPr>
+          <w:rFonts w:ascii="Courier New" w:hAnsi="Courier New" w:cs="Courier New"/>
+        </w:rPr>
+      </w:pPr>
+    </w:p>
+    <w:p>
+      <w:pPr>
+        <w:pStyle w:val="PlainText"/>
+        <w:ind w:left="270"/>
+        <w:rPr>
+          <w:rFonts w:ascii="Courier New" w:hAnsi="Courier New" w:cs="Courier New"/>
+        </w:rPr>
+      </w:pPr>
+      <w:r>
+        <w:rPr>
+          <w:rFonts w:ascii="Courier New" w:hAnsi="Courier New" w:cs="Courier New"/>
+        </w:rPr>
+        <w:t>commit ab28e88c5757c0cc61c85cc98911ffc1a7b52a33</w:t>
+      </w:r>
+    </w:p>
+    <w:p>
+      <w:pPr>
+        <w:pStyle w:val="PlainText"/>
+        <w:ind w:left="270"/>
+        <w:rPr>
+          <w:rFonts w:ascii="Courier New" w:hAnsi="Courier New" w:cs="Courier New"/>
+        </w:rPr>
+      </w:pPr>
+      <w:r>
+        <w:rPr>
+          <w:rFonts w:ascii="Courier New" w:hAnsi="Courier New" w:cs="Courier New"/>
+        </w:rPr>
+        <w:lastRenderedPageBreak/>
+        <w:t>Author: Nidhimidha &lt;36167384+Nidhimidha@users.noreply.github.com&gt;</w:t>
+      </w:r>
+    </w:p>
+    <w:p>
+      <w:pPr>
+        <w:pStyle w:val="PlainText"/>
+        <w:ind w:left="270"/>
+        <w:rPr>
+          <w:rFonts w:ascii="Courier New" w:hAnsi="Courier New" w:cs="Courier New"/>
+        </w:rPr>
+      </w:pPr>
+    </w:p>
+    <w:p>
+      <w:pPr>
+        <w:pStyle w:val="PlainText"/>
+        <w:ind w:left="270"/>
+        <w:rPr>
+          <w:rFonts w:ascii="Courier New" w:hAnsi="Courier New" w:cs="Courier New"/>
+        </w:rPr>
+      </w:pPr>
+      <w:r>
+        <w:rPr>
+          <w:rFonts w:ascii="Courier New" w:hAnsi="Courier New" w:cs="Courier New"/>
+        </w:rPr>
+        <w:t xml:space="preserve">    Update query.py</w:t>
+      </w:r>
+    </w:p>
+    <w:p>
+      <w:pPr>
+        <w:pStyle w:val="PlainText"/>
+        <w:ind w:left="270"/>
+        <w:rPr>
+          <w:rFonts w:ascii="Courier New" w:hAnsi="Courier New" w:cs="Courier New"/>
+        </w:rPr>
+      </w:pPr>
+    </w:p>
+    <w:p>
+      <w:pPr>
+        <w:pStyle w:val="PlainText"/>
+        <w:ind w:left="270"/>
+        <w:rPr>
+          <w:rFonts w:ascii="Courier New" w:hAnsi="Courier New" w:cs="Courier New"/>
+        </w:rPr>
+      </w:pPr>
+      <w:r>
+        <w:rPr>
+          <w:rFonts w:ascii="Courier New" w:hAnsi="Courier New" w:cs="Courier New"/>
+        </w:rPr>
+        <w:t>commit 1a6744815b08a3d570376f029e9e7d144e28c171</w:t>
+      </w:r>
+    </w:p>
+    <w:p>
+      <w:pPr>
+        <w:pStyle w:val="PlainText"/>
+        <w:ind w:left="270"/>
+        <w:rPr>
+          <w:rFonts w:ascii="Courier New" w:hAnsi="Courier New" w:cs="Courier New"/>
+        </w:rPr>
+      </w:pPr>
+      <w:r>
+        <w:rPr>
+          <w:rFonts w:ascii="Courier New" w:hAnsi="Courier New" w:cs="Courier New"/>
+        </w:rPr>
+        <w:t>Author: Ron Andrews &lt;35875316+ronandrews@users.noreply.github.com&gt;</w:t>
+      </w:r>
+    </w:p>
+    <w:p>
+      <w:pPr>
+        <w:pStyle w:val="PlainText"/>
+        <w:ind w:left="270"/>
+        <w:rPr>
+          <w:rFonts w:ascii="Courier New" w:hAnsi="Courier New" w:cs="Courier New"/>
+        </w:rPr>
+      </w:pPr>
+    </w:p>
+    <w:p>
+      <w:pPr>
+        <w:pStyle w:val="PlainText"/>
+        <w:ind w:left="270"/>
+        <w:rPr>
+          <w:rFonts w:ascii="Courier New" w:hAnsi="Courier New" w:cs="Courier New"/>
+        </w:rPr>
+      </w:pPr>
+      <w:r>
+        <w:rPr>
+          <w:rFonts w:ascii="Courier New" w:hAnsi="Courier New" w:cs="Courier New"/>
+        </w:rPr>
+        <w:t xml:space="preserve">    Create GroupLog file</w:t>
+      </w:r>
+    </w:p>
+    <w:p>
+      <w:pPr>
+        <w:pStyle w:val="PlainText"/>
+        <w:ind w:left="270"/>
+        <w:rPr>
+          <w:rFonts w:ascii="Courier New" w:hAnsi="Courier New" w:cs="Courier New"/>
+        </w:rPr>
+      </w:pPr>
+    </w:p>
+    <w:p>
+      <w:pPr>
+        <w:pStyle w:val="PlainText"/>
+        <w:ind w:left="270"/>
+        <w:rPr>
+          <w:rFonts w:ascii="Courier New" w:hAnsi="Courier New" w:cs="Courier New"/>
+        </w:rPr>
+      </w:pPr>
+      <w:r>
+        <w:rPr>
+          <w:rFonts w:ascii="Courier New" w:hAnsi="Courier New" w:cs="Courier New"/>
+        </w:rPr>
+        <w:t>commit 48d89594777dcc0a660d01200ecb0ced442a648f</w:t>
+      </w:r>
+    </w:p>
+    <w:p>
+      <w:pPr>
+        <w:pStyle w:val="PlainText"/>
+        <w:ind w:left="270"/>
+        <w:rPr>
+          <w:rFonts w:ascii="Courier New" w:hAnsi="Courier New" w:cs="Courier New"/>
+        </w:rPr>
+      </w:pPr>
+      <w:r>
+        <w:rPr>
+          <w:rFonts w:ascii="Courier New" w:hAnsi="Courier New" w:cs="Courier New"/>
+        </w:rPr>
+        <w:t>Author: Ron &lt;ron@merehuman.net&gt;</w:t>
+      </w:r>
+    </w:p>
+    <w:p>
+      <w:pPr>
+        <w:pStyle w:val="PlainText"/>
+        <w:ind w:left="270"/>
+        <w:rPr>
+          <w:rFonts w:ascii="Courier New" w:hAnsi="Courier New" w:cs="Courier New"/>
+        </w:rPr>
+      </w:pPr>
+    </w:p>
+    <w:p>
+      <w:pPr>
+        <w:pStyle w:val="PlainText"/>
+        <w:ind w:left="270"/>
+        <w:rPr>
+          <w:rFonts w:ascii="Courier New" w:hAnsi="Courier New" w:cs="Courier New"/>
+        </w:rPr>
+      </w:pPr>
+      <w:r>
+        <w:rPr>
+          <w:rFonts w:ascii="Courier New" w:hAnsi="Courier New" w:cs="Courier New"/>
+        </w:rPr>
+        <w:t xml:space="preserve">    Updated processing output</w:t>
+      </w:r>
+    </w:p>
+    <w:p>
+      <w:pPr>
+        <w:pStyle w:val="PlainText"/>
+        <w:ind w:left="270"/>
+        <w:rPr>
+          <w:rFonts w:ascii="Courier New" w:hAnsi="Courier New" w:cs="Courier New"/>
+        </w:rPr>
+      </w:pPr>
+    </w:p>
+    <w:p>
+      <w:pPr>
+        <w:pStyle w:val="PlainText"/>
+        <w:ind w:left="270"/>
+        <w:rPr>
+          <w:rFonts w:ascii="Courier New" w:hAnsi="Courier New" w:cs="Courier New"/>
+        </w:rPr>
+      </w:pPr>
+      <w:r>
+        <w:rPr>
+          <w:rFonts w:ascii="Courier New" w:hAnsi="Courier New" w:cs="Courier New"/>
+        </w:rPr>
+        <w:t>commit 26c0046b5d285063e789cc7f211b76dc5d005062</w:t>
+      </w:r>
+    </w:p>
+    <w:p>
+      <w:pPr>
+        <w:pStyle w:val="PlainText"/>
+        <w:ind w:left="270"/>
+        <w:rPr>
+          <w:rFonts w:ascii="Courier New" w:hAnsi="Courier New" w:cs="Courier New"/>
+        </w:rPr>
+      </w:pPr>
+      <w:r>
+        <w:rPr>
+          <w:rFonts w:ascii="Courier New" w:hAnsi="Courier New" w:cs="Courier New"/>
+        </w:rPr>
+        <w:t>Author: Ron &lt;ron@merehuman.net&gt;</w:t>
+      </w:r>
+    </w:p>
+    <w:p>
+      <w:pPr>
+        <w:pStyle w:val="PlainText"/>
+        <w:ind w:left="270"/>
+        <w:rPr>
+          <w:rFonts w:ascii="Courier New" w:hAnsi="Courier New" w:cs="Courier New"/>
+        </w:rPr>
+      </w:pPr>
+    </w:p>
+    <w:p>
+      <w:pPr>
+        <w:pStyle w:val="PlainText"/>
+        <w:ind w:left="270"/>
+        <w:rPr>
+          <w:rFonts w:ascii="Courier New" w:hAnsi="Courier New" w:cs="Courier New"/>
+        </w:rPr>
+      </w:pPr>
+      <w:r>
+        <w:rPr>
+          <w:rFonts w:ascii="Courier New" w:hAnsi="Courier New" w:cs="Courier New"/>
+        </w:rPr>
+        <w:t xml:space="preserve">    Changed to LL</w:t>
+      </w:r>
+    </w:p>
+    <w:p>
+      <w:pPr>
+        <w:pStyle w:val="PlainText"/>
+        <w:ind w:left="270"/>
+        <w:rPr>
+          <w:rFonts w:ascii="Courier New" w:hAnsi="Courier New" w:cs="Courier New"/>
+        </w:rPr>
+      </w:pPr>
+    </w:p>
+    <w:p>
+      <w:pPr>
+        <w:pStyle w:val="PlainText"/>
+        <w:ind w:left="270"/>
+        <w:rPr>
+          <w:rFonts w:ascii="Courier New" w:hAnsi="Courier New" w:cs="Courier New"/>
+        </w:rPr>
+      </w:pPr>
+      <w:r>
+        <w:rPr>
+          <w:rFonts w:ascii="Courier New" w:hAnsi="Courier New" w:cs="Courier New"/>
+        </w:rPr>
+        <w:t>commit ca30d784f2d87a30f2941038f2293eba99894bfb</w:t>
+      </w:r>
+    </w:p>
+    <w:p>
+      <w:pPr>
+        <w:pStyle w:val="PlainText"/>
+        <w:ind w:left="270"/>
+        <w:rPr>
+          <w:rFonts w:ascii="Courier New" w:hAnsi="Courier New" w:cs="Courier New"/>
+        </w:rPr>
+      </w:pPr>
+      <w:r>
+        <w:rPr>
+          <w:rFonts w:ascii="Courier New" w:hAnsi="Courier New" w:cs="Courier New"/>
+        </w:rPr>
+        <w:t>Author: Ron Andrews &lt;35875316+ronandrews@users.noreply.github.com&gt;</w:t>
+      </w:r>
+    </w:p>
+    <w:p>
+      <w:pPr>
+        <w:pStyle w:val="PlainText"/>
+        <w:ind w:left="270"/>
+        <w:rPr>
+          <w:rFonts w:ascii="Courier New" w:hAnsi="Courier New" w:cs="Courier New"/>
+        </w:rPr>
+      </w:pPr>
+    </w:p>
+    <w:p>
+      <w:pPr>
+        <w:pStyle w:val="PlainText"/>
+        <w:ind w:left="270"/>
+        <w:rPr>
+          <w:rFonts w:ascii="Courier New" w:hAnsi="Courier New" w:cs="Courier New"/>
+        </w:rPr>
+      </w:pPr>
+      <w:r>
+        <w:rPr>
+          <w:rFonts w:ascii="Courier New" w:hAnsi="Courier New" w:cs="Courier New"/>
+        </w:rPr>
+        <w:t xml:space="preserve">    Minor update - some notes</w:t>
+      </w:r>
+    </w:p>
+    <w:p>
+      <w:pPr>
+        <w:pStyle w:val="PlainText"/>
+        <w:ind w:left="270"/>
+        <w:rPr>
+          <w:rFonts w:ascii="Courier New" w:hAnsi="Courier New" w:cs="Courier New"/>
+        </w:rPr>
+      </w:pPr>
+    </w:p>
+    <w:p>
+      <w:pPr>
+        <w:pStyle w:val="PlainText"/>
+        <w:ind w:left="270"/>
+        <w:rPr>
+          <w:rFonts w:ascii="Courier New" w:hAnsi="Courier New" w:cs="Courier New"/>
+        </w:rPr>
+      </w:pPr>
+      <w:r>
+        <w:rPr>
+          <w:rFonts w:ascii="Courier New" w:hAnsi="Courier New" w:cs="Courier New"/>
+        </w:rPr>
+        <w:t>commit 7c6fdd439365195f1430fc904b566836a1e14155</w:t>
+      </w:r>
+    </w:p>
+    <w:p>
+      <w:pPr>
+        <w:pStyle w:val="PlainText"/>
+        <w:ind w:left="270"/>
+        <w:rPr>
+          <w:rFonts w:ascii="Courier New" w:hAnsi="Courier New" w:cs="Courier New"/>
+        </w:rPr>
+      </w:pPr>
+      <w:r>
+        <w:rPr>
+          <w:rFonts w:ascii="Courier New" w:hAnsi="Courier New" w:cs="Courier New"/>
+        </w:rPr>
+        <w:t>Author: Ron Andrews &lt;35875316+ronandrews@users.noreply.github.com&gt;</w:t>
+      </w:r>
+    </w:p>
+    <w:p>
+      <w:pPr>
+        <w:pStyle w:val="PlainText"/>
+        <w:ind w:left="270"/>
+        <w:rPr>
+          <w:rFonts w:ascii="Courier New" w:hAnsi="Courier New" w:cs="Courier New"/>
+        </w:rPr>
+      </w:pPr>
+    </w:p>
+    <w:p>
+      <w:pPr>
+        <w:pStyle w:val="PlainText"/>
+        <w:ind w:left="270"/>
+        <w:rPr>
+          <w:rFonts w:ascii="Courier New" w:hAnsi="Courier New" w:cs="Courier New"/>
+        </w:rPr>
+      </w:pPr>
+      <w:r>
+        <w:rPr>
+          <w:rFonts w:ascii="Courier New" w:hAnsi="Courier New" w:cs="Courier New"/>
+        </w:rPr>
+        <w:t xml:space="preserve">    Added text from blackboard assignment</w:t>
+      </w:r>
+    </w:p>
+    <w:p>
+      <w:pPr>
+        <w:pStyle w:val="PlainText"/>
+        <w:ind w:left="270"/>
+        <w:rPr>
+          <w:rFonts w:ascii="Courier New" w:hAnsi="Courier New" w:cs="Courier New"/>
+        </w:rPr>
+      </w:pPr>
+    </w:p>
+    <w:p>
+      <w:pPr>
+        <w:pStyle w:val="PlainText"/>
+        <w:ind w:left="270"/>
+        <w:rPr>
+          <w:rFonts w:ascii="Courier New" w:hAnsi="Courier New" w:cs="Courier New"/>
+        </w:rPr>
+      </w:pPr>
+      <w:r>
+        <w:rPr>
+          <w:rFonts w:ascii="Courier New" w:hAnsi="Courier New" w:cs="Courier New"/>
+        </w:rPr>
+        <w:t>commit a67949ab63086b16805aeb97f96d26082b135140</w:t>
+      </w:r>
+    </w:p>
+    <w:p>
+      <w:pPr>
+        <w:pStyle w:val="PlainText"/>
+        <w:ind w:left="270"/>
+        <w:rPr>
+          <w:rFonts w:ascii="Courier New" w:hAnsi="Courier New" w:cs="Courier New"/>
+        </w:rPr>
+      </w:pPr>
+      <w:r>
+        <w:rPr>
+          <w:rFonts w:ascii="Courier New" w:hAnsi="Courier New" w:cs="Courier New"/>
+        </w:rPr>
+        <w:t>Author: Ron Andrews &lt;35875316+ronandrews@users.noreply.github.com&gt;</w:t>
+      </w:r>
+    </w:p>
+    <w:p>
+      <w:pPr>
+        <w:pStyle w:val="PlainText"/>
+        <w:ind w:left="270"/>
+        <w:rPr>
+          <w:rFonts w:ascii="Courier New" w:hAnsi="Courier New" w:cs="Courier New"/>
+        </w:rPr>
+      </w:pPr>
+    </w:p>
+    <w:p>
+      <w:pPr>
+        <w:pStyle w:val="PlainText"/>
+        <w:ind w:left="270"/>
+        <w:rPr>
+          <w:rFonts w:ascii="Courier New" w:hAnsi="Courier New" w:cs="Courier New"/>
+        </w:rPr>
+      </w:pPr>
+      <w:r>
+        <w:rPr>
+          <w:rFonts w:ascii="Courier New" w:hAnsi="Courier New" w:cs="Courier New"/>
+        </w:rPr>
+        <w:t xml:space="preserve">    oops - useless</w:t>
+      </w:r>
+    </w:p>
+    <w:p>
+      <w:pPr>
+        <w:pStyle w:val="PlainText"/>
+        <w:ind w:left="270"/>
+        <w:rPr>
+          <w:rFonts w:ascii="Courier New" w:hAnsi="Courier New" w:cs="Courier New"/>
+        </w:rPr>
+      </w:pPr>
+    </w:p>
+    <w:p>
+      <w:pPr>
+        <w:pStyle w:val="PlainText"/>
+        <w:ind w:left="270"/>
+        <w:rPr>
+          <w:rFonts w:ascii="Courier New" w:hAnsi="Courier New" w:cs="Courier New"/>
+        </w:rPr>
+      </w:pPr>
+      <w:r>
+        <w:rPr>
+          <w:rFonts w:ascii="Courier New" w:hAnsi="Courier New" w:cs="Courier New"/>
+        </w:rPr>
+        <w:t>commit 3f07b2589313ba430107c2b9124f86968513553e</w:t>
+      </w:r>
+    </w:p>
+    <w:p>
+      <w:pPr>
+        <w:pStyle w:val="PlainText"/>
+        <w:ind w:left="270"/>
+        <w:rPr>
+          <w:rFonts w:ascii="Courier New" w:hAnsi="Courier New" w:cs="Courier New"/>
+        </w:rPr>
+      </w:pPr>
+      <w:r>
+        <w:rPr>
+          <w:rFonts w:ascii="Courier New" w:hAnsi="Courier New" w:cs="Courier New"/>
+        </w:rPr>
+        <w:t>Author: Ron Andrews &lt;35875316+ronandrews@users.noreply.github.com&gt;</w:t>
+      </w:r>
+    </w:p>
+    <w:p>
+      <w:pPr>
+        <w:pStyle w:val="PlainText"/>
+        <w:ind w:left="270"/>
+        <w:rPr>
+          <w:rFonts w:ascii="Courier New" w:hAnsi="Courier New" w:cs="Courier New"/>
+        </w:rPr>
+      </w:pPr>
+    </w:p>
+    <w:p>
+      <w:pPr>
+        <w:pStyle w:val="PlainText"/>
+        <w:ind w:left="270"/>
+        <w:rPr>
+          <w:rFonts w:ascii="Courier New" w:hAnsi="Courier New" w:cs="Courier New"/>
+        </w:rPr>
+      </w:pPr>
+      <w:r>
+        <w:rPr>
+          <w:rFonts w:ascii="Courier New" w:hAnsi="Courier New" w:cs="Courier New"/>
+        </w:rPr>
+        <w:t xml:space="preserve">    oops - useless....</w:t>
+      </w:r>
+    </w:p>
+    <w:p>
+      <w:pPr>
+        <w:pStyle w:val="PlainText"/>
+        <w:ind w:left="270"/>
+        <w:rPr>
+          <w:rFonts w:ascii="Courier New" w:hAnsi="Courier New" w:cs="Courier New"/>
+        </w:rPr>
+      </w:pPr>
+    </w:p>
+    <w:p>
+      <w:pPr>
+        <w:pStyle w:val="PlainText"/>
+        <w:ind w:left="270"/>
+        <w:rPr>
+          <w:rFonts w:ascii="Courier New" w:hAnsi="Courier New" w:cs="Courier New"/>
+        </w:rPr>
+      </w:pPr>
+      <w:r>
+        <w:rPr>
+          <w:rFonts w:ascii="Courier New" w:hAnsi="Courier New" w:cs="Courier New"/>
+        </w:rPr>
+        <w:t>commit 51c067a63eab2f2b0ee008ff2af360346b2f676f</w:t>
+      </w:r>
+    </w:p>
+    <w:p>
+      <w:pPr>
+        <w:pStyle w:val="PlainText"/>
+        <w:ind w:left="270"/>
+        <w:rPr>
+          <w:rFonts w:ascii="Courier New" w:hAnsi="Courier New" w:cs="Courier New"/>
+        </w:rPr>
+      </w:pPr>
+      <w:r>
+        <w:rPr>
+          <w:rFonts w:ascii="Courier New" w:hAnsi="Courier New" w:cs="Courier New"/>
+        </w:rPr>
+        <w:t>Author: Ron &lt;ron@merehuman.net&gt;</w:t>
+      </w:r>
+    </w:p>
+    <w:p>
+      <w:pPr>
+        <w:pStyle w:val="PlainText"/>
+        <w:ind w:left="270"/>
+        <w:rPr>
+          <w:rFonts w:ascii="Courier New" w:hAnsi="Courier New" w:cs="Courier New"/>
+        </w:rPr>
+      </w:pPr>
+    </w:p>
+    <w:p>
+      <w:pPr>
+        <w:pStyle w:val="PlainText"/>
+        <w:ind w:left="270"/>
+        <w:rPr>
+          <w:rFonts w:ascii="Courier New" w:hAnsi="Courier New" w:cs="Courier New"/>
+        </w:rPr>
+      </w:pPr>
+      <w:r>
+        <w:rPr>
+          <w:rFonts w:ascii="Courier New" w:hAnsi="Courier New" w:cs="Courier New"/>
+        </w:rPr>
+        <w:t xml:space="preserve">    Added initial CGI script</w:t>
+      </w:r>
+    </w:p>
+    <w:p>
+      <w:pPr>
+        <w:pStyle w:val="PlainText"/>
+        <w:ind w:left="270"/>
+        <w:rPr>
+          <w:rFonts w:ascii="Courier New" w:hAnsi="Courier New" w:cs="Courier New"/>
+        </w:rPr>
+      </w:pPr>
+    </w:p>
+    <w:p>
+      <w:pPr>
+        <w:pStyle w:val="PlainText"/>
+        <w:ind w:left="270"/>
+        <w:rPr>
+          <w:rFonts w:ascii="Courier New" w:hAnsi="Courier New" w:cs="Courier New"/>
+        </w:rPr>
+      </w:pPr>
+      <w:r>
+        <w:rPr>
+          <w:rFonts w:ascii="Courier New" w:hAnsi="Courier New" w:cs="Courier New"/>
+        </w:rPr>
+        <w:t>commit c8b9469b4cc84b07a749ff70bd25fd5c1ea65506</w:t>
+      </w:r>
+    </w:p>
+    <w:p>
+      <w:pPr>
+        <w:pStyle w:val="PlainText"/>
+        <w:ind w:left="270"/>
+        <w:rPr>
+          <w:rFonts w:ascii="Courier New" w:hAnsi="Courier New" w:cs="Courier New"/>
+        </w:rPr>
+      </w:pPr>
+      <w:r>
+        <w:rPr>
+          <w:rFonts w:ascii="Courier New" w:hAnsi="Courier New" w:cs="Courier New"/>
+        </w:rPr>
+        <w:t>Author: Ron &lt;ron@merehuman.net&gt;</w:t>
+      </w:r>
+    </w:p>
+    <w:p>
+      <w:pPr>
+        <w:pStyle w:val="PlainText"/>
+        <w:ind w:left="270"/>
+        <w:rPr>
+          <w:rFonts w:ascii="Courier New" w:hAnsi="Courier New" w:cs="Courier New"/>
+        </w:rPr>
+      </w:pPr>
+    </w:p>
+    <w:p>
+      <w:pPr>
+        <w:pStyle w:val="PlainText"/>
+        <w:ind w:left="270"/>
+        <w:rPr>
+          <w:rFonts w:ascii="Courier New" w:hAnsi="Courier New" w:cs="Courier New"/>
+        </w:rPr>
+      </w:pPr>
+      <w:r>
+        <w:rPr>
+          <w:rFonts w:ascii="Courier New" w:hAnsi="Courier New" w:cs="Courier New"/>
+        </w:rPr>
+        <w:t xml:space="preserve">    Ported processing to python3</w:t>
+      </w:r>
+    </w:p>
+    <w:p>
+      <w:pPr>
+        <w:pStyle w:val="PlainText"/>
+        <w:ind w:left="270"/>
+        <w:rPr>
+          <w:rFonts w:ascii="Courier New" w:hAnsi="Courier New" w:cs="Courier New"/>
+        </w:rPr>
+      </w:pPr>
+    </w:p>
+    <w:p>
+      <w:pPr>
+        <w:pStyle w:val="PlainText"/>
+        <w:ind w:left="270"/>
+        <w:rPr>
+          <w:rFonts w:ascii="Courier New" w:hAnsi="Courier New" w:cs="Courier New"/>
+        </w:rPr>
+      </w:pPr>
+      <w:r>
+        <w:rPr>
+          <w:rFonts w:ascii="Courier New" w:hAnsi="Courier New" w:cs="Courier New"/>
+        </w:rPr>
+        <w:t>commit 222ff5ed7e47bdda4f1f5fb1c911e0f54c30a8a0</w:t>
+      </w:r>
+    </w:p>
+    <w:p>
+      <w:pPr>
+        <w:pStyle w:val="PlainText"/>
+        <w:ind w:left="270"/>
+        <w:rPr>
+          <w:rFonts w:ascii="Courier New" w:hAnsi="Courier New" w:cs="Courier New"/>
+        </w:rPr>
+      </w:pPr>
+      <w:r>
+        <w:rPr>
+          <w:rFonts w:ascii="Courier New" w:hAnsi="Courier New" w:cs="Courier New"/>
+        </w:rPr>
+        <w:t>Author: Ron &lt;ron@merehuman.net&gt;</w:t>
+      </w:r>
+    </w:p>
+    <w:p>
+      <w:pPr>
+        <w:pStyle w:val="PlainText"/>
+        <w:ind w:left="270"/>
+        <w:rPr>
+          <w:rFonts w:ascii="Courier New" w:hAnsi="Courier New" w:cs="Courier New"/>
+        </w:rPr>
+      </w:pPr>
+    </w:p>
+    <w:p>
+      <w:pPr>
+        <w:pStyle w:val="PlainText"/>
+        <w:ind w:left="270"/>
+        <w:rPr>
+          <w:rFonts w:ascii="Courier New" w:hAnsi="Courier New" w:cs="Courier New"/>
+        </w:rPr>
+      </w:pPr>
+      <w:r>
+        <w:rPr>
+          <w:rFonts w:ascii="Courier New" w:hAnsi="Courier New" w:cs="Courier New"/>
+        </w:rPr>
+        <w:t xml:space="preserve">    Expanded the ingest files</w:t>
+      </w:r>
+    </w:p>
+    <w:p>
+      <w:pPr>
+        <w:pStyle w:val="PlainText"/>
+        <w:ind w:left="270"/>
+        <w:rPr>
+          <w:rFonts w:ascii="Courier New" w:hAnsi="Courier New" w:cs="Courier New"/>
+        </w:rPr>
+      </w:pPr>
+    </w:p>
+    <w:p>
+      <w:pPr>
+        <w:pStyle w:val="PlainText"/>
+        <w:ind w:left="270"/>
+        <w:rPr>
+          <w:rFonts w:ascii="Courier New" w:hAnsi="Courier New" w:cs="Courier New"/>
+        </w:rPr>
+      </w:pPr>
+      <w:r>
+        <w:rPr>
+          <w:rFonts w:ascii="Courier New" w:hAnsi="Courier New" w:cs="Courier New"/>
+        </w:rPr>
+        <w:lastRenderedPageBreak/>
+        <w:t>commit 5b2102a07c6c5730308adf68b816b5574edf2ffa</w:t>
+      </w:r>
+    </w:p>
+    <w:p>
+      <w:pPr>
+        <w:pStyle w:val="PlainText"/>
+        <w:ind w:left="270"/>
+        <w:rPr>
+          <w:rFonts w:ascii="Courier New" w:hAnsi="Courier New" w:cs="Courier New"/>
+        </w:rPr>
+      </w:pPr>
+      <w:r>
+        <w:rPr>
+          <w:rFonts w:ascii="Courier New" w:hAnsi="Courier New" w:cs="Courier New"/>
+        </w:rPr>
+        <w:t>Author: Ron &lt;ron@merehuman.net&gt;</w:t>
+      </w:r>
+    </w:p>
+    <w:p>
+      <w:pPr>
+        <w:pStyle w:val="PlainText"/>
+        <w:ind w:left="270"/>
+        <w:rPr>
+          <w:rFonts w:ascii="Courier New" w:hAnsi="Courier New" w:cs="Courier New"/>
+        </w:rPr>
+      </w:pPr>
+    </w:p>
+    <w:p>
+      <w:pPr>
+        <w:pStyle w:val="PlainText"/>
+        <w:ind w:left="270"/>
+        <w:rPr>
+          <w:rFonts w:ascii="Courier New" w:hAnsi="Courier New" w:cs="Courier New"/>
+        </w:rPr>
+      </w:pPr>
+      <w:r>
+        <w:rPr>
+          <w:rFonts w:ascii="Courier New" w:hAnsi="Courier New" w:cs="Courier New"/>
+        </w:rPr>
+        <w:t xml:space="preserve">    Adding docsnew.zip</w:t>
+      </w:r>
+    </w:p>
+    <w:p>
+      <w:pPr>
+        <w:pStyle w:val="PlainText"/>
+        <w:ind w:left="270"/>
+        <w:rPr>
+          <w:rFonts w:ascii="Courier New" w:hAnsi="Courier New" w:cs="Courier New"/>
+        </w:rPr>
+      </w:pPr>
+    </w:p>
+    <w:p>
+      <w:pPr>
+        <w:pStyle w:val="PlainText"/>
+        <w:ind w:left="270"/>
+        <w:rPr>
+          <w:rFonts w:ascii="Courier New" w:hAnsi="Courier New" w:cs="Courier New"/>
+        </w:rPr>
+      </w:pPr>
+      <w:r>
+        <w:rPr>
+          <w:rFonts w:ascii="Courier New" w:hAnsi="Courier New" w:cs="Courier New"/>
+        </w:rPr>
+        <w:t>commit e960ae2a0c677cb42444fbde866390a7f1ff7f6e</w:t>
+      </w:r>
+    </w:p>
+    <w:p>
+      <w:pPr>
+        <w:pStyle w:val="PlainText"/>
+        <w:ind w:left="270"/>
+        <w:rPr>
+          <w:rFonts w:ascii="Courier New" w:hAnsi="Courier New" w:cs="Courier New"/>
+        </w:rPr>
+      </w:pPr>
+      <w:r>
+        <w:rPr>
+          <w:rFonts w:ascii="Courier New" w:hAnsi="Courier New" w:cs="Courier New"/>
+        </w:rPr>
+        <w:t>Author: Ron &lt;ron@merehuman.net&gt;</w:t>
+      </w:r>
+    </w:p>
+    <w:p>
+      <w:pPr>
+        <w:pStyle w:val="PlainText"/>
+        <w:ind w:left="270"/>
+        <w:rPr>
+          <w:rFonts w:ascii="Courier New" w:hAnsi="Courier New" w:cs="Courier New"/>
+        </w:rPr>
+      </w:pPr>
+    </w:p>
+    <w:p>
+      <w:pPr>
+        <w:pStyle w:val="PlainText"/>
+        <w:ind w:left="270"/>
+        <w:rPr>
+          <w:rFonts w:ascii="Courier New" w:hAnsi="Courier New" w:cs="Courier New"/>
+        </w:rPr>
+      </w:pPr>
+      <w:r>
+        <w:rPr>
+          <w:rFonts w:ascii="Courier New" w:hAnsi="Courier New" w:cs="Courier New"/>
+        </w:rPr>
+        <w:t xml:space="preserve">    Processing Update</w:t>
+      </w:r>
+    </w:p>
+    <w:p>
+      <w:pPr>
+        <w:pStyle w:val="PlainText"/>
+        <w:ind w:left="270"/>
+        <w:rPr>
+          <w:rFonts w:ascii="Courier New" w:hAnsi="Courier New" w:cs="Courier New"/>
+        </w:rPr>
+      </w:pPr>
+    </w:p>
+    <w:p>
+      <w:pPr>
+        <w:pStyle w:val="PlainText"/>
+        <w:ind w:left="270"/>
+        <w:rPr>
+          <w:rFonts w:ascii="Courier New" w:hAnsi="Courier New" w:cs="Courier New"/>
+        </w:rPr>
+      </w:pPr>
+      <w:r>
+        <w:rPr>
+          <w:rFonts w:ascii="Courier New" w:hAnsi="Courier New" w:cs="Courier New"/>
+        </w:rPr>
+        <w:t>commit a18ee3be8edb86e7fba1caa9db153bbd602c69e9</w:t>
+      </w:r>
+    </w:p>
+    <w:p>
+      <w:pPr>
+        <w:pStyle w:val="PlainText"/>
+        <w:ind w:left="270"/>
+        <w:rPr>
+          <w:rFonts w:ascii="Courier New" w:hAnsi="Courier New" w:cs="Courier New"/>
+        </w:rPr>
+      </w:pPr>
+      <w:r>
+        <w:rPr>
+          <w:rFonts w:ascii="Courier New" w:hAnsi="Courier New" w:cs="Courier New"/>
+        </w:rPr>
+        <w:t>Author: Ron &lt;ron@merehuman.net&gt;</w:t>
+      </w:r>
+    </w:p>
+    <w:p>
+      <w:pPr>
+        <w:pStyle w:val="PlainText"/>
+        <w:ind w:left="270"/>
+        <w:rPr>
+          <w:rFonts w:ascii="Courier New" w:hAnsi="Courier New" w:cs="Courier New"/>
+        </w:rPr>
+      </w:pPr>
+    </w:p>
+    <w:p>
+      <w:pPr>
+        <w:pStyle w:val="PlainText"/>
+        <w:ind w:left="270"/>
+        <w:rPr>
+          <w:rFonts w:ascii="Courier New" w:hAnsi="Courier New" w:cs="Courier New"/>
+        </w:rPr>
+      </w:pPr>
+      <w:r>
+        <w:rPr>
+          <w:rFonts w:ascii="Courier New" w:hAnsi="Courier New" w:cs="Courier New"/>
+        </w:rPr>
+        <w:t xml:space="preserve">    Processing Update</w:t>
+      </w:r>
+    </w:p>
+    <w:p>
+      <w:pPr>
+        <w:pStyle w:val="PlainText"/>
+        <w:ind w:left="270"/>
+        <w:rPr>
+          <w:rFonts w:ascii="Courier New" w:hAnsi="Courier New" w:cs="Courier New"/>
+        </w:rPr>
+      </w:pPr>
+    </w:p>
+    <w:p>
+      <w:pPr>
+        <w:pStyle w:val="PlainText"/>
+        <w:ind w:left="270"/>
+        <w:rPr>
+          <w:rFonts w:ascii="Courier New" w:hAnsi="Courier New" w:cs="Courier New"/>
+        </w:rPr>
+      </w:pPr>
+      <w:r>
+        <w:rPr>
+          <w:rFonts w:ascii="Courier New" w:hAnsi="Courier New" w:cs="Courier New"/>
+        </w:rPr>
+        <w:t>commit 4bf8f08391b78c07a08fa14a74b69726c1e950fc</w:t>
+      </w:r>
+    </w:p>
+    <w:p>
+      <w:pPr>
+        <w:pStyle w:val="PlainText"/>
+        <w:ind w:left="270"/>
+        <w:rPr>
+          <w:rFonts w:ascii="Courier New" w:hAnsi="Courier New" w:cs="Courier New"/>
+        </w:rPr>
+      </w:pPr>
+      <w:r>
+        <w:rPr>
+          <w:rFonts w:ascii="Courier New" w:hAnsi="Courier New" w:cs="Courier New"/>
+        </w:rPr>
+        <w:t>Author: Ron &lt;ron@merehuman.net&gt;</w:t>
+      </w:r>
+    </w:p>
+    <w:p>
+      <w:pPr>
+        <w:pStyle w:val="PlainText"/>
+        <w:ind w:left="270"/>
+        <w:rPr>
+          <w:rFonts w:ascii="Courier New" w:hAnsi="Courier New" w:cs="Courier New"/>
+        </w:rPr>
+      </w:pPr>
+    </w:p>
+    <w:p>
+      <w:pPr>
+        <w:pStyle w:val="PlainText"/>
+        <w:ind w:left="270"/>
+        <w:rPr>
+          <w:rFonts w:ascii="Courier New" w:hAnsi="Courier New" w:cs="Courier New"/>
+        </w:rPr>
+      </w:pPr>
+      <w:r>
+        <w:rPr>
+          <w:rFonts w:ascii="Courier New" w:hAnsi="Courier New" w:cs="Courier New"/>
+        </w:rPr>
+        <w:t xml:space="preserve">    Updates</w:t>
+      </w:r>
+    </w:p>
+    <w:p>
+      <w:pPr>
+        <w:pStyle w:val="PlainText"/>
+        <w:ind w:left="270"/>
+        <w:rPr>
+          <w:rFonts w:ascii="Courier New" w:hAnsi="Courier New" w:cs="Courier New"/>
+        </w:rPr>
+      </w:pPr>
+    </w:p>
+    <w:p>
+      <w:pPr>
+        <w:pStyle w:val="PlainText"/>
+        <w:ind w:left="270"/>
+        <w:rPr>
+          <w:rFonts w:ascii="Courier New" w:hAnsi="Courier New" w:cs="Courier New"/>
+        </w:rPr>
+      </w:pPr>
+      <w:r>
+        <w:rPr>
+          <w:rFonts w:ascii="Courier New" w:hAnsi="Courier New" w:cs="Courier New"/>
+        </w:rPr>
+        <w:t>commit 45af2b3ed7190b2f04d24226fa01e186a13617d9</w:t>
+      </w:r>
+    </w:p>
+    <w:p>
+      <w:pPr>
+        <w:pStyle w:val="PlainText"/>
+        <w:ind w:left="270"/>
+        <w:rPr>
+          <w:rFonts w:ascii="Courier New" w:hAnsi="Courier New" w:cs="Courier New"/>
+        </w:rPr>
+      </w:pPr>
+      <w:r>
+        <w:rPr>
+          <w:rFonts w:ascii="Courier New" w:hAnsi="Courier New" w:cs="Courier New"/>
+        </w:rPr>
+        <w:t>Author: Ron &lt;ron@merehuman.net&gt;</w:t>
+      </w:r>
+    </w:p>
+    <w:p>
+      <w:pPr>
+        <w:pStyle w:val="PlainText"/>
+        <w:ind w:left="270"/>
+        <w:rPr>
+          <w:rFonts w:ascii="Courier New" w:hAnsi="Courier New" w:cs="Courier New"/>
+        </w:rPr>
+      </w:pPr>
+    </w:p>
+    <w:p>
+      <w:pPr>
+        <w:pStyle w:val="PlainText"/>
+        <w:ind w:left="270"/>
+        <w:rPr>
+          <w:rFonts w:ascii="Courier New" w:hAnsi="Courier New" w:cs="Courier New"/>
+        </w:rPr>
+      </w:pPr>
+      <w:r>
+        <w:rPr>
+          <w:rFonts w:ascii="Courier New" w:hAnsi="Courier New" w:cs="Courier New"/>
+        </w:rPr>
+        <w:t xml:space="preserve">    Initializing CODE folder</w:t>
+      </w:r>
+    </w:p>
+    <w:p>
+      <w:pPr>
+        <w:pStyle w:val="PlainText"/>
+        <w:ind w:left="270"/>
+        <w:rPr>
+          <w:rFonts w:ascii="Courier New" w:hAnsi="Courier New" w:cs="Courier New"/>
+        </w:rPr>
+      </w:pPr>
+    </w:p>
+    <w:p>
+      <w:pPr>
+        <w:pStyle w:val="PlainText"/>
+        <w:ind w:left="270"/>
+        <w:rPr>
+          <w:rFonts w:ascii="Courier New" w:hAnsi="Courier New" w:cs="Courier New"/>
+        </w:rPr>
+      </w:pPr>
+      <w:r>
+        <w:rPr>
+          <w:rFonts w:ascii="Courier New" w:hAnsi="Courier New" w:cs="Courier New"/>
+        </w:rPr>
+        <w:t>commit d4b458a48d076f02d1a88fc9a4a14fc4b8341691</w:t>
+      </w:r>
+    </w:p>
+    <w:p>
+      <w:pPr>
+        <w:pStyle w:val="PlainText"/>
+        <w:ind w:left="270"/>
+        <w:rPr>
+          <w:rFonts w:ascii="Courier New" w:hAnsi="Courier New" w:cs="Courier New"/>
+        </w:rPr>
+      </w:pPr>
+      <w:r>
+        <w:rPr>
+          <w:rFonts w:ascii="Courier New" w:hAnsi="Courier New" w:cs="Courier New"/>
+        </w:rPr>
+        <w:t>Author: Ron &lt;ron@merehuman.net&gt;</w:t>
+      </w:r>
+    </w:p>
+    <w:p>
+      <w:pPr>
+        <w:pStyle w:val="PlainText"/>
+        <w:ind w:left="270"/>
+        <w:rPr>
+          <w:rFonts w:ascii="Courier New" w:hAnsi="Courier New" w:cs="Courier New"/>
+        </w:rPr>
+      </w:pPr>
+    </w:p>
+    <w:p>
+      <w:pPr>
+        <w:pStyle w:val="PlainText"/>
+        <w:ind w:left="270"/>
+        <w:rPr>
+          <w:rFonts w:ascii="Courier New" w:hAnsi="Courier New" w:cs="Courier New"/>
+        </w:rPr>
+      </w:pPr>
+      <w:r>
+        <w:rPr>
+          <w:rFonts w:ascii="Courier New" w:hAnsi="Courier New" w:cs="Courier New"/>
+        </w:rPr>
+        <w:t xml:space="preserve">    Presentation Material</w:t>
+      </w:r>
+    </w:p>
+    <w:p>
+      <w:pPr>
+        <w:pStyle w:val="PlainText"/>
+        <w:ind w:left="270"/>
+        <w:rPr>
+          <w:rFonts w:ascii="Courier New" w:hAnsi="Courier New" w:cs="Courier New"/>
+        </w:rPr>
+      </w:pPr>
+    </w:p>
+    <w:p>
+      <w:pPr>
+        <w:pStyle w:val="PlainText"/>
+        <w:ind w:left="270"/>
+        <w:rPr>
+          <w:rFonts w:ascii="Courier New" w:hAnsi="Courier New" w:cs="Courier New"/>
+        </w:rPr>
+      </w:pPr>
+      <w:r>
+        <w:rPr>
+          <w:rFonts w:ascii="Courier New" w:hAnsi="Courier New" w:cs="Courier New"/>
+        </w:rPr>
+        <w:t>commit 522ca614cb7719f7b5e06d1333bec9d466f4f151</w:t>
+      </w:r>
+    </w:p>
+    <w:p>
+      <w:pPr>
+        <w:pStyle w:val="PlainText"/>
+        <w:ind w:left="270"/>
+        <w:rPr>
+          <w:rFonts w:ascii="Courier New" w:hAnsi="Courier New" w:cs="Courier New"/>
+        </w:rPr>
+      </w:pPr>
+      <w:r>
+        <w:rPr>
+          <w:rFonts w:ascii="Courier New" w:hAnsi="Courier New" w:cs="Courier New"/>
+        </w:rPr>
+        <w:t>Author: xolthan &lt;xolthan@gmail.com&gt;</w:t>
+      </w:r>
+    </w:p>
+    <w:p>
+      <w:pPr>
+        <w:pStyle w:val="PlainText"/>
+        <w:ind w:left="270"/>
+        <w:rPr>
+          <w:rFonts w:ascii="Courier New" w:hAnsi="Courier New" w:cs="Courier New"/>
+        </w:rPr>
+      </w:pPr>
+    </w:p>
+    <w:p>
+      <w:pPr>
+        <w:pStyle w:val="PlainText"/>
+        <w:ind w:left="270"/>
+        <w:rPr>
+          <w:rFonts w:ascii="Courier New" w:hAnsi="Courier New" w:cs="Courier New"/>
+        </w:rPr>
+      </w:pPr>
+      <w:r>
+        <w:rPr>
+          <w:rFonts w:ascii="Courier New" w:hAnsi="Courier New" w:cs="Courier New"/>
+        </w:rPr>
+        <w:t xml:space="preserve">    Add files via upload</w:t>
+      </w:r>
+    </w:p>
+    <w:p>
+      <w:pPr>
+        <w:pStyle w:val="PlainText"/>
+        <w:ind w:left="270"/>
+        <w:rPr>
+          <w:rFonts w:ascii="Courier New" w:hAnsi="Courier New" w:cs="Courier New"/>
+        </w:rPr>
+      </w:pPr>
+    </w:p>
+    <w:p>
+      <w:pPr>
+        <w:pStyle w:val="PlainText"/>
+        <w:ind w:left="270"/>
+        <w:rPr>
+          <w:rFonts w:ascii="Courier New" w:hAnsi="Courier New" w:cs="Courier New"/>
+        </w:rPr>
+      </w:pPr>
+      <w:r>
+        <w:rPr>
+          <w:rFonts w:ascii="Courier New" w:hAnsi="Courier New" w:cs="Courier New"/>
+        </w:rPr>
+        <w:t>commit e5cfc6ca08ea434a7f4c4fbf763debd124020fd5</w:t>
+      </w:r>
+    </w:p>
+    <w:p>
+      <w:pPr>
+        <w:pStyle w:val="PlainText"/>
+        <w:ind w:left="270"/>
+        <w:rPr>
+          <w:rFonts w:ascii="Courier New" w:hAnsi="Courier New" w:cs="Courier New"/>
+        </w:rPr>
+      </w:pPr>
+      <w:r>
+        <w:rPr>
+          <w:rFonts w:ascii="Courier New" w:hAnsi="Courier New" w:cs="Courier New"/>
+        </w:rPr>
+        <w:t>Author: Nidhimidha &lt;36167384+Nidhimidha@users.noreply.github.com&gt;</w:t>
+      </w:r>
+    </w:p>
+    <w:p>
+      <w:pPr>
+        <w:pStyle w:val="PlainText"/>
+        <w:ind w:left="270"/>
+        <w:rPr>
+          <w:rFonts w:ascii="Courier New" w:hAnsi="Courier New" w:cs="Courier New"/>
+        </w:rPr>
+      </w:pPr>
+    </w:p>
+    <w:p>
+      <w:pPr>
+        <w:pStyle w:val="PlainText"/>
+        <w:ind w:left="270"/>
+        <w:rPr>
+          <w:rFonts w:ascii="Courier New" w:hAnsi="Courier New" w:cs="Courier New"/>
+        </w:rPr>
+      </w:pPr>
+      <w:r>
+        <w:rPr>
+          <w:rFonts w:ascii="Courier New" w:hAnsi="Courier New" w:cs="Courier New"/>
+        </w:rPr>
+        <w:t xml:space="preserve">    Update References-Links</w:t>
+      </w:r>
+    </w:p>
+    <w:p>
+      <w:pPr>
+        <w:pStyle w:val="PlainText"/>
+        <w:ind w:left="270"/>
+        <w:rPr>
+          <w:rFonts w:ascii="Courier New" w:hAnsi="Courier New" w:cs="Courier New"/>
+        </w:rPr>
+      </w:pPr>
+    </w:p>
+    <w:p>
+      <w:pPr>
+        <w:pStyle w:val="PlainText"/>
+        <w:ind w:left="270"/>
+        <w:rPr>
+          <w:rFonts w:ascii="Courier New" w:hAnsi="Courier New" w:cs="Courier New"/>
+        </w:rPr>
+      </w:pPr>
+      <w:r>
+        <w:rPr>
+          <w:rFonts w:ascii="Courier New" w:hAnsi="Courier New" w:cs="Courier New"/>
+        </w:rPr>
+        <w:t>commit c928cfed29d90805c1c87c06f553210ab8f6aecc</w:t>
+      </w:r>
+    </w:p>
+    <w:p>
+      <w:pPr>
+        <w:pStyle w:val="PlainText"/>
+        <w:ind w:left="270"/>
+        <w:rPr>
+          <w:rFonts w:ascii="Courier New" w:hAnsi="Courier New" w:cs="Courier New"/>
+        </w:rPr>
+      </w:pPr>
+      <w:r>
+        <w:rPr>
+          <w:rFonts w:ascii="Courier New" w:hAnsi="Courier New" w:cs="Courier New"/>
+        </w:rPr>
+        <w:t>Author: Ron Andrews &lt;35875316+ronandrews@users.noreply.github.com&gt;</w:t>
+      </w:r>
+    </w:p>
+    <w:p>
+      <w:pPr>
+        <w:pStyle w:val="PlainText"/>
+        <w:ind w:left="270"/>
+        <w:rPr>
+          <w:rFonts w:ascii="Courier New" w:hAnsi="Courier New" w:cs="Courier New"/>
+        </w:rPr>
+      </w:pPr>
+    </w:p>
+    <w:p>
+      <w:pPr>
+        <w:pStyle w:val="PlainText"/>
+        <w:ind w:left="270"/>
+        <w:rPr>
+          <w:rFonts w:ascii="Courier New" w:hAnsi="Courier New" w:cs="Courier New"/>
+        </w:rPr>
+      </w:pPr>
+      <w:r>
+        <w:rPr>
+          <w:rFonts w:ascii="Courier New" w:hAnsi="Courier New" w:cs="Courier New"/>
+        </w:rPr>
+        <w:t xml:space="preserve">    Create References-Links</w:t>
+      </w:r>
+    </w:p>
+    <w:p>
+      <w:pPr>
+        <w:pStyle w:val="PlainText"/>
+        <w:ind w:left="270"/>
+        <w:rPr>
+          <w:rFonts w:ascii="Courier New" w:hAnsi="Courier New" w:cs="Courier New"/>
+        </w:rPr>
+      </w:pPr>
+    </w:p>
+    <w:p>
+      <w:pPr>
+        <w:pStyle w:val="PlainText"/>
+        <w:ind w:left="270"/>
+        <w:rPr>
+          <w:rFonts w:ascii="Courier New" w:hAnsi="Courier New" w:cs="Courier New"/>
+        </w:rPr>
+      </w:pPr>
+      <w:r>
+        <w:rPr>
+          <w:rFonts w:ascii="Courier New" w:hAnsi="Courier New" w:cs="Courier New"/>
+        </w:rPr>
+        <w:t>commit 32692d6249f56fcbbac7581fdb77326d18a74a84</w:t>
+      </w:r>
+    </w:p>
+    <w:p>
+      <w:pPr>
+        <w:pStyle w:val="PlainText"/>
+        <w:ind w:left="270"/>
+        <w:rPr>
+          <w:rFonts w:ascii="Courier New" w:hAnsi="Courier New" w:cs="Courier New"/>
+        </w:rPr>
+      </w:pPr>
+      <w:r>
+        <w:rPr>
+          <w:rFonts w:ascii="Courier New" w:hAnsi="Courier New" w:cs="Courier New"/>
+        </w:rPr>
+        <w:t>Author: Nidhimidha &lt;36167384+Nidhimidha@users.noreply.github.com&gt;</w:t>
+      </w:r>
+    </w:p>
+    <w:p>
+      <w:pPr>
+        <w:pStyle w:val="PlainText"/>
+        <w:ind w:left="270"/>
+        <w:rPr>
+          <w:rFonts w:ascii="Courier New" w:hAnsi="Courier New" w:cs="Courier New"/>
+        </w:rPr>
+      </w:pPr>
+    </w:p>
+    <w:p>
+      <w:pPr>
+        <w:pStyle w:val="PlainText"/>
+        <w:ind w:left="270"/>
+        <w:rPr>
+          <w:rFonts w:ascii="Courier New" w:hAnsi="Courier New" w:cs="Courier New"/>
+        </w:rPr>
+      </w:pPr>
+      <w:r>
+        <w:rPr>
+          <w:rFonts w:ascii="Courier New" w:hAnsi="Courier New" w:cs="Courier New"/>
+        </w:rPr>
+        <w:t xml:space="preserve">    Create HomePage</w:t>
+      </w:r>
+    </w:p>
+    <w:p>
+      <w:pPr>
+        <w:pStyle w:val="PlainText"/>
+        <w:ind w:left="270"/>
+        <w:rPr>
+          <w:rFonts w:ascii="Courier New" w:hAnsi="Courier New" w:cs="Courier New"/>
+        </w:rPr>
+      </w:pPr>
+    </w:p>
+    <w:p>
+      <w:pPr>
+        <w:pStyle w:val="PlainText"/>
+        <w:ind w:left="270"/>
+        <w:rPr>
+          <w:rFonts w:ascii="Courier New" w:hAnsi="Courier New" w:cs="Courier New"/>
+        </w:rPr>
+      </w:pPr>
+      <w:r>
+        <w:rPr>
+          <w:rFonts w:ascii="Courier New" w:hAnsi="Courier New" w:cs="Courier New"/>
+        </w:rPr>
+        <w:t>commit 8b7eeb65ff87929abb8347b2fd00727698a85bf0</w:t>
+      </w:r>
+    </w:p>
+    <w:p>
+      <w:pPr>
+        <w:pStyle w:val="PlainText"/>
+        <w:ind w:left="270"/>
+        <w:rPr>
+          <w:rFonts w:ascii="Courier New" w:hAnsi="Courier New" w:cs="Courier New"/>
+        </w:rPr>
+      </w:pPr>
+      <w:r>
+        <w:rPr>
+          <w:rFonts w:ascii="Courier New" w:hAnsi="Courier New" w:cs="Courier New"/>
+        </w:rPr>
+        <w:t>Author: Ron Andrews &lt;35875316+ronandrews@users.noreply.github.com&gt;</w:t>
+      </w:r>
+    </w:p>
+    <w:p>
+      <w:pPr>
+        <w:pStyle w:val="PlainText"/>
+        <w:ind w:left="270"/>
+        <w:rPr>
+          <w:rFonts w:ascii="Courier New" w:hAnsi="Courier New" w:cs="Courier New"/>
+        </w:rPr>
+      </w:pPr>
+    </w:p>
+    <w:p>
+      <w:pPr>
+        <w:pStyle w:val="PlainText"/>
+        <w:ind w:left="270"/>
+        <w:rPr>
+          <w:rFonts w:ascii="Courier New" w:hAnsi="Courier New" w:cs="Courier New"/>
+        </w:rPr>
+      </w:pPr>
+      <w:r>
+        <w:rPr>
+          <w:rFonts w:ascii="Courier New" w:hAnsi="Courier New" w:cs="Courier New"/>
+        </w:rPr>
+        <w:t xml:space="preserve">    Initial commit</w:t>
+      </w:r>
+    </w:p>
+    <w:p>
+      <w:pPr>
+        <w:pStyle w:val="PlainText"/>
+        <w:ind w:left="270"/>
+        <w:rPr>
+          <w:rFonts w:ascii="Courier New" w:hAnsi="Courier New" w:cs="Courier New"/>
+        </w:rPr>
+      </w:pPr>
+    </w:p>
+    <w:p/>
     <w:sectPr>
       <w:pgSz w:w="12240" w:h="15840"/>
       <w:pgMar w:top="1440" w:right="1440" w:bottom="1440" w:left="1440" w:header="720" w:footer="720" w:gutter="0"/>
@@ -5724,7 +9563,7 @@
       <w:lvlText w:val="%1."/>
       <w:lvlJc w:val="left"/>
       <w:pPr>
-        <w:ind w:left="360" w:hanging="360"/>
+        <w:ind w:left="630" w:hanging="360"/>
       </w:pPr>
     </w:lvl>
     <w:lvl w:ilvl="1">
@@ -6945,6 +10784,35 @@
     <w:uiPriority w:val="99"/>
     <w:rsid w:val="005E6B7A"/>
   </w:style>
+  <w:style w:type="paragraph" w:styleId="PlainText">
+    <w:name w:val="Plain Text"/>
+    <w:basedOn w:val="Normal"/>
+    <w:link w:val="PlainTextChar"/>
+    <w:uiPriority w:val="99"/>
+    <w:unhideWhenUsed/>
+    <w:rsid w:val="00BD119F"/>
+    <w:pPr>
+      <w:ind w:firstLine="0"/>
+      <w:jc w:val="left"/>
+    </w:pPr>
+    <w:rPr>
+      <w:rFonts w:ascii="Consolas" w:hAnsi="Consolas" w:cs="Consolas"/>
+      <w:sz w:val="21"/>
+      <w:szCs w:val="21"/>
+    </w:rPr>
+  </w:style>
+  <w:style w:type="character" w:customStyle="1" w:styleId="PlainTextChar">
+    <w:name w:val="Plain Text Char"/>
+    <w:basedOn w:val="DefaultParagraphFont"/>
+    <w:link w:val="PlainText"/>
+    <w:uiPriority w:val="99"/>
+    <w:rsid w:val="00BD119F"/>
+    <w:rPr>
+      <w:rFonts w:ascii="Consolas" w:hAnsi="Consolas" w:cs="Consolas"/>
+      <w:sz w:val="21"/>
+      <w:szCs w:val="21"/>
+    </w:rPr>
+  </w:style>
 </w:styles>
 </file>
 
@@ -7214,7 +11082,7 @@
 </file>
 
 <file path=customXml/itemProps1.xml><?xml version="1.0" encoding="utf-8"?>
-<ds:datastoreItem xmlns:ds="http://schemas.openxmlformats.org/officeDocument/2006/customXml" ds:itemID="{465F04D0-5CBA-2E49-8E87-35D826FA6FD1}">
+<ds:datastoreItem xmlns:ds="http://schemas.openxmlformats.org/officeDocument/2006/customXml" ds:itemID="{65304FEB-7519-6542-ABA9-585A7D9EF57B}">
   <ds:schemaRefs>
     <ds:schemaRef ds:uri="http://schemas.openxmlformats.org/officeDocument/2006/bibliography"/>
   </ds:schemaRefs>

</xml_diff>